<commit_message>
Ich habe mal Kommentare im Kapitel-Anwendungsarchitektur eingefügt, was ich tendenziell eher im Kap. Umsetzung Infrastruktur -> Softwarenetwicklungsframework sehe (Roter Faden), Siehe auch E-Mails
Signed-off-by: MAG <mxthammel@gmail.com>
</commit_message>
<xml_diff>
--- a/Dokumente/Abschlussbericht/Abschlussbericht.docx
+++ b/Dokumente/Abschlussbericht/Abschlussbericht.docx
@@ -51,7 +51,7 @@
               <w:lang w:eastAsia="de-DE" w:bidi="ar-SA"/>
             </w:rPr>
             <w:pict>
-              <v:group id="Group 30" o:spid="_x0000_s1038" style="position:absolute;margin-left:1711.4pt;margin-top:0;width:332.7pt;height:227.25pt;z-index:251663360;mso-position-horizontal:right;mso-position-horizontal-relative:margin;mso-position-vertical:top;mso-position-vertical-relative:page" coordorigin="4136,15" coordsize="6654,4545" o:gfxdata="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" o:allowincell="f">
+              <v:group id="Group 30" o:spid="_x0000_s1038" style="position:absolute;margin-left:1992.9pt;margin-top:0;width:332.7pt;height:227.25pt;z-index:251663360;mso-position-horizontal:right;mso-position-horizontal-relative:margin;mso-position-vertical:top;mso-position-vertical-relative:page" coordorigin="4136,15" coordsize="6654,4545" o:gfxdata="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" o:allowincell="f">
                 <v:shape id="AutoShape 31" o:spid="_x0000_s1042" type="#_x0000_t32" style="position:absolute;left:4136;top:15;width:3058;height:3855;visibility:visible" o:connectortype="straight" o:gfxdata="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" strokecolor="#a7bfde [1620]"/>
                 <v:oval id="Oval 32" o:spid="_x0000_s1041" style="position:absolute;left:6674;top:444;width:4116;height:4116;visibility:visible" o:gfxdata="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" fillcolor="#a7bfde [1620]" stroked="f"/>
                 <v:oval id="Oval 33" o:spid="_x0000_s1040" style="position:absolute;left:6773;top:1058;width:3367;height:3367;visibility:visible" o:gfxdata="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" fillcolor="#d3dfee [820]" stroked="f"/>
@@ -494,7 +494,7 @@
               <w:lang w:eastAsia="de-DE" w:bidi="ar-SA"/>
             </w:rPr>
             <w:pict>
-              <v:group id="Group 7" o:spid="_x0000_s1032" style="position:absolute;left:0;text-align:left;margin-left:1302.5pt;margin-top:0;width:264.55pt;height:690.65pt;z-index:251660288;mso-position-horizontal:right;mso-position-horizontal-relative:page;mso-position-vertical:bottom;mso-position-vertical-relative:page" coordorigin="5531,1258" coordsize="5291,13813" o:gfxdata="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">
+              <v:group id="Group 7" o:spid="_x0000_s1032" style="position:absolute;left:0;text-align:left;margin-left:1515.85pt;margin-top:0;width:264.55pt;height:690.65pt;z-index:251660288;mso-position-horizontal:right;mso-position-horizontal-relative:page;mso-position-vertical:bottom;mso-position-vertical-relative:page" coordorigin="5531,1258" coordsize="5291,13813" o:gfxdata="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">
                 <v:shape id="AutoShape 8" o:spid="_x0000_s1037" type="#_x0000_t32" style="position:absolute;left:6519;top:1258;width:4303;height:10040;flip:x;visibility:visible" o:connectortype="straight" o:gfxdata="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" strokecolor="#a7bfde [1620]"/>
                 <v:group id="Group 9" o:spid="_x0000_s1033" style="position:absolute;left:5531;top:9226;width:5291;height:5845" coordorigin="5531,9226" coordsize="5291,5845" o:gfxdata="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">
                   <v:shape id="Freeform 10" o:spid="_x0000_s1036" style="position:absolute;left:5531;top:9226;width:5291;height:5845;visibility:visible;mso-wrap-style:square;v-text-anchor:top" coordsize="6418,6670" o:gfxdata="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" path="m6418,1185r,5485l1809,6669c974,5889,,3958,1407,1987,2830,,5591,411,6418,1185xe" fillcolor="#a7bfde [1620]" stroked="f">
@@ -578,7 +578,7 @@
         </w:rPr>
         <w:fldChar w:fldCharType="separate"/>
       </w:r>
-      <w:hyperlink w:anchor="_Toc327026087" w:history="1">
+      <w:hyperlink w:anchor="_Toc327097207" w:history="1">
         <w:r>
           <w:rPr>
             <w:rStyle w:val="Hyperlink"/>
@@ -624,7 +624,7 @@
             <w:noProof/>
             <w:webHidden/>
           </w:rPr>
-          <w:instrText xml:space="preserve"> PAGEREF _Toc327026087 \h </w:instrText>
+          <w:instrText xml:space="preserve"> PAGEREF _Toc327097207 \h </w:instrText>
         </w:r>
         <w:r>
           <w:rPr>
@@ -668,7 +668,7 @@
           <w:lang w:eastAsia="de-DE" w:bidi="ar-SA"/>
         </w:rPr>
       </w:pPr>
-      <w:hyperlink w:anchor="_Toc327026088" w:history="1">
+      <w:hyperlink w:anchor="_Toc327097208" w:history="1">
         <w:r>
           <w:rPr>
             <w:rStyle w:val="Hyperlink"/>
@@ -714,7 +714,7 @@
             <w:noProof/>
             <w:webHidden/>
           </w:rPr>
-          <w:instrText xml:space="preserve"> PAGEREF _Toc327026088 \h </w:instrText>
+          <w:instrText xml:space="preserve"> PAGEREF _Toc327097208 \h </w:instrText>
         </w:r>
         <w:r>
           <w:rPr>
@@ -756,7 +756,7 @@
           <w:lang w:eastAsia="de-DE" w:bidi="ar-SA"/>
         </w:rPr>
       </w:pPr>
-      <w:hyperlink w:anchor="_Toc327026089" w:history="1">
+      <w:hyperlink w:anchor="_Toc327097209" w:history="1">
         <w:r>
           <w:rPr>
             <w:rStyle w:val="Hyperlink"/>
@@ -800,7 +800,7 @@
             <w:noProof/>
             <w:webHidden/>
           </w:rPr>
-          <w:instrText xml:space="preserve"> PAGEREF _Toc327026089 \h </w:instrText>
+          <w:instrText xml:space="preserve"> PAGEREF _Toc327097209 \h </w:instrText>
         </w:r>
         <w:r>
           <w:rPr>
@@ -842,7 +842,7 @@
           <w:lang w:eastAsia="de-DE" w:bidi="ar-SA"/>
         </w:rPr>
       </w:pPr>
-      <w:hyperlink w:anchor="_Toc327026090" w:history="1">
+      <w:hyperlink w:anchor="_Toc327097210" w:history="1">
         <w:r>
           <w:rPr>
             <w:rStyle w:val="Hyperlink"/>
@@ -886,7 +886,7 @@
             <w:noProof/>
             <w:webHidden/>
           </w:rPr>
-          <w:instrText xml:space="preserve"> PAGEREF _Toc327026090 \h </w:instrText>
+          <w:instrText xml:space="preserve"> PAGEREF _Toc327097210 \h </w:instrText>
         </w:r>
         <w:r>
           <w:rPr>
@@ -928,7 +928,7 @@
           <w:lang w:eastAsia="de-DE" w:bidi="ar-SA"/>
         </w:rPr>
       </w:pPr>
-      <w:hyperlink w:anchor="_Toc327026091" w:history="1">
+      <w:hyperlink w:anchor="_Toc327097211" w:history="1">
         <w:r>
           <w:rPr>
             <w:rStyle w:val="Hyperlink"/>
@@ -972,7 +972,7 @@
             <w:noProof/>
             <w:webHidden/>
           </w:rPr>
-          <w:instrText xml:space="preserve"> PAGEREF _Toc327026091 \h </w:instrText>
+          <w:instrText xml:space="preserve"> PAGEREF _Toc327097211 \h </w:instrText>
         </w:r>
         <w:r>
           <w:rPr>
@@ -1014,7 +1014,7 @@
           <w:lang w:eastAsia="de-DE" w:bidi="ar-SA"/>
         </w:rPr>
       </w:pPr>
-      <w:hyperlink w:anchor="_Toc327026092" w:history="1">
+      <w:hyperlink w:anchor="_Toc327097212" w:history="1">
         <w:r>
           <w:rPr>
             <w:rStyle w:val="Hyperlink"/>
@@ -1058,7 +1058,7 @@
             <w:noProof/>
             <w:webHidden/>
           </w:rPr>
-          <w:instrText xml:space="preserve"> PAGEREF _Toc327026092 \h </w:instrText>
+          <w:instrText xml:space="preserve"> PAGEREF _Toc327097212 \h </w:instrText>
         </w:r>
         <w:r>
           <w:rPr>
@@ -1100,7 +1100,7 @@
           <w:lang w:eastAsia="de-DE" w:bidi="ar-SA"/>
         </w:rPr>
       </w:pPr>
-      <w:hyperlink w:anchor="_Toc327026093" w:history="1">
+      <w:hyperlink w:anchor="_Toc327097213" w:history="1">
         <w:r>
           <w:rPr>
             <w:rStyle w:val="Hyperlink"/>
@@ -1144,7 +1144,7 @@
             <w:noProof/>
             <w:webHidden/>
           </w:rPr>
-          <w:instrText xml:space="preserve"> PAGEREF _Toc327026093 \h </w:instrText>
+          <w:instrText xml:space="preserve"> PAGEREF _Toc327097213 \h </w:instrText>
         </w:r>
         <w:r>
           <w:rPr>
@@ -1191,7 +1191,7 @@
           <w:lang w:eastAsia="de-DE" w:bidi="ar-SA"/>
         </w:rPr>
       </w:pPr>
-      <w:hyperlink w:anchor="_Toc327026094" w:history="1">
+      <w:hyperlink w:anchor="_Toc327097214" w:history="1">
         <w:r>
           <w:rPr>
             <w:rStyle w:val="Hyperlink"/>
@@ -1236,7 +1236,7 @@
             <w:noProof/>
             <w:webHidden/>
           </w:rPr>
-          <w:instrText xml:space="preserve"> PAGEREF _Toc327026094 \h </w:instrText>
+          <w:instrText xml:space="preserve"> PAGEREF _Toc327097214 \h </w:instrText>
         </w:r>
         <w:r>
           <w:rPr>
@@ -1256,7 +1256,7 @@
             <w:noProof/>
             <w:webHidden/>
           </w:rPr>
-          <w:t>3</w:t>
+          <w:t>4</w:t>
         </w:r>
         <w:r>
           <w:rPr>
@@ -1283,7 +1283,7 @@
           <w:lang w:eastAsia="de-DE" w:bidi="ar-SA"/>
         </w:rPr>
       </w:pPr>
-      <w:hyperlink w:anchor="_Toc327026095" w:history="1">
+      <w:hyperlink w:anchor="_Toc327097215" w:history="1">
         <w:r>
           <w:rPr>
             <w:rStyle w:val="Hyperlink"/>
@@ -1328,7 +1328,7 @@
             <w:noProof/>
             <w:webHidden/>
           </w:rPr>
-          <w:instrText xml:space="preserve"> PAGEREF _Toc327026095 \h </w:instrText>
+          <w:instrText xml:space="preserve"> PAGEREF _Toc327097215 \h </w:instrText>
         </w:r>
         <w:r>
           <w:rPr>
@@ -1375,7 +1375,7 @@
           <w:lang w:eastAsia="de-DE" w:bidi="ar-SA"/>
         </w:rPr>
       </w:pPr>
-      <w:hyperlink w:anchor="_Toc327026096" w:history="1">
+      <w:hyperlink w:anchor="_Toc327097216" w:history="1">
         <w:r>
           <w:rPr>
             <w:rStyle w:val="Hyperlink"/>
@@ -1420,7 +1420,7 @@
             <w:noProof/>
             <w:webHidden/>
           </w:rPr>
-          <w:instrText xml:space="preserve"> PAGEREF _Toc327026096 \h </w:instrText>
+          <w:instrText xml:space="preserve"> PAGEREF _Toc327097216 \h </w:instrText>
         </w:r>
         <w:r>
           <w:rPr>
@@ -1462,7 +1462,7 @@
           <w:lang w:eastAsia="de-DE" w:bidi="ar-SA"/>
         </w:rPr>
       </w:pPr>
-      <w:hyperlink w:anchor="_Toc327026097" w:history="1">
+      <w:hyperlink w:anchor="_Toc327097217" w:history="1">
         <w:r>
           <w:rPr>
             <w:rStyle w:val="Hyperlink"/>
@@ -1506,7 +1506,7 @@
             <w:noProof/>
             <w:webHidden/>
           </w:rPr>
-          <w:instrText xml:space="preserve"> PAGEREF _Toc327026097 \h </w:instrText>
+          <w:instrText xml:space="preserve"> PAGEREF _Toc327097217 \h </w:instrText>
         </w:r>
         <w:r>
           <w:rPr>
@@ -1548,7 +1548,7 @@
           <w:lang w:eastAsia="de-DE" w:bidi="ar-SA"/>
         </w:rPr>
       </w:pPr>
-      <w:hyperlink w:anchor="_Toc327026098" w:history="1">
+      <w:hyperlink w:anchor="_Toc327097218" w:history="1">
         <w:r>
           <w:rPr>
             <w:rStyle w:val="Hyperlink"/>
@@ -1592,7 +1592,7 @@
             <w:noProof/>
             <w:webHidden/>
           </w:rPr>
-          <w:instrText xml:space="preserve"> PAGEREF _Toc327026098 \h </w:instrText>
+          <w:instrText xml:space="preserve"> PAGEREF _Toc327097218 \h </w:instrText>
         </w:r>
         <w:r>
           <w:rPr>
@@ -1634,7 +1634,7 @@
           <w:lang w:eastAsia="de-DE" w:bidi="ar-SA"/>
         </w:rPr>
       </w:pPr>
-      <w:hyperlink w:anchor="_Toc327026099" w:history="1">
+      <w:hyperlink w:anchor="_Toc327097219" w:history="1">
         <w:r>
           <w:rPr>
             <w:rStyle w:val="Hyperlink"/>
@@ -1678,7 +1678,7 @@
             <w:noProof/>
             <w:webHidden/>
           </w:rPr>
-          <w:instrText xml:space="preserve"> PAGEREF _Toc327026099 \h </w:instrText>
+          <w:instrText xml:space="preserve"> PAGEREF _Toc327097219 \h </w:instrText>
         </w:r>
         <w:r>
           <w:rPr>
@@ -1725,7 +1725,7 @@
           <w:lang w:eastAsia="de-DE" w:bidi="ar-SA"/>
         </w:rPr>
       </w:pPr>
-      <w:hyperlink w:anchor="_Toc327026100" w:history="1">
+      <w:hyperlink w:anchor="_Toc327097220" w:history="1">
         <w:r>
           <w:rPr>
             <w:rStyle w:val="Hyperlink"/>
@@ -1770,7 +1770,7 @@
             <w:noProof/>
             <w:webHidden/>
           </w:rPr>
-          <w:instrText xml:space="preserve"> PAGEREF _Toc327026100 \h </w:instrText>
+          <w:instrText xml:space="preserve"> PAGEREF _Toc327097220 \h </w:instrText>
         </w:r>
         <w:r>
           <w:rPr>
@@ -1817,7 +1817,7 @@
           <w:lang w:eastAsia="de-DE" w:bidi="ar-SA"/>
         </w:rPr>
       </w:pPr>
-      <w:hyperlink w:anchor="_Toc327026101" w:history="1">
+      <w:hyperlink w:anchor="_Toc327097221" w:history="1">
         <w:r>
           <w:rPr>
             <w:rStyle w:val="Hyperlink"/>
@@ -1862,7 +1862,7 @@
             <w:noProof/>
             <w:webHidden/>
           </w:rPr>
-          <w:instrText xml:space="preserve"> PAGEREF _Toc327026101 \h </w:instrText>
+          <w:instrText xml:space="preserve"> PAGEREF _Toc327097221 \h </w:instrText>
         </w:r>
         <w:r>
           <w:rPr>
@@ -1882,7 +1882,7 @@
             <w:noProof/>
             <w:webHidden/>
           </w:rPr>
-          <w:t>8</w:t>
+          <w:t>9</w:t>
         </w:r>
         <w:r>
           <w:rPr>
@@ -1909,7 +1909,7 @@
           <w:lang w:eastAsia="de-DE" w:bidi="ar-SA"/>
         </w:rPr>
       </w:pPr>
-      <w:hyperlink w:anchor="_Toc327026102" w:history="1">
+      <w:hyperlink w:anchor="_Toc327097222" w:history="1">
         <w:r>
           <w:rPr>
             <w:rStyle w:val="Hyperlink"/>
@@ -1954,7 +1954,7 @@
             <w:noProof/>
             <w:webHidden/>
           </w:rPr>
-          <w:instrText xml:space="preserve"> PAGEREF _Toc327026102 \h </w:instrText>
+          <w:instrText xml:space="preserve"> PAGEREF _Toc327097222 \h </w:instrText>
         </w:r>
         <w:r>
           <w:rPr>
@@ -2001,7 +2001,7 @@
           <w:lang w:eastAsia="de-DE" w:bidi="ar-SA"/>
         </w:rPr>
       </w:pPr>
-      <w:hyperlink w:anchor="_Toc327026103" w:history="1">
+      <w:hyperlink w:anchor="_Toc327097223" w:history="1">
         <w:r>
           <w:rPr>
             <w:rStyle w:val="Hyperlink"/>
@@ -2046,7 +2046,7 @@
             <w:noProof/>
             <w:webHidden/>
           </w:rPr>
-          <w:instrText xml:space="preserve"> PAGEREF _Toc327026103 \h </w:instrText>
+          <w:instrText xml:space="preserve"> PAGEREF _Toc327097223 \h </w:instrText>
         </w:r>
         <w:r>
           <w:rPr>
@@ -2093,7 +2093,7 @@
           <w:lang w:eastAsia="de-DE" w:bidi="ar-SA"/>
         </w:rPr>
       </w:pPr>
-      <w:hyperlink w:anchor="_Toc327026104" w:history="1">
+      <w:hyperlink w:anchor="_Toc327097224" w:history="1">
         <w:r>
           <w:rPr>
             <w:rStyle w:val="Hyperlink"/>
@@ -2138,7 +2138,7 @@
             <w:noProof/>
             <w:webHidden/>
           </w:rPr>
-          <w:instrText xml:space="preserve"> PAGEREF _Toc327026104 \h </w:instrText>
+          <w:instrText xml:space="preserve"> PAGEREF _Toc327097224 \h </w:instrText>
         </w:r>
         <w:r>
           <w:rPr>
@@ -2185,7 +2185,7 @@
           <w:lang w:eastAsia="de-DE" w:bidi="ar-SA"/>
         </w:rPr>
       </w:pPr>
-      <w:hyperlink w:anchor="_Toc327026105" w:history="1">
+      <w:hyperlink w:anchor="_Toc327097225" w:history="1">
         <w:r>
           <w:rPr>
             <w:rStyle w:val="Hyperlink"/>
@@ -2230,7 +2230,7 @@
             <w:noProof/>
             <w:webHidden/>
           </w:rPr>
-          <w:instrText xml:space="preserve"> PAGEREF _Toc327026105 \h </w:instrText>
+          <w:instrText xml:space="preserve"> PAGEREF _Toc327097225 \h </w:instrText>
         </w:r>
         <w:r>
           <w:rPr>
@@ -2250,7 +2250,7 @@
             <w:noProof/>
             <w:webHidden/>
           </w:rPr>
-          <w:t>9</w:t>
+          <w:t>10</w:t>
         </w:r>
         <w:r>
           <w:rPr>
@@ -2277,7 +2277,7 @@
           <w:lang w:eastAsia="de-DE" w:bidi="ar-SA"/>
         </w:rPr>
       </w:pPr>
-      <w:hyperlink w:anchor="_Toc327026106" w:history="1">
+      <w:hyperlink w:anchor="_Toc327097226" w:history="1">
         <w:r>
           <w:rPr>
             <w:rStyle w:val="Hyperlink"/>
@@ -2322,7 +2322,7 @@
             <w:noProof/>
             <w:webHidden/>
           </w:rPr>
-          <w:instrText xml:space="preserve"> PAGEREF _Toc327026106 \h </w:instrText>
+          <w:instrText xml:space="preserve"> PAGEREF _Toc327097226 \h </w:instrText>
         </w:r>
         <w:r>
           <w:rPr>
@@ -2369,7 +2369,7 @@
           <w:lang w:eastAsia="de-DE" w:bidi="ar-SA"/>
         </w:rPr>
       </w:pPr>
-      <w:hyperlink w:anchor="_Toc327026107" w:history="1">
+      <w:hyperlink w:anchor="_Toc327097227" w:history="1">
         <w:r>
           <w:rPr>
             <w:rStyle w:val="Hyperlink"/>
@@ -2414,7 +2414,7 @@
             <w:noProof/>
             <w:webHidden/>
           </w:rPr>
-          <w:instrText xml:space="preserve"> PAGEREF _Toc327026107 \h </w:instrText>
+          <w:instrText xml:space="preserve"> PAGEREF _Toc327097227 \h </w:instrText>
         </w:r>
         <w:r>
           <w:rPr>
@@ -2461,7 +2461,7 @@
           <w:lang w:eastAsia="de-DE" w:bidi="ar-SA"/>
         </w:rPr>
       </w:pPr>
-      <w:hyperlink w:anchor="_Toc327026108" w:history="1">
+      <w:hyperlink w:anchor="_Toc327097228" w:history="1">
         <w:r>
           <w:rPr>
             <w:rStyle w:val="Hyperlink"/>
@@ -2506,7 +2506,7 @@
             <w:noProof/>
             <w:webHidden/>
           </w:rPr>
-          <w:instrText xml:space="preserve"> PAGEREF _Toc327026108 \h </w:instrText>
+          <w:instrText xml:space="preserve"> PAGEREF _Toc327097228 \h </w:instrText>
         </w:r>
         <w:r>
           <w:rPr>
@@ -2526,7 +2526,7 @@
             <w:noProof/>
             <w:webHidden/>
           </w:rPr>
-          <w:t>10</w:t>
+          <w:t>11</w:t>
         </w:r>
         <w:r>
           <w:rPr>
@@ -2553,7 +2553,7 @@
           <w:lang w:eastAsia="de-DE" w:bidi="ar-SA"/>
         </w:rPr>
       </w:pPr>
-      <w:hyperlink w:anchor="_Toc327026109" w:history="1">
+      <w:hyperlink w:anchor="_Toc327097229" w:history="1">
         <w:r>
           <w:rPr>
             <w:rStyle w:val="Hyperlink"/>
@@ -2598,7 +2598,7 @@
             <w:noProof/>
             <w:webHidden/>
           </w:rPr>
-          <w:instrText xml:space="preserve"> PAGEREF _Toc327026109 \h </w:instrText>
+          <w:instrText xml:space="preserve"> PAGEREF _Toc327097229 \h </w:instrText>
         </w:r>
         <w:r>
           <w:rPr>
@@ -2645,7 +2645,7 @@
           <w:lang w:eastAsia="de-DE" w:bidi="ar-SA"/>
         </w:rPr>
       </w:pPr>
-      <w:hyperlink w:anchor="_Toc327026110" w:history="1">
+      <w:hyperlink w:anchor="_Toc327097230" w:history="1">
         <w:r>
           <w:rPr>
             <w:rStyle w:val="Hyperlink"/>
@@ -2690,7 +2690,7 @@
             <w:noProof/>
             <w:webHidden/>
           </w:rPr>
-          <w:instrText xml:space="preserve"> PAGEREF _Toc327026110 \h </w:instrText>
+          <w:instrText xml:space="preserve"> PAGEREF _Toc327097230 \h </w:instrText>
         </w:r>
         <w:r>
           <w:rPr>
@@ -2737,7 +2737,7 @@
           <w:lang w:eastAsia="de-DE" w:bidi="ar-SA"/>
         </w:rPr>
       </w:pPr>
-      <w:hyperlink w:anchor="_Toc327026111" w:history="1">
+      <w:hyperlink w:anchor="_Toc327097231" w:history="1">
         <w:r>
           <w:rPr>
             <w:rStyle w:val="Hyperlink"/>
@@ -2782,7 +2782,7 @@
             <w:noProof/>
             <w:webHidden/>
           </w:rPr>
-          <w:instrText xml:space="preserve"> PAGEREF _Toc327026111 \h </w:instrText>
+          <w:instrText xml:space="preserve"> PAGEREF _Toc327097231 \h </w:instrText>
         </w:r>
         <w:r>
           <w:rPr>
@@ -2829,7 +2829,7 @@
           <w:lang w:eastAsia="de-DE" w:bidi="ar-SA"/>
         </w:rPr>
       </w:pPr>
-      <w:hyperlink w:anchor="_Toc327026112" w:history="1">
+      <w:hyperlink w:anchor="_Toc327097232" w:history="1">
         <w:r>
           <w:rPr>
             <w:rStyle w:val="Hyperlink"/>
@@ -2874,7 +2874,7 @@
             <w:noProof/>
             <w:webHidden/>
           </w:rPr>
-          <w:instrText xml:space="preserve"> PAGEREF _Toc327026112 \h </w:instrText>
+          <w:instrText xml:space="preserve"> PAGEREF _Toc327097232 \h </w:instrText>
         </w:r>
         <w:r>
           <w:rPr>
@@ -2894,7 +2894,7 @@
             <w:noProof/>
             <w:webHidden/>
           </w:rPr>
-          <w:t>11</w:t>
+          <w:t>12</w:t>
         </w:r>
         <w:r>
           <w:rPr>
@@ -2918,7 +2918,7 @@
           <w:lang w:eastAsia="de-DE" w:bidi="ar-SA"/>
         </w:rPr>
       </w:pPr>
-      <w:hyperlink w:anchor="_Toc327026113" w:history="1">
+      <w:hyperlink w:anchor="_Toc327097233" w:history="1">
         <w:r>
           <w:rPr>
             <w:rStyle w:val="Hyperlink"/>
@@ -2964,7 +2964,7 @@
             <w:noProof/>
             <w:webHidden/>
           </w:rPr>
-          <w:instrText xml:space="preserve"> PAGEREF _Toc327026113 \h </w:instrText>
+          <w:instrText xml:space="preserve"> PAGEREF _Toc327097233 \h </w:instrText>
         </w:r>
         <w:r>
           <w:rPr>
@@ -2984,7 +2984,7 @@
             <w:noProof/>
             <w:webHidden/>
           </w:rPr>
-          <w:t>12</w:t>
+          <w:t>13</w:t>
         </w:r>
         <w:r>
           <w:rPr>
@@ -3006,7 +3006,7 @@
           <w:lang w:eastAsia="de-DE" w:bidi="ar-SA"/>
         </w:rPr>
       </w:pPr>
-      <w:hyperlink w:anchor="_Toc327026114" w:history="1">
+      <w:hyperlink w:anchor="_Toc327097234" w:history="1">
         <w:r>
           <w:rPr>
             <w:rStyle w:val="Hyperlink"/>
@@ -3050,7 +3050,7 @@
             <w:noProof/>
             <w:webHidden/>
           </w:rPr>
-          <w:instrText xml:space="preserve"> PAGEREF _Toc327026114 \h </w:instrText>
+          <w:instrText xml:space="preserve"> PAGEREF _Toc327097234 \h </w:instrText>
         </w:r>
         <w:r>
           <w:rPr>
@@ -3070,7 +3070,7 @@
             <w:noProof/>
             <w:webHidden/>
           </w:rPr>
-          <w:t>12</w:t>
+          <w:t>13</w:t>
         </w:r>
         <w:r>
           <w:rPr>
@@ -3092,7 +3092,7 @@
           <w:lang w:eastAsia="de-DE" w:bidi="ar-SA"/>
         </w:rPr>
       </w:pPr>
-      <w:hyperlink w:anchor="_Toc327026115" w:history="1">
+      <w:hyperlink w:anchor="_Toc327097235" w:history="1">
         <w:r>
           <w:rPr>
             <w:rStyle w:val="Hyperlink"/>
@@ -3136,7 +3136,7 @@
             <w:noProof/>
             <w:webHidden/>
           </w:rPr>
-          <w:instrText xml:space="preserve"> PAGEREF _Toc327026115 \h </w:instrText>
+          <w:instrText xml:space="preserve"> PAGEREF _Toc327097235 \h </w:instrText>
         </w:r>
         <w:r>
           <w:rPr>
@@ -3156,7 +3156,7 @@
             <w:noProof/>
             <w:webHidden/>
           </w:rPr>
-          <w:t>13</w:t>
+          <w:t>14</w:t>
         </w:r>
         <w:r>
           <w:rPr>
@@ -3178,7 +3178,7 @@
           <w:lang w:eastAsia="de-DE" w:bidi="ar-SA"/>
         </w:rPr>
       </w:pPr>
-      <w:hyperlink w:anchor="_Toc327026116" w:history="1">
+      <w:hyperlink w:anchor="_Toc327097236" w:history="1">
         <w:r>
           <w:rPr>
             <w:rStyle w:val="Hyperlink"/>
@@ -3201,7 +3201,7 @@
             <w:rStyle w:val="Hyperlink"/>
             <w:noProof/>
           </w:rPr>
-          <w:t>Umsetzung der Jour fixes</w:t>
+          <w:t>Umsetzung der Entscheidungskompetenz</w:t>
         </w:r>
         <w:r>
           <w:rPr>
@@ -3222,7 +3222,7 @@
             <w:noProof/>
             <w:webHidden/>
           </w:rPr>
-          <w:instrText xml:space="preserve"> PAGEREF _Toc327026116 \h </w:instrText>
+          <w:instrText xml:space="preserve"> PAGEREF _Toc327097236 \h </w:instrText>
         </w:r>
         <w:r>
           <w:rPr>
@@ -3242,7 +3242,7 @@
             <w:noProof/>
             <w:webHidden/>
           </w:rPr>
-          <w:t>14</w:t>
+          <w:t>15</w:t>
         </w:r>
         <w:r>
           <w:rPr>
@@ -3264,7 +3264,7 @@
           <w:lang w:eastAsia="de-DE" w:bidi="ar-SA"/>
         </w:rPr>
       </w:pPr>
-      <w:hyperlink w:anchor="_Toc327026117" w:history="1">
+      <w:hyperlink w:anchor="_Toc327097237" w:history="1">
         <w:r>
           <w:rPr>
             <w:rStyle w:val="Hyperlink"/>
@@ -3287,6 +3287,92 @@
             <w:rStyle w:val="Hyperlink"/>
             <w:noProof/>
           </w:rPr>
+          <w:t>Umsetzung der Jour fixes</w:t>
+        </w:r>
+        <w:r>
+          <w:rPr>
+            <w:noProof/>
+            <w:webHidden/>
+          </w:rPr>
+          <w:tab/>
+        </w:r>
+        <w:r>
+          <w:rPr>
+            <w:noProof/>
+            <w:webHidden/>
+          </w:rPr>
+          <w:fldChar w:fldCharType="begin"/>
+        </w:r>
+        <w:r>
+          <w:rPr>
+            <w:noProof/>
+            <w:webHidden/>
+          </w:rPr>
+          <w:instrText xml:space="preserve"> PAGEREF _Toc327097237 \h </w:instrText>
+        </w:r>
+        <w:r>
+          <w:rPr>
+            <w:noProof/>
+            <w:webHidden/>
+          </w:rPr>
+        </w:r>
+        <w:r>
+          <w:rPr>
+            <w:noProof/>
+            <w:webHidden/>
+          </w:rPr>
+          <w:fldChar w:fldCharType="separate"/>
+        </w:r>
+        <w:r>
+          <w:rPr>
+            <w:noProof/>
+            <w:webHidden/>
+          </w:rPr>
+          <w:t>16</w:t>
+        </w:r>
+        <w:r>
+          <w:rPr>
+            <w:noProof/>
+            <w:webHidden/>
+          </w:rPr>
+          <w:fldChar w:fldCharType="end"/>
+        </w:r>
+      </w:hyperlink>
+    </w:p>
+    <w:p>
+      <w:pPr>
+        <w:pStyle w:val="Verzeichnis2"/>
+        <w:rPr>
+          <w:smallCaps w:val="0"/>
+          <w:noProof/>
+          <w:sz w:val="22"/>
+          <w:szCs w:val="22"/>
+          <w:lang w:eastAsia="de-DE" w:bidi="ar-SA"/>
+        </w:rPr>
+      </w:pPr>
+      <w:hyperlink w:anchor="_Toc327097238" w:history="1">
+        <w:r>
+          <w:rPr>
+            <w:rStyle w:val="Hyperlink"/>
+            <w:noProof/>
+          </w:rPr>
+          <w:t>3.5</w:t>
+        </w:r>
+        <w:r>
+          <w:rPr>
+            <w:smallCaps w:val="0"/>
+            <w:noProof/>
+            <w:sz w:val="22"/>
+            <w:szCs w:val="22"/>
+            <w:lang w:eastAsia="de-DE" w:bidi="ar-SA"/>
+          </w:rPr>
+          <w:tab/>
+        </w:r>
+        <w:r>
+          <w:rPr>
+            <w:rStyle w:val="Hyperlink"/>
+            <w:noProof/>
+          </w:rPr>
           <w:t>Umsetzung der Infrastruktur</w:t>
         </w:r>
         <w:r>
@@ -3308,7 +3394,7 @@
             <w:noProof/>
             <w:webHidden/>
           </w:rPr>
-          <w:instrText xml:space="preserve"> PAGEREF _Toc327026117 \h </w:instrText>
+          <w:instrText xml:space="preserve"> PAGEREF _Toc327097238 \h </w:instrText>
         </w:r>
         <w:r>
           <w:rPr>
@@ -3328,7 +3414,7 @@
             <w:noProof/>
             <w:webHidden/>
           </w:rPr>
-          <w:t>14</w:t>
+          <w:t>16</w:t>
         </w:r>
         <w:r>
           <w:rPr>
@@ -3355,13 +3441,13 @@
           <w:lang w:eastAsia="de-DE" w:bidi="ar-SA"/>
         </w:rPr>
       </w:pPr>
-      <w:hyperlink w:anchor="_Toc327026118" w:history="1">
+      <w:hyperlink w:anchor="_Toc327097239" w:history="1">
         <w:r>
           <w:rPr>
             <w:rStyle w:val="Hyperlink"/>
             <w:noProof/>
           </w:rPr>
-          <w:t>3.4.1</w:t>
+          <w:t>3.5.1</w:t>
         </w:r>
         <w:r>
           <w:rPr>
@@ -3400,7 +3486,7 @@
             <w:noProof/>
             <w:webHidden/>
           </w:rPr>
-          <w:instrText xml:space="preserve"> PAGEREF _Toc327026118 \h </w:instrText>
+          <w:instrText xml:space="preserve"> PAGEREF _Toc327097239 \h </w:instrText>
         </w:r>
         <w:r>
           <w:rPr>
@@ -3420,7 +3506,7 @@
             <w:noProof/>
             <w:webHidden/>
           </w:rPr>
-          <w:t>14</w:t>
+          <w:t>17</w:t>
         </w:r>
         <w:r>
           <w:rPr>
@@ -3447,13 +3533,13 @@
           <w:lang w:eastAsia="de-DE" w:bidi="ar-SA"/>
         </w:rPr>
       </w:pPr>
-      <w:hyperlink w:anchor="_Toc327026119" w:history="1">
+      <w:hyperlink w:anchor="_Toc327097240" w:history="1">
         <w:r>
           <w:rPr>
             <w:rStyle w:val="Hyperlink"/>
             <w:noProof/>
           </w:rPr>
-          <w:t>3.4.2</w:t>
+          <w:t>3.5.2</w:t>
         </w:r>
         <w:r>
           <w:rPr>
@@ -3492,7 +3578,7 @@
             <w:noProof/>
             <w:webHidden/>
           </w:rPr>
-          <w:instrText xml:space="preserve"> PAGEREF _Toc327026119 \h </w:instrText>
+          <w:instrText xml:space="preserve"> PAGEREF _Toc327097240 \h </w:instrText>
         </w:r>
         <w:r>
           <w:rPr>
@@ -3512,7 +3598,7 @@
             <w:noProof/>
             <w:webHidden/>
           </w:rPr>
-          <w:t>16</w:t>
+          <w:t>18</w:t>
         </w:r>
         <w:r>
           <w:rPr>
@@ -3534,13 +3620,13 @@
           <w:lang w:eastAsia="de-DE" w:bidi="ar-SA"/>
         </w:rPr>
       </w:pPr>
-      <w:hyperlink w:anchor="_Toc327026120" w:history="1">
+      <w:hyperlink w:anchor="_Toc327097241" w:history="1">
         <w:r>
           <w:rPr>
             <w:rStyle w:val="Hyperlink"/>
             <w:noProof/>
           </w:rPr>
-          <w:t>3.5</w:t>
+          <w:t>3.6</w:t>
         </w:r>
         <w:r>
           <w:rPr>
@@ -3578,7 +3664,7 @@
             <w:noProof/>
             <w:webHidden/>
           </w:rPr>
-          <w:instrText xml:space="preserve"> PAGEREF _Toc327026120 \h </w:instrText>
+          <w:instrText xml:space="preserve"> PAGEREF _Toc327097241 \h </w:instrText>
         </w:r>
         <w:r>
           <w:rPr>
@@ -3598,7 +3684,7 @@
             <w:noProof/>
             <w:webHidden/>
           </w:rPr>
-          <w:t>17</w:t>
+          <w:t>19</w:t>
         </w:r>
         <w:r>
           <w:rPr>
@@ -3620,13 +3706,13 @@
           <w:lang w:eastAsia="de-DE" w:bidi="ar-SA"/>
         </w:rPr>
       </w:pPr>
-      <w:hyperlink w:anchor="_Toc327026121" w:history="1">
+      <w:hyperlink w:anchor="_Toc327097242" w:history="1">
         <w:r>
           <w:rPr>
             <w:rStyle w:val="Hyperlink"/>
             <w:noProof/>
           </w:rPr>
-          <w:t>3.6</w:t>
+          <w:t>3.7</w:t>
         </w:r>
         <w:r>
           <w:rPr>
@@ -3664,7 +3750,7 @@
             <w:noProof/>
             <w:webHidden/>
           </w:rPr>
-          <w:instrText xml:space="preserve"> PAGEREF _Toc327026121 \h </w:instrText>
+          <w:instrText xml:space="preserve"> PAGEREF _Toc327097242 \h </w:instrText>
         </w:r>
         <w:r>
           <w:rPr>
@@ -3684,7 +3770,7 @@
             <w:noProof/>
             <w:webHidden/>
           </w:rPr>
-          <w:t>18</w:t>
+          <w:t>21</w:t>
         </w:r>
         <w:r>
           <w:rPr>
@@ -3706,13 +3792,13 @@
           <w:lang w:eastAsia="de-DE" w:bidi="ar-SA"/>
         </w:rPr>
       </w:pPr>
-      <w:hyperlink w:anchor="_Toc327026122" w:history="1">
+      <w:hyperlink w:anchor="_Toc327097243" w:history="1">
         <w:r>
           <w:rPr>
             <w:rStyle w:val="Hyperlink"/>
             <w:noProof/>
           </w:rPr>
-          <w:t>3.7</w:t>
+          <w:t>3.8</w:t>
         </w:r>
         <w:r>
           <w:rPr>
@@ -3750,7 +3836,7 @@
             <w:noProof/>
             <w:webHidden/>
           </w:rPr>
-          <w:instrText xml:space="preserve"> PAGEREF _Toc327026122 \h </w:instrText>
+          <w:instrText xml:space="preserve"> PAGEREF _Toc327097243 \h </w:instrText>
         </w:r>
         <w:r>
           <w:rPr>
@@ -3770,7 +3856,7 @@
             <w:noProof/>
             <w:webHidden/>
           </w:rPr>
-          <w:t>20</w:t>
+          <w:t>23</w:t>
         </w:r>
         <w:r>
           <w:rPr>
@@ -3797,13 +3883,13 @@
           <w:lang w:eastAsia="de-DE" w:bidi="ar-SA"/>
         </w:rPr>
       </w:pPr>
-      <w:hyperlink w:anchor="_Toc327026123" w:history="1">
+      <w:hyperlink w:anchor="_Toc327097244" w:history="1">
         <w:r>
           <w:rPr>
             <w:rStyle w:val="Hyperlink"/>
             <w:noProof/>
           </w:rPr>
-          <w:t>3.7.1</w:t>
+          <w:t>3.8.1</w:t>
         </w:r>
         <w:r>
           <w:rPr>
@@ -3842,7 +3928,7 @@
             <w:noProof/>
             <w:webHidden/>
           </w:rPr>
-          <w:instrText xml:space="preserve"> PAGEREF _Toc327026123 \h </w:instrText>
+          <w:instrText xml:space="preserve"> PAGEREF _Toc327097244 \h </w:instrText>
         </w:r>
         <w:r>
           <w:rPr>
@@ -3862,7 +3948,7 @@
             <w:noProof/>
             <w:webHidden/>
           </w:rPr>
-          <w:t>20</w:t>
+          <w:t>23</w:t>
         </w:r>
         <w:r>
           <w:rPr>
@@ -3889,13 +3975,13 @@
           <w:lang w:eastAsia="de-DE" w:bidi="ar-SA"/>
         </w:rPr>
       </w:pPr>
-      <w:hyperlink w:anchor="_Toc327026124" w:history="1">
+      <w:hyperlink w:anchor="_Toc327097245" w:history="1">
         <w:r>
           <w:rPr>
             <w:rStyle w:val="Hyperlink"/>
             <w:noProof/>
           </w:rPr>
-          <w:t>3.7.2</w:t>
+          <w:t>3.8.2</w:t>
         </w:r>
         <w:r>
           <w:rPr>
@@ -3934,7 +4020,7 @@
             <w:noProof/>
             <w:webHidden/>
           </w:rPr>
-          <w:instrText xml:space="preserve"> PAGEREF _Toc327026124 \h </w:instrText>
+          <w:instrText xml:space="preserve"> PAGEREF _Toc327097245 \h </w:instrText>
         </w:r>
         <w:r>
           <w:rPr>
@@ -3954,7 +4040,7 @@
             <w:noProof/>
             <w:webHidden/>
           </w:rPr>
-          <w:t>21</w:t>
+          <w:t>23</w:t>
         </w:r>
         <w:r>
           <w:rPr>
@@ -3981,13 +4067,13 @@
           <w:lang w:eastAsia="de-DE" w:bidi="ar-SA"/>
         </w:rPr>
       </w:pPr>
-      <w:hyperlink w:anchor="_Toc327026125" w:history="1">
+      <w:hyperlink w:anchor="_Toc327097246" w:history="1">
         <w:r>
           <w:rPr>
             <w:rStyle w:val="Hyperlink"/>
             <w:noProof/>
           </w:rPr>
-          <w:t>3.7.3</w:t>
+          <w:t>3.8.3</w:t>
         </w:r>
         <w:r>
           <w:rPr>
@@ -4026,7 +4112,7 @@
             <w:noProof/>
             <w:webHidden/>
           </w:rPr>
-          <w:instrText xml:space="preserve"> PAGEREF _Toc327026125 \h </w:instrText>
+          <w:instrText xml:space="preserve"> PAGEREF _Toc327097246 \h </w:instrText>
         </w:r>
         <w:r>
           <w:rPr>
@@ -4046,7 +4132,7 @@
             <w:noProof/>
             <w:webHidden/>
           </w:rPr>
-          <w:t>21</w:t>
+          <w:t>24</w:t>
         </w:r>
         <w:r>
           <w:rPr>
@@ -4073,13 +4159,13 @@
           <w:lang w:eastAsia="de-DE" w:bidi="ar-SA"/>
         </w:rPr>
       </w:pPr>
-      <w:hyperlink w:anchor="_Toc327026126" w:history="1">
+      <w:hyperlink w:anchor="_Toc327097247" w:history="1">
         <w:r>
           <w:rPr>
             <w:rStyle w:val="Hyperlink"/>
             <w:noProof/>
           </w:rPr>
-          <w:t>3.7.4</w:t>
+          <w:t>3.8.4</w:t>
         </w:r>
         <w:r>
           <w:rPr>
@@ -4118,7 +4204,7 @@
             <w:noProof/>
             <w:webHidden/>
           </w:rPr>
-          <w:instrText xml:space="preserve"> PAGEREF _Toc327026126 \h </w:instrText>
+          <w:instrText xml:space="preserve"> PAGEREF _Toc327097247 \h </w:instrText>
         </w:r>
         <w:r>
           <w:rPr>
@@ -4138,7 +4224,7 @@
             <w:noProof/>
             <w:webHidden/>
           </w:rPr>
-          <w:t>23</w:t>
+          <w:t>26</w:t>
         </w:r>
         <w:r>
           <w:rPr>
@@ -4165,13 +4251,13 @@
           <w:lang w:eastAsia="de-DE" w:bidi="ar-SA"/>
         </w:rPr>
       </w:pPr>
-      <w:hyperlink w:anchor="_Toc327026127" w:history="1">
+      <w:hyperlink w:anchor="_Toc327097248" w:history="1">
         <w:r>
           <w:rPr>
             <w:rStyle w:val="Hyperlink"/>
             <w:noProof/>
           </w:rPr>
-          <w:t>3.7.5</w:t>
+          <w:t>3.8.5</w:t>
         </w:r>
         <w:r>
           <w:rPr>
@@ -4210,7 +4296,7 @@
             <w:noProof/>
             <w:webHidden/>
           </w:rPr>
-          <w:instrText xml:space="preserve"> PAGEREF _Toc327026127 \h </w:instrText>
+          <w:instrText xml:space="preserve"> PAGEREF _Toc327097248 \h </w:instrText>
         </w:r>
         <w:r>
           <w:rPr>
@@ -4230,7 +4316,7 @@
             <w:noProof/>
             <w:webHidden/>
           </w:rPr>
-          <w:t>25</w:t>
+          <w:t>27</w:t>
         </w:r>
         <w:r>
           <w:rPr>
@@ -4257,13 +4343,13 @@
           <w:lang w:eastAsia="de-DE" w:bidi="ar-SA"/>
         </w:rPr>
       </w:pPr>
-      <w:hyperlink w:anchor="_Toc327026128" w:history="1">
+      <w:hyperlink w:anchor="_Toc327097249" w:history="1">
         <w:r>
           <w:rPr>
             <w:rStyle w:val="Hyperlink"/>
             <w:noProof/>
           </w:rPr>
-          <w:t>3.7.6</w:t>
+          <w:t>3.8.6</w:t>
         </w:r>
         <w:r>
           <w:rPr>
@@ -4302,7 +4388,7 @@
             <w:noProof/>
             <w:webHidden/>
           </w:rPr>
-          <w:instrText xml:space="preserve"> PAGEREF _Toc327026128 \h </w:instrText>
+          <w:instrText xml:space="preserve"> PAGEREF _Toc327097249 \h </w:instrText>
         </w:r>
         <w:r>
           <w:rPr>
@@ -4322,7 +4408,7 @@
             <w:noProof/>
             <w:webHidden/>
           </w:rPr>
-          <w:t>26</w:t>
+          <w:t>29</w:t>
         </w:r>
         <w:r>
           <w:rPr>
@@ -4349,13 +4435,13 @@
           <w:lang w:eastAsia="de-DE" w:bidi="ar-SA"/>
         </w:rPr>
       </w:pPr>
-      <w:hyperlink w:anchor="_Toc327026129" w:history="1">
+      <w:hyperlink w:anchor="_Toc327097250" w:history="1">
         <w:r>
           <w:rPr>
             <w:rStyle w:val="Hyperlink"/>
             <w:noProof/>
           </w:rPr>
-          <w:t>3.7.7</w:t>
+          <w:t>3.8.7</w:t>
         </w:r>
         <w:r>
           <w:rPr>
@@ -4394,7 +4480,7 @@
             <w:noProof/>
             <w:webHidden/>
           </w:rPr>
-          <w:instrText xml:space="preserve"> PAGEREF _Toc327026129 \h </w:instrText>
+          <w:instrText xml:space="preserve"> PAGEREF _Toc327097250 \h </w:instrText>
         </w:r>
         <w:r>
           <w:rPr>
@@ -4414,7 +4500,7 @@
             <w:noProof/>
             <w:webHidden/>
           </w:rPr>
-          <w:t>30</w:t>
+          <w:t>33</w:t>
         </w:r>
         <w:r>
           <w:rPr>
@@ -4441,13 +4527,13 @@
           <w:lang w:eastAsia="de-DE" w:bidi="ar-SA"/>
         </w:rPr>
       </w:pPr>
-      <w:hyperlink w:anchor="_Toc327026130" w:history="1">
+      <w:hyperlink w:anchor="_Toc327097251" w:history="1">
         <w:r>
           <w:rPr>
             <w:rStyle w:val="Hyperlink"/>
             <w:noProof/>
           </w:rPr>
-          <w:t>3.7.8</w:t>
+          <w:t>3.8.8</w:t>
         </w:r>
         <w:r>
           <w:rPr>
@@ -4486,7 +4572,7 @@
             <w:noProof/>
             <w:webHidden/>
           </w:rPr>
-          <w:instrText xml:space="preserve"> PAGEREF _Toc327026130 \h </w:instrText>
+          <w:instrText xml:space="preserve"> PAGEREF _Toc327097251 \h </w:instrText>
         </w:r>
         <w:r>
           <w:rPr>
@@ -4506,7 +4592,14 @@
             <w:noProof/>
             <w:webHidden/>
           </w:rPr>
-          <w:t>39</w:t>
+          <w:t>4</w:t>
+        </w:r>
+        <w:r>
+          <w:rPr>
+            <w:noProof/>
+            <w:webHidden/>
+          </w:rPr>
+          <w:t>3</w:t>
         </w:r>
         <w:r>
           <w:rPr>
@@ -4530,7 +4623,7 @@
           <w:lang w:eastAsia="de-DE" w:bidi="ar-SA"/>
         </w:rPr>
       </w:pPr>
-      <w:hyperlink w:anchor="_Toc327026131" w:history="1">
+      <w:hyperlink w:anchor="_Toc327097252" w:history="1">
         <w:r>
           <w:rPr>
             <w:rStyle w:val="Hyperlink"/>
@@ -4576,7 +4669,7 @@
             <w:noProof/>
             <w:webHidden/>
           </w:rPr>
-          <w:instrText xml:space="preserve"> PAGEREF _Toc327026131 \h </w:instrText>
+          <w:instrText xml:space="preserve"> PAGEREF _Toc327097252 \h </w:instrText>
         </w:r>
         <w:r>
           <w:rPr>
@@ -4596,7 +4689,7 @@
             <w:noProof/>
             <w:webHidden/>
           </w:rPr>
-          <w:t>42</w:t>
+          <w:t>46</w:t>
         </w:r>
         <w:r>
           <w:rPr>
@@ -4618,7 +4711,7 @@
           <w:lang w:eastAsia="de-DE" w:bidi="ar-SA"/>
         </w:rPr>
       </w:pPr>
-      <w:hyperlink w:anchor="_Toc327026132" w:history="1">
+      <w:hyperlink w:anchor="_Toc327097253" w:history="1">
         <w:r>
           <w:rPr>
             <w:rStyle w:val="Hyperlink"/>
@@ -4662,7 +4755,7 @@
             <w:noProof/>
             <w:webHidden/>
           </w:rPr>
-          <w:instrText xml:space="preserve"> PAGEREF _Toc327026132 \h </w:instrText>
+          <w:instrText xml:space="preserve"> PAGEREF _Toc327097253 \h </w:instrText>
         </w:r>
         <w:r>
           <w:rPr>
@@ -4682,7 +4775,7 @@
             <w:noProof/>
             <w:webHidden/>
           </w:rPr>
-          <w:t>42</w:t>
+          <w:t>46</w:t>
         </w:r>
         <w:r>
           <w:rPr>
@@ -4704,7 +4797,7 @@
           <w:lang w:eastAsia="de-DE" w:bidi="ar-SA"/>
         </w:rPr>
       </w:pPr>
-      <w:hyperlink w:anchor="_Toc327026133" w:history="1">
+      <w:hyperlink w:anchor="_Toc327097254" w:history="1">
         <w:r>
           <w:rPr>
             <w:rStyle w:val="Hyperlink"/>
@@ -4748,7 +4841,7 @@
             <w:noProof/>
             <w:webHidden/>
           </w:rPr>
-          <w:instrText xml:space="preserve"> PAGEREF _Toc327026133 \h </w:instrText>
+          <w:instrText xml:space="preserve"> PAGEREF _Toc327097254 \h </w:instrText>
         </w:r>
         <w:r>
           <w:rPr>
@@ -4768,7 +4861,7 @@
             <w:noProof/>
             <w:webHidden/>
           </w:rPr>
-          <w:t>44</w:t>
+          <w:t>48</w:t>
         </w:r>
         <w:r>
           <w:rPr>
@@ -6910,7 +7003,7 @@
       <w:pPr>
         <w:pStyle w:val="berschrift1"/>
       </w:pPr>
-      <w:bookmarkStart w:id="5" w:name="_Toc327026087"/>
+      <w:bookmarkStart w:id="5" w:name="_Toc327097207"/>
       <w:r>
         <w:lastRenderedPageBreak/>
         <w:t>Einleitung</w:t>
@@ -7010,7 +7103,7 @@
       <w:pPr>
         <w:pStyle w:val="berschrift1"/>
       </w:pPr>
-      <w:bookmarkStart w:id="6" w:name="_Toc327026088"/>
+      <w:bookmarkStart w:id="6" w:name="_Toc327097208"/>
       <w:r>
         <w:rPr>
           <w:lang w:bidi="ar-SA"/>
@@ -7028,7 +7121,7 @@
         </w:rPr>
       </w:pPr>
       <w:bookmarkStart w:id="7" w:name="_Ref327016958"/>
-      <w:bookmarkStart w:id="8" w:name="_Toc327026089"/>
+      <w:bookmarkStart w:id="8" w:name="_Toc327097209"/>
       <w:r>
         <w:rPr>
           <w:lang w:bidi="ar-SA"/>
@@ -7300,7 +7393,7 @@
           <w:lang w:bidi="ar-SA"/>
         </w:rPr>
       </w:pPr>
-      <w:bookmarkStart w:id="9" w:name="_Toc327026090"/>
+      <w:bookmarkStart w:id="9" w:name="_Toc327097210"/>
       <w:r>
         <w:rPr>
           <w:lang w:bidi="ar-SA"/>
@@ -7382,7 +7475,7 @@
         </w:rPr>
       </w:pPr>
       <w:bookmarkStart w:id="10" w:name="_Ref327008338"/>
-      <w:bookmarkStart w:id="11" w:name="_Toc327026091"/>
+      <w:bookmarkStart w:id="11" w:name="_Toc327097211"/>
       <w:r>
         <w:rPr>
           <w:lang w:bidi="ar-SA"/>
@@ -7461,7 +7554,7 @@
           <w:lang w:bidi="ar-SA"/>
         </w:rPr>
       </w:pPr>
-      <w:bookmarkStart w:id="12" w:name="_Toc327026092"/>
+      <w:bookmarkStart w:id="12" w:name="_Toc327097212"/>
       <w:r>
         <w:rPr>
           <w:lang w:bidi="ar-SA"/>
@@ -7553,7 +7646,7 @@
           <w:lang w:bidi="ar-SA"/>
         </w:rPr>
       </w:pPr>
-      <w:bookmarkStart w:id="13" w:name="_Toc327026093"/>
+      <w:bookmarkStart w:id="13" w:name="_Toc327097213"/>
       <w:commentRangeStart w:id="14"/>
       <w:r>
         <w:rPr>
@@ -7561,7 +7654,6 @@
         </w:rPr>
         <w:t>Infrastruktur</w:t>
       </w:r>
-      <w:bookmarkEnd w:id="13"/>
       <w:commentRangeEnd w:id="14"/>
       <w:r>
         <w:rPr>
@@ -7573,6 +7665,7 @@
         </w:rPr>
         <w:commentReference w:id="14"/>
       </w:r>
+      <w:bookmarkEnd w:id="13"/>
     </w:p>
     <w:p>
       <w:pPr>
@@ -7652,7 +7745,7 @@
           <w:lang w:bidi="ar-SA"/>
         </w:rPr>
       </w:pPr>
-      <w:bookmarkStart w:id="15" w:name="_Toc327026094"/>
+      <w:bookmarkStart w:id="15" w:name="_Toc327097214"/>
       <w:r>
         <w:rPr>
           <w:lang w:bidi="ar-SA"/>
@@ -8121,7 +8214,7 @@
           <w:lang w:bidi="ar-SA"/>
         </w:rPr>
       </w:pPr>
-      <w:bookmarkStart w:id="16" w:name="_Toc327026095"/>
+      <w:bookmarkStart w:id="16" w:name="_Toc327097215"/>
       <w:r>
         <w:rPr>
           <w:lang w:bidi="ar-SA"/>
@@ -8340,7 +8433,7 @@
           <w:lang w:bidi="ar-SA"/>
         </w:rPr>
       </w:pPr>
-      <w:bookmarkStart w:id="17" w:name="_Toc327026096"/>
+      <w:bookmarkStart w:id="17" w:name="_Toc327097216"/>
       <w:r>
         <w:rPr>
           <w:lang w:bidi="ar-SA"/>
@@ -8464,7 +8557,7 @@
           <w:lang w:bidi="ar-SA"/>
         </w:rPr>
       </w:pPr>
-      <w:bookmarkStart w:id="18" w:name="_Toc327026097"/>
+      <w:bookmarkStart w:id="18" w:name="_Toc327097217"/>
       <w:r>
         <w:rPr>
           <w:lang w:bidi="ar-SA"/>
@@ -9048,7 +9141,7 @@
         </w:rPr>
       </w:pPr>
       <w:bookmarkStart w:id="19" w:name="_Ref327009484"/>
-      <w:bookmarkStart w:id="20" w:name="_Toc327026098"/>
+      <w:bookmarkStart w:id="20" w:name="_Toc327097218"/>
       <w:r>
         <w:rPr>
           <w:lang w:bidi="ar-SA"/>
@@ -9436,7 +9529,7 @@
         </w:rPr>
       </w:pPr>
       <w:bookmarkStart w:id="21" w:name="_Ref327018897"/>
-      <w:bookmarkStart w:id="22" w:name="_Toc327026099"/>
+      <w:bookmarkStart w:id="22" w:name="_Toc327097219"/>
       <w:r>
         <w:rPr>
           <w:lang w:bidi="ar-SA"/>
@@ -9476,7 +9569,7 @@
           <w:lang w:bidi="ar-SA"/>
         </w:rPr>
       </w:pPr>
-      <w:bookmarkStart w:id="23" w:name="_Toc327026100"/>
+      <w:bookmarkStart w:id="23" w:name="_Toc327097220"/>
       <w:r>
         <w:rPr>
           <w:lang w:bidi="ar-SA"/>
@@ -9531,7 +9624,7 @@
           <w:lang w:bidi="ar-SA"/>
         </w:rPr>
       </w:pPr>
-      <w:bookmarkStart w:id="24" w:name="_Toc327026101"/>
+      <w:bookmarkStart w:id="24" w:name="_Toc327097221"/>
       <w:r>
         <w:rPr>
           <w:lang w:bidi="ar-SA"/>
@@ -9585,7 +9678,7 @@
           <w:lang w:bidi="ar-SA"/>
         </w:rPr>
       </w:pPr>
-      <w:bookmarkStart w:id="25" w:name="_Toc327026102"/>
+      <w:bookmarkStart w:id="25" w:name="_Toc327097222"/>
       <w:r>
         <w:rPr>
           <w:lang w:bidi="ar-SA"/>
@@ -9905,7 +9998,7 @@
           <w:lang w:bidi="ar-SA"/>
         </w:rPr>
       </w:pPr>
-      <w:bookmarkStart w:id="26" w:name="_Toc327026103"/>
+      <w:bookmarkStart w:id="26" w:name="_Toc327097223"/>
       <w:r>
         <w:rPr>
           <w:lang w:bidi="ar-SA"/>
@@ -10004,7 +10097,7 @@
           <w:lang w:bidi="ar-SA"/>
         </w:rPr>
       </w:pPr>
-      <w:bookmarkStart w:id="27" w:name="_Toc327026104"/>
+      <w:bookmarkStart w:id="27" w:name="_Toc327097224"/>
       <w:r>
         <w:rPr>
           <w:lang w:bidi="ar-SA"/>
@@ -10098,7 +10191,7 @@
           <w:lang w:bidi="ar-SA"/>
         </w:rPr>
       </w:pPr>
-      <w:bookmarkStart w:id="28" w:name="_Toc327026105"/>
+      <w:bookmarkStart w:id="28" w:name="_Toc327097225"/>
       <w:r>
         <w:rPr>
           <w:lang w:bidi="ar-SA"/>
@@ -10227,7 +10320,7 @@
           <w:lang w:bidi="ar-SA"/>
         </w:rPr>
       </w:pPr>
-      <w:bookmarkStart w:id="29" w:name="_Toc327026106"/>
+      <w:bookmarkStart w:id="29" w:name="_Toc327097226"/>
       <w:r>
         <w:rPr>
           <w:lang w:bidi="ar-SA"/>
@@ -10322,7 +10415,7 @@
           <w:lang w:bidi="ar-SA"/>
         </w:rPr>
       </w:pPr>
-      <w:bookmarkStart w:id="30" w:name="_Toc327026107"/>
+      <w:bookmarkStart w:id="30" w:name="_Toc327097227"/>
       <w:r>
         <w:rPr>
           <w:lang w:bidi="ar-SA"/>
@@ -10389,7 +10482,7 @@
           <w:lang w:bidi="ar-SA"/>
         </w:rPr>
       </w:pPr>
-      <w:bookmarkStart w:id="31" w:name="_Toc327026108"/>
+      <w:bookmarkStart w:id="31" w:name="_Toc327097228"/>
       <w:r>
         <w:rPr>
           <w:lang w:bidi="ar-SA"/>
@@ -10435,7 +10528,7 @@
           <w:lang w:bidi="ar-SA"/>
         </w:rPr>
       </w:pPr>
-      <w:bookmarkStart w:id="32" w:name="_Toc327026109"/>
+      <w:bookmarkStart w:id="32" w:name="_Toc327097229"/>
       <w:r>
         <w:rPr>
           <w:lang w:bidi="ar-SA"/>
@@ -10492,7 +10585,7 @@
           <w:lang w:bidi="ar-SA"/>
         </w:rPr>
       </w:pPr>
-      <w:bookmarkStart w:id="33" w:name="_Toc327026110"/>
+      <w:bookmarkStart w:id="33" w:name="_Toc327097230"/>
       <w:r>
         <w:rPr>
           <w:lang w:bidi="ar-SA"/>
@@ -10541,7 +10634,7 @@
           <w:lang w:bidi="ar-SA"/>
         </w:rPr>
       </w:pPr>
-      <w:bookmarkStart w:id="34" w:name="_Toc327026111"/>
+      <w:bookmarkStart w:id="34" w:name="_Toc327097231"/>
       <w:r>
         <w:rPr>
           <w:lang w:bidi="ar-SA"/>
@@ -10649,7 +10742,7 @@
           <w:lang w:bidi="ar-SA"/>
         </w:rPr>
       </w:pPr>
-      <w:bookmarkStart w:id="35" w:name="_Toc327026112"/>
+      <w:bookmarkStart w:id="35" w:name="_Toc327097232"/>
       <w:r>
         <w:rPr>
           <w:lang w:bidi="ar-SA"/>
@@ -10693,7 +10786,7 @@
           <w:lang w:bidi="ar-SA"/>
         </w:rPr>
       </w:pPr>
-      <w:bookmarkStart w:id="36" w:name="_Toc327026113"/>
+      <w:bookmarkStart w:id="36" w:name="_Toc327097233"/>
       <w:commentRangeStart w:id="37"/>
       <w:r>
         <w:rPr>
@@ -10772,7 +10865,7 @@
           <w:lang w:bidi="ar-SA"/>
         </w:rPr>
       </w:pPr>
-      <w:bookmarkStart w:id="38" w:name="_Toc327026114"/>
+      <w:bookmarkStart w:id="38" w:name="_Toc327097234"/>
       <w:r>
         <w:rPr>
           <w:lang w:bidi="ar-SA"/>
@@ -11164,7 +11257,7 @@
           <w:lang w:bidi="ar-SA"/>
         </w:rPr>
       </w:pPr>
-      <w:bookmarkStart w:id="40" w:name="_Toc327026115"/>
+      <w:bookmarkStart w:id="40" w:name="_Toc327097235"/>
       <w:r>
         <w:rPr>
           <w:lang w:bidi="ar-SA"/>
@@ -11408,16 +11501,15 @@
           <w:lang w:bidi="ar-SA"/>
         </w:rPr>
       </w:pPr>
-      <w:bookmarkStart w:id="41" w:name="_Toc327026116"/>
-      <w:bookmarkStart w:id="42" w:name="_GoBack"/>
+      <w:bookmarkStart w:id="41" w:name="_Toc327097236"/>
       <w:r>
         <w:rPr>
           <w:lang w:bidi="ar-SA"/>
         </w:rPr>
         <w:t>Umsetzung der Entscheidungskompetenz</w:t>
       </w:r>
-    </w:p>
-    <w:bookmarkEnd w:id="42"/>
+      <w:bookmarkEnd w:id="41"/>
+    </w:p>
     <w:p>
       <w:pPr>
         <w:pStyle w:val="Textkrper"/>
@@ -11518,6 +11610,7 @@
           <w:lang w:bidi="ar-SA"/>
         </w:rPr>
       </w:pPr>
+      <w:bookmarkStart w:id="42" w:name="_Toc327097237"/>
       <w:r>
         <w:rPr>
           <w:lang w:bidi="ar-SA"/>
@@ -11530,7 +11623,7 @@
         </w:rPr>
         <w:t>Jour fixes</w:t>
       </w:r>
-      <w:bookmarkEnd w:id="41"/>
+      <w:bookmarkEnd w:id="42"/>
     </w:p>
     <w:p>
       <w:pPr>
@@ -11613,7 +11706,7 @@
           <w:lang w:bidi="ar-SA"/>
         </w:rPr>
       </w:pPr>
-      <w:bookmarkStart w:id="43" w:name="_Toc327026117"/>
+      <w:bookmarkStart w:id="43" w:name="_Toc327097238"/>
       <w:commentRangeStart w:id="44"/>
       <w:r>
         <w:rPr>
@@ -11702,7 +11795,7 @@
           <w:lang w:bidi="ar-SA"/>
         </w:rPr>
       </w:pPr>
-      <w:bookmarkStart w:id="45" w:name="_Toc327026118"/>
+      <w:bookmarkStart w:id="45" w:name="_Toc327097239"/>
       <w:r>
         <w:rPr>
           <w:lang w:bidi="ar-SA"/>
@@ -11807,13 +11900,7 @@
       </w:r>
       <w:proofErr w:type="spellEnd"/>
       <w:r>
-        <w:t xml:space="preserve"> die Daten lokal überschrieben, so dass ein Verlust der eigenen Änderungen e</w:t>
-      </w:r>
-      <w:r>
-        <w:t>r</w:t>
-      </w:r>
-      <w:r>
-        <w:t>folgte.</w:t>
+        <w:t xml:space="preserve"> die Daten lokal überschrieben, so dass ein Verlust der eigenen Änderungen erfolgte.</w:t>
       </w:r>
     </w:p>
     <w:p>
@@ -12016,7 +12103,7 @@
       <w:pPr>
         <w:pStyle w:val="berschrift3"/>
       </w:pPr>
-      <w:bookmarkStart w:id="46" w:name="_Toc327026119"/>
+      <w:bookmarkStart w:id="46" w:name="_Toc327097240"/>
       <w:r>
         <w:t>Modellierungswerkzeug</w:t>
       </w:r>
@@ -12231,7 +12318,7 @@
           <w:lang w:bidi="ar-SA"/>
         </w:rPr>
       </w:pPr>
-      <w:bookmarkStart w:id="48" w:name="_Toc327026120"/>
+      <w:bookmarkStart w:id="48" w:name="_Toc327097241"/>
       <w:r>
         <w:rPr>
           <w:lang w:bidi="ar-SA"/>
@@ -12620,7 +12707,7 @@
         </w:rPr>
       </w:pPr>
       <w:bookmarkStart w:id="49" w:name="_Ref327009499"/>
-      <w:bookmarkStart w:id="50" w:name="_Toc327026121"/>
+      <w:bookmarkStart w:id="50" w:name="_Toc327097242"/>
       <w:r>
         <w:rPr>
           <w:lang w:bidi="ar-SA"/>
@@ -13348,7 +13435,7 @@
           <w:lang w:bidi="ar-SA"/>
         </w:rPr>
       </w:pPr>
-      <w:bookmarkStart w:id="56" w:name="_Toc327026122"/>
+      <w:bookmarkStart w:id="56" w:name="_Toc327097243"/>
       <w:r>
         <w:rPr>
           <w:lang w:bidi="ar-SA"/>
@@ -13389,7 +13476,7 @@
           <w:lang w:bidi="ar-SA"/>
         </w:rPr>
       </w:pPr>
-      <w:bookmarkStart w:id="57" w:name="_Toc327026123"/>
+      <w:bookmarkStart w:id="57" w:name="_Toc327097244"/>
       <w:r>
         <w:rPr>
           <w:lang w:bidi="ar-SA"/>
@@ -13449,7 +13536,7 @@
           <w:lang w:bidi="ar-SA"/>
         </w:rPr>
       </w:pPr>
-      <w:bookmarkStart w:id="58" w:name="_Toc327026124"/>
+      <w:bookmarkStart w:id="58" w:name="_Toc327097245"/>
       <w:r>
         <w:rPr>
           <w:lang w:bidi="ar-SA"/>
@@ -13526,7 +13613,7 @@
           <w:lang w:bidi="ar-SA"/>
         </w:rPr>
       </w:pPr>
-      <w:bookmarkStart w:id="59" w:name="_Toc327026125"/>
+      <w:bookmarkStart w:id="59" w:name="_Toc327097246"/>
       <w:r>
         <w:rPr>
           <w:lang w:bidi="ar-SA"/>
@@ -13999,7 +14086,7 @@
           <w:lang w:bidi="ar-SA"/>
         </w:rPr>
       </w:pPr>
-      <w:bookmarkStart w:id="63" w:name="_Toc327026126"/>
+      <w:bookmarkStart w:id="63" w:name="_Toc327097247"/>
       <w:r>
         <w:rPr>
           <w:lang w:bidi="ar-SA"/>
@@ -14221,7 +14308,7 @@
           <w:lang w:bidi="ar-SA"/>
         </w:rPr>
       </w:pPr>
-      <w:bookmarkStart w:id="64" w:name="_Toc327026127"/>
+      <w:bookmarkStart w:id="64" w:name="_Toc327097248"/>
       <w:r>
         <w:rPr>
           <w:lang w:bidi="ar-SA"/>
@@ -14732,7 +14819,7 @@
           <w:lang w:bidi="ar-SA"/>
         </w:rPr>
       </w:pPr>
-      <w:bookmarkStart w:id="65" w:name="_Toc327026128"/>
+      <w:bookmarkStart w:id="65" w:name="_Toc327097249"/>
       <w:r>
         <w:rPr>
           <w:lang w:bidi="ar-SA"/>
@@ -15472,7 +15559,7 @@
           <w:lang w:bidi="ar-SA"/>
         </w:rPr>
       </w:pPr>
-      <w:bookmarkStart w:id="66" w:name="_Toc327026129"/>
+      <w:bookmarkStart w:id="66" w:name="_Toc327097250"/>
       <w:r>
         <w:rPr>
           <w:lang w:bidi="ar-SA"/>
@@ -17492,7 +17579,7 @@
           <w:lang w:bidi="ar-SA"/>
         </w:rPr>
       </w:pPr>
-      <w:bookmarkStart w:id="77" w:name="_Toc327026130"/>
+      <w:bookmarkStart w:id="77" w:name="_Toc327097251"/>
       <w:r>
         <w:rPr>
           <w:lang w:bidi="ar-SA"/>
@@ -17508,6 +17595,7 @@
           <w:lang w:bidi="ar-SA"/>
         </w:rPr>
       </w:pPr>
+      <w:commentRangeStart w:id="78"/>
       <w:r>
         <w:rPr>
           <w:lang w:bidi="ar-SA"/>
@@ -17706,6 +17794,14 @@
         </w:rPr>
         <w:t>klassen erstellen oder Anmelde- und Security-Mechanismen einbinden.</w:t>
       </w:r>
+      <w:commentRangeEnd w:id="78"/>
+      <w:r>
+        <w:rPr>
+          <w:rStyle w:val="Kommentarzeichen"/>
+          <w:color w:val="auto"/>
+        </w:rPr>
+        <w:commentReference w:id="78"/>
+      </w:r>
     </w:p>
     <w:p>
       <w:pPr>
@@ -17714,6 +17810,7 @@
           <w:lang w:bidi="ar-SA"/>
         </w:rPr>
       </w:pPr>
+      <w:commentRangeStart w:id="79"/>
       <w:r>
         <w:rPr>
           <w:lang w:bidi="ar-SA"/>
@@ -17774,6 +17871,14 @@
         </w:rPr>
         <w:t>) nutzen möchte, sind erheblich Anpassungen notwendig.</w:t>
       </w:r>
+      <w:commentRangeEnd w:id="79"/>
+      <w:r>
+        <w:rPr>
+          <w:rStyle w:val="Kommentarzeichen"/>
+          <w:color w:val="auto"/>
+        </w:rPr>
+        <w:commentReference w:id="79"/>
+      </w:r>
     </w:p>
     <w:p>
       <w:pPr>
@@ -17782,6 +17887,7 @@
           <w:lang w:bidi="ar-SA"/>
         </w:rPr>
       </w:pPr>
+      <w:commentRangeStart w:id="80"/>
       <w:r>
         <w:rPr>
           <w:lang w:bidi="ar-SA"/>
@@ -17863,6 +17969,14 @@
           <w:lang w:bidi="ar-SA"/>
         </w:rPr>
         <w:t>minimiert. Ganz ausschließen lassen sich etwaige Probleme damit jedoch nicht.</w:t>
+      </w:r>
+      <w:commentRangeEnd w:id="80"/>
+      <w:r>
+        <w:rPr>
+          <w:rStyle w:val="Kommentarzeichen"/>
+          <w:color w:val="auto"/>
+        </w:rPr>
+        <w:commentReference w:id="80"/>
       </w:r>
     </w:p>
     <w:p>
@@ -18002,7 +18116,7 @@
         <w:pStyle w:val="Beschriftung"/>
         <w:jc w:val="both"/>
       </w:pPr>
-      <w:bookmarkStart w:id="78" w:name="_Toc327090801"/>
+      <w:bookmarkStart w:id="81" w:name="_Toc327090801"/>
       <w:r>
         <w:t xml:space="preserve">Abbildung </w:t>
       </w:r>
@@ -18046,7 +18160,7 @@
         </w:rPr>
         <w:footnoteReference w:id="52"/>
       </w:r>
-      <w:bookmarkEnd w:id="78"/>
+      <w:bookmarkEnd w:id="81"/>
     </w:p>
     <w:p>
       <w:pPr>
@@ -18109,6 +18223,7 @@
         <w:spacing w:after="200" w:line="360" w:lineRule="auto"/>
         <w:jc w:val="both"/>
       </w:pPr>
+      <w:commentRangeStart w:id="82"/>
       <w:r>
         <w:t xml:space="preserve">Spring </w:t>
       </w:r>
@@ -18176,7 +18291,17 @@
         <w:t xml:space="preserve"> ist außerdem ein relatives junges Framework (Release der Version 1.0.0 im </w:t>
       </w:r>
       <w:r>
-        <w:t>April 2010)</w:t>
+        <w:t>April 2010</w:t>
+      </w:r>
+      <w:commentRangeEnd w:id="82"/>
+      <w:r>
+        <w:rPr>
+          <w:rStyle w:val="Kommentarzeichen"/>
+        </w:rPr>
+        <w:commentReference w:id="82"/>
+      </w:r>
+      <w:r>
+        <w:t>)</w:t>
       </w:r>
       <w:r>
         <w:rPr>
@@ -18196,6 +18321,7 @@
           <w:lang w:bidi="ar-SA"/>
         </w:rPr>
       </w:pPr>
+      <w:commentRangeStart w:id="83"/>
       <w:r>
         <w:t xml:space="preserve">Die Architektur und damit die Nutzung des Spring </w:t>
       </w:r>
@@ -18341,6 +18467,13 @@
       <w:r>
         <w:t>her auch eine interessante persönliche Bereicherung für die berufliche Praxis.</w:t>
       </w:r>
+      <w:commentRangeEnd w:id="83"/>
+      <w:r>
+        <w:rPr>
+          <w:rStyle w:val="Kommentarzeichen"/>
+        </w:rPr>
+        <w:commentReference w:id="83"/>
+      </w:r>
     </w:p>
     <w:p>
       <w:pPr>
@@ -18349,8 +18482,8 @@
           <w:lang w:bidi="ar-SA"/>
         </w:rPr>
       </w:pPr>
-      <w:bookmarkStart w:id="79" w:name="_Toc327026131"/>
-      <w:commentRangeStart w:id="80"/>
+      <w:bookmarkStart w:id="85" w:name="_Toc327097252"/>
+      <w:commentRangeStart w:id="86"/>
       <w:r>
         <w:rPr>
           <w:lang w:bidi="ar-SA"/>
@@ -18358,8 +18491,7 @@
         <w:lastRenderedPageBreak/>
         <w:t>Projektabschluss</w:t>
       </w:r>
-      <w:bookmarkEnd w:id="79"/>
-      <w:commentRangeEnd w:id="80"/>
+      <w:commentRangeEnd w:id="86"/>
       <w:r>
         <w:rPr>
           <w:rStyle w:val="Kommentarzeichen"/>
@@ -18368,8 +18500,9 @@
           <w:color w:val="auto"/>
           <w:spacing w:val="0"/>
         </w:rPr>
-        <w:commentReference w:id="80"/>
-      </w:r>
+        <w:commentReference w:id="86"/>
+      </w:r>
+      <w:bookmarkEnd w:id="85"/>
     </w:p>
     <w:p>
       <w:pPr>
@@ -18418,14 +18551,14 @@
           <w:lang w:bidi="ar-SA"/>
         </w:rPr>
       </w:pPr>
-      <w:bookmarkStart w:id="81" w:name="_Toc327026132"/>
+      <w:bookmarkStart w:id="87" w:name="_Toc327097253"/>
       <w:r>
         <w:rPr>
           <w:lang w:bidi="ar-SA"/>
         </w:rPr>
         <w:t>Zusammenfassung</w:t>
       </w:r>
-      <w:bookmarkEnd w:id="81"/>
+      <w:bookmarkEnd w:id="87"/>
     </w:p>
     <w:p>
       <w:pPr>
@@ -18434,7 +18567,7 @@
           <w:lang w:bidi="ar-SA"/>
         </w:rPr>
       </w:pPr>
-      <w:commentRangeStart w:id="82"/>
+      <w:commentRangeStart w:id="88"/>
       <w:r>
         <w:rPr>
           <w:lang w:bidi="ar-SA"/>
@@ -18453,13 +18586,13 @@
         </w:rPr>
         <w:t xml:space="preserve">nerhalb des Softwareentwicklungsprozess. </w:t>
       </w:r>
-      <w:commentRangeEnd w:id="82"/>
+      <w:commentRangeEnd w:id="88"/>
       <w:r>
         <w:rPr>
           <w:rStyle w:val="Kommentarzeichen"/>
           <w:color w:val="auto"/>
         </w:rPr>
-        <w:commentReference w:id="82"/>
+        <w:commentReference w:id="88"/>
       </w:r>
       <w:r>
         <w:rPr>
@@ -18876,7 +19009,7 @@
           <w:lang w:bidi="ar-SA"/>
         </w:rPr>
       </w:pPr>
-      <w:bookmarkStart w:id="83" w:name="_Toc327026133"/>
+      <w:bookmarkStart w:id="89" w:name="_Toc327097254"/>
       <w:r>
         <w:rPr>
           <w:lang w:bidi="ar-SA"/>
@@ -18884,7 +19017,7 @@
         <w:lastRenderedPageBreak/>
         <w:t>Ausblick</w:t>
       </w:r>
-      <w:bookmarkEnd w:id="83"/>
+      <w:bookmarkEnd w:id="89"/>
     </w:p>
     <w:p>
       <w:pPr>
@@ -20917,7 +21050,7 @@
       </w:r>
     </w:p>
   </w:comment>
-  <w:comment w:id="80" w:author="hammel" w:date="2012-06-10T13:05:00Z" w:initials="h">
+  <w:comment w:id="78" w:author="hammel" w:date="2012-06-10T13:12:00Z" w:initials="h">
     <w:p>
       <w:pPr>
         <w:pStyle w:val="Kommentartext"/>
@@ -20932,6 +21065,247 @@
         <w:annotationRef/>
       </w:r>
       <w:r>
+        <w:t xml:space="preserve">Würde ich in  Umsetzung </w:t>
+      </w:r>
+      <w:r>
+        <w:sym w:font="Wingdings" w:char="F0E0"/>
+      </w:r>
+      <w:r>
+        <w:t xml:space="preserve"> </w:t>
+      </w:r>
+      <w:proofErr w:type="spellStart"/>
+      <w:r>
+        <w:t>Softwarenetwicklungswer</w:t>
+      </w:r>
+      <w:r>
+        <w:t>k</w:t>
+      </w:r>
+      <w:r>
+        <w:t>zeug</w:t>
+      </w:r>
+      <w:proofErr w:type="spellEnd"/>
+      <w:r>
+        <w:t xml:space="preserve"> sehen</w:t>
+      </w:r>
+    </w:p>
+  </w:comment>
+  <w:comment w:id="79" w:author="hammel" w:date="2012-06-10T13:12:00Z" w:initials="h">
+    <w:p>
+      <w:pPr>
+        <w:pStyle w:val="Kommentartext"/>
+      </w:pPr>
+      <w:r>
+        <w:rPr>
+          <w:rStyle w:val="Kommentarzeichen"/>
+        </w:rPr>
+        <w:annotationRef/>
+      </w:r>
+      <w:r>
+        <w:t xml:space="preserve">MAG: </w:t>
+      </w:r>
+      <w:r>
+        <w:rPr>
+          <w:rStyle w:val="Kommentarzeichen"/>
+        </w:rPr>
+        <w:annotationRef/>
+      </w:r>
+      <w:r>
+        <w:t xml:space="preserve">Würde ich in  Umsetzung </w:t>
+      </w:r>
+      <w:r>
+        <w:sym w:font="Wingdings" w:char="F0E0"/>
+      </w:r>
+      <w:r>
+        <w:t xml:space="preserve"> </w:t>
+      </w:r>
+      <w:proofErr w:type="spellStart"/>
+      <w:r>
+        <w:t>Softwarenetwicklungswer</w:t>
+      </w:r>
+      <w:r>
+        <w:t>k</w:t>
+      </w:r>
+      <w:r>
+        <w:t>zeug</w:t>
+      </w:r>
+      <w:proofErr w:type="spellEnd"/>
+      <w:r>
+        <w:t xml:space="preserve"> sehen</w:t>
+      </w:r>
+    </w:p>
+    <w:p>
+      <w:pPr>
+        <w:pStyle w:val="Kommentartext"/>
+      </w:pPr>
+    </w:p>
+  </w:comment>
+  <w:comment w:id="80" w:author="hammel" w:date="2012-06-10T13:12:00Z" w:initials="h">
+    <w:p>
+      <w:pPr>
+        <w:pStyle w:val="Kommentartext"/>
+      </w:pPr>
+      <w:r>
+        <w:rPr>
+          <w:rStyle w:val="Kommentarzeichen"/>
+        </w:rPr>
+        <w:annotationRef/>
+      </w:r>
+      <w:r>
+        <w:t xml:space="preserve">MAG: </w:t>
+      </w:r>
+      <w:r>
+        <w:rPr>
+          <w:rStyle w:val="Kommentarzeichen"/>
+        </w:rPr>
+        <w:annotationRef/>
+      </w:r>
+      <w:r>
+        <w:t xml:space="preserve">Würde ich in  Umsetzung </w:t>
+      </w:r>
+      <w:r>
+        <w:sym w:font="Wingdings" w:char="F0E0"/>
+      </w:r>
+      <w:r>
+        <w:t xml:space="preserve"> </w:t>
+      </w:r>
+      <w:proofErr w:type="spellStart"/>
+      <w:r>
+        <w:t>Softwarenetwicklungswer</w:t>
+      </w:r>
+      <w:r>
+        <w:t>k</w:t>
+      </w:r>
+      <w:r>
+        <w:t>zeug</w:t>
+      </w:r>
+      <w:proofErr w:type="spellEnd"/>
+      <w:r>
+        <w:t xml:space="preserve"> sehen</w:t>
+      </w:r>
+    </w:p>
+    <w:p>
+      <w:pPr>
+        <w:pStyle w:val="Kommentartext"/>
+      </w:pPr>
+    </w:p>
+  </w:comment>
+  <w:comment w:id="82" w:author="hammel" w:date="2012-06-10T13:13:00Z" w:initials="h">
+    <w:p>
+      <w:pPr>
+        <w:pStyle w:val="Kommentartext"/>
+      </w:pPr>
+      <w:r>
+        <w:rPr>
+          <w:rStyle w:val="Kommentarzeichen"/>
+        </w:rPr>
+        <w:annotationRef/>
+      </w:r>
+      <w:r>
+        <w:t xml:space="preserve">MAG: </w:t>
+      </w:r>
+      <w:r>
+        <w:rPr>
+          <w:rStyle w:val="Kommentarzeichen"/>
+        </w:rPr>
+        <w:annotationRef/>
+      </w:r>
+      <w:r>
+        <w:t xml:space="preserve">Würde ich in  Umsetzung </w:t>
+      </w:r>
+      <w:r>
+        <w:sym w:font="Wingdings" w:char="F0E0"/>
+      </w:r>
+      <w:r>
+        <w:t xml:space="preserve"> </w:t>
+      </w:r>
+      <w:proofErr w:type="spellStart"/>
+      <w:r>
+        <w:t>Softwarenetwicklungswer</w:t>
+      </w:r>
+      <w:r>
+        <w:t>k</w:t>
+      </w:r>
+      <w:r>
+        <w:t>zeug</w:t>
+      </w:r>
+      <w:proofErr w:type="spellEnd"/>
+      <w:r>
+        <w:t xml:space="preserve"> sehen</w:t>
+      </w:r>
+    </w:p>
+    <w:p>
+      <w:pPr>
+        <w:pStyle w:val="Kommentartext"/>
+      </w:pPr>
+    </w:p>
+  </w:comment>
+  <w:comment w:id="83" w:author="hammel" w:date="2012-06-10T13:14:00Z" w:initials="h">
+    <w:p>
+      <w:pPr>
+        <w:pStyle w:val="Kommentartext"/>
+      </w:pPr>
+      <w:r>
+        <w:rPr>
+          <w:rStyle w:val="Kommentarzeichen"/>
+        </w:rPr>
+        <w:annotationRef/>
+      </w:r>
+      <w:r>
+        <w:t xml:space="preserve">MAG: </w:t>
+      </w:r>
+      <w:r>
+        <w:rPr>
+          <w:rStyle w:val="Kommentarzeichen"/>
+        </w:rPr>
+        <w:annotationRef/>
+      </w:r>
+      <w:r>
+        <w:t xml:space="preserve">Würde ich in  Umsetzung </w:t>
+      </w:r>
+      <w:r>
+        <w:sym w:font="Wingdings" w:char="F0E0"/>
+      </w:r>
+      <w:r>
+        <w:t xml:space="preserve"> </w:t>
+      </w:r>
+      <w:proofErr w:type="spellStart"/>
+      <w:r>
+        <w:t>Softwarenetwicklungswer</w:t>
+      </w:r>
+      <w:r>
+        <w:t>k</w:t>
+      </w:r>
+      <w:r>
+        <w:t>zeug</w:t>
+      </w:r>
+      <w:proofErr w:type="spellEnd"/>
+      <w:r>
+        <w:t xml:space="preserve"> sehen</w:t>
+      </w:r>
+    </w:p>
+    <w:p>
+      <w:pPr>
+        <w:pStyle w:val="Kommentartext"/>
+      </w:pPr>
+      <w:bookmarkStart w:id="84" w:name="_GoBack"/>
+      <w:bookmarkEnd w:id="84"/>
+    </w:p>
+  </w:comment>
+  <w:comment w:id="86" w:author="hammel" w:date="2012-06-10T13:05:00Z" w:initials="h">
+    <w:p>
+      <w:pPr>
+        <w:pStyle w:val="Kommentartext"/>
+      </w:pPr>
+      <w:r>
+        <w:t xml:space="preserve">MAG: </w:t>
+      </w:r>
+      <w:r>
+        <w:rPr>
+          <w:rStyle w:val="Kommentarzeichen"/>
+        </w:rPr>
+        <w:annotationRef/>
+      </w:r>
+      <w:r>
         <w:t xml:space="preserve">Ist jetzt gefüllt, nach QS durch dritten </w:t>
       </w:r>
       <w:proofErr w:type="spellStart"/>
@@ -20944,7 +21318,7 @@
       </w:r>
     </w:p>
   </w:comment>
-  <w:comment w:id="82" w:author="hammel" w:date="2012-06-10T13:05:00Z" w:initials="h">
+  <w:comment w:id="88" w:author="hammel" w:date="2012-06-10T13:05:00Z" w:initials="h">
     <w:p>
       <w:pPr>
         <w:pStyle w:val="Kommentartext"/>
@@ -21123,7 +21497,7 @@
         <w:noProof/>
         <w:color w:val="FFFFFF" w:themeColor="background1"/>
       </w:rPr>
-      <w:t>15</w:t>
+      <w:t>46</w:t>
     </w:r>
     <w:r>
       <w:rPr>
@@ -30597,7 +30971,7 @@
 </file>
 
 <file path=customXml/itemProps2.xml><?xml version="1.0" encoding="utf-8"?>
-<ds:datastoreItem xmlns:ds="http://schemas.openxmlformats.org/officeDocument/2006/customXml" ds:itemID="{57326A70-0DF9-44AC-AC56-D497AA65B18C}">
+<ds:datastoreItem xmlns:ds="http://schemas.openxmlformats.org/officeDocument/2006/customXml" ds:itemID="{5C09BC84-E34E-4D4E-86E2-DE746B844F63}">
   <ds:schemaRefs>
     <ds:schemaRef ds:uri="http://schemas.openxmlformats.org/officeDocument/2006/bibliography"/>
   </ds:schemaRefs>

</xml_diff>

<commit_message>
kurze Begründung für den Toolwechsel für die Mock-Up-Erstellung (von Powerpoint auf Balsamiq Mock ups) eingebaut.
Signed-off-by: Alexander Benölken <a.benoelken@googlemail.com>
</commit_message>
<xml_diff>
--- a/Dokumente/Abschlussbericht/Abschlussbericht.docx
+++ b/Dokumente/Abschlussbericht/Abschlussbericht.docx
@@ -51,7 +51,7 @@
               <w:lang w:eastAsia="de-DE" w:bidi="ar-SA"/>
             </w:rPr>
             <w:pict>
-              <v:group id="Group 30" o:spid="_x0000_s1038" style="position:absolute;margin-left:3456.4pt;margin-top:0;width:332.7pt;height:227.25pt;z-index:251663360;mso-position-horizontal:right;mso-position-horizontal-relative:margin;mso-position-vertical:top;mso-position-vertical-relative:page" coordorigin="4136,15" coordsize="6654,4545" o:gfxdata="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" o:allowincell="f">
+              <v:group id="Group 30" o:spid="_x0000_s1038" style="position:absolute;margin-left:3749.1pt;margin-top:0;width:332.7pt;height:227.25pt;z-index:251663360;mso-position-horizontal:right;mso-position-horizontal-relative:margin;mso-position-vertical:top;mso-position-vertical-relative:page" coordorigin="4136,15" coordsize="6654,4545" o:gfxdata="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" o:allowincell="f">
                 <v:shape id="AutoShape 31" o:spid="_x0000_s1042" type="#_x0000_t32" style="position:absolute;left:4136;top:15;width:3058;height:3855;visibility:visible" o:connectortype="straight" o:gfxdata="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" strokecolor="#a7bfde [1620]"/>
                 <v:oval id="Oval 32" o:spid="_x0000_s1041" style="position:absolute;left:6674;top:444;width:4116;height:4116;visibility:visible" o:gfxdata="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" fillcolor="#a7bfde [1620]" stroked="f"/>
                 <v:oval id="Oval 33" o:spid="_x0000_s1040" style="position:absolute;left:6773;top:1058;width:3367;height:3367;visibility:visible" o:gfxdata="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" fillcolor="#d3dfee [820]" stroked="f"/>
@@ -448,7 +448,7 @@
               <w:lang w:eastAsia="de-DE" w:bidi="ar-SA"/>
             </w:rPr>
             <w:pict>
-              <v:group id="Group 7" o:spid="_x0000_s1032" style="position:absolute;left:0;text-align:left;margin-left:2638.6pt;margin-top:0;width:264.55pt;height:690.65pt;z-index:251660288;mso-position-horizontal:right;mso-position-horizontal-relative:page;mso-position-vertical:bottom;mso-position-vertical-relative:page" coordorigin="5531,1258" coordsize="5291,13813" o:gfxdata="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">
+              <v:group id="Group 7" o:spid="_x0000_s1032" style="position:absolute;left:0;text-align:left;margin-left:2863.15pt;margin-top:0;width:264.55pt;height:690.65pt;z-index:251660288;mso-position-horizontal:right;mso-position-horizontal-relative:page;mso-position-vertical:bottom;mso-position-vertical-relative:page" coordorigin="5531,1258" coordsize="5291,13813" o:gfxdata="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">
                 <v:shape id="AutoShape 8" o:spid="_x0000_s1037" type="#_x0000_t32" style="position:absolute;left:6519;top:1258;width:4303;height:10040;flip:x;visibility:visible" o:connectortype="straight" o:gfxdata="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" strokecolor="#a7bfde [1620]"/>
                 <v:group id="Group 9" o:spid="_x0000_s1033" style="position:absolute;left:5531;top:9226;width:5291;height:5845" coordorigin="5531,9226" coordsize="5291,5845" o:gfxdata="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">
                   <v:shape id="Freeform 10" o:spid="_x0000_s1036" style="position:absolute;left:5531;top:9226;width:5291;height:5845;visibility:visible;mso-wrap-style:square;v-text-anchor:top" coordsize="6418,6670" o:gfxdata="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" path="m6418,1185r,5485l1809,6669c974,5889,,3958,1407,1987,2830,,5591,411,6418,1185xe" fillcolor="#a7bfde [1620]" stroked="f">
@@ -10905,7 +10905,7 @@
                     <a:blip r:embed="rId15" cstate="print">
                       <a:extLst>
                         <a:ext uri="{28A0092B-C50C-407E-A947-70E740481C1C}">
-                          <a14:useLocalDpi xmlns="" xmlns:wpc="http://schemas.microsoft.com/office/word/2010/wordprocessingCanvas" xmlns:mc="http://schemas.openxmlformats.org/markup-compatibility/2006" xmlns:o="urn:schemas-microsoft-com:office:office" xmlns:v="urn:schemas-microsoft-com:vml" xmlns:wp14="http://schemas.microsoft.com/office/word/2010/wordprocessingDrawing" xmlns:w10="urn:schemas-microsoft-com:office:word" xmlns:w="http://schemas.openxmlformats.org/wordprocessingml/2006/main" xmlns:w14="http://schemas.microsoft.com/office/word/2010/wordml" xmlns:wpg="http://schemas.microsoft.com/office/word/2010/wordprocessingGroup" xmlns:wpi="http://schemas.microsoft.com/office/word/2010/wordprocessingInk" xmlns:wps="http://schemas.microsoft.com/office/word/2010/wordprocessingShape" xmlns:a14="http://schemas.microsoft.com/office/drawing/2010/main" val="0"/>
+                          <a14:useLocalDpi xmlns:a14="http://schemas.microsoft.com/office/drawing/2010/main" xmlns:wps="http://schemas.microsoft.com/office/word/2010/wordprocessingShape" xmlns:wpi="http://schemas.microsoft.com/office/word/2010/wordprocessingInk" xmlns:wpg="http://schemas.microsoft.com/office/word/2010/wordprocessingGroup" xmlns:w14="http://schemas.microsoft.com/office/word/2010/wordml" xmlns:w="http://schemas.openxmlformats.org/wordprocessingml/2006/main" xmlns:w10="urn:schemas-microsoft-com:office:word" xmlns:wp14="http://schemas.microsoft.com/office/word/2010/wordprocessingDrawing" xmlns:v="urn:schemas-microsoft-com:vml" xmlns:o="urn:schemas-microsoft-com:office:office" xmlns:mc="http://schemas.openxmlformats.org/markup-compatibility/2006" xmlns:wpc="http://schemas.microsoft.com/office/word/2010/wordprocessingCanvas" xmlns="" val="0"/>
                         </a:ext>
                       </a:extLst>
                     </a:blip>
@@ -11599,19 +11599,7 @@
         <w:rPr>
           <w:lang w:bidi="ar-SA"/>
         </w:rPr>
-        <w:t xml:space="preserve"> und Microsoft PowerPoint we</w:t>
-      </w:r>
-      <w:r>
-        <w:rPr>
-          <w:lang w:bidi="ar-SA"/>
-        </w:rPr>
-        <w:t>r</w:t>
-      </w:r>
-      <w:r>
-        <w:rPr>
-          <w:lang w:bidi="ar-SA"/>
-        </w:rPr>
-        <w:t>den in den nachfolgenden Kapiteln erläutert und die jeweiligen Toolwechsel begründet.</w:t>
+        <w:t xml:space="preserve"> und Microsoft PowerPoint werden in den nachfolgenden Kapiteln erläutert und die jeweiligen Toolwechsel begründet.</w:t>
       </w:r>
     </w:p>
     <w:p>
@@ -12053,7 +12041,6 @@
           <w:lang w:bidi="ar-SA"/>
         </w:rPr>
       </w:pPr>
-      <w:commentRangeStart w:id="79"/>
       <w:r>
         <w:t>Für die Oberflächenmodellierung konnte zunächst schnell und einfach mit Hilfe von Micr</w:t>
       </w:r>
@@ -12061,106 +12048,253 @@
         <w:t>o</w:t>
       </w:r>
       <w:r>
-        <w:t>soft PowerPoint ein Entwurf vorgenommen werden. Während der weiteren Projektarbeit wurden Oberflächen-</w:t>
+        <w:t xml:space="preserve">soft PowerPoint ein Entwurf vorgenommen werden. </w:t>
+      </w:r>
+      <w:r>
+        <w:t>Nach der Rückmeldung unserer Peer-Review-Gruppe, in der korrekterweise bemängelt w</w:t>
+      </w:r>
+      <w:r>
+        <w:t>urde, dass die Mock-</w:t>
+      </w:r>
+      <w:proofErr w:type="spellStart"/>
+      <w:r>
+        <w:t>u</w:t>
+      </w:r>
+      <w:r>
+        <w:t>ps</w:t>
+      </w:r>
+      <w:proofErr w:type="spellEnd"/>
+      <w:r>
+        <w:t xml:space="preserve"> nicht realität</w:t>
+      </w:r>
+      <w:r>
+        <w:t>s</w:t>
+      </w:r>
+      <w:r>
+        <w:t>nah sind und deutlich machen, dass es sich bei Eventalizer um eine über den Browser au</w:t>
+      </w:r>
+      <w:r>
+        <w:t>f</w:t>
+      </w:r>
+      <w:r>
+        <w:t>rufbare Internetplattform handelt, erfolgte ein Wechsel des Werkzeugs für die</w:t>
+      </w:r>
+      <w:r>
+        <w:t xml:space="preserve"> Oberflächen-</w:t>
       </w:r>
       <w:r>
         <w:t>Mock-</w:t>
       </w:r>
       <w:proofErr w:type="spellStart"/>
       <w:r>
+        <w:t>u</w:t>
+      </w:r>
+      <w:r>
+        <w:t>ps</w:t>
+      </w:r>
+      <w:proofErr w:type="spellEnd"/>
+      <w:r>
+        <w:t xml:space="preserve">. Von Microsoft PowerPoint wurde auf die </w:t>
+      </w:r>
+      <w:r>
+        <w:t>Web-Demo</w:t>
+      </w:r>
+      <w:r>
+        <w:t>-Version</w:t>
+      </w:r>
+      <w:r>
+        <w:t xml:space="preserve"> von </w:t>
+      </w:r>
+      <w:proofErr w:type="spellStart"/>
+      <w:r>
+        <w:t>Balsamiq</w:t>
+      </w:r>
+      <w:proofErr w:type="spellEnd"/>
+      <w:r>
+        <w:t> </w:t>
+      </w:r>
+      <w:proofErr w:type="spellStart"/>
+      <w:r>
+        <w:t>Mock</w:t>
+      </w:r>
+      <w:r>
+        <w:noBreakHyphen/>
+      </w:r>
+      <w:r>
         <w:t>ups</w:t>
       </w:r>
       <w:proofErr w:type="spellEnd"/>
       <w:r>
-        <w:t xml:space="preserve"> mit der Web-Demo von </w:t>
+        <w:rPr>
+          <w:rStyle w:val="Funotenzeichen"/>
+        </w:rPr>
+        <w:footnoteReference w:id="30"/>
+      </w:r>
+      <w:r>
+        <w:t xml:space="preserve"> </w:t>
+      </w:r>
+      <w:r>
+        <w:t>gewechselt</w:t>
+      </w:r>
+      <w:r>
+        <w:t xml:space="preserve">. Dieses Werkzeug überzeugt durch Funktionsvielfalt und einer deutlich realitätsnäheren Darstellung der Oberflächen. Die </w:t>
+      </w:r>
+      <w:r>
+        <w:t>Mock-</w:t>
       </w:r>
       <w:proofErr w:type="spellStart"/>
       <w:r>
-        <w:t>Balsamiq</w:t>
+        <w:t>ups</w:t>
       </w:r>
       <w:proofErr w:type="spellEnd"/>
       <w:r>
-        <w:t> </w:t>
-      </w:r>
-      <w:r>
-        <w:t>Mock-</w:t>
+        <w:t xml:space="preserve"> wurden zur E</w:t>
+      </w:r>
+      <w:r>
+        <w:t>r</w:t>
+      </w:r>
+      <w:r>
+        <w:t>stellung des D</w:t>
+      </w:r>
+      <w:r>
+        <w:t>o</w:t>
+      </w:r>
+      <w:r>
+        <w:t xml:space="preserve">mänenklassenmodells herangezogen, jedoch aber nicht bei der Erstellung von implementierten Oberflächen herangezogen. Hier wurden die von Spring </w:t>
       </w:r>
       <w:proofErr w:type="spellStart"/>
       <w:r>
-        <w:t>ups</w:t>
+        <w:t>Roo</w:t>
       </w:r>
       <w:proofErr w:type="spellEnd"/>
       <w:r>
         <w:rPr>
           <w:rStyle w:val="Funotenzeichen"/>
         </w:rPr>
-        <w:footnoteReference w:id="30"/>
-      </w:r>
-      <w:r>
-        <w:t xml:space="preserve"> erstellt. Dieses Werkzeug überzeugt durch Funktionsvielfalt und einer deutlich realitätsnäheren Darstellung </w:t>
-      </w:r>
-      <w:commentRangeEnd w:id="79"/>
-      <w:r>
-        <w:rPr>
-          <w:rStyle w:val="Kommentarzeichen"/>
-        </w:rPr>
-        <w:commentReference w:id="79"/>
-      </w:r>
-      <w:r>
-        <w:t xml:space="preserve">der Oberflächen. Die </w:t>
-      </w:r>
-      <w:r>
-        <w:t>Mock-</w:t>
+        <w:footnoteReference w:id="31"/>
+      </w:r>
+      <w:r>
+        <w:t xml:space="preserve"> gen</w:t>
+      </w:r>
+      <w:r>
+        <w:t>e</w:t>
+      </w:r>
+      <w:r>
+        <w:t>rierten JSPs und CSS-Dateien unangepasst verwendet, da sie die Funktionalität des Proto</w:t>
+      </w:r>
+      <w:r>
+        <w:t>typs in keiner Weise schmälern.</w:t>
+      </w:r>
+    </w:p>
+    <w:p>
+      <w:pPr>
+        <w:pStyle w:val="berschrift2"/>
+        <w:rPr>
+          <w:lang w:bidi="ar-SA"/>
+        </w:rPr>
+      </w:pPr>
+      <w:bookmarkStart w:id="79" w:name="_Toc327026120"/>
+      <w:bookmarkStart w:id="80" w:name="_Toc327097241"/>
+      <w:r>
+        <w:rPr>
+          <w:lang w:bidi="ar-SA"/>
+        </w:rPr>
+        <w:t>Umsetzung des Vorgehensmodell</w:t>
+      </w:r>
+      <w:bookmarkEnd w:id="79"/>
+      <w:bookmarkEnd w:id="80"/>
+    </w:p>
+    <w:p>
+      <w:pPr>
+        <w:pStyle w:val="Textkrper"/>
+        <w:rPr>
+          <w:lang w:bidi="ar-SA"/>
+        </w:rPr>
+      </w:pPr>
+      <w:r>
+        <w:rPr>
+          <w:lang w:bidi="ar-SA"/>
+        </w:rPr>
+        <w:t>Innerhalb des Projektseminars wurde versucht nach dem Vorgehensmodell des Rational Un</w:t>
+      </w:r>
+      <w:r>
+        <w:rPr>
+          <w:lang w:bidi="ar-SA"/>
+        </w:rPr>
+        <w:t>i</w:t>
+      </w:r>
+      <w:r>
+        <w:rPr>
+          <w:lang w:bidi="ar-SA"/>
+        </w:rPr>
+        <w:t xml:space="preserve">fied </w:t>
       </w:r>
       <w:proofErr w:type="spellStart"/>
       <w:r>
-        <w:t>ups</w:t>
+        <w:rPr>
+          <w:lang w:bidi="ar-SA"/>
+        </w:rPr>
+        <w:t>Process</w:t>
       </w:r>
       <w:proofErr w:type="spellEnd"/>
       <w:r>
-        <w:t xml:space="preserve"> wurden zur Erstellung des Domänenklassenmodells herang</w:t>
-      </w:r>
-      <w:r>
-        <w:t>e</w:t>
-      </w:r>
-      <w:r>
-        <w:t xml:space="preserve">zogen, jedoch aber nicht bei der Erstellung von implementierten Oberflächen herangezogen. Hier wurden die von Spring </w:t>
+        <w:rPr>
+          <w:lang w:bidi="ar-SA"/>
+        </w:rPr>
+        <w:t xml:space="preserve"> vorzugehen. Es wurde versucht, die Prozessphasen iterativ zu durchlaufen und die für jede Phase relevanten Artefakte umzusetzen.</w:t>
+      </w:r>
+    </w:p>
+    <w:p>
+      <w:pPr>
+        <w:pStyle w:val="Textkrper"/>
+        <w:rPr>
+          <w:lang w:bidi="ar-SA"/>
+        </w:rPr>
+      </w:pPr>
+      <w:r>
+        <w:rPr>
+          <w:lang w:bidi="ar-SA"/>
+        </w:rPr>
+        <w:t>Bei der Umsetzung stellte sich heraus, dass die notwendige Erfahrung bezüglich der Durc</w:t>
+      </w:r>
+      <w:r>
+        <w:rPr>
+          <w:lang w:bidi="ar-SA"/>
+        </w:rPr>
+        <w:t>h</w:t>
+      </w:r>
+      <w:r>
+        <w:rPr>
+          <w:lang w:bidi="ar-SA"/>
+        </w:rPr>
+        <w:t xml:space="preserve">führung anhand des Rational Unified </w:t>
       </w:r>
       <w:proofErr w:type="spellStart"/>
       <w:r>
-        <w:t>Roo</w:t>
+        <w:rPr>
+          <w:lang w:bidi="ar-SA"/>
+        </w:rPr>
+        <w:t>Process</w:t>
       </w:r>
       <w:proofErr w:type="spellEnd"/>
       <w:r>
         <w:rPr>
-          <w:rStyle w:val="Funotenzeichen"/>
-        </w:rPr>
-        <w:footnoteReference w:id="31"/>
-      </w:r>
-      <w:r>
-        <w:t xml:space="preserve"> generierten JSPs und CSS-Dateien unangepasst verwendet, da sie die Funktionalität des Proto</w:t>
-      </w:r>
-      <w:r>
-        <w:t>typs in keiner Weise schmälern.</w:t>
-      </w:r>
-    </w:p>
-    <w:p>
-      <w:pPr>
-        <w:pStyle w:val="berschrift2"/>
-        <w:rPr>
-          <w:lang w:bidi="ar-SA"/>
-        </w:rPr>
-      </w:pPr>
-      <w:bookmarkStart w:id="80" w:name="_Toc327026120"/>
-      <w:bookmarkStart w:id="81" w:name="_Toc327097241"/>
-      <w:r>
-        <w:rPr>
-          <w:lang w:bidi="ar-SA"/>
-        </w:rPr>
-        <w:t>Umsetzung des Vorgehensmodell</w:t>
-      </w:r>
-      <w:bookmarkEnd w:id="80"/>
-      <w:bookmarkEnd w:id="81"/>
+          <w:lang w:bidi="ar-SA"/>
+        </w:rPr>
+        <w:t xml:space="preserve"> nicht in dem Maße vorhanden war, wie es vo</w:t>
+      </w:r>
+      <w:r>
+        <w:rPr>
+          <w:lang w:bidi="ar-SA"/>
+        </w:rPr>
+        <w:t>r</w:t>
+      </w:r>
+      <w:r>
+        <w:rPr>
+          <w:lang w:bidi="ar-SA"/>
+        </w:rPr>
+        <w:t>her eingeschätzt wurde. Die Bewertung und Festlegung auf die relevanten, umzusetzenden Artefakte, sowie deren Vollständigkeitsgrad gestaltete sich zu Anfangs schwierig.</w:t>
+      </w:r>
     </w:p>
     <w:p>
       <w:pPr>
@@ -12173,98 +12307,7 @@
         <w:rPr>
           <w:lang w:bidi="ar-SA"/>
         </w:rPr>
-        <w:t>Innerhalb des Projektseminars wurde versucht nach dem Vorgehensmodell des Rational Un</w:t>
-      </w:r>
-      <w:r>
-        <w:rPr>
-          <w:lang w:bidi="ar-SA"/>
-        </w:rPr>
-        <w:t>i</w:t>
-      </w:r>
-      <w:r>
-        <w:rPr>
-          <w:lang w:bidi="ar-SA"/>
-        </w:rPr>
-        <w:t xml:space="preserve">fied </w:t>
-      </w:r>
-      <w:proofErr w:type="spellStart"/>
-      <w:r>
-        <w:rPr>
-          <w:lang w:bidi="ar-SA"/>
-        </w:rPr>
-        <w:t>Process</w:t>
-      </w:r>
-      <w:proofErr w:type="spellEnd"/>
-      <w:r>
-        <w:rPr>
-          <w:lang w:bidi="ar-SA"/>
-        </w:rPr>
-        <w:t xml:space="preserve"> vorzugehen. Es wurde versucht, die Prozessphasen iterativ zu durchlaufen und die für jede Phase relevanten Artefakte umzusetzen.</w:t>
-      </w:r>
-    </w:p>
-    <w:p>
-      <w:pPr>
-        <w:pStyle w:val="Textkrper"/>
-        <w:rPr>
-          <w:lang w:bidi="ar-SA"/>
-        </w:rPr>
-      </w:pPr>
-      <w:r>
-        <w:rPr>
-          <w:lang w:bidi="ar-SA"/>
-        </w:rPr>
-        <w:t>Bei der Umsetzung stellte sich heraus, dass die notwendige Erfahrung bezüglich der Durc</w:t>
-      </w:r>
-      <w:r>
-        <w:rPr>
-          <w:lang w:bidi="ar-SA"/>
-        </w:rPr>
-        <w:t>h</w:t>
-      </w:r>
-      <w:r>
-        <w:rPr>
-          <w:lang w:bidi="ar-SA"/>
-        </w:rPr>
-        <w:t xml:space="preserve">führung anhand des Rational Unified </w:t>
-      </w:r>
-      <w:proofErr w:type="spellStart"/>
-      <w:r>
-        <w:rPr>
-          <w:lang w:bidi="ar-SA"/>
-        </w:rPr>
-        <w:t>Process</w:t>
-      </w:r>
-      <w:proofErr w:type="spellEnd"/>
-      <w:r>
-        <w:rPr>
-          <w:lang w:bidi="ar-SA"/>
-        </w:rPr>
-        <w:t xml:space="preserve"> nicht in dem Maße vorhanden war, wie es vo</w:t>
-      </w:r>
-      <w:r>
-        <w:rPr>
-          <w:lang w:bidi="ar-SA"/>
-        </w:rPr>
-        <w:t>r</w:t>
-      </w:r>
-      <w:r>
-        <w:rPr>
-          <w:lang w:bidi="ar-SA"/>
-        </w:rPr>
-        <w:t>her eingeschätzt wurde. Die Bewertung und Festlegung auf die relevanten, umzusetzenden Artefakte, sowie deren Vollständigkeitsgrad gestaltete sich zu Anfangs schwierig.</w:t>
-      </w:r>
-    </w:p>
-    <w:p>
-      <w:pPr>
-        <w:pStyle w:val="Textkrper"/>
-        <w:rPr>
-          <w:lang w:bidi="ar-SA"/>
-        </w:rPr>
-      </w:pPr>
-      <w:r>
-        <w:rPr>
-          <w:lang w:bidi="ar-SA"/>
-        </w:rPr>
+        <w:lastRenderedPageBreak/>
         <w:t>Beispielsweise wurde sich zu Beginn intensiv und aufwendig den RUP Artefakten zur Ko</w:t>
       </w:r>
       <w:r>
@@ -12296,263 +12339,263 @@
         <w:rPr>
           <w:lang w:bidi="ar-SA"/>
         </w:rPr>
+        <w:t>wareentwicklung wichtigeren Artefakte, besonders jene für die Anforderungsspezifikation und Softwarekonzeption, hätte investiert werden sollen. Als sehr positiv wurde dagegen die nach RUP bereits vor der Definition und Modellierung der Anwendungsfälle notwendige E</w:t>
+      </w:r>
+      <w:r>
+        <w:rPr>
+          <w:lang w:bidi="ar-SA"/>
+        </w:rPr>
+        <w:t>r</w:t>
+      </w:r>
+      <w:r>
+        <w:rPr>
+          <w:lang w:bidi="ar-SA"/>
+        </w:rPr>
+        <w:t>stellung der Szenarien und des Begriffslexikon/Glossars aufgenommen, da diese ein für die weitere Anforderungsspezifikation enorm wichtiges, gemeinsames Verständnis für bestim</w:t>
+      </w:r>
+      <w:r>
+        <w:rPr>
+          <w:lang w:bidi="ar-SA"/>
+        </w:rPr>
+        <w:t>m</w:t>
+      </w:r>
+      <w:r>
+        <w:rPr>
+          <w:lang w:bidi="ar-SA"/>
+        </w:rPr>
+        <w:t>te projektspezifische Begriffe schufen und damit die gleiche Wissensbasis unter den Tea</w:t>
+      </w:r>
+      <w:r>
+        <w:rPr>
+          <w:lang w:bidi="ar-SA"/>
+        </w:rPr>
+        <w:t>m</w:t>
+      </w:r>
+      <w:r>
+        <w:rPr>
+          <w:lang w:bidi="ar-SA"/>
+        </w:rPr>
+        <w:t>mitglieder bildeten.</w:t>
+      </w:r>
+    </w:p>
+    <w:p>
+      <w:pPr>
+        <w:pStyle w:val="Textkrper"/>
+        <w:rPr>
+          <w:lang w:bidi="ar-SA"/>
+        </w:rPr>
+      </w:pPr>
+      <w:r>
+        <w:rPr>
+          <w:lang w:bidi="ar-SA"/>
+        </w:rPr>
+        <w:t xml:space="preserve">Innerhalb des Projektseminars wurde sich aber nicht konsequent an den Unified </w:t>
+      </w:r>
+      <w:proofErr w:type="spellStart"/>
+      <w:r>
+        <w:rPr>
+          <w:lang w:bidi="ar-SA"/>
+        </w:rPr>
+        <w:t>Process</w:t>
+      </w:r>
+      <w:proofErr w:type="spellEnd"/>
+      <w:r>
+        <w:rPr>
+          <w:lang w:bidi="ar-SA"/>
+        </w:rPr>
+        <w:t xml:space="preserve"> gehalten bzw. dieser umgesetzt. Die Anforderungsspezifikation sowie die Softwarekonzept</w:t>
+      </w:r>
+      <w:r>
+        <w:rPr>
+          <w:lang w:bidi="ar-SA"/>
+        </w:rPr>
+        <w:t>i</w:t>
+      </w:r>
+      <w:r>
+        <w:rPr>
+          <w:lang w:bidi="ar-SA"/>
+        </w:rPr>
+        <w:t xml:space="preserve">on erfolgten eher dem Wasserfall-Modell entsprechend. Die iterative Umsetzung anhand des Unified </w:t>
+      </w:r>
+      <w:proofErr w:type="spellStart"/>
+      <w:r>
+        <w:rPr>
+          <w:lang w:bidi="ar-SA"/>
+        </w:rPr>
+        <w:t>Process</w:t>
+      </w:r>
+      <w:proofErr w:type="spellEnd"/>
+      <w:r>
+        <w:rPr>
+          <w:lang w:bidi="ar-SA"/>
+        </w:rPr>
+        <w:t xml:space="preserve"> wurde hier nicht eingehalten. Vielmehr wurde zuerst die Anforderung</w:t>
+      </w:r>
+      <w:r>
+        <w:rPr>
+          <w:lang w:bidi="ar-SA"/>
+        </w:rPr>
+        <w:t>s</w:t>
+      </w:r>
+      <w:r>
+        <w:rPr>
+          <w:lang w:bidi="ar-SA"/>
+        </w:rPr>
+        <w:t>spezifikation versucht zu vervollständigen, um anschließen aufbauend auf das Lastenheft, im Rahmen der Softwarekonzeption das Pflichtenheft zu erstellen. Es wurden während der Pflichtenhefterstellung zwar auch Änderungen am Lastenheft vorgenommen, trotzdem en</w:t>
+      </w:r>
+      <w:r>
+        <w:rPr>
+          <w:lang w:bidi="ar-SA"/>
+        </w:rPr>
+        <w:t>t</w:t>
+      </w:r>
+      <w:r>
+        <w:rPr>
+          <w:lang w:bidi="ar-SA"/>
+        </w:rPr>
+        <w:t xml:space="preserve">sprach dieses Vorgehen eher einem Wasserfallmodell als einem Vorgehen nach dem Unified </w:t>
+      </w:r>
+      <w:proofErr w:type="spellStart"/>
+      <w:r>
+        <w:rPr>
+          <w:lang w:bidi="ar-SA"/>
+        </w:rPr>
+        <w:t>Process</w:t>
+      </w:r>
+      <w:proofErr w:type="spellEnd"/>
+      <w:r>
+        <w:rPr>
+          <w:lang w:bidi="ar-SA"/>
+        </w:rPr>
+        <w:t>.</w:t>
+      </w:r>
+    </w:p>
+    <w:p>
+      <w:pPr>
+        <w:pStyle w:val="Textkrper"/>
+        <w:rPr>
+          <w:lang w:bidi="ar-SA"/>
+        </w:rPr>
+      </w:pPr>
+      <w:r>
+        <w:rPr>
+          <w:lang w:bidi="ar-SA"/>
+        </w:rPr>
+        <w:t xml:space="preserve">Auch die Implementierung eines Prototyps während der Anforderungsspezifikation bzw. der Softwarekonzeption wurde nicht verfolgt. Vielmehr wurde dies erst nach der Erstellung des Pflichtenheftes angegangen. Vorab wurde nur die Realisierbarkeit der Internetplattform über Spring </w:t>
+      </w:r>
+      <w:proofErr w:type="spellStart"/>
+      <w:r>
+        <w:rPr>
+          <w:lang w:bidi="ar-SA"/>
+        </w:rPr>
+        <w:t>Roo</w:t>
+      </w:r>
+      <w:proofErr w:type="spellEnd"/>
+      <w:r>
+        <w:rPr>
+          <w:lang w:bidi="ar-SA"/>
+        </w:rPr>
+        <w:t xml:space="preserve"> untersucht, gewisse Implementierungsansätze getroffen oder auch, als ko</w:t>
+      </w:r>
+      <w:r>
+        <w:rPr>
+          <w:lang w:bidi="ar-SA"/>
+        </w:rPr>
+        <w:t>n</w:t>
+      </w:r>
+      <w:r>
+        <w:rPr>
+          <w:lang w:bidi="ar-SA"/>
+        </w:rPr>
+        <w:t xml:space="preserve">kretes Beispiel, nur ein Prof </w:t>
+      </w:r>
+      <w:proofErr w:type="spellStart"/>
+      <w:r>
+        <w:rPr>
+          <w:lang w:bidi="ar-SA"/>
+        </w:rPr>
+        <w:t>of</w:t>
+      </w:r>
+      <w:proofErr w:type="spellEnd"/>
+      <w:r>
+        <w:rPr>
+          <w:lang w:bidi="ar-SA"/>
+        </w:rPr>
+        <w:t xml:space="preserve"> </w:t>
+      </w:r>
+      <w:proofErr w:type="spellStart"/>
+      <w:r>
+        <w:rPr>
+          <w:lang w:bidi="ar-SA"/>
+        </w:rPr>
+        <w:t>Concept</w:t>
+      </w:r>
+      <w:proofErr w:type="spellEnd"/>
+      <w:r>
+        <w:rPr>
+          <w:lang w:bidi="ar-SA"/>
+        </w:rPr>
+        <w:t xml:space="preserve"> für den </w:t>
+      </w:r>
+      <w:proofErr w:type="spellStart"/>
+      <w:r>
+        <w:rPr>
+          <w:lang w:bidi="ar-SA"/>
+        </w:rPr>
+        <w:t>OAuth</w:t>
+      </w:r>
+      <w:proofErr w:type="spellEnd"/>
+      <w:r>
+        <w:rPr>
+          <w:lang w:bidi="ar-SA"/>
+        </w:rPr>
+        <w:t xml:space="preserve"> Login gemacht. Da dieses Projekts</w:t>
+      </w:r>
+      <w:r>
+        <w:rPr>
+          <w:lang w:bidi="ar-SA"/>
+        </w:rPr>
+        <w:t>e</w:t>
+      </w:r>
+      <w:r>
+        <w:rPr>
+          <w:lang w:bidi="ar-SA"/>
+        </w:rPr>
+        <w:t>minar aber nur eine prototypische Implementierung vorsieht, hatte dieses nicht RUP-konforme Vorgehen geringere Auswirkungen. In der Praxis würden das Fehlen eines Prot</w:t>
+      </w:r>
+      <w:r>
+        <w:rPr>
+          <w:lang w:bidi="ar-SA"/>
+        </w:rPr>
+        <w:t>o</w:t>
+      </w:r>
+      <w:r>
+        <w:rPr>
+          <w:lang w:bidi="ar-SA"/>
+        </w:rPr>
+        <w:t>typs und der zu späte Implementierungsbeginn folgenreicher sein (Terminverzögerungen, Komplikationen, da bestimmte Funktionen nicht durch einen Prototypen validiert wurden und mit dem gewählten Framework nicht realisiert werden können).</w:t>
+      </w:r>
+    </w:p>
+    <w:p>
+      <w:pPr>
+        <w:pStyle w:val="berschrift2"/>
+        <w:rPr>
+          <w:lang w:bidi="ar-SA"/>
+        </w:rPr>
+      </w:pPr>
+      <w:bookmarkStart w:id="81" w:name="_Ref327009499"/>
+      <w:bookmarkStart w:id="82" w:name="_Toc327026121"/>
+      <w:bookmarkStart w:id="83" w:name="_Toc327097242"/>
+      <w:r>
+        <w:rPr>
+          <w:lang w:bidi="ar-SA"/>
+        </w:rPr>
         <w:lastRenderedPageBreak/>
-        <w:t>wareentwicklung wichtigeren Artefakte, besonders jene für die Anforderungsspezifikation und Softwarekonzeption, hätte investiert werden sollen. Als sehr positiv wurde dagegen die nach RUP bereits vor der Definition und Modellierung der Anwendungsfälle notwendige E</w:t>
-      </w:r>
-      <w:r>
-        <w:rPr>
-          <w:lang w:bidi="ar-SA"/>
-        </w:rPr>
-        <w:t>r</w:t>
-      </w:r>
-      <w:r>
-        <w:rPr>
-          <w:lang w:bidi="ar-SA"/>
-        </w:rPr>
-        <w:t>stellung der Szenarien und des Begriffslexikon/Glossars aufgenommen, da diese ein für die weitere Anforderungsspezifikation enorm wichtiges, gemeinsames Verständnis für bestim</w:t>
-      </w:r>
-      <w:r>
-        <w:rPr>
-          <w:lang w:bidi="ar-SA"/>
-        </w:rPr>
-        <w:t>m</w:t>
-      </w:r>
-      <w:r>
-        <w:rPr>
-          <w:lang w:bidi="ar-SA"/>
-        </w:rPr>
-        <w:t>te projektspezifische Begriffe schufen und damit die gleiche Wissensbasis unter den Tea</w:t>
-      </w:r>
-      <w:r>
-        <w:rPr>
-          <w:lang w:bidi="ar-SA"/>
-        </w:rPr>
-        <w:t>m</w:t>
-      </w:r>
-      <w:r>
-        <w:rPr>
-          <w:lang w:bidi="ar-SA"/>
-        </w:rPr>
-        <w:t>mitglieder bildeten.</w:t>
-      </w:r>
-    </w:p>
-    <w:p>
-      <w:pPr>
-        <w:pStyle w:val="Textkrper"/>
-        <w:rPr>
-          <w:lang w:bidi="ar-SA"/>
-        </w:rPr>
-      </w:pPr>
-      <w:r>
-        <w:rPr>
-          <w:lang w:bidi="ar-SA"/>
-        </w:rPr>
-        <w:t xml:space="preserve">Innerhalb des Projektseminars wurde sich aber nicht konsequent an den Unified </w:t>
-      </w:r>
-      <w:proofErr w:type="spellStart"/>
-      <w:r>
-        <w:rPr>
-          <w:lang w:bidi="ar-SA"/>
-        </w:rPr>
-        <w:t>Process</w:t>
-      </w:r>
-      <w:proofErr w:type="spellEnd"/>
-      <w:r>
-        <w:rPr>
-          <w:lang w:bidi="ar-SA"/>
-        </w:rPr>
-        <w:t xml:space="preserve"> gehalten bzw. dieser umgesetzt. Die Anforderungsspezifikation sowie die Softwarekonzept</w:t>
-      </w:r>
-      <w:r>
-        <w:rPr>
-          <w:lang w:bidi="ar-SA"/>
-        </w:rPr>
-        <w:t>i</w:t>
-      </w:r>
-      <w:r>
-        <w:rPr>
-          <w:lang w:bidi="ar-SA"/>
-        </w:rPr>
-        <w:t xml:space="preserve">on erfolgten eher dem Wasserfall-Modell entsprechend. Die iterative Umsetzung anhand des Unified </w:t>
-      </w:r>
-      <w:proofErr w:type="spellStart"/>
-      <w:r>
-        <w:rPr>
-          <w:lang w:bidi="ar-SA"/>
-        </w:rPr>
-        <w:t>Process</w:t>
-      </w:r>
-      <w:proofErr w:type="spellEnd"/>
-      <w:r>
-        <w:rPr>
-          <w:lang w:bidi="ar-SA"/>
-        </w:rPr>
-        <w:t xml:space="preserve"> wurde hier nicht eingehalten. Vielmehr wurde zuerst die Anforderung</w:t>
-      </w:r>
-      <w:r>
-        <w:rPr>
-          <w:lang w:bidi="ar-SA"/>
-        </w:rPr>
-        <w:t>s</w:t>
-      </w:r>
-      <w:r>
-        <w:rPr>
-          <w:lang w:bidi="ar-SA"/>
-        </w:rPr>
-        <w:t>spezifikation versucht zu vervollständigen, um anschließen aufbauend auf das Lastenheft, im Rahmen der Softwarekonzeption das Pflichtenheft zu erstellen. Es wurden während der Pflichtenhefterstellung zwar auch Änderungen am Lastenheft vorgenommen, trotzdem en</w:t>
-      </w:r>
-      <w:r>
-        <w:rPr>
-          <w:lang w:bidi="ar-SA"/>
-        </w:rPr>
-        <w:t>t</w:t>
-      </w:r>
-      <w:r>
-        <w:rPr>
-          <w:lang w:bidi="ar-SA"/>
-        </w:rPr>
-        <w:t xml:space="preserve">sprach dieses Vorgehen eher einem Wasserfallmodell als einem Vorgehen nach dem Unified </w:t>
-      </w:r>
-      <w:proofErr w:type="spellStart"/>
-      <w:r>
-        <w:rPr>
-          <w:lang w:bidi="ar-SA"/>
-        </w:rPr>
-        <w:t>Process</w:t>
-      </w:r>
-      <w:proofErr w:type="spellEnd"/>
-      <w:r>
-        <w:rPr>
-          <w:lang w:bidi="ar-SA"/>
-        </w:rPr>
-        <w:t>.</w:t>
-      </w:r>
-    </w:p>
-    <w:p>
-      <w:pPr>
-        <w:pStyle w:val="Textkrper"/>
-        <w:rPr>
-          <w:lang w:bidi="ar-SA"/>
-        </w:rPr>
-      </w:pPr>
-      <w:r>
-        <w:rPr>
-          <w:lang w:bidi="ar-SA"/>
-        </w:rPr>
-        <w:t xml:space="preserve">Auch die Implementierung eines Prototyps während der Anforderungsspezifikation bzw. der Softwarekonzeption wurde nicht verfolgt. Vielmehr wurde dies erst nach der Erstellung des Pflichtenheftes angegangen. Vorab wurde nur die Realisierbarkeit der Internetplattform über Spring </w:t>
-      </w:r>
-      <w:proofErr w:type="spellStart"/>
-      <w:r>
-        <w:rPr>
-          <w:lang w:bidi="ar-SA"/>
-        </w:rPr>
-        <w:t>Roo</w:t>
-      </w:r>
-      <w:proofErr w:type="spellEnd"/>
-      <w:r>
-        <w:rPr>
-          <w:lang w:bidi="ar-SA"/>
-        </w:rPr>
-        <w:t xml:space="preserve"> untersucht, gewisse Implementierungsansätze getroffen oder auch, als ko</w:t>
-      </w:r>
-      <w:r>
-        <w:rPr>
-          <w:lang w:bidi="ar-SA"/>
-        </w:rPr>
-        <w:t>n</w:t>
-      </w:r>
-      <w:r>
-        <w:rPr>
-          <w:lang w:bidi="ar-SA"/>
-        </w:rPr>
-        <w:t xml:space="preserve">kretes Beispiel, nur ein Prof </w:t>
-      </w:r>
-      <w:proofErr w:type="spellStart"/>
-      <w:r>
-        <w:rPr>
-          <w:lang w:bidi="ar-SA"/>
-        </w:rPr>
-        <w:t>of</w:t>
-      </w:r>
-      <w:proofErr w:type="spellEnd"/>
-      <w:r>
-        <w:rPr>
-          <w:lang w:bidi="ar-SA"/>
-        </w:rPr>
-        <w:t xml:space="preserve"> </w:t>
-      </w:r>
-      <w:proofErr w:type="spellStart"/>
-      <w:r>
-        <w:rPr>
-          <w:lang w:bidi="ar-SA"/>
-        </w:rPr>
-        <w:t>Concept</w:t>
-      </w:r>
-      <w:proofErr w:type="spellEnd"/>
-      <w:r>
-        <w:rPr>
-          <w:lang w:bidi="ar-SA"/>
-        </w:rPr>
-        <w:t xml:space="preserve"> für den </w:t>
-      </w:r>
-      <w:proofErr w:type="spellStart"/>
-      <w:r>
-        <w:rPr>
-          <w:lang w:bidi="ar-SA"/>
-        </w:rPr>
-        <w:t>OAuth</w:t>
-      </w:r>
-      <w:proofErr w:type="spellEnd"/>
-      <w:r>
-        <w:rPr>
-          <w:lang w:bidi="ar-SA"/>
-        </w:rPr>
-        <w:t xml:space="preserve"> Login gemacht. Da dieses Projekts</w:t>
-      </w:r>
-      <w:r>
-        <w:rPr>
-          <w:lang w:bidi="ar-SA"/>
-        </w:rPr>
-        <w:t>e</w:t>
-      </w:r>
-      <w:r>
-        <w:rPr>
-          <w:lang w:bidi="ar-SA"/>
-        </w:rPr>
-        <w:t>minar aber nur eine prototypische Implementierung vorsieht, hatte dieses nicht RUP-konforme Vorgehen geringere Auswirkungen. In der Praxis würden das Fehlen eines Prot</w:t>
-      </w:r>
-      <w:r>
-        <w:rPr>
-          <w:lang w:bidi="ar-SA"/>
-        </w:rPr>
-        <w:t>o</w:t>
-      </w:r>
-      <w:r>
-        <w:rPr>
-          <w:lang w:bidi="ar-SA"/>
-        </w:rPr>
-        <w:t>typs und der zu späte Implementierungsbeginn folgenreicher sein (Terminverzögerungen, Komplikationen, da bestimmte Funktionen nicht durch einen Prototypen validiert wurden und mit dem gewählten Framework nicht realisiert werden können).</w:t>
-      </w:r>
-    </w:p>
-    <w:p>
-      <w:pPr>
-        <w:pStyle w:val="berschrift2"/>
-        <w:rPr>
-          <w:lang w:bidi="ar-SA"/>
-        </w:rPr>
-      </w:pPr>
-      <w:bookmarkStart w:id="82" w:name="_Ref327009499"/>
-      <w:bookmarkStart w:id="83" w:name="_Toc327026121"/>
-      <w:bookmarkStart w:id="84" w:name="_Toc327097242"/>
-      <w:r>
-        <w:rPr>
-          <w:lang w:bidi="ar-SA"/>
-        </w:rPr>
         <w:t>Umsetzung der Projektplanung</w:t>
       </w:r>
+      <w:bookmarkEnd w:id="81"/>
       <w:bookmarkEnd w:id="82"/>
       <w:bookmarkEnd w:id="83"/>
-      <w:bookmarkEnd w:id="84"/>
     </w:p>
     <w:p>
       <w:pPr>
@@ -12619,14 +12662,7 @@
         <w:rPr>
           <w:lang w:bidi="ar-SA"/>
         </w:rPr>
-        <w:t xml:space="preserve">- jeweils zwei Iterationen für </w:t>
-      </w:r>
-      <w:r>
-        <w:rPr>
-          <w:lang w:bidi="ar-SA"/>
-        </w:rPr>
-        <w:lastRenderedPageBreak/>
-        <w:t xml:space="preserve">die Elaboration- und die </w:t>
+        <w:t xml:space="preserve">- jeweils zwei Iterationen für die Elaboration- und die </w:t>
       </w:r>
       <w:proofErr w:type="spellStart"/>
       <w:r>
@@ -12762,20 +12798,20 @@
         </w:rPr>
         <w:t xml:space="preserve"> </w:t>
       </w:r>
-      <w:commentRangeStart w:id="85"/>
+      <w:commentRangeStart w:id="84"/>
       <w:r>
         <w:rPr>
           <w:lang w:bidi="ar-SA"/>
         </w:rPr>
         <w:t>Tage geplant:</w:t>
       </w:r>
-      <w:commentRangeEnd w:id="85"/>
+      <w:commentRangeEnd w:id="84"/>
       <w:r>
         <w:rPr>
           <w:rStyle w:val="Kommentarzeichen"/>
           <w:color w:val="auto"/>
         </w:rPr>
-        <w:commentReference w:id="85"/>
+        <w:commentReference w:id="84"/>
       </w:r>
     </w:p>
     <w:p>
@@ -12807,7 +12843,7 @@
                     <a:blip r:embed="rId16" cstate="print">
                       <a:extLst>
                         <a:ext uri="{28A0092B-C50C-407E-A947-70E740481C1C}">
-                          <a14:useLocalDpi xmlns="" xmlns:wpc="http://schemas.microsoft.com/office/word/2010/wordprocessingCanvas" xmlns:mc="http://schemas.openxmlformats.org/markup-compatibility/2006" xmlns:o="urn:schemas-microsoft-com:office:office" xmlns:v="urn:schemas-microsoft-com:vml" xmlns:wp14="http://schemas.microsoft.com/office/word/2010/wordprocessingDrawing" xmlns:w10="urn:schemas-microsoft-com:office:word" xmlns:w="http://schemas.openxmlformats.org/wordprocessingml/2006/main" xmlns:w14="http://schemas.microsoft.com/office/word/2010/wordml" xmlns:wpg="http://schemas.microsoft.com/office/word/2010/wordprocessingGroup" xmlns:wpi="http://schemas.microsoft.com/office/word/2010/wordprocessingInk" xmlns:wps="http://schemas.microsoft.com/office/word/2010/wordprocessingShape" xmlns:a14="http://schemas.microsoft.com/office/drawing/2010/main" val="0"/>
+                          <a14:useLocalDpi xmlns:a14="http://schemas.microsoft.com/office/drawing/2010/main" xmlns:wps="http://schemas.microsoft.com/office/word/2010/wordprocessingShape" xmlns:wpi="http://schemas.microsoft.com/office/word/2010/wordprocessingInk" xmlns:wpg="http://schemas.microsoft.com/office/word/2010/wordprocessingGroup" xmlns:w14="http://schemas.microsoft.com/office/word/2010/wordml" xmlns:w="http://schemas.openxmlformats.org/wordprocessingml/2006/main" xmlns:w10="urn:schemas-microsoft-com:office:word" xmlns:wp14="http://schemas.microsoft.com/office/word/2010/wordprocessingDrawing" xmlns:v="urn:schemas-microsoft-com:vml" xmlns:o="urn:schemas-microsoft-com:office:office" xmlns:mc="http://schemas.openxmlformats.org/markup-compatibility/2006" xmlns:wpc="http://schemas.microsoft.com/office/word/2010/wordprocessingCanvas" xmlns="" val="0"/>
                         </a:ext>
                       </a:extLst>
                     </a:blip>
@@ -12836,8 +12872,8 @@
         <w:pStyle w:val="Beschriftung"/>
         <w:jc w:val="both"/>
       </w:pPr>
-      <w:bookmarkStart w:id="86" w:name="_Ref327018486"/>
-      <w:bookmarkStart w:id="87" w:name="_Toc327090815"/>
+      <w:bookmarkStart w:id="85" w:name="_Ref327018486"/>
+      <w:bookmarkStart w:id="86" w:name="_Toc327090815"/>
       <w:r>
         <w:t xml:space="preserve">Tabelle </w:t>
       </w:r>
@@ -12859,11 +12895,11 @@
       <w:r>
         <w:fldChar w:fldCharType="end"/>
       </w:r>
+      <w:bookmarkEnd w:id="85"/>
+      <w:r>
+        <w:t xml:space="preserve"> Ursprünglicher Projektplan</w:t>
+      </w:r>
       <w:bookmarkEnd w:id="86"/>
-      <w:r>
-        <w:t xml:space="preserve"> Ursprünglicher Projektplan</w:t>
-      </w:r>
-      <w:bookmarkEnd w:id="87"/>
     </w:p>
     <w:p>
       <w:pPr>
@@ -13004,6 +13040,7 @@
         <w:rPr>
           <w:lang w:bidi="ar-SA"/>
         </w:rPr>
+        <w:lastRenderedPageBreak/>
         <w:t>den auf ein Minimum reduziert, um rechtzeitig zur Abschlusspräsentation wenigstens eine funktionale Anforderungen vollständig umgesetzt vorführen zu können. Der Projektplan wurde demnach folgendermaßen angepasst:</w:t>
       </w:r>
     </w:p>
@@ -13018,7 +13055,6 @@
         <w:rPr>
           <w:lang w:bidi="ar-SA"/>
         </w:rPr>
-        <w:lastRenderedPageBreak/>
         <w:t>Die zweite Iteration der Elaboration wurde von acht auf 15 Tage verlängert. Dies ging zu La</w:t>
       </w:r>
       <w:r>
@@ -13149,7 +13185,7 @@
                     <a:blip r:embed="rId17" cstate="print">
                       <a:extLst>
                         <a:ext uri="{28A0092B-C50C-407E-A947-70E740481C1C}">
-                          <a14:useLocalDpi xmlns="" xmlns:wpc="http://schemas.microsoft.com/office/word/2010/wordprocessingCanvas" xmlns:mc="http://schemas.openxmlformats.org/markup-compatibility/2006" xmlns:o="urn:schemas-microsoft-com:office:office" xmlns:v="urn:schemas-microsoft-com:vml" xmlns:wp14="http://schemas.microsoft.com/office/word/2010/wordprocessingDrawing" xmlns:w10="urn:schemas-microsoft-com:office:word" xmlns:w="http://schemas.openxmlformats.org/wordprocessingml/2006/main" xmlns:w14="http://schemas.microsoft.com/office/word/2010/wordml" xmlns:wpg="http://schemas.microsoft.com/office/word/2010/wordprocessingGroup" xmlns:wpi="http://schemas.microsoft.com/office/word/2010/wordprocessingInk" xmlns:wps="http://schemas.microsoft.com/office/word/2010/wordprocessingShape" xmlns:a14="http://schemas.microsoft.com/office/drawing/2010/main" val="0"/>
+                          <a14:useLocalDpi xmlns:a14="http://schemas.microsoft.com/office/drawing/2010/main" xmlns:wps="http://schemas.microsoft.com/office/word/2010/wordprocessingShape" xmlns:wpi="http://schemas.microsoft.com/office/word/2010/wordprocessingInk" xmlns:wpg="http://schemas.microsoft.com/office/word/2010/wordprocessingGroup" xmlns:w14="http://schemas.microsoft.com/office/word/2010/wordml" xmlns:w="http://schemas.openxmlformats.org/wordprocessingml/2006/main" xmlns:w10="urn:schemas-microsoft-com:office:word" xmlns:wp14="http://schemas.microsoft.com/office/word/2010/wordprocessingDrawing" xmlns:v="urn:schemas-microsoft-com:vml" xmlns:o="urn:schemas-microsoft-com:office:office" xmlns:mc="http://schemas.openxmlformats.org/markup-compatibility/2006" xmlns:wpc="http://schemas.microsoft.com/office/word/2010/wordprocessingCanvas" xmlns="" val="0"/>
                         </a:ext>
                       </a:extLst>
                     </a:blip>
@@ -13178,8 +13214,8 @@
         <w:pStyle w:val="Beschriftung"/>
         <w:jc w:val="both"/>
       </w:pPr>
-      <w:bookmarkStart w:id="88" w:name="_Ref327018636"/>
-      <w:bookmarkStart w:id="89" w:name="_Toc327090816"/>
+      <w:bookmarkStart w:id="87" w:name="_Ref327018636"/>
+      <w:bookmarkStart w:id="88" w:name="_Toc327090816"/>
       <w:r>
         <w:t xml:space="preserve">Tabelle </w:t>
       </w:r>
@@ -13201,11 +13237,11 @@
       <w:r>
         <w:fldChar w:fldCharType="end"/>
       </w:r>
+      <w:bookmarkEnd w:id="87"/>
+      <w:r>
+        <w:t xml:space="preserve"> Überarbeiteter Projektplan</w:t>
+      </w:r>
       <w:bookmarkEnd w:id="88"/>
-      <w:r>
-        <w:t xml:space="preserve"> Überarbeiteter Projektplan</w:t>
-      </w:r>
-      <w:bookmarkEnd w:id="89"/>
     </w:p>
     <w:p>
       <w:pPr>
@@ -13278,8 +13314,8 @@
           <w:lang w:bidi="ar-SA"/>
         </w:rPr>
       </w:pPr>
-      <w:bookmarkStart w:id="90" w:name="_Toc327026122"/>
-      <w:bookmarkStart w:id="91" w:name="_Toc327097243"/>
+      <w:bookmarkStart w:id="89" w:name="_Toc327026122"/>
+      <w:bookmarkStart w:id="90" w:name="_Toc327097243"/>
       <w:r>
         <w:rPr>
           <w:lang w:bidi="ar-SA"/>
@@ -13287,8 +13323,8 @@
         <w:lastRenderedPageBreak/>
         <w:t>Umsetzung der RUP-Artefakte</w:t>
       </w:r>
+      <w:bookmarkEnd w:id="89"/>
       <w:bookmarkEnd w:id="90"/>
-      <w:bookmarkEnd w:id="91"/>
     </w:p>
     <w:p>
       <w:pPr>
@@ -13321,16 +13357,78 @@
           <w:lang w:bidi="ar-SA"/>
         </w:rPr>
       </w:pPr>
-      <w:bookmarkStart w:id="92" w:name="_Toc327026123"/>
-      <w:bookmarkStart w:id="93" w:name="_Toc327097244"/>
+      <w:bookmarkStart w:id="91" w:name="_Toc327026123"/>
+      <w:bookmarkStart w:id="92" w:name="_Toc327097244"/>
       <w:r>
         <w:rPr>
           <w:lang w:bidi="ar-SA"/>
         </w:rPr>
         <w:t>Risikoabschätzung</w:t>
       </w:r>
+      <w:bookmarkEnd w:id="91"/>
       <w:bookmarkEnd w:id="92"/>
+    </w:p>
+    <w:p>
+      <w:pPr>
+        <w:pStyle w:val="Textkrper"/>
+        <w:rPr>
+          <w:lang w:bidi="ar-SA"/>
+        </w:rPr>
+      </w:pPr>
+      <w:r>
+        <w:t>Im Rahmen des Projekts wurde eine kurze Risikoanalyse erstellt</w:t>
+      </w:r>
+      <w:r>
+        <w:rPr>
+          <w:rStyle w:val="Funotenzeichen"/>
+        </w:rPr>
+        <w:footnoteReference w:id="33"/>
+      </w:r>
+      <w:r>
+        <w:t>, die einen ersten Eindruck über die Projektrisiken geben sollte. Dabei wurden sechs Risiken identifiziert und in Bezug auf die Eintrittswahrscheinlichkeit und die Auswirkungen auf das Projekt (Zeit, Ressourcen und Inhalt) klassifiziert. Ein Maßnahmenkatalog für Aktivitäten, die beim Eintreten des Ris</w:t>
+      </w:r>
+      <w:r>
+        <w:t>i</w:t>
+      </w:r>
+      <w:r>
+        <w:t>kos durchgeführt werden, wurde ebenfalls erstellt. Aufgrund der Zielsetzung der Vorlesung, sowie aus zeitlichen Gründen wurden weitere Aktivitäten, die üblicherweise im Projektm</w:t>
+      </w:r>
+      <w:r>
+        <w:t>a</w:t>
+      </w:r>
+      <w:r>
+        <w:t>nagement zur Risikoanalyse gehören, nicht fortgeführt bzw. nicht erstellt. Dazu gehören we</w:t>
+      </w:r>
+      <w:r>
+        <w:t>i</w:t>
+      </w:r>
+      <w:r>
+        <w:t>tere Maßnahmen zur präventiven Vermeidung des Risikoeintritts, das regelmäßige Überprüfen der Risiken und Maßnahmen, sowie die ggf. notwendige Erfassung weiterer Ris</w:t>
+      </w:r>
+      <w:r>
+        <w:t>i</w:t>
+      </w:r>
+      <w:r>
+        <w:t>ken.</w:t>
+      </w:r>
+    </w:p>
+    <w:p>
+      <w:pPr>
+        <w:pStyle w:val="berschrift3"/>
+        <w:rPr>
+          <w:lang w:bidi="ar-SA"/>
+        </w:rPr>
+      </w:pPr>
+      <w:bookmarkStart w:id="93" w:name="_Toc327026124"/>
+      <w:bookmarkStart w:id="94" w:name="_Toc327097245"/>
+      <w:r>
+        <w:rPr>
+          <w:lang w:bidi="ar-SA"/>
+        </w:rPr>
+        <w:t>Kosten-/Nutzenabschätzung</w:t>
+      </w:r>
       <w:bookmarkEnd w:id="93"/>
+      <w:bookmarkEnd w:id="94"/>
     </w:p>
     <w:p>
       <w:pPr>
@@ -13340,40 +13438,43 @@
         </w:rPr>
       </w:pPr>
       <w:r>
-        <w:t>Im Rahmen des Projekts wurde eine kurze Risikoanalyse erstellt</w:t>
+        <w:rPr>
+          <w:lang w:bidi="ar-SA"/>
+        </w:rPr>
+        <w:t>Es wurden alle Kosten innerhalb des Projektes von der Initialisierung bis hin zur Stilllegung versucht abzuschätzen. Eine genaue Erläuterung der Wirtschaftlichkeitsbetrachtung befindet sich im Anhang.</w:t>
       </w:r>
       <w:r>
         <w:rPr>
           <w:rStyle w:val="Funotenzeichen"/>
-        </w:rPr>
-        <w:footnoteReference w:id="33"/>
-      </w:r>
-      <w:r>
-        <w:t>, die einen ersten Eindruck über die Projektrisiken geben sollte. Dabei wurden sechs Risiken identifiziert und in Bezug auf die Eintrittswahrscheinlichkeit und die Auswirkungen auf das Projekt (Zeit, Ressourcen und Inhalt) klassifiziert. Ein Maßnahmenkatalog für Aktivitäten, die beim Eintreten des Ris</w:t>
-      </w:r>
-      <w:r>
-        <w:t>i</w:t>
-      </w:r>
-      <w:r>
-        <w:t>kos durchgeführt werden, wurde ebenfalls erstellt. Aufgrund der Zielsetzung der Vorlesung, sowie aus zeitlichen Gründen wurden weitere Aktivitäten, die üblicherweise im Projektm</w:t>
-      </w:r>
-      <w:r>
-        <w:t>a</w:t>
-      </w:r>
-      <w:r>
-        <w:t>nagement zur Risikoanalyse gehören, nicht fortgeführt bzw. nicht erstellt. Dazu gehören we</w:t>
-      </w:r>
-      <w:r>
-        <w:t>i</w:t>
-      </w:r>
-      <w:r>
-        <w:t>tere Maßnahmen zur präventiven Vermeidung des Risikoeintritts, das regelmäßige Überprüfen der Risiken und Maßnahmen, sowie die ggf. notwendige Erfassung weiterer Ris</w:t>
-      </w:r>
-      <w:r>
-        <w:t>i</w:t>
-      </w:r>
-      <w:r>
-        <w:t>ken.</w:t>
+          <w:lang w:bidi="ar-SA"/>
+        </w:rPr>
+        <w:footnoteReference w:id="34"/>
+      </w:r>
+    </w:p>
+    <w:p>
+      <w:pPr>
+        <w:pStyle w:val="Textkrper"/>
+        <w:rPr>
+          <w:lang w:bidi="ar-SA"/>
+        </w:rPr>
+      </w:pPr>
+      <w:r>
+        <w:rPr>
+          <w:lang w:bidi="ar-SA"/>
+        </w:rPr>
+        <w:t>Im Rahmen der Recherche hat sich gezeigt, dass pro Nutzer nur geringe Einnahmen zu e</w:t>
+      </w:r>
+      <w:r>
+        <w:rPr>
+          <w:lang w:bidi="ar-SA"/>
+        </w:rPr>
+        <w:t>r</w:t>
+      </w:r>
+      <w:r>
+        <w:rPr>
+          <w:lang w:bidi="ar-SA"/>
+        </w:rPr>
+        <w:t>warten sind. Es wird daher, allein um die regelmäßigen Infrastrukturkosten bewältigen zu können, eine große Benutzerbasis benötigt. Zieht man zusätzlich Personalkosten hinzu, sind nach unserer Berechnung über Zehn Millionen Benutzer pro Monat notwendig, um den Eventalizer mit den unterstellten Einnahmequellen wirtschaftlich betreiben zu können.</w:t>
       </w:r>
     </w:p>
     <w:p>
@@ -13383,73 +13484,8 @@
           <w:lang w:bidi="ar-SA"/>
         </w:rPr>
       </w:pPr>
-      <w:bookmarkStart w:id="94" w:name="_Toc327026124"/>
-      <w:bookmarkStart w:id="95" w:name="_Toc327097245"/>
-      <w:r>
-        <w:rPr>
-          <w:lang w:bidi="ar-SA"/>
-        </w:rPr>
-        <w:t>Kosten-/Nutzenabschätzung</w:t>
-      </w:r>
-      <w:bookmarkEnd w:id="94"/>
-      <w:bookmarkEnd w:id="95"/>
-    </w:p>
-    <w:p>
-      <w:pPr>
-        <w:pStyle w:val="Textkrper"/>
-        <w:rPr>
-          <w:lang w:bidi="ar-SA"/>
-        </w:rPr>
-      </w:pPr>
-      <w:r>
-        <w:rPr>
-          <w:lang w:bidi="ar-SA"/>
-        </w:rPr>
-        <w:t>Es wurden alle Kosten innerhalb des Projektes von der Initialisierung bis hin zur Stilllegung versucht abzuschätzen. Eine genaue Erläuterung der Wirtschaftlichkeitsbetrachtung befindet sich im Anhang.</w:t>
-      </w:r>
-      <w:r>
-        <w:rPr>
-          <w:rStyle w:val="Funotenzeichen"/>
-          <w:lang w:bidi="ar-SA"/>
-        </w:rPr>
-        <w:footnoteReference w:id="34"/>
-      </w:r>
-    </w:p>
-    <w:p>
-      <w:pPr>
-        <w:pStyle w:val="Textkrper"/>
-        <w:rPr>
-          <w:lang w:bidi="ar-SA"/>
-        </w:rPr>
-      </w:pPr>
-      <w:r>
-        <w:rPr>
-          <w:lang w:bidi="ar-SA"/>
-        </w:rPr>
-        <w:t>Im Rahmen der Recherche hat sich gezeigt, dass pro Nutzer nur geringe Einnahmen zu e</w:t>
-      </w:r>
-      <w:r>
-        <w:rPr>
-          <w:lang w:bidi="ar-SA"/>
-        </w:rPr>
-        <w:t>r</w:t>
-      </w:r>
-      <w:r>
-        <w:rPr>
-          <w:lang w:bidi="ar-SA"/>
-        </w:rPr>
-        <w:t>warten sind. Es wird daher, allein um die regelmäßigen Infrastrukturkosten bewältigen zu können, eine große Benutzerbasis benötigt. Zieht man zusätzlich Personalkosten hinzu, sind nach unserer Berechnung über Zehn Millionen Benutzer pro Monat notwendig, um den Eventalizer mit den unterstellten Einnahmequellen wirtschaftlich betreiben zu können.</w:t>
-      </w:r>
-    </w:p>
-    <w:p>
-      <w:pPr>
-        <w:pStyle w:val="berschrift3"/>
-        <w:rPr>
-          <w:lang w:bidi="ar-SA"/>
-        </w:rPr>
-      </w:pPr>
-      <w:bookmarkStart w:id="96" w:name="_Toc327026125"/>
-      <w:bookmarkStart w:id="97" w:name="_Toc327097246"/>
+      <w:bookmarkStart w:id="95" w:name="_Toc327026125"/>
+      <w:bookmarkStart w:id="96" w:name="_Toc327097246"/>
       <w:r>
         <w:rPr>
           <w:lang w:bidi="ar-SA"/>
@@ -13457,8 +13493,8 @@
         <w:lastRenderedPageBreak/>
         <w:t>Anwendungsfalldiagramm</w:t>
       </w:r>
+      <w:bookmarkEnd w:id="95"/>
       <w:bookmarkEnd w:id="96"/>
-      <w:bookmarkEnd w:id="97"/>
     </w:p>
     <w:p>
       <w:pPr>
@@ -13545,7 +13581,7 @@
                     <a:blip r:embed="rId18" cstate="print">
                       <a:extLst>
                         <a:ext uri="{28A0092B-C50C-407E-A947-70E740481C1C}">
-                          <a14:useLocalDpi xmlns="" xmlns:wpc="http://schemas.microsoft.com/office/word/2010/wordprocessingCanvas" xmlns:mc="http://schemas.openxmlformats.org/markup-compatibility/2006" xmlns:o="urn:schemas-microsoft-com:office:office" xmlns:v="urn:schemas-microsoft-com:vml" xmlns:wp14="http://schemas.microsoft.com/office/word/2010/wordprocessingDrawing" xmlns:w10="urn:schemas-microsoft-com:office:word" xmlns:w="http://schemas.openxmlformats.org/wordprocessingml/2006/main" xmlns:w14="http://schemas.microsoft.com/office/word/2010/wordml" xmlns:wpg="http://schemas.microsoft.com/office/word/2010/wordprocessingGroup" xmlns:wpi="http://schemas.microsoft.com/office/word/2010/wordprocessingInk" xmlns:wps="http://schemas.microsoft.com/office/word/2010/wordprocessingShape" xmlns:a14="http://schemas.microsoft.com/office/drawing/2010/main" val="0"/>
+                          <a14:useLocalDpi xmlns:a14="http://schemas.microsoft.com/office/drawing/2010/main" xmlns:wps="http://schemas.microsoft.com/office/word/2010/wordprocessingShape" xmlns:wpi="http://schemas.microsoft.com/office/word/2010/wordprocessingInk" xmlns:wpg="http://schemas.microsoft.com/office/word/2010/wordprocessingGroup" xmlns:w14="http://schemas.microsoft.com/office/word/2010/wordml" xmlns:w="http://schemas.openxmlformats.org/wordprocessingml/2006/main" xmlns:w10="urn:schemas-microsoft-com:office:word" xmlns:wp14="http://schemas.microsoft.com/office/word/2010/wordprocessingDrawing" xmlns:v="urn:schemas-microsoft-com:vml" xmlns:o="urn:schemas-microsoft-com:office:office" xmlns:mc="http://schemas.openxmlformats.org/markup-compatibility/2006" xmlns:wpc="http://schemas.microsoft.com/office/word/2010/wordprocessingCanvas" xmlns="" val="0"/>
                         </a:ext>
                       </a:extLst>
                     </a:blip>
@@ -13576,7 +13612,7 @@
         <w:pStyle w:val="Beschriftung"/>
         <w:jc w:val="both"/>
       </w:pPr>
-      <w:bookmarkStart w:id="98" w:name="_Toc327090792"/>
+      <w:bookmarkStart w:id="97" w:name="_Toc327090792"/>
       <w:r>
         <w:t xml:space="preserve">Abbildung </w:t>
       </w:r>
@@ -13619,7 +13655,7 @@
         </w:rPr>
         <w:footnoteReference w:id="35"/>
       </w:r>
-      <w:bookmarkEnd w:id="98"/>
+      <w:bookmarkEnd w:id="97"/>
     </w:p>
     <w:p>
       <w:pPr>
@@ -13664,7 +13700,7 @@
                     <a:blip r:embed="rId19" cstate="print">
                       <a:extLst>
                         <a:ext uri="{28A0092B-C50C-407E-A947-70E740481C1C}">
-                          <a14:useLocalDpi xmlns="" xmlns:wpc="http://schemas.microsoft.com/office/word/2010/wordprocessingCanvas" xmlns:mc="http://schemas.openxmlformats.org/markup-compatibility/2006" xmlns:o="urn:schemas-microsoft-com:office:office" xmlns:v="urn:schemas-microsoft-com:vml" xmlns:wp14="http://schemas.microsoft.com/office/word/2010/wordprocessingDrawing" xmlns:w10="urn:schemas-microsoft-com:office:word" xmlns:w="http://schemas.openxmlformats.org/wordprocessingml/2006/main" xmlns:w14="http://schemas.microsoft.com/office/word/2010/wordml" xmlns:wpg="http://schemas.microsoft.com/office/word/2010/wordprocessingGroup" xmlns:wpi="http://schemas.microsoft.com/office/word/2010/wordprocessingInk" xmlns:wps="http://schemas.microsoft.com/office/word/2010/wordprocessingShape" xmlns:a14="http://schemas.microsoft.com/office/drawing/2010/main" val="0"/>
+                          <a14:useLocalDpi xmlns:a14="http://schemas.microsoft.com/office/drawing/2010/main" xmlns:wps="http://schemas.microsoft.com/office/word/2010/wordprocessingShape" xmlns:wpi="http://schemas.microsoft.com/office/word/2010/wordprocessingInk" xmlns:wpg="http://schemas.microsoft.com/office/word/2010/wordprocessingGroup" xmlns:w14="http://schemas.microsoft.com/office/word/2010/wordml" xmlns:w="http://schemas.openxmlformats.org/wordprocessingml/2006/main" xmlns:w10="urn:schemas-microsoft-com:office:word" xmlns:wp14="http://schemas.microsoft.com/office/word/2010/wordprocessingDrawing" xmlns:v="urn:schemas-microsoft-com:vml" xmlns:o="urn:schemas-microsoft-com:office:office" xmlns:mc="http://schemas.openxmlformats.org/markup-compatibility/2006" xmlns:wpc="http://schemas.microsoft.com/office/word/2010/wordprocessingCanvas" xmlns="" val="0"/>
                         </a:ext>
                       </a:extLst>
                     </a:blip>
@@ -13698,7 +13734,7 @@
           <w:lang w:bidi="ar-SA"/>
         </w:rPr>
       </w:pPr>
-      <w:bookmarkStart w:id="99" w:name="_Toc327090793"/>
+      <w:bookmarkStart w:id="98" w:name="_Toc327090793"/>
       <w:r>
         <w:t xml:space="preserve">Abbildung </w:t>
       </w:r>
@@ -13723,7 +13759,7 @@
       <w:r>
         <w:t xml:space="preserve"> Anwendungsfall "An Event teilenehmen" (überarbeitete Version)</w:t>
       </w:r>
-      <w:bookmarkEnd w:id="99"/>
+      <w:bookmarkEnd w:id="98"/>
     </w:p>
     <w:p>
       <w:pPr>
@@ -13826,7 +13862,7 @@
                     <a:blip r:embed="rId20" cstate="print">
                       <a:extLst>
                         <a:ext uri="{28A0092B-C50C-407E-A947-70E740481C1C}">
-                          <a14:useLocalDpi xmlns="" xmlns:wpc="http://schemas.microsoft.com/office/word/2010/wordprocessingCanvas" xmlns:mc="http://schemas.openxmlformats.org/markup-compatibility/2006" xmlns:o="urn:schemas-microsoft-com:office:office" xmlns:v="urn:schemas-microsoft-com:vml" xmlns:wp14="http://schemas.microsoft.com/office/word/2010/wordprocessingDrawing" xmlns:w10="urn:schemas-microsoft-com:office:word" xmlns:w="http://schemas.openxmlformats.org/wordprocessingml/2006/main" xmlns:w14="http://schemas.microsoft.com/office/word/2010/wordml" xmlns:wpg="http://schemas.microsoft.com/office/word/2010/wordprocessingGroup" xmlns:wpi="http://schemas.microsoft.com/office/word/2010/wordprocessingInk" xmlns:wps="http://schemas.microsoft.com/office/word/2010/wordprocessingShape" xmlns:a14="http://schemas.microsoft.com/office/drawing/2010/main" val="0"/>
+                          <a14:useLocalDpi xmlns:a14="http://schemas.microsoft.com/office/drawing/2010/main" xmlns:wps="http://schemas.microsoft.com/office/word/2010/wordprocessingShape" xmlns:wpi="http://schemas.microsoft.com/office/word/2010/wordprocessingInk" xmlns:wpg="http://schemas.microsoft.com/office/word/2010/wordprocessingGroup" xmlns:w14="http://schemas.microsoft.com/office/word/2010/wordml" xmlns:w="http://schemas.openxmlformats.org/wordprocessingml/2006/main" xmlns:w10="urn:schemas-microsoft-com:office:word" xmlns:wp14="http://schemas.microsoft.com/office/word/2010/wordprocessingDrawing" xmlns:v="urn:schemas-microsoft-com:vml" xmlns:o="urn:schemas-microsoft-com:office:office" xmlns:mc="http://schemas.openxmlformats.org/markup-compatibility/2006" xmlns:wpc="http://schemas.microsoft.com/office/word/2010/wordprocessingCanvas" xmlns="" val="0"/>
                         </a:ext>
                       </a:extLst>
                     </a:blip>
@@ -13860,7 +13896,7 @@
         <w:pStyle w:val="Beschriftung"/>
         <w:jc w:val="both"/>
       </w:pPr>
-      <w:bookmarkStart w:id="100" w:name="_Toc327090794"/>
+      <w:bookmarkStart w:id="99" w:name="_Toc327090794"/>
       <w:r>
         <w:t xml:space="preserve">Abbildung </w:t>
       </w:r>
@@ -13885,48 +13921,48 @@
       <w:r>
         <w:t xml:space="preserve"> Hierarchische Beziehung der Akteure</w:t>
       </w:r>
+      <w:bookmarkEnd w:id="99"/>
+    </w:p>
+    <w:p>
+      <w:pPr>
+        <w:pStyle w:val="Textkrper"/>
+        <w:rPr>
+          <w:lang w:bidi="ar-SA"/>
+        </w:rPr>
+      </w:pPr>
+      <w:r>
+        <w:t>Die Hierarchie der Akteure geht vom Allgemeinen, dem einfachen Benutzer mit rudiment</w:t>
+      </w:r>
+      <w:r>
+        <w:t>ä</w:t>
+      </w:r>
+      <w:r>
+        <w:t>ren Rechten, ins spezielle, zum Organisator von Events. Diese Darstellung reduziert mehrfach Beziehungen zu Anwendungsfällen auf ein Minimum und hilft dadurch, das Berechtigung</w:t>
+      </w:r>
+      <w:r>
+        <w:t>s</w:t>
+      </w:r>
+      <w:r>
+        <w:t>konzept einfach zu gestalten</w:t>
+      </w:r>
+    </w:p>
+    <w:p>
+      <w:pPr>
+        <w:pStyle w:val="berschrift3"/>
+        <w:rPr>
+          <w:lang w:bidi="ar-SA"/>
+        </w:rPr>
+      </w:pPr>
+      <w:bookmarkStart w:id="100" w:name="_Toc327026126"/>
+      <w:bookmarkStart w:id="101" w:name="_Toc327097247"/>
+      <w:r>
+        <w:rPr>
+          <w:lang w:bidi="ar-SA"/>
+        </w:rPr>
+        <w:t>Szenarien</w:t>
+      </w:r>
       <w:bookmarkEnd w:id="100"/>
-    </w:p>
-    <w:p>
-      <w:pPr>
-        <w:pStyle w:val="Textkrper"/>
-        <w:rPr>
-          <w:lang w:bidi="ar-SA"/>
-        </w:rPr>
-      </w:pPr>
-      <w:r>
-        <w:t>Die Hierarchie der Akteure geht vom Allgemeinen, dem einfachen Benutzer mit rudiment</w:t>
-      </w:r>
-      <w:r>
-        <w:t>ä</w:t>
-      </w:r>
-      <w:r>
-        <w:t>ren Rechten, ins spezielle, zum Organisator von Events. Diese Darstellung reduziert mehrfach Beziehungen zu Anwendungsfällen auf ein Minimum und hilft dadurch, das Berechtigung</w:t>
-      </w:r>
-      <w:r>
-        <w:t>s</w:t>
-      </w:r>
-      <w:r>
-        <w:t>konzept einfach zu gestalten</w:t>
-      </w:r>
-    </w:p>
-    <w:p>
-      <w:pPr>
-        <w:pStyle w:val="berschrift3"/>
-        <w:rPr>
-          <w:lang w:bidi="ar-SA"/>
-        </w:rPr>
-      </w:pPr>
-      <w:bookmarkStart w:id="101" w:name="_Toc327026126"/>
-      <w:bookmarkStart w:id="102" w:name="_Toc327097247"/>
-      <w:r>
-        <w:rPr>
-          <w:lang w:bidi="ar-SA"/>
-        </w:rPr>
-        <w:t>Szenarien</w:t>
-      </w:r>
       <w:bookmarkEnd w:id="101"/>
-      <w:bookmarkEnd w:id="102"/>
     </w:p>
     <w:p>
       <w:pPr>
@@ -14149,16 +14185,16 @@
           <w:lang w:bidi="ar-SA"/>
         </w:rPr>
       </w:pPr>
-      <w:bookmarkStart w:id="103" w:name="_Toc327026127"/>
-      <w:bookmarkStart w:id="104" w:name="_Toc327097248"/>
+      <w:bookmarkStart w:id="102" w:name="_Toc327026127"/>
+      <w:bookmarkStart w:id="103" w:name="_Toc327097248"/>
       <w:r>
         <w:rPr>
           <w:lang w:bidi="ar-SA"/>
         </w:rPr>
         <w:t>Begriffslexikon/Glossar</w:t>
       </w:r>
+      <w:bookmarkEnd w:id="102"/>
       <w:bookmarkEnd w:id="103"/>
-      <w:bookmarkEnd w:id="104"/>
     </w:p>
     <w:p>
       <w:pPr>
@@ -14696,16 +14732,16 @@
           <w:lang w:bidi="ar-SA"/>
         </w:rPr>
       </w:pPr>
-      <w:bookmarkStart w:id="105" w:name="_Toc327026128"/>
-      <w:bookmarkStart w:id="106" w:name="_Toc327097249"/>
+      <w:bookmarkStart w:id="104" w:name="_Toc327026128"/>
+      <w:bookmarkStart w:id="105" w:name="_Toc327097249"/>
       <w:r>
         <w:rPr>
           <w:lang w:bidi="ar-SA"/>
         </w:rPr>
         <w:t>Lastenheft</w:t>
       </w:r>
+      <w:bookmarkEnd w:id="104"/>
       <w:bookmarkEnd w:id="105"/>
-      <w:bookmarkEnd w:id="106"/>
     </w:p>
     <w:p>
       <w:pPr>
@@ -15408,16 +15444,16 @@
           <w:lang w:bidi="ar-SA"/>
         </w:rPr>
       </w:pPr>
-      <w:bookmarkStart w:id="107" w:name="_Toc327026129"/>
-      <w:bookmarkStart w:id="108" w:name="_Toc327097250"/>
+      <w:bookmarkStart w:id="106" w:name="_Toc327026129"/>
+      <w:bookmarkStart w:id="107" w:name="_Toc327097250"/>
       <w:r>
         <w:rPr>
           <w:lang w:bidi="ar-SA"/>
         </w:rPr>
         <w:t>Pflichtenheft</w:t>
       </w:r>
+      <w:bookmarkEnd w:id="106"/>
       <w:bookmarkEnd w:id="107"/>
-      <w:bookmarkEnd w:id="108"/>
     </w:p>
     <w:p>
       <w:pPr>
@@ -15531,9 +15567,9 @@
         <w:rPr>
           <w:rStyle w:val="Kommentarzeichen"/>
         </w:rPr>
-        <w:commentReference w:id="109"/>
-      </w:r>
-      <w:commentRangeStart w:id="109"/>
+        <w:commentReference w:id="108"/>
+      </w:r>
+      <w:commentRangeStart w:id="108"/>
       <w:r>
         <w:t>Mock-</w:t>
       </w:r>
@@ -15541,7 +15577,7 @@
       <w:r>
         <w:t>ups</w:t>
       </w:r>
-      <w:commentRangeEnd w:id="109"/>
+      <w:commentRangeEnd w:id="108"/>
       <w:proofErr w:type="spellEnd"/>
       <w:r>
         <w:t xml:space="preserve"> im Pflichtenheft analog zur Darstellung im Browser erstellt.</w:t>
@@ -15835,7 +15871,7 @@
         </w:rPr>
         <w:t xml:space="preserve">. Diese </w:t>
       </w:r>
-      <w:commentRangeStart w:id="110"/>
+      <w:commentRangeStart w:id="109"/>
       <w:r>
         <w:rPr>
           <w:lang w:bidi="ar-SA"/>
@@ -15854,13 +15890,13 @@
         </w:rPr>
         <w:t>nommen.</w:t>
       </w:r>
-      <w:commentRangeEnd w:id="110"/>
+      <w:commentRangeEnd w:id="109"/>
       <w:r>
         <w:rPr>
           <w:rStyle w:val="Kommentarzeichen"/>
           <w:color w:val="auto"/>
         </w:rPr>
-        <w:commentReference w:id="110"/>
+        <w:commentReference w:id="109"/>
       </w:r>
     </w:p>
     <w:p>
@@ -15893,7 +15929,7 @@
                     <a:blip r:embed="rId21" cstate="print">
                       <a:extLst>
                         <a:ext uri="{28A0092B-C50C-407E-A947-70E740481C1C}">
-                          <a14:useLocalDpi xmlns="" xmlns:wpc="http://schemas.microsoft.com/office/word/2010/wordprocessingCanvas" xmlns:mc="http://schemas.openxmlformats.org/markup-compatibility/2006" xmlns:o="urn:schemas-microsoft-com:office:office" xmlns:v="urn:schemas-microsoft-com:vml" xmlns:wp14="http://schemas.microsoft.com/office/word/2010/wordprocessingDrawing" xmlns:w10="urn:schemas-microsoft-com:office:word" xmlns:w="http://schemas.openxmlformats.org/wordprocessingml/2006/main" xmlns:w14="http://schemas.microsoft.com/office/word/2010/wordml" xmlns:wpg="http://schemas.microsoft.com/office/word/2010/wordprocessingGroup" xmlns:wpi="http://schemas.microsoft.com/office/word/2010/wordprocessingInk" xmlns:wps="http://schemas.microsoft.com/office/word/2010/wordprocessingShape" xmlns:a14="http://schemas.microsoft.com/office/drawing/2010/main" val="0"/>
+                          <a14:useLocalDpi xmlns:a14="http://schemas.microsoft.com/office/drawing/2010/main" xmlns:wps="http://schemas.microsoft.com/office/word/2010/wordprocessingShape" xmlns:wpi="http://schemas.microsoft.com/office/word/2010/wordprocessingInk" xmlns:wpg="http://schemas.microsoft.com/office/word/2010/wordprocessingGroup" xmlns:w14="http://schemas.microsoft.com/office/word/2010/wordml" xmlns:w="http://schemas.openxmlformats.org/wordprocessingml/2006/main" xmlns:w10="urn:schemas-microsoft-com:office:word" xmlns:wp14="http://schemas.microsoft.com/office/word/2010/wordprocessingDrawing" xmlns:v="urn:schemas-microsoft-com:vml" xmlns:o="urn:schemas-microsoft-com:office:office" xmlns:mc="http://schemas.openxmlformats.org/markup-compatibility/2006" xmlns:wpc="http://schemas.microsoft.com/office/word/2010/wordprocessingCanvas" xmlns="" val="0"/>
                         </a:ext>
                       </a:extLst>
                     </a:blip>
@@ -15922,7 +15958,7 @@
         <w:pStyle w:val="Beschriftung"/>
         <w:jc w:val="both"/>
       </w:pPr>
-      <w:bookmarkStart w:id="111" w:name="_Toc327090795"/>
+      <w:bookmarkStart w:id="110" w:name="_Toc327090795"/>
       <w:r>
         <w:t xml:space="preserve">Abbildung </w:t>
       </w:r>
@@ -15953,7 +15989,7 @@
         </w:rPr>
         <w:footnoteReference w:id="43"/>
       </w:r>
-      <w:bookmarkEnd w:id="111"/>
+      <w:bookmarkEnd w:id="110"/>
     </w:p>
     <w:p>
       <w:pPr>
@@ -16016,16 +16052,16 @@
       <w:r>
         <w:t xml:space="preserve">Die Bezeichnung der Tabellen unterschied sich ebenso, sodass lediglich die Metadaten für den </w:t>
       </w:r>
-      <w:commentRangeStart w:id="112"/>
+      <w:commentRangeStart w:id="111"/>
       <w:r>
         <w:t>Unterschied sorgten.</w:t>
       </w:r>
-      <w:commentRangeEnd w:id="112"/>
+      <w:commentRangeEnd w:id="111"/>
       <w:r>
         <w:rPr>
           <w:rStyle w:val="Kommentarzeichen"/>
         </w:rPr>
-        <w:commentReference w:id="112"/>
+        <w:commentReference w:id="111"/>
       </w:r>
     </w:p>
     <w:p>
@@ -16059,7 +16095,7 @@
                     <a:blip r:embed="rId22" cstate="print">
                       <a:extLst>
                         <a:ext uri="{28A0092B-C50C-407E-A947-70E740481C1C}">
-                          <a14:useLocalDpi xmlns="" xmlns:wpc="http://schemas.microsoft.com/office/word/2010/wordprocessingCanvas" xmlns:mc="http://schemas.openxmlformats.org/markup-compatibility/2006" xmlns:o="urn:schemas-microsoft-com:office:office" xmlns:v="urn:schemas-microsoft-com:vml" xmlns:wp14="http://schemas.microsoft.com/office/word/2010/wordprocessingDrawing" xmlns:w10="urn:schemas-microsoft-com:office:word" xmlns:w="http://schemas.openxmlformats.org/wordprocessingml/2006/main" xmlns:w14="http://schemas.microsoft.com/office/word/2010/wordml" xmlns:wpg="http://schemas.microsoft.com/office/word/2010/wordprocessingGroup" xmlns:wpi="http://schemas.microsoft.com/office/word/2010/wordprocessingInk" xmlns:wps="http://schemas.microsoft.com/office/word/2010/wordprocessingShape" xmlns:a14="http://schemas.microsoft.com/office/drawing/2010/main" val="0"/>
+                          <a14:useLocalDpi xmlns:a14="http://schemas.microsoft.com/office/drawing/2010/main" xmlns:wps="http://schemas.microsoft.com/office/word/2010/wordprocessingShape" xmlns:wpi="http://schemas.microsoft.com/office/word/2010/wordprocessingInk" xmlns:wpg="http://schemas.microsoft.com/office/word/2010/wordprocessingGroup" xmlns:w14="http://schemas.microsoft.com/office/word/2010/wordml" xmlns:w="http://schemas.openxmlformats.org/wordprocessingml/2006/main" xmlns:w10="urn:schemas-microsoft-com:office:word" xmlns:wp14="http://schemas.microsoft.com/office/word/2010/wordprocessingDrawing" xmlns:v="urn:schemas-microsoft-com:vml" xmlns:o="urn:schemas-microsoft-com:office:office" xmlns:mc="http://schemas.openxmlformats.org/markup-compatibility/2006" xmlns:wpc="http://schemas.microsoft.com/office/word/2010/wordprocessingCanvas" xmlns="" val="0"/>
                         </a:ext>
                       </a:extLst>
                     </a:blip>
@@ -16088,7 +16124,7 @@
         <w:pStyle w:val="Beschriftung"/>
         <w:jc w:val="both"/>
       </w:pPr>
-      <w:bookmarkStart w:id="113" w:name="_Toc327090796"/>
+      <w:bookmarkStart w:id="112" w:name="_Toc327090796"/>
       <w:r>
         <w:t xml:space="preserve">Abbildung </w:t>
       </w:r>
@@ -16134,7 +16170,7 @@
         </w:rPr>
         <w:footnoteReference w:id="44"/>
       </w:r>
-      <w:bookmarkEnd w:id="113"/>
+      <w:bookmarkEnd w:id="112"/>
     </w:p>
     <w:p>
       <w:pPr>
@@ -16271,7 +16307,7 @@
                     <a:blip r:embed="rId23" cstate="print">
                       <a:extLst>
                         <a:ext uri="{28A0092B-C50C-407E-A947-70E740481C1C}">
-                          <a14:useLocalDpi xmlns="" xmlns:wpc="http://schemas.microsoft.com/office/word/2010/wordprocessingCanvas" xmlns:mc="http://schemas.openxmlformats.org/markup-compatibility/2006" xmlns:o="urn:schemas-microsoft-com:office:office" xmlns:v="urn:schemas-microsoft-com:vml" xmlns:wp14="http://schemas.microsoft.com/office/word/2010/wordprocessingDrawing" xmlns:w10="urn:schemas-microsoft-com:office:word" xmlns:w="http://schemas.openxmlformats.org/wordprocessingml/2006/main" xmlns:w14="http://schemas.microsoft.com/office/word/2010/wordml" xmlns:wpg="http://schemas.microsoft.com/office/word/2010/wordprocessingGroup" xmlns:wpi="http://schemas.microsoft.com/office/word/2010/wordprocessingInk" xmlns:wps="http://schemas.microsoft.com/office/word/2010/wordprocessingShape" xmlns:a14="http://schemas.microsoft.com/office/drawing/2010/main" val="0"/>
+                          <a14:useLocalDpi xmlns:a14="http://schemas.microsoft.com/office/drawing/2010/main" xmlns:wps="http://schemas.microsoft.com/office/word/2010/wordprocessingShape" xmlns:wpi="http://schemas.microsoft.com/office/word/2010/wordprocessingInk" xmlns:wpg="http://schemas.microsoft.com/office/word/2010/wordprocessingGroup" xmlns:w14="http://schemas.microsoft.com/office/word/2010/wordml" xmlns:w="http://schemas.openxmlformats.org/wordprocessingml/2006/main" xmlns:w10="urn:schemas-microsoft-com:office:word" xmlns:wp14="http://schemas.microsoft.com/office/word/2010/wordprocessingDrawing" xmlns:v="urn:schemas-microsoft-com:vml" xmlns:o="urn:schemas-microsoft-com:office:office" xmlns:mc="http://schemas.openxmlformats.org/markup-compatibility/2006" xmlns:wpc="http://schemas.microsoft.com/office/word/2010/wordprocessingCanvas" xmlns="" val="0"/>
                         </a:ext>
                       </a:extLst>
                     </a:blip>
@@ -16300,7 +16336,7 @@
         <w:pStyle w:val="Beschriftung"/>
         <w:jc w:val="both"/>
       </w:pPr>
-      <w:bookmarkStart w:id="114" w:name="_Toc327090797"/>
+      <w:bookmarkStart w:id="113" w:name="_Toc327090797"/>
       <w:r>
         <w:t xml:space="preserve">Abbildung </w:t>
       </w:r>
@@ -16331,7 +16367,7 @@
         </w:rPr>
         <w:footnoteReference w:id="45"/>
       </w:r>
-      <w:bookmarkEnd w:id="114"/>
+      <w:bookmarkEnd w:id="113"/>
     </w:p>
     <w:p>
       <w:pPr>
@@ -16376,7 +16412,7 @@
       <w:r>
         <w:t xml:space="preserve">Die finale Modellierung sieht </w:t>
       </w:r>
-      <w:commentRangeStart w:id="115"/>
+      <w:commentRangeStart w:id="114"/>
       <w:r>
         <w:t xml:space="preserve">nun eine Tabelle </w:t>
       </w:r>
@@ -16396,12 +16432,12 @@
       <w:r>
         <w:t>sel vor, welcher die Oberkategorie darstellt</w:t>
       </w:r>
-      <w:commentRangeEnd w:id="115"/>
+      <w:commentRangeEnd w:id="114"/>
       <w:r>
         <w:rPr>
           <w:rStyle w:val="Kommentarzeichen"/>
         </w:rPr>
-        <w:commentReference w:id="115"/>
+        <w:commentReference w:id="114"/>
       </w:r>
       <w:r>
         <w:t xml:space="preserve">. </w:t>
@@ -16437,7 +16473,7 @@
                     <a:blip r:embed="rId24" cstate="print">
                       <a:extLst>
                         <a:ext uri="{28A0092B-C50C-407E-A947-70E740481C1C}">
-                          <a14:useLocalDpi xmlns="" xmlns:wpc="http://schemas.microsoft.com/office/word/2010/wordprocessingCanvas" xmlns:mc="http://schemas.openxmlformats.org/markup-compatibility/2006" xmlns:o="urn:schemas-microsoft-com:office:office" xmlns:v="urn:schemas-microsoft-com:vml" xmlns:wp14="http://schemas.microsoft.com/office/word/2010/wordprocessingDrawing" xmlns:w10="urn:schemas-microsoft-com:office:word" xmlns:w="http://schemas.openxmlformats.org/wordprocessingml/2006/main" xmlns:w14="http://schemas.microsoft.com/office/word/2010/wordml" xmlns:wpg="http://schemas.microsoft.com/office/word/2010/wordprocessingGroup" xmlns:wpi="http://schemas.microsoft.com/office/word/2010/wordprocessingInk" xmlns:wps="http://schemas.microsoft.com/office/word/2010/wordprocessingShape" xmlns:a14="http://schemas.microsoft.com/office/drawing/2010/main" val="0"/>
+                          <a14:useLocalDpi xmlns:a14="http://schemas.microsoft.com/office/drawing/2010/main" xmlns:wps="http://schemas.microsoft.com/office/word/2010/wordprocessingShape" xmlns:wpi="http://schemas.microsoft.com/office/word/2010/wordprocessingInk" xmlns:wpg="http://schemas.microsoft.com/office/word/2010/wordprocessingGroup" xmlns:w14="http://schemas.microsoft.com/office/word/2010/wordml" xmlns:w="http://schemas.openxmlformats.org/wordprocessingml/2006/main" xmlns:w10="urn:schemas-microsoft-com:office:word" xmlns:wp14="http://schemas.microsoft.com/office/word/2010/wordprocessingDrawing" xmlns:v="urn:schemas-microsoft-com:vml" xmlns:o="urn:schemas-microsoft-com:office:office" xmlns:mc="http://schemas.openxmlformats.org/markup-compatibility/2006" xmlns:wpc="http://schemas.microsoft.com/office/word/2010/wordprocessingCanvas" xmlns="" val="0"/>
                         </a:ext>
                       </a:extLst>
                     </a:blip>
@@ -16466,7 +16502,7 @@
         <w:pStyle w:val="Beschriftung"/>
         <w:jc w:val="both"/>
       </w:pPr>
-      <w:bookmarkStart w:id="116" w:name="_Toc327090798"/>
+      <w:bookmarkStart w:id="115" w:name="_Toc327090798"/>
       <w:r>
         <w:t xml:space="preserve">Abbildung </w:t>
       </w:r>
@@ -16497,7 +16533,7 @@
         </w:rPr>
         <w:footnoteReference w:id="46"/>
       </w:r>
-      <w:bookmarkEnd w:id="116"/>
+      <w:bookmarkEnd w:id="115"/>
     </w:p>
     <w:p>
       <w:pPr>
@@ -16626,7 +16662,7 @@
         </w:rPr>
         <w:t xml:space="preserve"> </w:t>
       </w:r>
-      <w:del w:id="117" w:author="MSGxxxxx" w:date="2012-06-10T13:17:00Z">
+      <w:del w:id="116" w:author="MSGxxxxx" w:date="2012-06-10T13:17:00Z">
         <w:r>
           <w:rPr>
             <w:lang w:bidi="ar-SA"/>
@@ -16752,7 +16788,7 @@
           <w:lang w:bidi="ar-SA"/>
         </w:rPr>
       </w:pPr>
-      <w:bookmarkStart w:id="118" w:name="_Toc327090799"/>
+      <w:bookmarkStart w:id="117" w:name="_Toc327090799"/>
       <w:r>
         <w:t xml:space="preserve">Abbildung </w:t>
       </w:r>
@@ -16789,7 +16825,7 @@
         </w:rPr>
         <w:footnoteReference w:id="48"/>
       </w:r>
-      <w:bookmarkEnd w:id="118"/>
+      <w:bookmarkEnd w:id="117"/>
     </w:p>
     <w:p>
       <w:pPr>
@@ -16935,7 +16971,7 @@
                     <a:blip r:embed="rId26" cstate="print">
                       <a:extLst>
                         <a:ext uri="{28A0092B-C50C-407E-A947-70E740481C1C}">
-                          <a14:useLocalDpi xmlns="" xmlns:wpc="http://schemas.microsoft.com/office/word/2010/wordprocessingCanvas" xmlns:mc="http://schemas.openxmlformats.org/markup-compatibility/2006" xmlns:o="urn:schemas-microsoft-com:office:office" xmlns:v="urn:schemas-microsoft-com:vml" xmlns:wp14="http://schemas.microsoft.com/office/word/2010/wordprocessingDrawing" xmlns:w10="urn:schemas-microsoft-com:office:word" xmlns:w="http://schemas.openxmlformats.org/wordprocessingml/2006/main" xmlns:w14="http://schemas.microsoft.com/office/word/2010/wordml" xmlns:wpg="http://schemas.microsoft.com/office/word/2010/wordprocessingGroup" xmlns:wpi="http://schemas.microsoft.com/office/word/2010/wordprocessingInk" xmlns:wps="http://schemas.microsoft.com/office/word/2010/wordprocessingShape" xmlns:a14="http://schemas.microsoft.com/office/drawing/2010/main" val="0"/>
+                          <a14:useLocalDpi xmlns:a14="http://schemas.microsoft.com/office/drawing/2010/main" xmlns:wps="http://schemas.microsoft.com/office/word/2010/wordprocessingShape" xmlns:wpi="http://schemas.microsoft.com/office/word/2010/wordprocessingInk" xmlns:wpg="http://schemas.microsoft.com/office/word/2010/wordprocessingGroup" xmlns:w14="http://schemas.microsoft.com/office/word/2010/wordml" xmlns:w="http://schemas.openxmlformats.org/wordprocessingml/2006/main" xmlns:w10="urn:schemas-microsoft-com:office:word" xmlns:wp14="http://schemas.microsoft.com/office/word/2010/wordprocessingDrawing" xmlns:v="urn:schemas-microsoft-com:vml" xmlns:o="urn:schemas-microsoft-com:office:office" xmlns:mc="http://schemas.openxmlformats.org/markup-compatibility/2006" xmlns:wpc="http://schemas.microsoft.com/office/word/2010/wordprocessingCanvas" xmlns="" val="0"/>
                         </a:ext>
                       </a:extLst>
                     </a:blip>
@@ -16967,7 +17003,7 @@
         <w:keepNext w:val="0"/>
         <w:jc w:val="both"/>
       </w:pPr>
-      <w:bookmarkStart w:id="119" w:name="_Toc327090800"/>
+      <w:bookmarkStart w:id="118" w:name="_Toc327090800"/>
       <w:r>
         <w:t xml:space="preserve">Abbildung </w:t>
       </w:r>
@@ -17003,7 +17039,7 @@
         </w:rPr>
         <w:footnoteReference w:id="49"/>
       </w:r>
-      <w:bookmarkEnd w:id="119"/>
+      <w:bookmarkEnd w:id="118"/>
     </w:p>
     <w:p>
       <w:pPr>
@@ -17306,16 +17342,16 @@
           <w:lang w:bidi="ar-SA"/>
         </w:rPr>
       </w:pPr>
-      <w:bookmarkStart w:id="120" w:name="_Toc327026130"/>
-      <w:bookmarkStart w:id="121" w:name="_Toc327097251"/>
+      <w:bookmarkStart w:id="119" w:name="_Toc327026130"/>
+      <w:bookmarkStart w:id="120" w:name="_Toc327097251"/>
       <w:r>
         <w:rPr>
           <w:lang w:bidi="ar-SA"/>
         </w:rPr>
         <w:t>Anwendungsarchitektur</w:t>
       </w:r>
+      <w:bookmarkEnd w:id="119"/>
       <w:bookmarkEnd w:id="120"/>
-      <w:bookmarkEnd w:id="121"/>
     </w:p>
     <w:p>
       <w:pPr>
@@ -17324,7 +17360,7 @@
           <w:lang w:bidi="ar-SA"/>
         </w:rPr>
       </w:pPr>
-      <w:commentRangeStart w:id="122"/>
+      <w:commentRangeStart w:id="121"/>
       <w:r>
         <w:rPr>
           <w:lang w:bidi="ar-SA"/>
@@ -17523,13 +17559,13 @@
         </w:rPr>
         <w:t>klassen erstellen oder Anmelde- und Security-Mechanismen einbinden.</w:t>
       </w:r>
-      <w:commentRangeEnd w:id="122"/>
+      <w:commentRangeEnd w:id="121"/>
       <w:r>
         <w:rPr>
           <w:rStyle w:val="Kommentarzeichen"/>
           <w:color w:val="auto"/>
         </w:rPr>
-        <w:commentReference w:id="122"/>
+        <w:commentReference w:id="121"/>
       </w:r>
     </w:p>
     <w:p>
@@ -17539,7 +17575,7 @@
           <w:lang w:bidi="ar-SA"/>
         </w:rPr>
       </w:pPr>
-      <w:commentRangeStart w:id="123"/>
+      <w:commentRangeStart w:id="122"/>
       <w:r>
         <w:rPr>
           <w:lang w:bidi="ar-SA"/>
@@ -17600,13 +17636,13 @@
         </w:rPr>
         <w:t>) nutzen möchte, sind erheblich Anpassungen notwendig.</w:t>
       </w:r>
-      <w:commentRangeEnd w:id="123"/>
+      <w:commentRangeEnd w:id="122"/>
       <w:r>
         <w:rPr>
           <w:rStyle w:val="Kommentarzeichen"/>
           <w:color w:val="auto"/>
         </w:rPr>
-        <w:commentReference w:id="123"/>
+        <w:commentReference w:id="122"/>
       </w:r>
     </w:p>
     <w:p>
@@ -17616,7 +17652,7 @@
           <w:lang w:bidi="ar-SA"/>
         </w:rPr>
       </w:pPr>
-      <w:commentRangeStart w:id="124"/>
+      <w:commentRangeStart w:id="123"/>
       <w:r>
         <w:rPr>
           <w:lang w:bidi="ar-SA"/>
@@ -17699,13 +17735,13 @@
         </w:rPr>
         <w:t>minimiert. Ganz ausschließen lassen sich etwaige Probleme damit jedoch nicht.</w:t>
       </w:r>
-      <w:commentRangeEnd w:id="124"/>
+      <w:commentRangeEnd w:id="123"/>
       <w:r>
         <w:rPr>
           <w:rStyle w:val="Kommentarzeichen"/>
           <w:color w:val="auto"/>
         </w:rPr>
-        <w:commentReference w:id="124"/>
+        <w:commentReference w:id="123"/>
       </w:r>
     </w:p>
     <w:p>
@@ -17802,7 +17838,7 @@
                     <a:blip r:embed="rId27" cstate="print">
                       <a:extLst>
                         <a:ext uri="{28A0092B-C50C-407E-A947-70E740481C1C}">
-                          <a14:useLocalDpi xmlns="" xmlns:wpc="http://schemas.microsoft.com/office/word/2010/wordprocessingCanvas" xmlns:mc="http://schemas.openxmlformats.org/markup-compatibility/2006" xmlns:o="urn:schemas-microsoft-com:office:office" xmlns:v="urn:schemas-microsoft-com:vml" xmlns:wp14="http://schemas.microsoft.com/office/word/2010/wordprocessingDrawing" xmlns:w10="urn:schemas-microsoft-com:office:word" xmlns:w="http://schemas.openxmlformats.org/wordprocessingml/2006/main" xmlns:w14="http://schemas.microsoft.com/office/word/2010/wordml" xmlns:wpg="http://schemas.microsoft.com/office/word/2010/wordprocessingGroup" xmlns:wpi="http://schemas.microsoft.com/office/word/2010/wordprocessingInk" xmlns:wps="http://schemas.microsoft.com/office/word/2010/wordprocessingShape" xmlns:a14="http://schemas.microsoft.com/office/drawing/2010/main" val="0"/>
+                          <a14:useLocalDpi xmlns:a14="http://schemas.microsoft.com/office/drawing/2010/main" xmlns:wps="http://schemas.microsoft.com/office/word/2010/wordprocessingShape" xmlns:wpi="http://schemas.microsoft.com/office/word/2010/wordprocessingInk" xmlns:wpg="http://schemas.microsoft.com/office/word/2010/wordprocessingGroup" xmlns:w14="http://schemas.microsoft.com/office/word/2010/wordml" xmlns:w="http://schemas.openxmlformats.org/wordprocessingml/2006/main" xmlns:w10="urn:schemas-microsoft-com:office:word" xmlns:wp14="http://schemas.microsoft.com/office/word/2010/wordprocessingDrawing" xmlns:v="urn:schemas-microsoft-com:vml" xmlns:o="urn:schemas-microsoft-com:office:office" xmlns:mc="http://schemas.openxmlformats.org/markup-compatibility/2006" xmlns:wpc="http://schemas.microsoft.com/office/word/2010/wordprocessingCanvas" xmlns="" val="0"/>
                         </a:ext>
                       </a:extLst>
                     </a:blip>
@@ -17831,7 +17867,7 @@
         <w:pStyle w:val="Beschriftung"/>
         <w:jc w:val="both"/>
       </w:pPr>
-      <w:bookmarkStart w:id="125" w:name="_Toc327090801"/>
+      <w:bookmarkStart w:id="124" w:name="_Toc327090801"/>
       <w:r>
         <w:t xml:space="preserve">Abbildung </w:t>
       </w:r>
@@ -17875,7 +17911,7 @@
         </w:rPr>
         <w:footnoteReference w:id="52"/>
       </w:r>
-      <w:bookmarkEnd w:id="125"/>
+      <w:bookmarkEnd w:id="124"/>
     </w:p>
     <w:p>
       <w:pPr>
@@ -17938,7 +17974,7 @@
         <w:spacing w:after="200" w:line="360" w:lineRule="auto"/>
         <w:jc w:val="both"/>
       </w:pPr>
-      <w:commentRangeStart w:id="126"/>
+      <w:commentRangeStart w:id="125"/>
       <w:r>
         <w:t xml:space="preserve">Spring </w:t>
       </w:r>
@@ -18008,12 +18044,12 @@
       <w:r>
         <w:t>April 2010</w:t>
       </w:r>
-      <w:commentRangeEnd w:id="126"/>
+      <w:commentRangeEnd w:id="125"/>
       <w:r>
         <w:rPr>
           <w:rStyle w:val="Kommentarzeichen"/>
         </w:rPr>
-        <w:commentReference w:id="126"/>
+        <w:commentReference w:id="125"/>
       </w:r>
       <w:r>
         <w:t>)</w:t>
@@ -18036,7 +18072,7 @@
           <w:lang w:bidi="ar-SA"/>
         </w:rPr>
       </w:pPr>
-      <w:commentRangeStart w:id="127"/>
+      <w:commentRangeStart w:id="126"/>
       <w:r>
         <w:t xml:space="preserve">Die Architektur und damit die Nutzung des Spring </w:t>
       </w:r>
@@ -18182,12 +18218,12 @@
       <w:r>
         <w:t>her auch eine interessante persönliche Bereicherung für die berufliche Praxis.</w:t>
       </w:r>
-      <w:commentRangeEnd w:id="127"/>
+      <w:commentRangeEnd w:id="126"/>
       <w:r>
         <w:rPr>
           <w:rStyle w:val="Kommentarzeichen"/>
         </w:rPr>
-        <w:commentReference w:id="127"/>
+        <w:commentReference w:id="126"/>
       </w:r>
     </w:p>
     <w:p>
@@ -18197,9 +18233,9 @@
           <w:lang w:bidi="ar-SA"/>
         </w:rPr>
       </w:pPr>
-      <w:bookmarkStart w:id="128" w:name="_Toc327026131"/>
-      <w:bookmarkStart w:id="129" w:name="_Toc327097252"/>
-      <w:commentRangeStart w:id="130"/>
+      <w:bookmarkStart w:id="127" w:name="_Toc327026131"/>
+      <w:bookmarkStart w:id="128" w:name="_Toc327097252"/>
+      <w:commentRangeStart w:id="129"/>
       <w:r>
         <w:rPr>
           <w:lang w:bidi="ar-SA"/>
@@ -18207,8 +18243,8 @@
         <w:lastRenderedPageBreak/>
         <w:t>Projektabschluss</w:t>
       </w:r>
-      <w:bookmarkEnd w:id="128"/>
-      <w:commentRangeEnd w:id="130"/>
+      <w:bookmarkEnd w:id="127"/>
+      <w:commentRangeEnd w:id="129"/>
       <w:r>
         <w:rPr>
           <w:rStyle w:val="Kommentarzeichen"/>
@@ -18217,9 +18253,9 @@
           <w:color w:val="auto"/>
           <w:spacing w:val="0"/>
         </w:rPr>
-        <w:commentReference w:id="130"/>
-      </w:r>
-      <w:bookmarkEnd w:id="129"/>
+        <w:commentReference w:id="129"/>
+      </w:r>
+      <w:bookmarkEnd w:id="128"/>
     </w:p>
     <w:p>
       <w:pPr>
@@ -18268,16 +18304,16 @@
           <w:lang w:bidi="ar-SA"/>
         </w:rPr>
       </w:pPr>
-      <w:bookmarkStart w:id="131" w:name="_Toc327026132"/>
-      <w:bookmarkStart w:id="132" w:name="_Toc327097253"/>
+      <w:bookmarkStart w:id="130" w:name="_Toc327026132"/>
+      <w:bookmarkStart w:id="131" w:name="_Toc327097253"/>
       <w:r>
         <w:rPr>
           <w:lang w:bidi="ar-SA"/>
         </w:rPr>
         <w:t>Zusammenfassung</w:t>
       </w:r>
+      <w:bookmarkEnd w:id="130"/>
       <w:bookmarkEnd w:id="131"/>
-      <w:bookmarkEnd w:id="132"/>
     </w:p>
     <w:p>
       <w:pPr>
@@ -18286,7 +18322,7 @@
           <w:lang w:bidi="ar-SA"/>
         </w:rPr>
       </w:pPr>
-      <w:commentRangeStart w:id="133"/>
+      <w:commentRangeStart w:id="132"/>
       <w:r>
         <w:rPr>
           <w:lang w:bidi="ar-SA"/>
@@ -18305,13 +18341,13 @@
         </w:rPr>
         <w:t xml:space="preserve">nerhalb des Softwareentwicklungsprozess. </w:t>
       </w:r>
-      <w:commentRangeEnd w:id="133"/>
+      <w:commentRangeEnd w:id="132"/>
       <w:r>
         <w:rPr>
           <w:rStyle w:val="Kommentarzeichen"/>
           <w:color w:val="auto"/>
         </w:rPr>
-        <w:commentReference w:id="133"/>
+        <w:commentReference w:id="132"/>
       </w:r>
       <w:r>
         <w:rPr>
@@ -18714,8 +18750,8 @@
           <w:lang w:bidi="ar-SA"/>
         </w:rPr>
       </w:pPr>
-      <w:bookmarkStart w:id="134" w:name="_Toc327026133"/>
-      <w:bookmarkStart w:id="135" w:name="_Toc327097254"/>
+      <w:bookmarkStart w:id="133" w:name="_Toc327026133"/>
+      <w:bookmarkStart w:id="134" w:name="_Toc327097254"/>
       <w:r>
         <w:rPr>
           <w:lang w:bidi="ar-SA"/>
@@ -18723,8 +18759,8 @@
         <w:lastRenderedPageBreak/>
         <w:t>Ausblick</w:t>
       </w:r>
+      <w:bookmarkEnd w:id="133"/>
       <w:bookmarkEnd w:id="134"/>
-      <w:bookmarkEnd w:id="135"/>
     </w:p>
     <w:p>
       <w:pPr>
@@ -20379,7 +20415,7 @@
       </w:r>
     </w:p>
   </w:comment>
-  <w:comment w:id="79" w:author="hammel" w:date="2012-06-09T15:13:00Z" w:initials="h">
+  <w:comment w:id="84" w:author="hammel" w:date="2012-06-09T17:22:00Z" w:initials="h">
     <w:p>
       <w:pPr>
         <w:pStyle w:val="Kommentartext"/>
@@ -20391,38 +20427,16 @@
         <w:annotationRef/>
       </w:r>
       <w:r>
-        <w:t>@FSM kannst du noch eine kurze Begründung für den Too</w:t>
-      </w:r>
-      <w:r>
-        <w:t>l</w:t>
-      </w:r>
-      <w:r>
-        <w:t>wechsel einbauen?</w:t>
-      </w:r>
+        <w:t xml:space="preserve">MAG für Print: </w:t>
+      </w:r>
+      <w:proofErr w:type="spellStart"/>
+      <w:r>
+        <w:t>aufhgübschen</w:t>
+      </w:r>
+      <w:proofErr w:type="spellEnd"/>
     </w:p>
   </w:comment>
-  <w:comment w:id="85" w:author="hammel" w:date="2012-06-09T17:22:00Z" w:initials="h">
-    <w:p>
-      <w:pPr>
-        <w:pStyle w:val="Kommentartext"/>
-      </w:pPr>
-      <w:r>
-        <w:rPr>
-          <w:rStyle w:val="Kommentarzeichen"/>
-        </w:rPr>
-        <w:annotationRef/>
-      </w:r>
-      <w:r>
-        <w:t xml:space="preserve">MAG für Print: </w:t>
-      </w:r>
-      <w:proofErr w:type="spellStart"/>
-      <w:r>
-        <w:t>aufhgübschen</w:t>
-      </w:r>
-      <w:proofErr w:type="spellEnd"/>
-    </w:p>
-  </w:comment>
-  <w:comment w:id="109" w:author="" w:date="2012-06-09T16:08:00Z" w:initials="">
+  <w:comment w:id="108" w:author="" w:date="2012-06-09T16:08:00Z" w:initials="">
     <w:p>
       <w:r>
         <w:t xml:space="preserve">Martin </w:t>
@@ -20531,7 +20545,7 @@
       </w:r>
     </w:p>
   </w:comment>
-  <w:comment w:id="110" w:author="hammel" w:date="2012-06-09T16:12:00Z" w:initials="h">
+  <w:comment w:id="109" w:author="hammel" w:date="2012-06-09T16:12:00Z" w:initials="h">
     <w:p>
       <w:pPr>
         <w:pStyle w:val="Kommentartext"/>
@@ -20547,7 +20561,7 @@
       </w:r>
     </w:p>
   </w:comment>
-  <w:comment w:id="112" w:author="hammel" w:date="2012-06-09T16:15:00Z" w:initials="h">
+  <w:comment w:id="111" w:author="hammel" w:date="2012-06-09T16:15:00Z" w:initials="h">
     <w:p>
       <w:pPr>
         <w:pStyle w:val="Kommentartext"/>
@@ -20584,7 +20598,7 @@
       <w:proofErr w:type="spellEnd"/>
     </w:p>
   </w:comment>
-  <w:comment w:id="115" w:author="hammel" w:date="2012-06-09T17:21:00Z" w:initials="h">
+  <w:comment w:id="114" w:author="hammel" w:date="2012-06-09T17:21:00Z" w:initials="h">
     <w:p>
       <w:pPr>
         <w:pStyle w:val="Kommentartext"/>
@@ -20605,6 +20619,39 @@
       <w:proofErr w:type="spellEnd"/>
       <w:r>
         <w:t xml:space="preserve"> Print: Seitenwechsel?</w:t>
+      </w:r>
+    </w:p>
+  </w:comment>
+  <w:comment w:id="121" w:author="hammel" w:date="2012-06-10T13:12:00Z" w:initials="h">
+    <w:p>
+      <w:pPr>
+        <w:pStyle w:val="Kommentartext"/>
+      </w:pPr>
+      <w:r>
+        <w:t xml:space="preserve">MAG: </w:t>
+      </w:r>
+      <w:r>
+        <w:rPr>
+          <w:rStyle w:val="Kommentarzeichen"/>
+        </w:rPr>
+        <w:annotationRef/>
+      </w:r>
+      <w:r>
+        <w:t xml:space="preserve">Würde ich in  Umsetzung </w:t>
+      </w:r>
+      <w:r>
+        <w:sym w:font="Wingdings" w:char="F0E0"/>
+      </w:r>
+      <w:r>
+        <w:t xml:space="preserve"> </w:t>
+      </w:r>
+      <w:proofErr w:type="spellStart"/>
+      <w:r>
+        <w:t>Softwarenetwicklungswerkzeug</w:t>
+      </w:r>
+      <w:proofErr w:type="spellEnd"/>
+      <w:r>
+        <w:t xml:space="preserve"> sehen</w:t>
       </w:r>
     </w:p>
   </w:comment>
@@ -20614,6 +20661,12 @@
         <w:pStyle w:val="Kommentartext"/>
       </w:pPr>
       <w:r>
+        <w:rPr>
+          <w:rStyle w:val="Kommentarzeichen"/>
+        </w:rPr>
+        <w:annotationRef/>
+      </w:r>
+      <w:r>
         <w:t xml:space="preserve">MAG: </w:t>
       </w:r>
       <w:r>
@@ -20639,6 +20692,11 @@
       <w:r>
         <w:t xml:space="preserve"> sehen</w:t>
       </w:r>
+    </w:p>
+    <w:p>
+      <w:pPr>
+        <w:pStyle w:val="Kommentartext"/>
+      </w:pPr>
     </w:p>
   </w:comment>
   <w:comment w:id="123" w:author="hammel" w:date="2012-06-10T13:12:00Z" w:initials="h">
@@ -20685,7 +20743,7 @@
       </w:pPr>
     </w:p>
   </w:comment>
-  <w:comment w:id="124" w:author="hammel" w:date="2012-06-10T13:12:00Z" w:initials="h">
+  <w:comment w:id="125" w:author="hammel" w:date="2012-06-10T13:13:00Z" w:initials="h">
     <w:p>
       <w:pPr>
         <w:pStyle w:val="Kommentartext"/>
@@ -20729,7 +20787,7 @@
       </w:pPr>
     </w:p>
   </w:comment>
-  <w:comment w:id="126" w:author="hammel" w:date="2012-06-10T13:13:00Z" w:initials="h">
+  <w:comment w:id="126" w:author="hammel" w:date="2012-06-10T13:14:00Z" w:initials="h">
     <w:p>
       <w:pPr>
         <w:pStyle w:val="Kommentartext"/>
@@ -20773,78 +20831,34 @@
       </w:pPr>
     </w:p>
   </w:comment>
-  <w:comment w:id="127" w:author="hammel" w:date="2012-06-10T13:14:00Z" w:initials="h">
+  <w:comment w:id="129" w:author="hammel" w:date="2012-06-10T13:05:00Z" w:initials="h">
     <w:p>
       <w:pPr>
         <w:pStyle w:val="Kommentartext"/>
       </w:pPr>
       <w:r>
+        <w:t xml:space="preserve">MAG: </w:t>
+      </w:r>
+      <w:r>
         <w:rPr>
           <w:rStyle w:val="Kommentarzeichen"/>
         </w:rPr>
         <w:annotationRef/>
       </w:r>
       <w:r>
-        <w:t xml:space="preserve">MAG: </w:t>
-      </w:r>
-      <w:r>
-        <w:rPr>
-          <w:rStyle w:val="Kommentarzeichen"/>
-        </w:rPr>
-        <w:annotationRef/>
-      </w:r>
-      <w:r>
-        <w:t xml:space="preserve">Würde ich in  Umsetzung </w:t>
-      </w:r>
-      <w:r>
-        <w:sym w:font="Wingdings" w:char="F0E0"/>
-      </w:r>
-      <w:r>
-        <w:t xml:space="preserve"> </w:t>
+        <w:t xml:space="preserve">Ist jetzt gefüllt, nach QS durch dritten </w:t>
       </w:r>
       <w:proofErr w:type="spellStart"/>
       <w:r>
-        <w:t>Softwarenetwicklungswerkzeug</w:t>
+        <w:t>kommentar</w:t>
       </w:r>
       <w:proofErr w:type="spellEnd"/>
       <w:r>
-        <w:t xml:space="preserve"> sehen</w:t>
-      </w:r>
-    </w:p>
-    <w:p>
-      <w:pPr>
-        <w:pStyle w:val="Kommentartext"/>
-      </w:pPr>
+        <w:t xml:space="preserve"> löschen</w:t>
+      </w:r>
     </w:p>
   </w:comment>
-  <w:comment w:id="130" w:author="hammel" w:date="2012-06-10T13:05:00Z" w:initials="h">
-    <w:p>
-      <w:pPr>
-        <w:pStyle w:val="Kommentartext"/>
-      </w:pPr>
-      <w:r>
-        <w:t xml:space="preserve">MAG: </w:t>
-      </w:r>
-      <w:r>
-        <w:rPr>
-          <w:rStyle w:val="Kommentarzeichen"/>
-        </w:rPr>
-        <w:annotationRef/>
-      </w:r>
-      <w:r>
-        <w:t xml:space="preserve">Ist jetzt gefüllt, nach QS durch dritten </w:t>
-      </w:r>
-      <w:proofErr w:type="spellStart"/>
-      <w:r>
-        <w:t>kommentar</w:t>
-      </w:r>
-      <w:proofErr w:type="spellEnd"/>
-      <w:r>
-        <w:t xml:space="preserve"> löschen</w:t>
-      </w:r>
-    </w:p>
-  </w:comment>
-  <w:comment w:id="133" w:author="hammel" w:date="2012-06-10T13:05:00Z" w:initials="h">
+  <w:comment w:id="132" w:author="hammel" w:date="2012-06-10T13:05:00Z" w:initials="h">
     <w:p>
       <w:pPr>
         <w:pStyle w:val="Kommentartext"/>
@@ -21008,7 +21022,7 @@
         <w:noProof/>
         <w:color w:val="FFFFFF" w:themeColor="background1"/>
       </w:rPr>
-      <w:t>16</w:t>
+      <w:t>18</w:t>
     </w:r>
     <w:r>
       <w:rPr>
@@ -22580,7 +22594,7 @@
                   <a:blip r:embed="rId1">
                     <a:extLst>
                       <a:ext uri="{28A0092B-C50C-407E-A947-70E740481C1C}">
-                        <a14:useLocalDpi xmlns="" xmlns:wpc="http://schemas.microsoft.com/office/word/2010/wordprocessingCanvas" xmlns:mc="http://schemas.openxmlformats.org/markup-compatibility/2006" xmlns:o="urn:schemas-microsoft-com:office:office" xmlns:v="urn:schemas-microsoft-com:vml" xmlns:wp14="http://schemas.microsoft.com/office/word/2010/wordprocessingDrawing" xmlns:w10="urn:schemas-microsoft-com:office:word" xmlns:w="http://schemas.openxmlformats.org/wordprocessingml/2006/main" xmlns:w14="http://schemas.microsoft.com/office/word/2010/wordml" xmlns:wpg="http://schemas.microsoft.com/office/word/2010/wordprocessingGroup" xmlns:wpi="http://schemas.microsoft.com/office/word/2010/wordprocessingInk" xmlns:wps="http://schemas.microsoft.com/office/word/2010/wordprocessingShape" xmlns:a14="http://schemas.microsoft.com/office/drawing/2010/main" val="0"/>
+                        <a14:useLocalDpi xmlns:a14="http://schemas.microsoft.com/office/drawing/2010/main" xmlns:wps="http://schemas.microsoft.com/office/word/2010/wordprocessingShape" xmlns:wpi="http://schemas.microsoft.com/office/word/2010/wordprocessingInk" xmlns:wpg="http://schemas.microsoft.com/office/word/2010/wordprocessingGroup" xmlns:w14="http://schemas.microsoft.com/office/word/2010/wordml" xmlns:w="http://schemas.openxmlformats.org/wordprocessingml/2006/main" xmlns:w10="urn:schemas-microsoft-com:office:word" xmlns:wp14="http://schemas.microsoft.com/office/word/2010/wordprocessingDrawing" xmlns:v="urn:schemas-microsoft-com:vml" xmlns:o="urn:schemas-microsoft-com:office:office" xmlns:mc="http://schemas.openxmlformats.org/markup-compatibility/2006" xmlns:wpc="http://schemas.microsoft.com/office/word/2010/wordprocessingCanvas" xmlns="" val="0"/>
                       </a:ext>
                     </a:extLst>
                   </a:blip>
@@ -30520,7 +30534,7 @@
 </file>
 
 <file path=customXml/itemProps2.xml><?xml version="1.0" encoding="utf-8"?>
-<ds:datastoreItem xmlns:ds="http://schemas.openxmlformats.org/officeDocument/2006/customXml" ds:itemID="{A54FB08B-58B0-4759-B9A5-86D5169C1C71}">
+<ds:datastoreItem xmlns:ds="http://schemas.openxmlformats.org/officeDocument/2006/customXml" ds:itemID="{C97C179A-4771-4E90-B3C7-A53CABDDD343}">
   <ds:schemaRefs>
     <ds:schemaRef ds:uri="http://schemas.openxmlformats.org/officeDocument/2006/bibliography"/>
   </ds:schemaRefs>
@@ -30528,7 +30542,7 @@
 </file>
 
 <file path=customXml/itemProps3.xml><?xml version="1.0" encoding="utf-8"?>
-<ds:datastoreItem xmlns:ds="http://schemas.openxmlformats.org/officeDocument/2006/customXml" ds:itemID="{C1BDCF1C-1306-4257-BABF-3227940E3545}">
+<ds:datastoreItem xmlns:ds="http://schemas.openxmlformats.org/officeDocument/2006/customXml" ds:itemID="{97AF3D62-1BCF-4B47-B21D-7395E14461FA}">
   <ds:schemaRefs>
     <ds:schemaRef ds:uri="http://schemas.openxmlformats.org/officeDocument/2006/bibliography"/>
   </ds:schemaRefs>

</xml_diff>

<commit_message>
3.8.7.1	PRODUKTFUNKTIONEN -> MOCK-UP FÜR DIE “ERSTELLUNG EINES EVENTS” (FUNKTIONALE ANFORDERUNG F60) hinzugefügt, TODO-Kommentar gelöscht
4 PROJEKTABSCHLUSS
Miniüberleitung - QS gemacht, Kommentar von MAG gelöscht

4.1 ZUSAMMENFASSUNG
Den ersten Satz nocheinmal final angepasst, Kommentar von MAG gelöscht

Signed-off-by: Alexander Benölken <a.benoelken@googlemail.com>
</commit_message>
<xml_diff>
--- a/Dokumente/Abschlussbericht/Abschlussbericht.docx
+++ b/Dokumente/Abschlussbericht/Abschlussbericht.docx
@@ -51,7 +51,7 @@
               <w:lang w:eastAsia="de-DE" w:bidi="ar-SA"/>
             </w:rPr>
             <w:pict>
-              <v:group id="Group 30" o:spid="_x0000_s1038" style="position:absolute;margin-left:3749.1pt;margin-top:0;width:332.7pt;height:227.25pt;z-index:251663360;mso-position-horizontal:right;mso-position-horizontal-relative:margin;mso-position-vertical:top;mso-position-vertical-relative:page" coordorigin="4136,15" coordsize="6654,4545" o:gfxdata="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" o:allowincell="f">
+              <v:group id="Group 30" o:spid="_x0000_s1038" style="position:absolute;margin-left:4041.8pt;margin-top:0;width:332.7pt;height:227.25pt;z-index:251663360;mso-position-horizontal:right;mso-position-horizontal-relative:margin;mso-position-vertical:top;mso-position-vertical-relative:page" coordorigin="4136,15" coordsize="6654,4545" o:gfxdata="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" o:allowincell="f">
                 <v:shape id="AutoShape 31" o:spid="_x0000_s1042" type="#_x0000_t32" style="position:absolute;left:4136;top:15;width:3058;height:3855;visibility:visible" o:connectortype="straight" o:gfxdata="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" strokecolor="#a7bfde [1620]"/>
                 <v:oval id="Oval 32" o:spid="_x0000_s1041" style="position:absolute;left:6674;top:444;width:4116;height:4116;visibility:visible" o:gfxdata="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" fillcolor="#a7bfde [1620]" stroked="f"/>
                 <v:oval id="Oval 33" o:spid="_x0000_s1040" style="position:absolute;left:6773;top:1058;width:3367;height:3367;visibility:visible" o:gfxdata="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" fillcolor="#d3dfee [820]" stroked="f"/>
@@ -448,7 +448,7 @@
               <w:lang w:eastAsia="de-DE" w:bidi="ar-SA"/>
             </w:rPr>
             <w:pict>
-              <v:group id="Group 7" o:spid="_x0000_s1032" style="position:absolute;left:0;text-align:left;margin-left:2863.15pt;margin-top:0;width:264.55pt;height:690.65pt;z-index:251660288;mso-position-horizontal:right;mso-position-horizontal-relative:page;mso-position-vertical:bottom;mso-position-vertical-relative:page" coordorigin="5531,1258" coordsize="5291,13813" o:gfxdata="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">
+              <v:group id="Group 7" o:spid="_x0000_s1032" style="position:absolute;left:0;text-align:left;margin-left:3087.7pt;margin-top:0;width:264.55pt;height:690.65pt;z-index:251660288;mso-position-horizontal:right;mso-position-horizontal-relative:page;mso-position-vertical:bottom;mso-position-vertical-relative:page" coordorigin="5531,1258" coordsize="5291,13813" o:gfxdata="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">
                 <v:shape id="AutoShape 8" o:spid="_x0000_s1037" type="#_x0000_t32" style="position:absolute;left:6519;top:1258;width:4303;height:10040;flip:x;visibility:visible" o:connectortype="straight" o:gfxdata="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" strokecolor="#a7bfde [1620]"/>
                 <v:group id="Group 9" o:spid="_x0000_s1033" style="position:absolute;left:5531;top:9226;width:5291;height:5845" coordorigin="5531,9226" coordsize="5291,5845" o:gfxdata="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">
                   <v:shape id="Freeform 10" o:spid="_x0000_s1036" style="position:absolute;left:5531;top:9226;width:5291;height:5845;visibility:visible;mso-wrap-style:square;v-text-anchor:top" coordsize="6418,6670" o:gfxdata="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" path="m6418,1185r,5485l1809,6669c974,5889,,3958,1407,1987,2830,,5591,411,6418,1185xe" fillcolor="#a7bfde [1620]" stroked="f">
@@ -532,7 +532,7 @@
         </w:rPr>
         <w:fldChar w:fldCharType="separate"/>
       </w:r>
-      <w:hyperlink w:anchor="_Toc327026087" w:history="1">
+      <w:hyperlink w:anchor="_Toc327122366" w:history="1">
         <w:r>
           <w:rPr>
             <w:rStyle w:val="Hyperlink"/>
@@ -578,7 +578,7 @@
             <w:noProof/>
             <w:webHidden/>
           </w:rPr>
-          <w:instrText xml:space="preserve"> PAGEREF _Toc327026087 \h </w:instrText>
+          <w:instrText xml:space="preserve"> PAGEREF _Toc327122366 \h </w:instrText>
         </w:r>
         <w:r>
           <w:rPr>
@@ -622,7 +622,7 @@
           <w:lang w:eastAsia="de-DE" w:bidi="ar-SA"/>
         </w:rPr>
       </w:pPr>
-      <w:hyperlink w:anchor="_Toc327026088" w:history="1">
+      <w:hyperlink w:anchor="_Toc327122367" w:history="1">
         <w:r>
           <w:rPr>
             <w:rStyle w:val="Hyperlink"/>
@@ -668,7 +668,7 @@
             <w:noProof/>
             <w:webHidden/>
           </w:rPr>
-          <w:instrText xml:space="preserve"> PAGEREF _Toc327026088 \h </w:instrText>
+          <w:instrText xml:space="preserve"> PAGEREF _Toc327122367 \h </w:instrText>
         </w:r>
         <w:r>
           <w:rPr>
@@ -710,7 +710,7 @@
           <w:lang w:eastAsia="de-DE" w:bidi="ar-SA"/>
         </w:rPr>
       </w:pPr>
-      <w:hyperlink w:anchor="_Toc327026089" w:history="1">
+      <w:hyperlink w:anchor="_Toc327122368" w:history="1">
         <w:r>
           <w:rPr>
             <w:rStyle w:val="Hyperlink"/>
@@ -754,7 +754,7 @@
             <w:noProof/>
             <w:webHidden/>
           </w:rPr>
-          <w:instrText xml:space="preserve"> PAGEREF _Toc327026089 \h </w:instrText>
+          <w:instrText xml:space="preserve"> PAGEREF _Toc327122368 \h </w:instrText>
         </w:r>
         <w:r>
           <w:rPr>
@@ -796,7 +796,7 @@
           <w:lang w:eastAsia="de-DE" w:bidi="ar-SA"/>
         </w:rPr>
       </w:pPr>
-      <w:hyperlink w:anchor="_Toc327026090" w:history="1">
+      <w:hyperlink w:anchor="_Toc327122369" w:history="1">
         <w:r>
           <w:rPr>
             <w:rStyle w:val="Hyperlink"/>
@@ -840,7 +840,7 @@
             <w:noProof/>
             <w:webHidden/>
           </w:rPr>
-          <w:instrText xml:space="preserve"> PAGEREF _Toc327026090 \h </w:instrText>
+          <w:instrText xml:space="preserve"> PAGEREF _Toc327122369 \h </w:instrText>
         </w:r>
         <w:r>
           <w:rPr>
@@ -882,7 +882,7 @@
           <w:lang w:eastAsia="de-DE" w:bidi="ar-SA"/>
         </w:rPr>
       </w:pPr>
-      <w:hyperlink w:anchor="_Toc327026091" w:history="1">
+      <w:hyperlink w:anchor="_Toc327122370" w:history="1">
         <w:r>
           <w:rPr>
             <w:rStyle w:val="Hyperlink"/>
@@ -926,7 +926,7 @@
             <w:noProof/>
             <w:webHidden/>
           </w:rPr>
-          <w:instrText xml:space="preserve"> PAGEREF _Toc327026091 \h </w:instrText>
+          <w:instrText xml:space="preserve"> PAGEREF _Toc327122370 \h </w:instrText>
         </w:r>
         <w:r>
           <w:rPr>
@@ -968,7 +968,7 @@
           <w:lang w:eastAsia="de-DE" w:bidi="ar-SA"/>
         </w:rPr>
       </w:pPr>
-      <w:hyperlink w:anchor="_Toc327026092" w:history="1">
+      <w:hyperlink w:anchor="_Toc327122371" w:history="1">
         <w:r>
           <w:rPr>
             <w:rStyle w:val="Hyperlink"/>
@@ -1012,7 +1012,7 @@
             <w:noProof/>
             <w:webHidden/>
           </w:rPr>
-          <w:instrText xml:space="preserve"> PAGEREF _Toc327026092 \h </w:instrText>
+          <w:instrText xml:space="preserve"> PAGEREF _Toc327122371 \h </w:instrText>
         </w:r>
         <w:r>
           <w:rPr>
@@ -1054,7 +1054,7 @@
           <w:lang w:eastAsia="de-DE" w:bidi="ar-SA"/>
         </w:rPr>
       </w:pPr>
-      <w:hyperlink w:anchor="_Toc327026093" w:history="1">
+      <w:hyperlink w:anchor="_Toc327122372" w:history="1">
         <w:r>
           <w:rPr>
             <w:rStyle w:val="Hyperlink"/>
@@ -1098,7 +1098,7 @@
             <w:noProof/>
             <w:webHidden/>
           </w:rPr>
-          <w:instrText xml:space="preserve"> PAGEREF _Toc327026093 \h </w:instrText>
+          <w:instrText xml:space="preserve"> PAGEREF _Toc327122372 \h </w:instrText>
         </w:r>
         <w:r>
           <w:rPr>
@@ -1145,7 +1145,7 @@
           <w:lang w:eastAsia="de-DE" w:bidi="ar-SA"/>
         </w:rPr>
       </w:pPr>
-      <w:hyperlink w:anchor="_Toc327026094" w:history="1">
+      <w:hyperlink w:anchor="_Toc327122373" w:history="1">
         <w:r>
           <w:rPr>
             <w:rStyle w:val="Hyperlink"/>
@@ -1190,7 +1190,7 @@
             <w:noProof/>
             <w:webHidden/>
           </w:rPr>
-          <w:instrText xml:space="preserve"> PAGEREF _Toc327026094 \h </w:instrText>
+          <w:instrText xml:space="preserve"> PAGEREF _Toc327122373 \h </w:instrText>
         </w:r>
         <w:r>
           <w:rPr>
@@ -1237,7 +1237,7 @@
           <w:lang w:eastAsia="de-DE" w:bidi="ar-SA"/>
         </w:rPr>
       </w:pPr>
-      <w:hyperlink w:anchor="_Toc327026095" w:history="1">
+      <w:hyperlink w:anchor="_Toc327122374" w:history="1">
         <w:r>
           <w:rPr>
             <w:rStyle w:val="Hyperlink"/>
@@ -1282,7 +1282,7 @@
             <w:noProof/>
             <w:webHidden/>
           </w:rPr>
-          <w:instrText xml:space="preserve"> PAGEREF _Toc327026095 \h </w:instrText>
+          <w:instrText xml:space="preserve"> PAGEREF _Toc327122374 \h </w:instrText>
         </w:r>
         <w:r>
           <w:rPr>
@@ -1329,7 +1329,7 @@
           <w:lang w:eastAsia="de-DE" w:bidi="ar-SA"/>
         </w:rPr>
       </w:pPr>
-      <w:hyperlink w:anchor="_Toc327026096" w:history="1">
+      <w:hyperlink w:anchor="_Toc327122375" w:history="1">
         <w:r>
           <w:rPr>
             <w:rStyle w:val="Hyperlink"/>
@@ -1374,7 +1374,7 @@
             <w:noProof/>
             <w:webHidden/>
           </w:rPr>
-          <w:instrText xml:space="preserve"> PAGEREF _Toc327026096 \h </w:instrText>
+          <w:instrText xml:space="preserve"> PAGEREF _Toc327122375 \h </w:instrText>
         </w:r>
         <w:r>
           <w:rPr>
@@ -1416,7 +1416,7 @@
           <w:lang w:eastAsia="de-DE" w:bidi="ar-SA"/>
         </w:rPr>
       </w:pPr>
-      <w:hyperlink w:anchor="_Toc327026097" w:history="1">
+      <w:hyperlink w:anchor="_Toc327122376" w:history="1">
         <w:r>
           <w:rPr>
             <w:rStyle w:val="Hyperlink"/>
@@ -1460,7 +1460,7 @@
             <w:noProof/>
             <w:webHidden/>
           </w:rPr>
-          <w:instrText xml:space="preserve"> PAGEREF _Toc327026097 \h </w:instrText>
+          <w:instrText xml:space="preserve"> PAGEREF _Toc327122376 \h </w:instrText>
         </w:r>
         <w:r>
           <w:rPr>
@@ -1502,7 +1502,7 @@
           <w:lang w:eastAsia="de-DE" w:bidi="ar-SA"/>
         </w:rPr>
       </w:pPr>
-      <w:hyperlink w:anchor="_Toc327026098" w:history="1">
+      <w:hyperlink w:anchor="_Toc327122377" w:history="1">
         <w:r>
           <w:rPr>
             <w:rStyle w:val="Hyperlink"/>
@@ -1546,7 +1546,7 @@
             <w:noProof/>
             <w:webHidden/>
           </w:rPr>
-          <w:instrText xml:space="preserve"> PAGEREF _Toc327026098 \h </w:instrText>
+          <w:instrText xml:space="preserve"> PAGEREF _Toc327122377 \h </w:instrText>
         </w:r>
         <w:r>
           <w:rPr>
@@ -1588,7 +1588,7 @@
           <w:lang w:eastAsia="de-DE" w:bidi="ar-SA"/>
         </w:rPr>
       </w:pPr>
-      <w:hyperlink w:anchor="_Toc327026099" w:history="1">
+      <w:hyperlink w:anchor="_Toc327122378" w:history="1">
         <w:r>
           <w:rPr>
             <w:rStyle w:val="Hyperlink"/>
@@ -1632,7 +1632,7 @@
             <w:noProof/>
             <w:webHidden/>
           </w:rPr>
-          <w:instrText xml:space="preserve"> PAGEREF _Toc327026099 \h </w:instrText>
+          <w:instrText xml:space="preserve"> PAGEREF _Toc327122378 \h </w:instrText>
         </w:r>
         <w:r>
           <w:rPr>
@@ -1679,7 +1679,7 @@
           <w:lang w:eastAsia="de-DE" w:bidi="ar-SA"/>
         </w:rPr>
       </w:pPr>
-      <w:hyperlink w:anchor="_Toc327026100" w:history="1">
+      <w:hyperlink w:anchor="_Toc327122379" w:history="1">
         <w:r>
           <w:rPr>
             <w:rStyle w:val="Hyperlink"/>
@@ -1724,7 +1724,7 @@
             <w:noProof/>
             <w:webHidden/>
           </w:rPr>
-          <w:instrText xml:space="preserve"> PAGEREF _Toc327026100 \h </w:instrText>
+          <w:instrText xml:space="preserve"> PAGEREF _Toc327122379 \h </w:instrText>
         </w:r>
         <w:r>
           <w:rPr>
@@ -1771,7 +1771,7 @@
           <w:lang w:eastAsia="de-DE" w:bidi="ar-SA"/>
         </w:rPr>
       </w:pPr>
-      <w:hyperlink w:anchor="_Toc327026101" w:history="1">
+      <w:hyperlink w:anchor="_Toc327122380" w:history="1">
         <w:r>
           <w:rPr>
             <w:rStyle w:val="Hyperlink"/>
@@ -1816,7 +1816,7 @@
             <w:noProof/>
             <w:webHidden/>
           </w:rPr>
-          <w:instrText xml:space="preserve"> PAGEREF _Toc327026101 \h </w:instrText>
+          <w:instrText xml:space="preserve"> PAGEREF _Toc327122380 \h </w:instrText>
         </w:r>
         <w:r>
           <w:rPr>
@@ -1863,7 +1863,7 @@
           <w:lang w:eastAsia="de-DE" w:bidi="ar-SA"/>
         </w:rPr>
       </w:pPr>
-      <w:hyperlink w:anchor="_Toc327026102" w:history="1">
+      <w:hyperlink w:anchor="_Toc327122381" w:history="1">
         <w:r>
           <w:rPr>
             <w:rStyle w:val="Hyperlink"/>
@@ -1908,7 +1908,7 @@
             <w:noProof/>
             <w:webHidden/>
           </w:rPr>
-          <w:instrText xml:space="preserve"> PAGEREF _Toc327026102 \h </w:instrText>
+          <w:instrText xml:space="preserve"> PAGEREF _Toc327122381 \h </w:instrText>
         </w:r>
         <w:r>
           <w:rPr>
@@ -1955,7 +1955,7 @@
           <w:lang w:eastAsia="de-DE" w:bidi="ar-SA"/>
         </w:rPr>
       </w:pPr>
-      <w:hyperlink w:anchor="_Toc327026103" w:history="1">
+      <w:hyperlink w:anchor="_Toc327122382" w:history="1">
         <w:r>
           <w:rPr>
             <w:rStyle w:val="Hyperlink"/>
@@ -2000,7 +2000,7 @@
             <w:noProof/>
             <w:webHidden/>
           </w:rPr>
-          <w:instrText xml:space="preserve"> PAGEREF _Toc327026103 \h </w:instrText>
+          <w:instrText xml:space="preserve"> PAGEREF _Toc327122382 \h </w:instrText>
         </w:r>
         <w:r>
           <w:rPr>
@@ -2047,7 +2047,7 @@
           <w:lang w:eastAsia="de-DE" w:bidi="ar-SA"/>
         </w:rPr>
       </w:pPr>
-      <w:hyperlink w:anchor="_Toc327026104" w:history="1">
+      <w:hyperlink w:anchor="_Toc327122383" w:history="1">
         <w:r>
           <w:rPr>
             <w:rStyle w:val="Hyperlink"/>
@@ -2092,7 +2092,7 @@
             <w:noProof/>
             <w:webHidden/>
           </w:rPr>
-          <w:instrText xml:space="preserve"> PAGEREF _Toc327026104 \h </w:instrText>
+          <w:instrText xml:space="preserve"> PAGEREF _Toc327122383 \h </w:instrText>
         </w:r>
         <w:r>
           <w:rPr>
@@ -2139,7 +2139,7 @@
           <w:lang w:eastAsia="de-DE" w:bidi="ar-SA"/>
         </w:rPr>
       </w:pPr>
-      <w:hyperlink w:anchor="_Toc327026105" w:history="1">
+      <w:hyperlink w:anchor="_Toc327122384" w:history="1">
         <w:r>
           <w:rPr>
             <w:rStyle w:val="Hyperlink"/>
@@ -2184,7 +2184,7 @@
             <w:noProof/>
             <w:webHidden/>
           </w:rPr>
-          <w:instrText xml:space="preserve"> PAGEREF _Toc327026105 \h </w:instrText>
+          <w:instrText xml:space="preserve"> PAGEREF _Toc327122384 \h </w:instrText>
         </w:r>
         <w:r>
           <w:rPr>
@@ -2231,7 +2231,7 @@
           <w:lang w:eastAsia="de-DE" w:bidi="ar-SA"/>
         </w:rPr>
       </w:pPr>
-      <w:hyperlink w:anchor="_Toc327026106" w:history="1">
+      <w:hyperlink w:anchor="_Toc327122385" w:history="1">
         <w:r>
           <w:rPr>
             <w:rStyle w:val="Hyperlink"/>
@@ -2276,7 +2276,7 @@
             <w:noProof/>
             <w:webHidden/>
           </w:rPr>
-          <w:instrText xml:space="preserve"> PAGEREF _Toc327026106 \h </w:instrText>
+          <w:instrText xml:space="preserve"> PAGEREF _Toc327122385 \h </w:instrText>
         </w:r>
         <w:r>
           <w:rPr>
@@ -2323,7 +2323,7 @@
           <w:lang w:eastAsia="de-DE" w:bidi="ar-SA"/>
         </w:rPr>
       </w:pPr>
-      <w:hyperlink w:anchor="_Toc327026107" w:history="1">
+      <w:hyperlink w:anchor="_Toc327122386" w:history="1">
         <w:r>
           <w:rPr>
             <w:rStyle w:val="Hyperlink"/>
@@ -2368,7 +2368,7 @@
             <w:noProof/>
             <w:webHidden/>
           </w:rPr>
-          <w:instrText xml:space="preserve"> PAGEREF _Toc327026107 \h </w:instrText>
+          <w:instrText xml:space="preserve"> PAGEREF _Toc327122386 \h </w:instrText>
         </w:r>
         <w:r>
           <w:rPr>
@@ -2415,7 +2415,7 @@
           <w:lang w:eastAsia="de-DE" w:bidi="ar-SA"/>
         </w:rPr>
       </w:pPr>
-      <w:hyperlink w:anchor="_Toc327026108" w:history="1">
+      <w:hyperlink w:anchor="_Toc327122387" w:history="1">
         <w:r>
           <w:rPr>
             <w:rStyle w:val="Hyperlink"/>
@@ -2460,7 +2460,7 @@
             <w:noProof/>
             <w:webHidden/>
           </w:rPr>
-          <w:instrText xml:space="preserve"> PAGEREF _Toc327026108 \h </w:instrText>
+          <w:instrText xml:space="preserve"> PAGEREF _Toc327122387 \h </w:instrText>
         </w:r>
         <w:r>
           <w:rPr>
@@ -2480,7 +2480,7 @@
             <w:noProof/>
             <w:webHidden/>
           </w:rPr>
-          <w:t>11</w:t>
+          <w:t>10</w:t>
         </w:r>
         <w:r>
           <w:rPr>
@@ -2507,7 +2507,7 @@
           <w:lang w:eastAsia="de-DE" w:bidi="ar-SA"/>
         </w:rPr>
       </w:pPr>
-      <w:hyperlink w:anchor="_Toc327026109" w:history="1">
+      <w:hyperlink w:anchor="_Toc327122388" w:history="1">
         <w:r>
           <w:rPr>
             <w:rStyle w:val="Hyperlink"/>
@@ -2552,7 +2552,7 @@
             <w:noProof/>
             <w:webHidden/>
           </w:rPr>
-          <w:instrText xml:space="preserve"> PAGEREF _Toc327026109 \h </w:instrText>
+          <w:instrText xml:space="preserve"> PAGEREF _Toc327122388 \h </w:instrText>
         </w:r>
         <w:r>
           <w:rPr>
@@ -2599,7 +2599,7 @@
           <w:lang w:eastAsia="de-DE" w:bidi="ar-SA"/>
         </w:rPr>
       </w:pPr>
-      <w:hyperlink w:anchor="_Toc327026110" w:history="1">
+      <w:hyperlink w:anchor="_Toc327122389" w:history="1">
         <w:r>
           <w:rPr>
             <w:rStyle w:val="Hyperlink"/>
@@ -2644,7 +2644,7 @@
             <w:noProof/>
             <w:webHidden/>
           </w:rPr>
-          <w:instrText xml:space="preserve"> PAGEREF _Toc327026110 \h </w:instrText>
+          <w:instrText xml:space="preserve"> PAGEREF _Toc327122389 \h </w:instrText>
         </w:r>
         <w:r>
           <w:rPr>
@@ -2691,7 +2691,7 @@
           <w:lang w:eastAsia="de-DE" w:bidi="ar-SA"/>
         </w:rPr>
       </w:pPr>
-      <w:hyperlink w:anchor="_Toc327026111" w:history="1">
+      <w:hyperlink w:anchor="_Toc327122390" w:history="1">
         <w:r>
           <w:rPr>
             <w:rStyle w:val="Hyperlink"/>
@@ -2736,7 +2736,7 @@
             <w:noProof/>
             <w:webHidden/>
           </w:rPr>
-          <w:instrText xml:space="preserve"> PAGEREF _Toc327026111 \h </w:instrText>
+          <w:instrText xml:space="preserve"> PAGEREF _Toc327122390 \h </w:instrText>
         </w:r>
         <w:r>
           <w:rPr>
@@ -2783,7 +2783,7 @@
           <w:lang w:eastAsia="de-DE" w:bidi="ar-SA"/>
         </w:rPr>
       </w:pPr>
-      <w:hyperlink w:anchor="_Toc327026112" w:history="1">
+      <w:hyperlink w:anchor="_Toc327122391" w:history="1">
         <w:r>
           <w:rPr>
             <w:rStyle w:val="Hyperlink"/>
@@ -2828,7 +2828,7 @@
             <w:noProof/>
             <w:webHidden/>
           </w:rPr>
-          <w:instrText xml:space="preserve"> PAGEREF _Toc327026112 \h </w:instrText>
+          <w:instrText xml:space="preserve"> PAGEREF _Toc327122391 \h </w:instrText>
         </w:r>
         <w:r>
           <w:rPr>
@@ -2848,7 +2848,7 @@
             <w:noProof/>
             <w:webHidden/>
           </w:rPr>
-          <w:t>12</w:t>
+          <w:t>11</w:t>
         </w:r>
         <w:r>
           <w:rPr>
@@ -2872,7 +2872,7 @@
           <w:lang w:eastAsia="de-DE" w:bidi="ar-SA"/>
         </w:rPr>
       </w:pPr>
-      <w:hyperlink w:anchor="_Toc327026113" w:history="1">
+      <w:hyperlink w:anchor="_Toc327122392" w:history="1">
         <w:r>
           <w:rPr>
             <w:rStyle w:val="Hyperlink"/>
@@ -2918,7 +2918,7 @@
             <w:noProof/>
             <w:webHidden/>
           </w:rPr>
-          <w:instrText xml:space="preserve"> PAGEREF _Toc327026113 \h </w:instrText>
+          <w:instrText xml:space="preserve"> PAGEREF _Toc327122392 \h </w:instrText>
         </w:r>
         <w:r>
           <w:rPr>
@@ -2938,7 +2938,7 @@
             <w:noProof/>
             <w:webHidden/>
           </w:rPr>
-          <w:t>13</w:t>
+          <w:t>12</w:t>
         </w:r>
         <w:r>
           <w:rPr>
@@ -2960,7 +2960,7 @@
           <w:lang w:eastAsia="de-DE" w:bidi="ar-SA"/>
         </w:rPr>
       </w:pPr>
-      <w:hyperlink w:anchor="_Toc327026114" w:history="1">
+      <w:hyperlink w:anchor="_Toc327122393" w:history="1">
         <w:r>
           <w:rPr>
             <w:rStyle w:val="Hyperlink"/>
@@ -3004,7 +3004,7 @@
             <w:noProof/>
             <w:webHidden/>
           </w:rPr>
-          <w:instrText xml:space="preserve"> PAGEREF _Toc327026114 \h </w:instrText>
+          <w:instrText xml:space="preserve"> PAGEREF _Toc327122393 \h </w:instrText>
         </w:r>
         <w:r>
           <w:rPr>
@@ -3024,7 +3024,7 @@
             <w:noProof/>
             <w:webHidden/>
           </w:rPr>
-          <w:t>13</w:t>
+          <w:t>12</w:t>
         </w:r>
         <w:r>
           <w:rPr>
@@ -3046,7 +3046,7 @@
           <w:lang w:eastAsia="de-DE" w:bidi="ar-SA"/>
         </w:rPr>
       </w:pPr>
-      <w:hyperlink w:anchor="_Toc327026115" w:history="1">
+      <w:hyperlink w:anchor="_Toc327122394" w:history="1">
         <w:r>
           <w:rPr>
             <w:rStyle w:val="Hyperlink"/>
@@ -3090,7 +3090,7 @@
             <w:noProof/>
             <w:webHidden/>
           </w:rPr>
-          <w:instrText xml:space="preserve"> PAGEREF _Toc327026115 \h </w:instrText>
+          <w:instrText xml:space="preserve"> PAGEREF _Toc327122394 \h </w:instrText>
         </w:r>
         <w:r>
           <w:rPr>
@@ -3110,7 +3110,7 @@
             <w:noProof/>
             <w:webHidden/>
           </w:rPr>
-          <w:t>14</w:t>
+          <w:t>13</w:t>
         </w:r>
         <w:r>
           <w:rPr>
@@ -3132,7 +3132,7 @@
           <w:lang w:eastAsia="de-DE" w:bidi="ar-SA"/>
         </w:rPr>
       </w:pPr>
-      <w:hyperlink w:anchor="_Toc327026116" w:history="1">
+      <w:hyperlink w:anchor="_Toc327122395" w:history="1">
         <w:r>
           <w:rPr>
             <w:rStyle w:val="Hyperlink"/>
@@ -3155,7 +3155,7 @@
             <w:rStyle w:val="Hyperlink"/>
             <w:noProof/>
           </w:rPr>
-          <w:t>Umsetzung der Jour fixes</w:t>
+          <w:t>Umsetzung der Entscheidungskompetenz</w:t>
         </w:r>
         <w:r>
           <w:rPr>
@@ -3176,7 +3176,7 @@
             <w:noProof/>
             <w:webHidden/>
           </w:rPr>
-          <w:instrText xml:space="preserve"> PAGEREF _Toc327026116 \h </w:instrText>
+          <w:instrText xml:space="preserve"> PAGEREF _Toc327122395 \h </w:instrText>
         </w:r>
         <w:r>
           <w:rPr>
@@ -3196,7 +3196,7 @@
             <w:noProof/>
             <w:webHidden/>
           </w:rPr>
-          <w:t>15</w:t>
+          <w:t>14</w:t>
         </w:r>
         <w:r>
           <w:rPr>
@@ -3218,7 +3218,7 @@
           <w:lang w:eastAsia="de-DE" w:bidi="ar-SA"/>
         </w:rPr>
       </w:pPr>
-      <w:hyperlink w:anchor="_Toc327026117" w:history="1">
+      <w:hyperlink w:anchor="_Toc327122396" w:history="1">
         <w:r>
           <w:rPr>
             <w:rStyle w:val="Hyperlink"/>
@@ -3241,6 +3241,92 @@
             <w:rStyle w:val="Hyperlink"/>
             <w:noProof/>
           </w:rPr>
+          <w:t>Umsetzung der Jour fixes</w:t>
+        </w:r>
+        <w:r>
+          <w:rPr>
+            <w:noProof/>
+            <w:webHidden/>
+          </w:rPr>
+          <w:tab/>
+        </w:r>
+        <w:r>
+          <w:rPr>
+            <w:noProof/>
+            <w:webHidden/>
+          </w:rPr>
+          <w:fldChar w:fldCharType="begin"/>
+        </w:r>
+        <w:r>
+          <w:rPr>
+            <w:noProof/>
+            <w:webHidden/>
+          </w:rPr>
+          <w:instrText xml:space="preserve"> PAGEREF _Toc327122396 \h </w:instrText>
+        </w:r>
+        <w:r>
+          <w:rPr>
+            <w:noProof/>
+            <w:webHidden/>
+          </w:rPr>
+        </w:r>
+        <w:r>
+          <w:rPr>
+            <w:noProof/>
+            <w:webHidden/>
+          </w:rPr>
+          <w:fldChar w:fldCharType="separate"/>
+        </w:r>
+        <w:r>
+          <w:rPr>
+            <w:noProof/>
+            <w:webHidden/>
+          </w:rPr>
+          <w:t>15</w:t>
+        </w:r>
+        <w:r>
+          <w:rPr>
+            <w:noProof/>
+            <w:webHidden/>
+          </w:rPr>
+          <w:fldChar w:fldCharType="end"/>
+        </w:r>
+      </w:hyperlink>
+    </w:p>
+    <w:p>
+      <w:pPr>
+        <w:pStyle w:val="Verzeichnis2"/>
+        <w:rPr>
+          <w:smallCaps w:val="0"/>
+          <w:noProof/>
+          <w:sz w:val="22"/>
+          <w:szCs w:val="22"/>
+          <w:lang w:eastAsia="de-DE" w:bidi="ar-SA"/>
+        </w:rPr>
+      </w:pPr>
+      <w:hyperlink w:anchor="_Toc327122397" w:history="1">
+        <w:r>
+          <w:rPr>
+            <w:rStyle w:val="Hyperlink"/>
+            <w:noProof/>
+          </w:rPr>
+          <w:t>3.5</w:t>
+        </w:r>
+        <w:r>
+          <w:rPr>
+            <w:smallCaps w:val="0"/>
+            <w:noProof/>
+            <w:sz w:val="22"/>
+            <w:szCs w:val="22"/>
+            <w:lang w:eastAsia="de-DE" w:bidi="ar-SA"/>
+          </w:rPr>
+          <w:tab/>
+        </w:r>
+        <w:r>
+          <w:rPr>
+            <w:rStyle w:val="Hyperlink"/>
+            <w:noProof/>
+          </w:rPr>
           <w:t>Umsetzung der Infrastruktur</w:t>
         </w:r>
         <w:r>
@@ -3262,7 +3348,7 @@
             <w:noProof/>
             <w:webHidden/>
           </w:rPr>
-          <w:instrText xml:space="preserve"> PAGEREF _Toc327026117 \h </w:instrText>
+          <w:instrText xml:space="preserve"> PAGEREF _Toc327122397 \h </w:instrText>
         </w:r>
         <w:r>
           <w:rPr>
@@ -3282,7 +3368,7 @@
             <w:noProof/>
             <w:webHidden/>
           </w:rPr>
-          <w:t>16</w:t>
+          <w:t>15</w:t>
         </w:r>
         <w:r>
           <w:rPr>
@@ -3309,13 +3395,13 @@
           <w:lang w:eastAsia="de-DE" w:bidi="ar-SA"/>
         </w:rPr>
       </w:pPr>
-      <w:hyperlink w:anchor="_Toc327026118" w:history="1">
+      <w:hyperlink w:anchor="_Toc327122398" w:history="1">
         <w:r>
           <w:rPr>
             <w:rStyle w:val="Hyperlink"/>
             <w:noProof/>
           </w:rPr>
-          <w:t>3.4.1</w:t>
+          <w:t>3.5.1</w:t>
         </w:r>
         <w:r>
           <w:rPr>
@@ -3354,7 +3440,7 @@
             <w:noProof/>
             <w:webHidden/>
           </w:rPr>
-          <w:instrText xml:space="preserve"> PAGEREF _Toc327026118 \h </w:instrText>
+          <w:instrText xml:space="preserve"> PAGEREF _Toc327122398 \h </w:instrText>
         </w:r>
         <w:r>
           <w:rPr>
@@ -3374,7 +3460,7 @@
             <w:noProof/>
             <w:webHidden/>
           </w:rPr>
-          <w:t>17</w:t>
+          <w:t>16</w:t>
         </w:r>
         <w:r>
           <w:rPr>
@@ -3401,13 +3487,13 @@
           <w:lang w:eastAsia="de-DE" w:bidi="ar-SA"/>
         </w:rPr>
       </w:pPr>
-      <w:hyperlink w:anchor="_Toc327026119" w:history="1">
+      <w:hyperlink w:anchor="_Toc327122399" w:history="1">
         <w:r>
           <w:rPr>
             <w:rStyle w:val="Hyperlink"/>
             <w:noProof/>
           </w:rPr>
-          <w:t>3.4.2</w:t>
+          <w:t>3.5.2</w:t>
         </w:r>
         <w:r>
           <w:rPr>
@@ -3446,7 +3532,7 @@
             <w:noProof/>
             <w:webHidden/>
           </w:rPr>
-          <w:instrText xml:space="preserve"> PAGEREF _Toc327026119 \h </w:instrText>
+          <w:instrText xml:space="preserve"> PAGEREF _Toc327122399 \h </w:instrText>
         </w:r>
         <w:r>
           <w:rPr>
@@ -3466,7 +3552,7 @@
             <w:noProof/>
             <w:webHidden/>
           </w:rPr>
-          <w:t>18</w:t>
+          <w:t>17</w:t>
         </w:r>
         <w:r>
           <w:rPr>
@@ -3488,13 +3574,13 @@
           <w:lang w:eastAsia="de-DE" w:bidi="ar-SA"/>
         </w:rPr>
       </w:pPr>
-      <w:hyperlink w:anchor="_Toc327026120" w:history="1">
+      <w:hyperlink w:anchor="_Toc327122400" w:history="1">
         <w:r>
           <w:rPr>
             <w:rStyle w:val="Hyperlink"/>
             <w:noProof/>
           </w:rPr>
-          <w:t>3.5</w:t>
+          <w:t>3.6</w:t>
         </w:r>
         <w:r>
           <w:rPr>
@@ -3532,7 +3618,7 @@
             <w:noProof/>
             <w:webHidden/>
           </w:rPr>
-          <w:instrText xml:space="preserve"> PAGEREF _Toc327026120 \h </w:instrText>
+          <w:instrText xml:space="preserve"> PAGEREF _Toc327122400 \h </w:instrText>
         </w:r>
         <w:r>
           <w:rPr>
@@ -3552,7 +3638,7 @@
             <w:noProof/>
             <w:webHidden/>
           </w:rPr>
-          <w:t>19</w:t>
+          <w:t>18</w:t>
         </w:r>
         <w:r>
           <w:rPr>
@@ -3574,13 +3660,13 @@
           <w:lang w:eastAsia="de-DE" w:bidi="ar-SA"/>
         </w:rPr>
       </w:pPr>
-      <w:hyperlink w:anchor="_Toc327026121" w:history="1">
+      <w:hyperlink w:anchor="_Toc327122401" w:history="1">
         <w:r>
           <w:rPr>
             <w:rStyle w:val="Hyperlink"/>
             <w:noProof/>
           </w:rPr>
-          <w:t>3.6</w:t>
+          <w:t>3.7</w:t>
         </w:r>
         <w:r>
           <w:rPr>
@@ -3618,7 +3704,7 @@
             <w:noProof/>
             <w:webHidden/>
           </w:rPr>
-          <w:instrText xml:space="preserve"> PAGEREF _Toc327026121 \h </w:instrText>
+          <w:instrText xml:space="preserve"> PAGEREF _Toc327122401 \h </w:instrText>
         </w:r>
         <w:r>
           <w:rPr>
@@ -3638,7 +3724,7 @@
             <w:noProof/>
             <w:webHidden/>
           </w:rPr>
-          <w:t>21</w:t>
+          <w:t>20</w:t>
         </w:r>
         <w:r>
           <w:rPr>
@@ -3660,13 +3746,13 @@
           <w:lang w:eastAsia="de-DE" w:bidi="ar-SA"/>
         </w:rPr>
       </w:pPr>
-      <w:hyperlink w:anchor="_Toc327026122" w:history="1">
+      <w:hyperlink w:anchor="_Toc327122402" w:history="1">
         <w:r>
           <w:rPr>
             <w:rStyle w:val="Hyperlink"/>
             <w:noProof/>
           </w:rPr>
-          <w:t>3.7</w:t>
+          <w:t>3.8</w:t>
         </w:r>
         <w:r>
           <w:rPr>
@@ -3704,7 +3790,7 @@
             <w:noProof/>
             <w:webHidden/>
           </w:rPr>
-          <w:instrText xml:space="preserve"> PAGEREF _Toc327026122 \h </w:instrText>
+          <w:instrText xml:space="preserve"> PAGEREF _Toc327122402 \h </w:instrText>
         </w:r>
         <w:r>
           <w:rPr>
@@ -3724,7 +3810,7 @@
             <w:noProof/>
             <w:webHidden/>
           </w:rPr>
-          <w:t>23</w:t>
+          <w:t>22</w:t>
         </w:r>
         <w:r>
           <w:rPr>
@@ -3751,13 +3837,13 @@
           <w:lang w:eastAsia="de-DE" w:bidi="ar-SA"/>
         </w:rPr>
       </w:pPr>
-      <w:hyperlink w:anchor="_Toc327026123" w:history="1">
+      <w:hyperlink w:anchor="_Toc327122403" w:history="1">
         <w:r>
           <w:rPr>
             <w:rStyle w:val="Hyperlink"/>
             <w:noProof/>
           </w:rPr>
-          <w:t>3.7.1</w:t>
+          <w:t>3.8.1</w:t>
         </w:r>
         <w:r>
           <w:rPr>
@@ -3796,7 +3882,7 @@
             <w:noProof/>
             <w:webHidden/>
           </w:rPr>
-          <w:instrText xml:space="preserve"> PAGEREF _Toc327026123 \h </w:instrText>
+          <w:instrText xml:space="preserve"> PAGEREF _Toc327122403 \h </w:instrText>
         </w:r>
         <w:r>
           <w:rPr>
@@ -3816,7 +3902,7 @@
             <w:noProof/>
             <w:webHidden/>
           </w:rPr>
-          <w:t>23</w:t>
+          <w:t>22</w:t>
         </w:r>
         <w:r>
           <w:rPr>
@@ -3843,13 +3929,13 @@
           <w:lang w:eastAsia="de-DE" w:bidi="ar-SA"/>
         </w:rPr>
       </w:pPr>
-      <w:hyperlink w:anchor="_Toc327026124" w:history="1">
+      <w:hyperlink w:anchor="_Toc327122404" w:history="1">
         <w:r>
           <w:rPr>
             <w:rStyle w:val="Hyperlink"/>
             <w:noProof/>
           </w:rPr>
-          <w:t>3.7.2</w:t>
+          <w:t>3.8.2</w:t>
         </w:r>
         <w:r>
           <w:rPr>
@@ -3888,7 +3974,7 @@
             <w:noProof/>
             <w:webHidden/>
           </w:rPr>
-          <w:instrText xml:space="preserve"> PAGEREF _Toc327026124 \h </w:instrText>
+          <w:instrText xml:space="preserve"> PAGEREF _Toc327122404 \h </w:instrText>
         </w:r>
         <w:r>
           <w:rPr>
@@ -3908,7 +3994,7 @@
             <w:noProof/>
             <w:webHidden/>
           </w:rPr>
-          <w:t>23</w:t>
+          <w:t>22</w:t>
         </w:r>
         <w:r>
           <w:rPr>
@@ -3935,13 +4021,13 @@
           <w:lang w:eastAsia="de-DE" w:bidi="ar-SA"/>
         </w:rPr>
       </w:pPr>
-      <w:hyperlink w:anchor="_Toc327026125" w:history="1">
+      <w:hyperlink w:anchor="_Toc327122405" w:history="1">
         <w:r>
           <w:rPr>
             <w:rStyle w:val="Hyperlink"/>
             <w:noProof/>
           </w:rPr>
-          <w:t>3.7.3</w:t>
+          <w:t>3.8.3</w:t>
         </w:r>
         <w:r>
           <w:rPr>
@@ -3980,7 +4066,7 @@
             <w:noProof/>
             <w:webHidden/>
           </w:rPr>
-          <w:instrText xml:space="preserve"> PAGEREF _Toc327026125 \h </w:instrText>
+          <w:instrText xml:space="preserve"> PAGEREF _Toc327122405 \h </w:instrText>
         </w:r>
         <w:r>
           <w:rPr>
@@ -4000,7 +4086,7 @@
             <w:noProof/>
             <w:webHidden/>
           </w:rPr>
-          <w:t>24</w:t>
+          <w:t>23</w:t>
         </w:r>
         <w:r>
           <w:rPr>
@@ -4027,13 +4113,13 @@
           <w:lang w:eastAsia="de-DE" w:bidi="ar-SA"/>
         </w:rPr>
       </w:pPr>
-      <w:hyperlink w:anchor="_Toc327026126" w:history="1">
+      <w:hyperlink w:anchor="_Toc327122406" w:history="1">
         <w:r>
           <w:rPr>
             <w:rStyle w:val="Hyperlink"/>
             <w:noProof/>
           </w:rPr>
-          <w:t>3.7.4</w:t>
+          <w:t>3.8.4</w:t>
         </w:r>
         <w:r>
           <w:rPr>
@@ -4072,7 +4158,7 @@
             <w:noProof/>
             <w:webHidden/>
           </w:rPr>
-          <w:instrText xml:space="preserve"> PAGEREF _Toc327026126 \h </w:instrText>
+          <w:instrText xml:space="preserve"> PAGEREF _Toc327122406 \h </w:instrText>
         </w:r>
         <w:r>
           <w:rPr>
@@ -4092,7 +4178,7 @@
             <w:noProof/>
             <w:webHidden/>
           </w:rPr>
-          <w:t>26</w:t>
+          <w:t>25</w:t>
         </w:r>
         <w:r>
           <w:rPr>
@@ -4119,13 +4205,13 @@
           <w:lang w:eastAsia="de-DE" w:bidi="ar-SA"/>
         </w:rPr>
       </w:pPr>
-      <w:hyperlink w:anchor="_Toc327026127" w:history="1">
+      <w:hyperlink w:anchor="_Toc327122407" w:history="1">
         <w:r>
           <w:rPr>
             <w:rStyle w:val="Hyperlink"/>
             <w:noProof/>
           </w:rPr>
-          <w:t>3.7.5</w:t>
+          <w:t>3.8.5</w:t>
         </w:r>
         <w:r>
           <w:rPr>
@@ -4164,7 +4250,7 @@
             <w:noProof/>
             <w:webHidden/>
           </w:rPr>
-          <w:instrText xml:space="preserve"> PAGEREF _Toc327026127 \h </w:instrText>
+          <w:instrText xml:space="preserve"> PAGEREF _Toc327122407 \h </w:instrText>
         </w:r>
         <w:r>
           <w:rPr>
@@ -4184,7 +4270,7 @@
             <w:noProof/>
             <w:webHidden/>
           </w:rPr>
-          <w:t>27</w:t>
+          <w:t>26</w:t>
         </w:r>
         <w:r>
           <w:rPr>
@@ -4211,13 +4297,13 @@
           <w:lang w:eastAsia="de-DE" w:bidi="ar-SA"/>
         </w:rPr>
       </w:pPr>
-      <w:hyperlink w:anchor="_Toc327026128" w:history="1">
+      <w:hyperlink w:anchor="_Toc327122408" w:history="1">
         <w:r>
           <w:rPr>
             <w:rStyle w:val="Hyperlink"/>
             <w:noProof/>
           </w:rPr>
-          <w:t>3.7.6</w:t>
+          <w:t>3.8.6</w:t>
         </w:r>
         <w:r>
           <w:rPr>
@@ -4256,7 +4342,7 @@
             <w:noProof/>
             <w:webHidden/>
           </w:rPr>
-          <w:instrText xml:space="preserve"> PAGEREF _Toc327026128 \h </w:instrText>
+          <w:instrText xml:space="preserve"> PAGEREF _Toc327122408 \h </w:instrText>
         </w:r>
         <w:r>
           <w:rPr>
@@ -4276,7 +4362,7 @@
             <w:noProof/>
             <w:webHidden/>
           </w:rPr>
-          <w:t>29</w:t>
+          <w:t>28</w:t>
         </w:r>
         <w:r>
           <w:rPr>
@@ -4303,13 +4389,13 @@
           <w:lang w:eastAsia="de-DE" w:bidi="ar-SA"/>
         </w:rPr>
       </w:pPr>
-      <w:hyperlink w:anchor="_Toc327026129" w:history="1">
+      <w:hyperlink w:anchor="_Toc327122409" w:history="1">
         <w:r>
           <w:rPr>
             <w:rStyle w:val="Hyperlink"/>
             <w:noProof/>
           </w:rPr>
-          <w:t>3.7.7</w:t>
+          <w:t>3.8.7</w:t>
         </w:r>
         <w:r>
           <w:rPr>
@@ -4348,7 +4434,7 @@
             <w:noProof/>
             <w:webHidden/>
           </w:rPr>
-          <w:instrText xml:space="preserve"> PAGEREF _Toc327026129 \h </w:instrText>
+          <w:instrText xml:space="preserve"> PAGEREF _Toc327122409 \h </w:instrText>
         </w:r>
         <w:r>
           <w:rPr>
@@ -4368,7 +4454,7 @@
             <w:noProof/>
             <w:webHidden/>
           </w:rPr>
-          <w:t>33</w:t>
+          <w:t>32</w:t>
         </w:r>
         <w:r>
           <w:rPr>
@@ -4395,13 +4481,13 @@
           <w:lang w:eastAsia="de-DE" w:bidi="ar-SA"/>
         </w:rPr>
       </w:pPr>
-      <w:hyperlink w:anchor="_Toc327026130" w:history="1">
+      <w:hyperlink w:anchor="_Toc327122410" w:history="1">
         <w:r>
           <w:rPr>
             <w:rStyle w:val="Hyperlink"/>
             <w:noProof/>
           </w:rPr>
-          <w:t>3.7.8</w:t>
+          <w:t>3.8.8</w:t>
         </w:r>
         <w:r>
           <w:rPr>
@@ -4440,7 +4526,7 @@
             <w:noProof/>
             <w:webHidden/>
           </w:rPr>
-          <w:instrText xml:space="preserve"> PAGEREF _Toc327026130 \h </w:instrText>
+          <w:instrText xml:space="preserve"> PAGEREF _Toc327122410 \h </w:instrText>
         </w:r>
         <w:r>
           <w:rPr>
@@ -4484,7 +4570,7 @@
           <w:lang w:eastAsia="de-DE" w:bidi="ar-SA"/>
         </w:rPr>
       </w:pPr>
-      <w:hyperlink w:anchor="_Toc327026131" w:history="1">
+      <w:hyperlink w:anchor="_Toc327122411" w:history="1">
         <w:r>
           <w:rPr>
             <w:rStyle w:val="Hyperlink"/>
@@ -4530,7 +4616,7 @@
             <w:noProof/>
             <w:webHidden/>
           </w:rPr>
-          <w:instrText xml:space="preserve"> PAGEREF _Toc327026131 \h </w:instrText>
+          <w:instrText xml:space="preserve"> PAGEREF _Toc327122411 \h </w:instrText>
         </w:r>
         <w:r>
           <w:rPr>
@@ -4572,7 +4658,7 @@
           <w:lang w:eastAsia="de-DE" w:bidi="ar-SA"/>
         </w:rPr>
       </w:pPr>
-      <w:hyperlink w:anchor="_Toc327026132" w:history="1">
+      <w:hyperlink w:anchor="_Toc327122412" w:history="1">
         <w:r>
           <w:rPr>
             <w:rStyle w:val="Hyperlink"/>
@@ -4616,7 +4702,7 @@
             <w:noProof/>
             <w:webHidden/>
           </w:rPr>
-          <w:instrText xml:space="preserve"> PAGEREF _Toc327026132 \h </w:instrText>
+          <w:instrText xml:space="preserve"> PAGEREF _Toc327122412 \h </w:instrText>
         </w:r>
         <w:r>
           <w:rPr>
@@ -4658,7 +4744,7 @@
           <w:lang w:eastAsia="de-DE" w:bidi="ar-SA"/>
         </w:rPr>
       </w:pPr>
-      <w:hyperlink w:anchor="_Toc327026133" w:history="1">
+      <w:hyperlink w:anchor="_Toc327122413" w:history="1">
         <w:r>
           <w:rPr>
             <w:rStyle w:val="Hyperlink"/>
@@ -4702,7 +4788,7 @@
             <w:noProof/>
             <w:webHidden/>
           </w:rPr>
-          <w:instrText xml:space="preserve"> PAGEREF _Toc327026133 \h </w:instrText>
+          <w:instrText xml:space="preserve"> PAGEREF _Toc327122413 \h </w:instrText>
         </w:r>
         <w:r>
           <w:rPr>
@@ -5842,7 +5928,7 @@
         </w:rPr>
         <w:fldChar w:fldCharType="separate"/>
       </w:r>
-      <w:hyperlink w:anchor="_Toc327090791" w:history="1">
+      <w:hyperlink w:anchor="_Toc327122352" w:history="1">
         <w:r>
           <w:rPr>
             <w:rStyle w:val="Hyperlink"/>
@@ -5869,7 +5955,7 @@
             <w:noProof/>
             <w:webHidden/>
           </w:rPr>
-          <w:instrText xml:space="preserve"> PAGEREF _Toc327090791 \h </w:instrText>
+          <w:instrText xml:space="preserve"> PAGEREF _Toc327122352 \h </w:instrText>
         </w:r>
         <w:r>
           <w:rPr>
@@ -5889,7 +5975,7 @@
             <w:noProof/>
             <w:webHidden/>
           </w:rPr>
-          <w:t>12</w:t>
+          <w:t>13</w:t>
         </w:r>
         <w:r>
           <w:rPr>
@@ -5913,7 +5999,7 @@
           <w:lang w:eastAsia="de-DE" w:bidi="ar-SA"/>
         </w:rPr>
       </w:pPr>
-      <w:hyperlink w:anchor="_Toc327090792" w:history="1">
+      <w:hyperlink w:anchor="_Toc327122353" w:history="1">
         <w:r>
           <w:rPr>
             <w:rStyle w:val="Hyperlink"/>
@@ -5940,7 +6026,7 @@
             <w:noProof/>
             <w:webHidden/>
           </w:rPr>
-          <w:instrText xml:space="preserve"> PAGEREF _Toc327090792 \h </w:instrText>
+          <w:instrText xml:space="preserve"> PAGEREF _Toc327122353 \h </w:instrText>
         </w:r>
         <w:r>
           <w:rPr>
@@ -5960,7 +6046,7 @@
             <w:noProof/>
             <w:webHidden/>
           </w:rPr>
-          <w:t>22</w:t>
+          <w:t>23</w:t>
         </w:r>
         <w:r>
           <w:rPr>
@@ -5984,7 +6070,7 @@
           <w:lang w:eastAsia="de-DE" w:bidi="ar-SA"/>
         </w:rPr>
       </w:pPr>
-      <w:hyperlink w:anchor="_Toc327090793" w:history="1">
+      <w:hyperlink w:anchor="_Toc327122354" w:history="1">
         <w:r>
           <w:rPr>
             <w:rStyle w:val="Hyperlink"/>
@@ -6011,7 +6097,7 @@
             <w:noProof/>
             <w:webHidden/>
           </w:rPr>
-          <w:instrText xml:space="preserve"> PAGEREF _Toc327090793 \h </w:instrText>
+          <w:instrText xml:space="preserve"> PAGEREF _Toc327122354 \h </w:instrText>
         </w:r>
         <w:r>
           <w:rPr>
@@ -6031,7 +6117,7 @@
             <w:noProof/>
             <w:webHidden/>
           </w:rPr>
-          <w:t>22</w:t>
+          <w:t>24</w:t>
         </w:r>
         <w:r>
           <w:rPr>
@@ -6055,7 +6141,7 @@
           <w:lang w:eastAsia="de-DE" w:bidi="ar-SA"/>
         </w:rPr>
       </w:pPr>
-      <w:hyperlink w:anchor="_Toc327090794" w:history="1">
+      <w:hyperlink w:anchor="_Toc327122355" w:history="1">
         <w:r>
           <w:rPr>
             <w:rStyle w:val="Hyperlink"/>
@@ -6082,7 +6168,7 @@
             <w:noProof/>
             <w:webHidden/>
           </w:rPr>
-          <w:instrText xml:space="preserve"> PAGEREF _Toc327090794 \h </w:instrText>
+          <w:instrText xml:space="preserve"> PAGEREF _Toc327122355 \h </w:instrText>
         </w:r>
         <w:r>
           <w:rPr>
@@ -6102,7 +6188,7 @@
             <w:noProof/>
             <w:webHidden/>
           </w:rPr>
-          <w:t>23</w:t>
+          <w:t>25</w:t>
         </w:r>
         <w:r>
           <w:rPr>
@@ -6126,13 +6212,13 @@
           <w:lang w:eastAsia="de-DE" w:bidi="ar-SA"/>
         </w:rPr>
       </w:pPr>
-      <w:hyperlink w:anchor="_Toc327090795" w:history="1">
+      <w:hyperlink w:anchor="_Toc327122356" w:history="1">
         <w:r>
           <w:rPr>
             <w:rStyle w:val="Hyperlink"/>
             <w:noProof/>
           </w:rPr>
-          <w:t>Abbildung 5 Datenbankschema - Freundes-/Blockierliste (ursprüngliche Version)</w:t>
+          <w:t>Abbildung 5 Mock-up für die “Erstellung eines Events” (Funktionale Anforderung F60)</w:t>
         </w:r>
         <w:r>
           <w:rPr>
@@ -6153,7 +6239,7 @@
             <w:noProof/>
             <w:webHidden/>
           </w:rPr>
-          <w:instrText xml:space="preserve"> PAGEREF _Toc327090795 \h </w:instrText>
+          <w:instrText xml:space="preserve"> PAGEREF _Toc327122356 \h </w:instrText>
         </w:r>
         <w:r>
           <w:rPr>
@@ -6173,7 +6259,7 @@
             <w:noProof/>
             <w:webHidden/>
           </w:rPr>
-          <w:t>32</w:t>
+          <w:t>33</w:t>
         </w:r>
         <w:r>
           <w:rPr>
@@ -6197,13 +6283,13 @@
           <w:lang w:eastAsia="de-DE" w:bidi="ar-SA"/>
         </w:rPr>
       </w:pPr>
-      <w:hyperlink w:anchor="_Toc327090796" w:history="1">
+      <w:hyperlink w:anchor="_Toc327122357" w:history="1">
         <w:r>
           <w:rPr>
             <w:rStyle w:val="Hyperlink"/>
             <w:noProof/>
           </w:rPr>
-          <w:t>Abbildung 6 Datenbankschema - Freundes-/Blockierliste (überarbeitete Version)</w:t>
+          <w:t>Abbildung 6 Datenbankschema - Freundes-/Blockierliste (ursprüngliche Version)</w:t>
         </w:r>
         <w:r>
           <w:rPr>
@@ -6224,7 +6310,7 @@
             <w:noProof/>
             <w:webHidden/>
           </w:rPr>
-          <w:instrText xml:space="preserve"> PAGEREF _Toc327090796 \h </w:instrText>
+          <w:instrText xml:space="preserve"> PAGEREF _Toc327122357 \h </w:instrText>
         </w:r>
         <w:r>
           <w:rPr>
@@ -6244,7 +6330,7 @@
             <w:noProof/>
             <w:webHidden/>
           </w:rPr>
-          <w:t>33</w:t>
+          <w:t>35</w:t>
         </w:r>
         <w:r>
           <w:rPr>
@@ -6268,13 +6354,13 @@
           <w:lang w:eastAsia="de-DE" w:bidi="ar-SA"/>
         </w:rPr>
       </w:pPr>
-      <w:hyperlink w:anchor="_Toc327090797" w:history="1">
+      <w:hyperlink w:anchor="_Toc327122358" w:history="1">
         <w:r>
           <w:rPr>
             <w:rStyle w:val="Hyperlink"/>
             <w:noProof/>
           </w:rPr>
-          <w:t>Abbildung 7 Datenbankschema - Event-Kategorie (ursprüngliche Version)</w:t>
+          <w:t>Abbildung 7 Datenbankschema - Freundes-/Blockierliste (überarbeitete Version)</w:t>
         </w:r>
         <w:r>
           <w:rPr>
@@ -6295,7 +6381,7 @@
             <w:noProof/>
             <w:webHidden/>
           </w:rPr>
-          <w:instrText xml:space="preserve"> PAGEREF _Toc327090797 \h </w:instrText>
+          <w:instrText xml:space="preserve"> PAGEREF _Toc327122358 \h </w:instrText>
         </w:r>
         <w:r>
           <w:rPr>
@@ -6315,7 +6401,7 @@
             <w:noProof/>
             <w:webHidden/>
           </w:rPr>
-          <w:t>34</w:t>
+          <w:t>36</w:t>
         </w:r>
         <w:r>
           <w:rPr>
@@ -6339,13 +6425,13 @@
           <w:lang w:eastAsia="de-DE" w:bidi="ar-SA"/>
         </w:rPr>
       </w:pPr>
-      <w:hyperlink w:anchor="_Toc327090798" w:history="1">
+      <w:hyperlink w:anchor="_Toc327122359" w:history="1">
         <w:r>
           <w:rPr>
             <w:rStyle w:val="Hyperlink"/>
             <w:noProof/>
           </w:rPr>
-          <w:t>Abbildung 8 Datenbankschema - Event-Kategorie (überarbeitete Version)</w:t>
+          <w:t>Abbildung 8 Datenbankschema - Event-Kategorie (ursprüngliche Version)</w:t>
         </w:r>
         <w:r>
           <w:rPr>
@@ -6366,7 +6452,7 @@
             <w:noProof/>
             <w:webHidden/>
           </w:rPr>
-          <w:instrText xml:space="preserve"> PAGEREF _Toc327090798 \h </w:instrText>
+          <w:instrText xml:space="preserve"> PAGEREF _Toc327122359 \h </w:instrText>
         </w:r>
         <w:r>
           <w:rPr>
@@ -6386,7 +6472,7 @@
             <w:noProof/>
             <w:webHidden/>
           </w:rPr>
-          <w:t>35</w:t>
+          <w:t>37</w:t>
         </w:r>
         <w:r>
           <w:rPr>
@@ -6410,13 +6496,13 @@
           <w:lang w:eastAsia="de-DE" w:bidi="ar-SA"/>
         </w:rPr>
       </w:pPr>
-      <w:hyperlink w:anchor="_Toc327090799" w:history="1">
+      <w:hyperlink w:anchor="_Toc327122360" w:history="1">
         <w:r>
           <w:rPr>
             <w:rStyle w:val="Hyperlink"/>
             <w:noProof/>
           </w:rPr>
-          <w:t>Abbildung 9 Aktivitätsdiagramm Anmeldung via FremdSystem</w:t>
+          <w:t>Abbildung 9 Datenbankschema - Event-Kategorie (überarbeitete Version)</w:t>
         </w:r>
         <w:r>
           <w:rPr>
@@ -6437,7 +6523,7 @@
             <w:noProof/>
             <w:webHidden/>
           </w:rPr>
-          <w:instrText xml:space="preserve"> PAGEREF _Toc327090799 \h </w:instrText>
+          <w:instrText xml:space="preserve"> PAGEREF _Toc327122360 \h </w:instrText>
         </w:r>
         <w:r>
           <w:rPr>
@@ -6457,7 +6543,7 @@
             <w:noProof/>
             <w:webHidden/>
           </w:rPr>
-          <w:t>36</w:t>
+          <w:t>38</w:t>
         </w:r>
         <w:r>
           <w:rPr>
@@ -6481,13 +6567,13 @@
           <w:lang w:eastAsia="de-DE" w:bidi="ar-SA"/>
         </w:rPr>
       </w:pPr>
-      <w:hyperlink w:anchor="_Toc327090800" w:history="1">
+      <w:hyperlink w:anchor="_Toc327122361" w:history="1">
         <w:r>
           <w:rPr>
             <w:rStyle w:val="Hyperlink"/>
             <w:noProof/>
           </w:rPr>
-          <w:t>Abbildung 10 Sequenzdiagramm für Login via OAuth</w:t>
+          <w:t>Abbildung 10 Aktivitätsdiagramm Anmeldung via FremdSystem</w:t>
         </w:r>
         <w:r>
           <w:rPr>
@@ -6508,7 +6594,7 @@
             <w:noProof/>
             <w:webHidden/>
           </w:rPr>
-          <w:instrText xml:space="preserve"> PAGEREF _Toc327090800 \h </w:instrText>
+          <w:instrText xml:space="preserve"> PAGEREF _Toc327122361 \h </w:instrText>
         </w:r>
         <w:r>
           <w:rPr>
@@ -6528,7 +6614,7 @@
             <w:noProof/>
             <w:webHidden/>
           </w:rPr>
-          <w:t>38</w:t>
+          <w:t>39</w:t>
         </w:r>
         <w:r>
           <w:rPr>
@@ -6552,13 +6638,13 @@
           <w:lang w:eastAsia="de-DE" w:bidi="ar-SA"/>
         </w:rPr>
       </w:pPr>
-      <w:hyperlink w:anchor="_Toc327090801" w:history="1">
+      <w:hyperlink w:anchor="_Toc327122362" w:history="1">
         <w:r>
           <w:rPr>
             <w:rStyle w:val="Hyperlink"/>
             <w:noProof/>
           </w:rPr>
-          <w:t>Abbildung 11 Spring Roo Webarchitektur für Evantelizer</w:t>
+          <w:t>Abbildung 11 Sequenzdiagramm für Login via OAuth</w:t>
         </w:r>
         <w:r>
           <w:rPr>
@@ -6579,7 +6665,7 @@
             <w:noProof/>
             <w:webHidden/>
           </w:rPr>
-          <w:instrText xml:space="preserve"> PAGEREF _Toc327090801 \h </w:instrText>
+          <w:instrText xml:space="preserve"> PAGEREF _Toc327122362 \h </w:instrText>
         </w:r>
         <w:r>
           <w:rPr>
@@ -6609,45 +6695,6 @@
           <w:fldChar w:fldCharType="end"/>
         </w:r>
       </w:hyperlink>
-    </w:p>
-    <w:p>
-      <w:pPr>
-        <w:pStyle w:val="Textkrper"/>
-        <w:spacing w:line="240" w:lineRule="auto"/>
-        <w:rPr>
-          <w:lang w:bidi="ar-SA"/>
-        </w:rPr>
-      </w:pPr>
-      <w:r>
-        <w:rPr>
-          <w:lang w:bidi="ar-SA"/>
-        </w:rPr>
-        <w:fldChar w:fldCharType="end"/>
-      </w:r>
-    </w:p>
-    <w:p>
-      <w:pPr>
-        <w:pStyle w:val="Textkrper"/>
-        <w:spacing w:line="240" w:lineRule="auto"/>
-        <w:rPr>
-          <w:sz w:val="14"/>
-          <w:lang w:bidi="ar-SA"/>
-        </w:rPr>
-      </w:pPr>
-    </w:p>
-    <w:p>
-      <w:pPr>
-        <w:pStyle w:val="Titel"/>
-        <w:rPr>
-          <w:lang w:val="de-DE" w:bidi="ar-SA"/>
-        </w:rPr>
-      </w:pPr>
-      <w:r>
-        <w:rPr>
-          <w:lang w:val="de-DE" w:bidi="ar-SA"/>
-        </w:rPr>
-        <w:t>Tabellenverzeichnis</w:t>
-      </w:r>
     </w:p>
     <w:p>
       <w:pPr>
@@ -6662,22 +6709,13 @@
           <w:lang w:eastAsia="de-DE" w:bidi="ar-SA"/>
         </w:rPr>
       </w:pPr>
-      <w:r>
-        <w:fldChar w:fldCharType="begin"/>
-      </w:r>
-      <w:r>
-        <w:instrText xml:space="preserve"> TOC \h \z \c "Tabelle" </w:instrText>
-      </w:r>
-      <w:r>
-        <w:fldChar w:fldCharType="separate"/>
-      </w:r>
-      <w:hyperlink w:anchor="_Toc327090815" w:history="1">
+      <w:hyperlink w:anchor="_Toc327122363" w:history="1">
         <w:r>
           <w:rPr>
             <w:rStyle w:val="Hyperlink"/>
             <w:noProof/>
           </w:rPr>
-          <w:t>Tabelle 1 Ursprünglicher Projektplan</w:t>
+          <w:t>Abbildung 12 Spring Roo Webarchitektur für Evantelizer</w:t>
         </w:r>
         <w:r>
           <w:rPr>
@@ -6698,7 +6736,7 @@
             <w:noProof/>
             <w:webHidden/>
           </w:rPr>
-          <w:instrText xml:space="preserve"> PAGEREF _Toc327090815 \h </w:instrText>
+          <w:instrText xml:space="preserve"> PAGEREF _Toc327122363 \h </w:instrText>
         </w:r>
         <w:r>
           <w:rPr>
@@ -6718,7 +6756,7 @@
             <w:noProof/>
             <w:webHidden/>
           </w:rPr>
-          <w:t>19</w:t>
+          <w:t>44</w:t>
         </w:r>
         <w:r>
           <w:rPr>
@@ -6728,6 +6766,45 @@
           <w:fldChar w:fldCharType="end"/>
         </w:r>
       </w:hyperlink>
+    </w:p>
+    <w:p>
+      <w:pPr>
+        <w:pStyle w:val="Textkrper"/>
+        <w:spacing w:line="240" w:lineRule="auto"/>
+        <w:rPr>
+          <w:lang w:bidi="ar-SA"/>
+        </w:rPr>
+      </w:pPr>
+      <w:r>
+        <w:rPr>
+          <w:lang w:bidi="ar-SA"/>
+        </w:rPr>
+        <w:fldChar w:fldCharType="end"/>
+      </w:r>
+    </w:p>
+    <w:p>
+      <w:pPr>
+        <w:pStyle w:val="Textkrper"/>
+        <w:spacing w:line="240" w:lineRule="auto"/>
+        <w:rPr>
+          <w:sz w:val="14"/>
+          <w:lang w:bidi="ar-SA"/>
+        </w:rPr>
+      </w:pPr>
+    </w:p>
+    <w:p>
+      <w:pPr>
+        <w:pStyle w:val="Titel"/>
+        <w:rPr>
+          <w:lang w:val="de-DE" w:bidi="ar-SA"/>
+        </w:rPr>
+      </w:pPr>
+      <w:r>
+        <w:rPr>
+          <w:lang w:val="de-DE" w:bidi="ar-SA"/>
+        </w:rPr>
+        <w:t>Tabellenverzeichnis</w:t>
+      </w:r>
     </w:p>
     <w:p>
       <w:pPr>
@@ -6742,12 +6819,92 @@
           <w:lang w:eastAsia="de-DE" w:bidi="ar-SA"/>
         </w:rPr>
       </w:pPr>
-      <w:hyperlink w:anchor="_Toc327090816" w:history="1">
+      <w:r>
+        <w:fldChar w:fldCharType="begin"/>
+      </w:r>
+      <w:r>
+        <w:instrText xml:space="preserve"> TOC \h \z \c "Tabelle" </w:instrText>
+      </w:r>
+      <w:r>
+        <w:fldChar w:fldCharType="separate"/>
+      </w:r>
+      <w:hyperlink w:anchor="_Toc327122364" w:history="1">
         <w:r>
           <w:rPr>
             <w:rStyle w:val="Hyperlink"/>
             <w:noProof/>
           </w:rPr>
+          <w:t>Tabelle 1 Ursprünglicher Projektplan</w:t>
+        </w:r>
+        <w:r>
+          <w:rPr>
+            <w:noProof/>
+            <w:webHidden/>
+          </w:rPr>
+          <w:tab/>
+        </w:r>
+        <w:r>
+          <w:rPr>
+            <w:noProof/>
+            <w:webHidden/>
+          </w:rPr>
+          <w:fldChar w:fldCharType="begin"/>
+        </w:r>
+        <w:r>
+          <w:rPr>
+            <w:noProof/>
+            <w:webHidden/>
+          </w:rPr>
+          <w:instrText xml:space="preserve"> PAGEREF _Toc327122364 \h </w:instrText>
+        </w:r>
+        <w:r>
+          <w:rPr>
+            <w:noProof/>
+            <w:webHidden/>
+          </w:rPr>
+        </w:r>
+        <w:r>
+          <w:rPr>
+            <w:noProof/>
+            <w:webHidden/>
+          </w:rPr>
+          <w:fldChar w:fldCharType="separate"/>
+        </w:r>
+        <w:r>
+          <w:rPr>
+            <w:noProof/>
+            <w:webHidden/>
+          </w:rPr>
+          <w:t>20</w:t>
+        </w:r>
+        <w:r>
+          <w:rPr>
+            <w:noProof/>
+            <w:webHidden/>
+          </w:rPr>
+          <w:fldChar w:fldCharType="end"/>
+        </w:r>
+      </w:hyperlink>
+    </w:p>
+    <w:p>
+      <w:pPr>
+        <w:pStyle w:val="Abbildungsverzeichnis"/>
+        <w:tabs>
+          <w:tab w:val="right" w:leader="dot" w:pos="9063"/>
+        </w:tabs>
+        <w:rPr>
+          <w:noProof/>
+          <w:sz w:val="22"/>
+          <w:szCs w:val="22"/>
+          <w:lang w:eastAsia="de-DE" w:bidi="ar-SA"/>
+        </w:rPr>
+      </w:pPr>
+      <w:hyperlink w:anchor="_Toc327122365" w:history="1">
+        <w:r>
+          <w:rPr>
+            <w:rStyle w:val="Hyperlink"/>
+            <w:noProof/>
+          </w:rPr>
           <w:t>Tabelle 2 Überarbeiteter Projektplan</w:t>
         </w:r>
         <w:r>
@@ -6769,7 +6926,7 @@
             <w:noProof/>
             <w:webHidden/>
           </w:rPr>
-          <w:instrText xml:space="preserve"> PAGEREF _Toc327090816 \h </w:instrText>
+          <w:instrText xml:space="preserve"> PAGEREF _Toc327122365 \h </w:instrText>
         </w:r>
         <w:r>
           <w:rPr>
@@ -6789,7 +6946,7 @@
             <w:noProof/>
             <w:webHidden/>
           </w:rPr>
-          <w:t>20</w:t>
+          <w:t>21</w:t>
         </w:r>
         <w:r>
           <w:rPr>
@@ -6834,8 +6991,8 @@
       <w:pPr>
         <w:pStyle w:val="berschrift1"/>
       </w:pPr>
-      <w:bookmarkStart w:id="5" w:name="_Toc327026087"/>
-      <w:bookmarkStart w:id="6" w:name="_Toc327097207"/>
+      <w:bookmarkStart w:id="5" w:name="_Toc327097207"/>
+      <w:bookmarkStart w:id="6" w:name="_Toc327122366"/>
       <w:r>
         <w:lastRenderedPageBreak/>
         <w:t>Einleitung</w:t>
@@ -6941,8 +7098,8 @@
       <w:pPr>
         <w:pStyle w:val="berschrift1"/>
       </w:pPr>
-      <w:bookmarkStart w:id="8" w:name="_Toc327026088"/>
-      <w:bookmarkStart w:id="9" w:name="_Toc327097208"/>
+      <w:bookmarkStart w:id="8" w:name="_Toc327097208"/>
+      <w:bookmarkStart w:id="9" w:name="_Toc327122367"/>
       <w:r>
         <w:rPr>
           <w:lang w:bidi="ar-SA"/>
@@ -6961,8 +7118,8 @@
         </w:rPr>
       </w:pPr>
       <w:bookmarkStart w:id="10" w:name="_Ref327016958"/>
-      <w:bookmarkStart w:id="11" w:name="_Toc327026089"/>
-      <w:bookmarkStart w:id="12" w:name="_Toc327097209"/>
+      <w:bookmarkStart w:id="11" w:name="_Toc327097209"/>
+      <w:bookmarkStart w:id="12" w:name="_Toc327122368"/>
       <w:r>
         <w:rPr>
           <w:lang w:bidi="ar-SA"/>
@@ -7235,8 +7392,8 @@
           <w:lang w:bidi="ar-SA"/>
         </w:rPr>
       </w:pPr>
-      <w:bookmarkStart w:id="13" w:name="_Toc327026090"/>
-      <w:bookmarkStart w:id="14" w:name="_Toc327097210"/>
+      <w:bookmarkStart w:id="13" w:name="_Toc327097210"/>
+      <w:bookmarkStart w:id="14" w:name="_Toc327122369"/>
       <w:r>
         <w:rPr>
           <w:lang w:bidi="ar-SA"/>
@@ -7319,8 +7476,8 @@
         </w:rPr>
       </w:pPr>
       <w:bookmarkStart w:id="15" w:name="_Ref327008338"/>
-      <w:bookmarkStart w:id="16" w:name="_Toc327026091"/>
-      <w:bookmarkStart w:id="17" w:name="_Toc327097211"/>
+      <w:bookmarkStart w:id="16" w:name="_Toc327097211"/>
+      <w:bookmarkStart w:id="17" w:name="_Toc327122370"/>
       <w:r>
         <w:rPr>
           <w:lang w:bidi="ar-SA"/>
@@ -7412,8 +7569,8 @@
           <w:lang w:bidi="ar-SA"/>
         </w:rPr>
       </w:pPr>
-      <w:bookmarkStart w:id="18" w:name="_Toc327026092"/>
-      <w:bookmarkStart w:id="19" w:name="_Toc327097212"/>
+      <w:bookmarkStart w:id="18" w:name="_Toc327097212"/>
+      <w:bookmarkStart w:id="19" w:name="_Toc327122371"/>
       <w:r>
         <w:rPr>
           <w:lang w:bidi="ar-SA"/>
@@ -7546,8 +7703,8 @@
           <w:lang w:bidi="ar-SA"/>
         </w:rPr>
       </w:pPr>
-      <w:bookmarkStart w:id="20" w:name="_Toc327026093"/>
-      <w:bookmarkStart w:id="21" w:name="_Toc327097213"/>
+      <w:bookmarkStart w:id="20" w:name="_Toc327097213"/>
+      <w:bookmarkStart w:id="21" w:name="_Toc327122372"/>
       <w:r>
         <w:rPr>
           <w:lang w:bidi="ar-SA"/>
@@ -7627,8 +7784,8 @@
           <w:lang w:bidi="ar-SA"/>
         </w:rPr>
       </w:pPr>
-      <w:bookmarkStart w:id="22" w:name="_Toc327026094"/>
-      <w:bookmarkStart w:id="23" w:name="_Toc327097214"/>
+      <w:bookmarkStart w:id="22" w:name="_Toc327097214"/>
+      <w:bookmarkStart w:id="23" w:name="_Toc327122373"/>
       <w:r>
         <w:rPr>
           <w:lang w:bidi="ar-SA"/>
@@ -8074,8 +8231,8 @@
           <w:lang w:bidi="ar-SA"/>
         </w:rPr>
       </w:pPr>
-      <w:bookmarkStart w:id="24" w:name="_Toc327026095"/>
-      <w:bookmarkStart w:id="25" w:name="_Toc327097215"/>
+      <w:bookmarkStart w:id="24" w:name="_Toc327097215"/>
+      <w:bookmarkStart w:id="25" w:name="_Toc327122374"/>
       <w:r>
         <w:rPr>
           <w:lang w:bidi="ar-SA"/>
@@ -8295,8 +8452,8 @@
           <w:lang w:bidi="ar-SA"/>
         </w:rPr>
       </w:pPr>
-      <w:bookmarkStart w:id="26" w:name="_Toc327026096"/>
-      <w:bookmarkStart w:id="27" w:name="_Toc327097216"/>
+      <w:bookmarkStart w:id="26" w:name="_Toc327097216"/>
+      <w:bookmarkStart w:id="27" w:name="_Toc327122375"/>
       <w:r>
         <w:rPr>
           <w:lang w:bidi="ar-SA"/>
@@ -8407,8 +8564,8 @@
           <w:lang w:bidi="ar-SA"/>
         </w:rPr>
       </w:pPr>
-      <w:bookmarkStart w:id="28" w:name="_Toc327026097"/>
-      <w:bookmarkStart w:id="29" w:name="_Toc327097217"/>
+      <w:bookmarkStart w:id="28" w:name="_Toc327097217"/>
+      <w:bookmarkStart w:id="29" w:name="_Toc327122376"/>
       <w:r>
         <w:rPr>
           <w:lang w:bidi="ar-SA"/>
@@ -8996,8 +9153,8 @@
         </w:rPr>
       </w:pPr>
       <w:bookmarkStart w:id="31" w:name="_Ref327009484"/>
-      <w:bookmarkStart w:id="32" w:name="_Toc327026098"/>
-      <w:bookmarkStart w:id="33" w:name="_Toc327097218"/>
+      <w:bookmarkStart w:id="32" w:name="_Toc327097218"/>
+      <w:bookmarkStart w:id="33" w:name="_Toc327122377"/>
       <w:r>
         <w:rPr>
           <w:lang w:bidi="ar-SA"/>
@@ -9386,8 +9543,8 @@
         </w:rPr>
       </w:pPr>
       <w:bookmarkStart w:id="34" w:name="_Ref327018897"/>
-      <w:bookmarkStart w:id="35" w:name="_Toc327026099"/>
-      <w:bookmarkStart w:id="36" w:name="_Toc327097219"/>
+      <w:bookmarkStart w:id="35" w:name="_Toc327097219"/>
+      <w:bookmarkStart w:id="36" w:name="_Toc327122378"/>
       <w:r>
         <w:rPr>
           <w:lang w:bidi="ar-SA"/>
@@ -9428,8 +9585,8 @@
           <w:lang w:bidi="ar-SA"/>
         </w:rPr>
       </w:pPr>
-      <w:bookmarkStart w:id="37" w:name="_Toc327026100"/>
-      <w:bookmarkStart w:id="38" w:name="_Toc327097220"/>
+      <w:bookmarkStart w:id="37" w:name="_Toc327097220"/>
+      <w:bookmarkStart w:id="38" w:name="_Toc327122379"/>
       <w:r>
         <w:rPr>
           <w:lang w:bidi="ar-SA"/>
@@ -9484,8 +9641,8 @@
           <w:lang w:bidi="ar-SA"/>
         </w:rPr>
       </w:pPr>
-      <w:bookmarkStart w:id="39" w:name="_Toc327026101"/>
-      <w:bookmarkStart w:id="40" w:name="_Toc327097221"/>
+      <w:bookmarkStart w:id="39" w:name="_Toc327097221"/>
+      <w:bookmarkStart w:id="40" w:name="_Toc327122380"/>
       <w:r>
         <w:rPr>
           <w:lang w:bidi="ar-SA"/>
@@ -9541,8 +9698,8 @@
           <w:lang w:bidi="ar-SA"/>
         </w:rPr>
       </w:pPr>
-      <w:bookmarkStart w:id="41" w:name="_Toc327026102"/>
-      <w:bookmarkStart w:id="42" w:name="_Toc327097222"/>
+      <w:bookmarkStart w:id="41" w:name="_Toc327097222"/>
+      <w:bookmarkStart w:id="42" w:name="_Toc327122381"/>
       <w:r>
         <w:rPr>
           <w:lang w:bidi="ar-SA"/>
@@ -9863,8 +10020,8 @@
           <w:lang w:bidi="ar-SA"/>
         </w:rPr>
       </w:pPr>
-      <w:bookmarkStart w:id="43" w:name="_Toc327026103"/>
-      <w:bookmarkStart w:id="44" w:name="_Toc327097223"/>
+      <w:bookmarkStart w:id="43" w:name="_Toc327097223"/>
+      <w:bookmarkStart w:id="44" w:name="_Toc327122382"/>
       <w:r>
         <w:rPr>
           <w:lang w:bidi="ar-SA"/>
@@ -9950,8 +10107,8 @@
           <w:lang w:bidi="ar-SA"/>
         </w:rPr>
       </w:pPr>
-      <w:bookmarkStart w:id="45" w:name="_Toc327026104"/>
-      <w:bookmarkStart w:id="46" w:name="_Toc327097224"/>
+      <w:bookmarkStart w:id="45" w:name="_Toc327097224"/>
+      <w:bookmarkStart w:id="46" w:name="_Toc327122383"/>
       <w:r>
         <w:rPr>
           <w:lang w:bidi="ar-SA"/>
@@ -10039,8 +10196,8 @@
           <w:lang w:bidi="ar-SA"/>
         </w:rPr>
       </w:pPr>
-      <w:bookmarkStart w:id="47" w:name="_Toc327026105"/>
-      <w:bookmarkStart w:id="48" w:name="_Toc327097225"/>
+      <w:bookmarkStart w:id="47" w:name="_Toc327097225"/>
+      <w:bookmarkStart w:id="48" w:name="_Toc327122384"/>
       <w:r>
         <w:rPr>
           <w:lang w:bidi="ar-SA"/>
@@ -10171,8 +10328,8 @@
           <w:lang w:bidi="ar-SA"/>
         </w:rPr>
       </w:pPr>
-      <w:bookmarkStart w:id="49" w:name="_Toc327026106"/>
-      <w:bookmarkStart w:id="50" w:name="_Toc327097226"/>
+      <w:bookmarkStart w:id="49" w:name="_Toc327097226"/>
+      <w:bookmarkStart w:id="50" w:name="_Toc327122385"/>
       <w:r>
         <w:rPr>
           <w:lang w:bidi="ar-SA"/>
@@ -10254,8 +10411,8 @@
           <w:lang w:bidi="ar-SA"/>
         </w:rPr>
       </w:pPr>
-      <w:bookmarkStart w:id="51" w:name="_Toc327026107"/>
-      <w:bookmarkStart w:id="52" w:name="_Toc327097227"/>
+      <w:bookmarkStart w:id="51" w:name="_Toc327097227"/>
+      <w:bookmarkStart w:id="52" w:name="_Toc327122386"/>
       <w:r>
         <w:rPr>
           <w:lang w:bidi="ar-SA"/>
@@ -10323,8 +10480,8 @@
           <w:lang w:bidi="ar-SA"/>
         </w:rPr>
       </w:pPr>
-      <w:bookmarkStart w:id="53" w:name="_Toc327026108"/>
-      <w:bookmarkStart w:id="54" w:name="_Toc327097228"/>
+      <w:bookmarkStart w:id="53" w:name="_Toc327097228"/>
+      <w:bookmarkStart w:id="54" w:name="_Toc327122387"/>
       <w:r>
         <w:rPr>
           <w:lang w:bidi="ar-SA"/>
@@ -10374,8 +10531,8 @@
           <w:lang w:bidi="ar-SA"/>
         </w:rPr>
       </w:pPr>
-      <w:bookmarkStart w:id="55" w:name="_Toc327026109"/>
-      <w:bookmarkStart w:id="56" w:name="_Toc327097229"/>
+      <w:bookmarkStart w:id="55" w:name="_Toc327097229"/>
+      <w:bookmarkStart w:id="56" w:name="_Toc327122388"/>
       <w:r>
         <w:rPr>
           <w:lang w:bidi="ar-SA"/>
@@ -10425,8 +10582,8 @@
           <w:lang w:bidi="ar-SA"/>
         </w:rPr>
       </w:pPr>
-      <w:bookmarkStart w:id="57" w:name="_Toc327026110"/>
-      <w:bookmarkStart w:id="58" w:name="_Toc327097230"/>
+      <w:bookmarkStart w:id="57" w:name="_Toc327097230"/>
+      <w:bookmarkStart w:id="58" w:name="_Toc327122389"/>
       <w:r>
         <w:rPr>
           <w:lang w:bidi="ar-SA"/>
@@ -10476,8 +10633,8 @@
           <w:lang w:bidi="ar-SA"/>
         </w:rPr>
       </w:pPr>
-      <w:bookmarkStart w:id="59" w:name="_Toc327026111"/>
-      <w:bookmarkStart w:id="60" w:name="_Toc327097231"/>
+      <w:bookmarkStart w:id="59" w:name="_Toc327097231"/>
+      <w:bookmarkStart w:id="60" w:name="_Toc327122390"/>
       <w:r>
         <w:rPr>
           <w:lang w:bidi="ar-SA"/>
@@ -10572,8 +10729,8 @@
           <w:lang w:bidi="ar-SA"/>
         </w:rPr>
       </w:pPr>
-      <w:bookmarkStart w:id="61" w:name="_Toc327026112"/>
-      <w:bookmarkStart w:id="62" w:name="_Toc327097232"/>
+      <w:bookmarkStart w:id="61" w:name="_Toc327097232"/>
+      <w:bookmarkStart w:id="62" w:name="_Toc327122391"/>
       <w:r>
         <w:rPr>
           <w:lang w:bidi="ar-SA"/>
@@ -10617,8 +10774,8 @@
           <w:lang w:bidi="ar-SA"/>
         </w:rPr>
       </w:pPr>
-      <w:bookmarkStart w:id="63" w:name="_Toc327026113"/>
-      <w:bookmarkStart w:id="64" w:name="_Toc327097233"/>
+      <w:bookmarkStart w:id="63" w:name="_Toc327097233"/>
+      <w:bookmarkStart w:id="64" w:name="_Toc327122392"/>
       <w:r>
         <w:rPr>
           <w:lang w:bidi="ar-SA"/>
@@ -10686,8 +10843,8 @@
           <w:lang w:bidi="ar-SA"/>
         </w:rPr>
       </w:pPr>
-      <w:bookmarkStart w:id="65" w:name="_Toc327026114"/>
-      <w:bookmarkStart w:id="66" w:name="_Toc327097234"/>
+      <w:bookmarkStart w:id="65" w:name="_Toc327097234"/>
+      <w:bookmarkStart w:id="66" w:name="_Toc327122393"/>
       <w:r>
         <w:rPr>
           <w:lang w:bidi="ar-SA"/>
@@ -10905,7 +11062,7 @@
                     <a:blip r:embed="rId15" cstate="print">
                       <a:extLst>
                         <a:ext uri="{28A0092B-C50C-407E-A947-70E740481C1C}">
-                          <a14:useLocalDpi xmlns:a14="http://schemas.microsoft.com/office/drawing/2010/main" xmlns:wps="http://schemas.microsoft.com/office/word/2010/wordprocessingShape" xmlns:wpi="http://schemas.microsoft.com/office/word/2010/wordprocessingInk" xmlns:wpg="http://schemas.microsoft.com/office/word/2010/wordprocessingGroup" xmlns:w14="http://schemas.microsoft.com/office/word/2010/wordml" xmlns:w="http://schemas.openxmlformats.org/wordprocessingml/2006/main" xmlns:w10="urn:schemas-microsoft-com:office:word" xmlns:wp14="http://schemas.microsoft.com/office/word/2010/wordprocessingDrawing" xmlns:v="urn:schemas-microsoft-com:vml" xmlns:o="urn:schemas-microsoft-com:office:office" xmlns:mc="http://schemas.openxmlformats.org/markup-compatibility/2006" xmlns:wpc="http://schemas.microsoft.com/office/word/2010/wordprocessingCanvas" xmlns="" val="0"/>
+                          <a14:useLocalDpi xmlns="" xmlns:wpc="http://schemas.microsoft.com/office/word/2010/wordprocessingCanvas" xmlns:mc="http://schemas.openxmlformats.org/markup-compatibility/2006" xmlns:o="urn:schemas-microsoft-com:office:office" xmlns:v="urn:schemas-microsoft-com:vml" xmlns:wp14="http://schemas.microsoft.com/office/word/2010/wordprocessingDrawing" xmlns:w10="urn:schemas-microsoft-com:office:word" xmlns:w="http://schemas.openxmlformats.org/wordprocessingml/2006/main" xmlns:w14="http://schemas.microsoft.com/office/word/2010/wordml" xmlns:wpg="http://schemas.microsoft.com/office/word/2010/wordprocessingGroup" xmlns:wpi="http://schemas.microsoft.com/office/word/2010/wordprocessingInk" xmlns:wps="http://schemas.microsoft.com/office/word/2010/wordprocessingShape" xmlns:a14="http://schemas.microsoft.com/office/drawing/2010/main" val="0"/>
                         </a:ext>
                       </a:extLst>
                     </a:blip>
@@ -10939,7 +11096,7 @@
         <w:pStyle w:val="Beschriftung"/>
         <w:jc w:val="both"/>
       </w:pPr>
-      <w:bookmarkStart w:id="67" w:name="_Toc327090791"/>
+      <w:bookmarkStart w:id="67" w:name="_Toc327122352"/>
       <w:r>
         <w:t xml:space="preserve">Abbildung </w:t>
       </w:r>
@@ -11080,8 +11237,8 @@
           <w:lang w:bidi="ar-SA"/>
         </w:rPr>
       </w:pPr>
-      <w:bookmarkStart w:id="68" w:name="_Toc327026115"/>
-      <w:bookmarkStart w:id="69" w:name="_Toc327097235"/>
+      <w:bookmarkStart w:id="68" w:name="_Toc327097235"/>
+      <w:bookmarkStart w:id="69" w:name="_Toc327122394"/>
       <w:r>
         <w:rPr>
           <w:lang w:bidi="ar-SA"/>
@@ -11319,7 +11476,7 @@
         </w:rPr>
       </w:pPr>
       <w:bookmarkStart w:id="70" w:name="_Toc327097236"/>
-      <w:bookmarkStart w:id="71" w:name="_Toc327026116"/>
+      <w:bookmarkStart w:id="71" w:name="_Toc327122395"/>
       <w:r>
         <w:rPr>
           <w:lang w:bidi="ar-SA"/>
@@ -11327,6 +11484,7 @@
         <w:t>Umsetzung der Entscheidungskompetenz</w:t>
       </w:r>
       <w:bookmarkEnd w:id="70"/>
+      <w:bookmarkEnd w:id="71"/>
     </w:p>
     <w:p>
       <w:pPr>
@@ -11429,6 +11587,7 @@
         </w:rPr>
       </w:pPr>
       <w:bookmarkStart w:id="72" w:name="_Toc327097237"/>
+      <w:bookmarkStart w:id="73" w:name="_Toc327122396"/>
       <w:r>
         <w:rPr>
           <w:lang w:bidi="ar-SA"/>
@@ -11441,8 +11600,8 @@
         </w:rPr>
         <w:t>Jour fixes</w:t>
       </w:r>
-      <w:bookmarkEnd w:id="71"/>
       <w:bookmarkEnd w:id="72"/>
+      <w:bookmarkEnd w:id="73"/>
     </w:p>
     <w:p>
       <w:pPr>
@@ -11525,16 +11684,16 @@
           <w:lang w:bidi="ar-SA"/>
         </w:rPr>
       </w:pPr>
-      <w:bookmarkStart w:id="73" w:name="_Toc327026117"/>
       <w:bookmarkStart w:id="74" w:name="_Toc327097238"/>
+      <w:bookmarkStart w:id="75" w:name="_Toc327122397"/>
       <w:r>
         <w:rPr>
           <w:lang w:bidi="ar-SA"/>
         </w:rPr>
         <w:t>Umsetzung der Infrastruktur</w:t>
       </w:r>
-      <w:bookmarkEnd w:id="73"/>
       <w:bookmarkEnd w:id="74"/>
+      <w:bookmarkEnd w:id="75"/>
     </w:p>
     <w:p>
       <w:pPr>
@@ -11609,8 +11768,8 @@
           <w:lang w:bidi="ar-SA"/>
         </w:rPr>
       </w:pPr>
-      <w:bookmarkStart w:id="75" w:name="_Toc327026118"/>
       <w:bookmarkStart w:id="76" w:name="_Toc327097239"/>
+      <w:bookmarkStart w:id="77" w:name="_Toc327122398"/>
       <w:r>
         <w:rPr>
           <w:lang w:bidi="ar-SA"/>
@@ -11618,8 +11777,8 @@
         <w:lastRenderedPageBreak/>
         <w:t>Dateiaustauschplattform</w:t>
       </w:r>
-      <w:bookmarkEnd w:id="75"/>
       <w:bookmarkEnd w:id="76"/>
+      <w:bookmarkEnd w:id="77"/>
     </w:p>
     <w:p>
       <w:pPr>
@@ -11920,13 +12079,13 @@
       <w:pPr>
         <w:pStyle w:val="berschrift3"/>
       </w:pPr>
-      <w:bookmarkStart w:id="77" w:name="_Toc327026119"/>
       <w:bookmarkStart w:id="78" w:name="_Toc327097240"/>
+      <w:bookmarkStart w:id="79" w:name="_Toc327122399"/>
       <w:r>
         <w:t>Modellierungswerkzeug</w:t>
       </w:r>
-      <w:bookmarkEnd w:id="77"/>
       <w:bookmarkEnd w:id="78"/>
+      <w:bookmarkEnd w:id="79"/>
     </w:p>
     <w:p>
       <w:pPr>
@@ -12154,13 +12313,7 @@
         <w:t>r</w:t>
       </w:r>
       <w:r>
-        <w:t>stellung des D</w:t>
-      </w:r>
-      <w:r>
-        <w:t>o</w:t>
-      </w:r>
-      <w:r>
-        <w:t xml:space="preserve">mänenklassenmodells herangezogen, jedoch aber nicht bei der Erstellung von implementierten Oberflächen herangezogen. Hier wurden die von Spring </w:t>
+        <w:t xml:space="preserve">stellung des Domänenklassenmodells herangezogen, jedoch aber nicht bei der Erstellung von implementierten Oberflächen herangezogen. Hier wurden die von Spring </w:t>
       </w:r>
       <w:proofErr w:type="spellStart"/>
       <w:r>
@@ -12193,16 +12346,16 @@
           <w:lang w:bidi="ar-SA"/>
         </w:rPr>
       </w:pPr>
-      <w:bookmarkStart w:id="79" w:name="_Toc327026120"/>
       <w:bookmarkStart w:id="80" w:name="_Toc327097241"/>
+      <w:bookmarkStart w:id="81" w:name="_Toc327122400"/>
       <w:r>
         <w:rPr>
           <w:lang w:bidi="ar-SA"/>
         </w:rPr>
         <w:t>Umsetzung des Vorgehensmodell</w:t>
       </w:r>
-      <w:bookmarkEnd w:id="79"/>
       <w:bookmarkEnd w:id="80"/>
+      <w:bookmarkEnd w:id="81"/>
     </w:p>
     <w:p>
       <w:pPr>
@@ -12583,9 +12736,9 @@
           <w:lang w:bidi="ar-SA"/>
         </w:rPr>
       </w:pPr>
-      <w:bookmarkStart w:id="81" w:name="_Ref327009499"/>
-      <w:bookmarkStart w:id="82" w:name="_Toc327026121"/>
+      <w:bookmarkStart w:id="82" w:name="_Ref327009499"/>
       <w:bookmarkStart w:id="83" w:name="_Toc327097242"/>
+      <w:bookmarkStart w:id="84" w:name="_Toc327122401"/>
       <w:r>
         <w:rPr>
           <w:lang w:bidi="ar-SA"/>
@@ -12593,9 +12746,9 @@
         <w:lastRenderedPageBreak/>
         <w:t>Umsetzung der Projektplanung</w:t>
       </w:r>
-      <w:bookmarkEnd w:id="81"/>
       <w:bookmarkEnd w:id="82"/>
       <w:bookmarkEnd w:id="83"/>
+      <w:bookmarkEnd w:id="84"/>
     </w:p>
     <w:p>
       <w:pPr>
@@ -12798,20 +12951,20 @@
         </w:rPr>
         <w:t xml:space="preserve"> </w:t>
       </w:r>
-      <w:commentRangeStart w:id="84"/>
+      <w:commentRangeStart w:id="85"/>
       <w:r>
         <w:rPr>
           <w:lang w:bidi="ar-SA"/>
         </w:rPr>
         <w:t>Tage geplant:</w:t>
       </w:r>
-      <w:commentRangeEnd w:id="84"/>
+      <w:commentRangeEnd w:id="85"/>
       <w:r>
         <w:rPr>
           <w:rStyle w:val="Kommentarzeichen"/>
           <w:color w:val="auto"/>
         </w:rPr>
-        <w:commentReference w:id="84"/>
+        <w:commentReference w:id="85"/>
       </w:r>
     </w:p>
     <w:p>
@@ -12843,7 +12996,7 @@
                     <a:blip r:embed="rId16" cstate="print">
                       <a:extLst>
                         <a:ext uri="{28A0092B-C50C-407E-A947-70E740481C1C}">
-                          <a14:useLocalDpi xmlns:a14="http://schemas.microsoft.com/office/drawing/2010/main" xmlns:wps="http://schemas.microsoft.com/office/word/2010/wordprocessingShape" xmlns:wpi="http://schemas.microsoft.com/office/word/2010/wordprocessingInk" xmlns:wpg="http://schemas.microsoft.com/office/word/2010/wordprocessingGroup" xmlns:w14="http://schemas.microsoft.com/office/word/2010/wordml" xmlns:w="http://schemas.openxmlformats.org/wordprocessingml/2006/main" xmlns:w10="urn:schemas-microsoft-com:office:word" xmlns:wp14="http://schemas.microsoft.com/office/word/2010/wordprocessingDrawing" xmlns:v="urn:schemas-microsoft-com:vml" xmlns:o="urn:schemas-microsoft-com:office:office" xmlns:mc="http://schemas.openxmlformats.org/markup-compatibility/2006" xmlns:wpc="http://schemas.microsoft.com/office/word/2010/wordprocessingCanvas" xmlns="" val="0"/>
+                          <a14:useLocalDpi xmlns="" xmlns:wpc="http://schemas.microsoft.com/office/word/2010/wordprocessingCanvas" xmlns:mc="http://schemas.openxmlformats.org/markup-compatibility/2006" xmlns:o="urn:schemas-microsoft-com:office:office" xmlns:v="urn:schemas-microsoft-com:vml" xmlns:wp14="http://schemas.microsoft.com/office/word/2010/wordprocessingDrawing" xmlns:w10="urn:schemas-microsoft-com:office:word" xmlns:w="http://schemas.openxmlformats.org/wordprocessingml/2006/main" xmlns:w14="http://schemas.microsoft.com/office/word/2010/wordml" xmlns:wpg="http://schemas.microsoft.com/office/word/2010/wordprocessingGroup" xmlns:wpi="http://schemas.microsoft.com/office/word/2010/wordprocessingInk" xmlns:wps="http://schemas.microsoft.com/office/word/2010/wordprocessingShape" xmlns:a14="http://schemas.microsoft.com/office/drawing/2010/main" val="0"/>
                         </a:ext>
                       </a:extLst>
                     </a:blip>
@@ -12872,8 +13025,8 @@
         <w:pStyle w:val="Beschriftung"/>
         <w:jc w:val="both"/>
       </w:pPr>
-      <w:bookmarkStart w:id="85" w:name="_Ref327018486"/>
-      <w:bookmarkStart w:id="86" w:name="_Toc327090815"/>
+      <w:bookmarkStart w:id="86" w:name="_Ref327018486"/>
+      <w:bookmarkStart w:id="87" w:name="_Toc327122364"/>
       <w:r>
         <w:t xml:space="preserve">Tabelle </w:t>
       </w:r>
@@ -12895,11 +13048,11 @@
       <w:r>
         <w:fldChar w:fldCharType="end"/>
       </w:r>
-      <w:bookmarkEnd w:id="85"/>
+      <w:bookmarkEnd w:id="86"/>
       <w:r>
         <w:t xml:space="preserve"> Ursprünglicher Projektplan</w:t>
       </w:r>
-      <w:bookmarkEnd w:id="86"/>
+      <w:bookmarkEnd w:id="87"/>
     </w:p>
     <w:p>
       <w:pPr>
@@ -13185,7 +13338,7 @@
                     <a:blip r:embed="rId17" cstate="print">
                       <a:extLst>
                         <a:ext uri="{28A0092B-C50C-407E-A947-70E740481C1C}">
-                          <a14:useLocalDpi xmlns:a14="http://schemas.microsoft.com/office/drawing/2010/main" xmlns:wps="http://schemas.microsoft.com/office/word/2010/wordprocessingShape" xmlns:wpi="http://schemas.microsoft.com/office/word/2010/wordprocessingInk" xmlns:wpg="http://schemas.microsoft.com/office/word/2010/wordprocessingGroup" xmlns:w14="http://schemas.microsoft.com/office/word/2010/wordml" xmlns:w="http://schemas.openxmlformats.org/wordprocessingml/2006/main" xmlns:w10="urn:schemas-microsoft-com:office:word" xmlns:wp14="http://schemas.microsoft.com/office/word/2010/wordprocessingDrawing" xmlns:v="urn:schemas-microsoft-com:vml" xmlns:o="urn:schemas-microsoft-com:office:office" xmlns:mc="http://schemas.openxmlformats.org/markup-compatibility/2006" xmlns:wpc="http://schemas.microsoft.com/office/word/2010/wordprocessingCanvas" xmlns="" val="0"/>
+                          <a14:useLocalDpi xmlns="" xmlns:wpc="http://schemas.microsoft.com/office/word/2010/wordprocessingCanvas" xmlns:mc="http://schemas.openxmlformats.org/markup-compatibility/2006" xmlns:o="urn:schemas-microsoft-com:office:office" xmlns:v="urn:schemas-microsoft-com:vml" xmlns:wp14="http://schemas.microsoft.com/office/word/2010/wordprocessingDrawing" xmlns:w10="urn:schemas-microsoft-com:office:word" xmlns:w="http://schemas.openxmlformats.org/wordprocessingml/2006/main" xmlns:w14="http://schemas.microsoft.com/office/word/2010/wordml" xmlns:wpg="http://schemas.microsoft.com/office/word/2010/wordprocessingGroup" xmlns:wpi="http://schemas.microsoft.com/office/word/2010/wordprocessingInk" xmlns:wps="http://schemas.microsoft.com/office/word/2010/wordprocessingShape" xmlns:a14="http://schemas.microsoft.com/office/drawing/2010/main" val="0"/>
                         </a:ext>
                       </a:extLst>
                     </a:blip>
@@ -13214,8 +13367,8 @@
         <w:pStyle w:val="Beschriftung"/>
         <w:jc w:val="both"/>
       </w:pPr>
-      <w:bookmarkStart w:id="87" w:name="_Ref327018636"/>
-      <w:bookmarkStart w:id="88" w:name="_Toc327090816"/>
+      <w:bookmarkStart w:id="88" w:name="_Ref327018636"/>
+      <w:bookmarkStart w:id="89" w:name="_Toc327122365"/>
       <w:r>
         <w:t xml:space="preserve">Tabelle </w:t>
       </w:r>
@@ -13237,11 +13390,11 @@
       <w:r>
         <w:fldChar w:fldCharType="end"/>
       </w:r>
-      <w:bookmarkEnd w:id="87"/>
+      <w:bookmarkEnd w:id="88"/>
       <w:r>
         <w:t xml:space="preserve"> Überarbeiteter Projektplan</w:t>
       </w:r>
-      <w:bookmarkEnd w:id="88"/>
+      <w:bookmarkEnd w:id="89"/>
     </w:p>
     <w:p>
       <w:pPr>
@@ -13314,8 +13467,8 @@
           <w:lang w:bidi="ar-SA"/>
         </w:rPr>
       </w:pPr>
-      <w:bookmarkStart w:id="89" w:name="_Toc327026122"/>
       <w:bookmarkStart w:id="90" w:name="_Toc327097243"/>
+      <w:bookmarkStart w:id="91" w:name="_Toc327122402"/>
       <w:r>
         <w:rPr>
           <w:lang w:bidi="ar-SA"/>
@@ -13323,8 +13476,8 @@
         <w:lastRenderedPageBreak/>
         <w:t>Umsetzung der RUP-Artefakte</w:t>
       </w:r>
-      <w:bookmarkEnd w:id="89"/>
       <w:bookmarkEnd w:id="90"/>
+      <w:bookmarkEnd w:id="91"/>
     </w:p>
     <w:p>
       <w:pPr>
@@ -13357,16 +13510,16 @@
           <w:lang w:bidi="ar-SA"/>
         </w:rPr>
       </w:pPr>
-      <w:bookmarkStart w:id="91" w:name="_Toc327026123"/>
       <w:bookmarkStart w:id="92" w:name="_Toc327097244"/>
+      <w:bookmarkStart w:id="93" w:name="_Toc327122403"/>
       <w:r>
         <w:rPr>
           <w:lang w:bidi="ar-SA"/>
         </w:rPr>
         <w:t>Risikoabschätzung</w:t>
       </w:r>
-      <w:bookmarkEnd w:id="91"/>
       <w:bookmarkEnd w:id="92"/>
+      <w:bookmarkEnd w:id="93"/>
     </w:p>
     <w:p>
       <w:pPr>
@@ -13419,16 +13572,16 @@
           <w:lang w:bidi="ar-SA"/>
         </w:rPr>
       </w:pPr>
-      <w:bookmarkStart w:id="93" w:name="_Toc327026124"/>
       <w:bookmarkStart w:id="94" w:name="_Toc327097245"/>
+      <w:bookmarkStart w:id="95" w:name="_Toc327122404"/>
       <w:r>
         <w:rPr>
           <w:lang w:bidi="ar-SA"/>
         </w:rPr>
         <w:t>Kosten-/Nutzenabschätzung</w:t>
       </w:r>
-      <w:bookmarkEnd w:id="93"/>
       <w:bookmarkEnd w:id="94"/>
+      <w:bookmarkEnd w:id="95"/>
     </w:p>
     <w:p>
       <w:pPr>
@@ -13484,8 +13637,8 @@
           <w:lang w:bidi="ar-SA"/>
         </w:rPr>
       </w:pPr>
-      <w:bookmarkStart w:id="95" w:name="_Toc327026125"/>
       <w:bookmarkStart w:id="96" w:name="_Toc327097246"/>
+      <w:bookmarkStart w:id="97" w:name="_Toc327122405"/>
       <w:r>
         <w:rPr>
           <w:lang w:bidi="ar-SA"/>
@@ -13493,8 +13646,8 @@
         <w:lastRenderedPageBreak/>
         <w:t>Anwendungsfalldiagramm</w:t>
       </w:r>
-      <w:bookmarkEnd w:id="95"/>
       <w:bookmarkEnd w:id="96"/>
+      <w:bookmarkEnd w:id="97"/>
     </w:p>
     <w:p>
       <w:pPr>
@@ -13581,7 +13734,7 @@
                     <a:blip r:embed="rId18" cstate="print">
                       <a:extLst>
                         <a:ext uri="{28A0092B-C50C-407E-A947-70E740481C1C}">
-                          <a14:useLocalDpi xmlns:a14="http://schemas.microsoft.com/office/drawing/2010/main" xmlns:wps="http://schemas.microsoft.com/office/word/2010/wordprocessingShape" xmlns:wpi="http://schemas.microsoft.com/office/word/2010/wordprocessingInk" xmlns:wpg="http://schemas.microsoft.com/office/word/2010/wordprocessingGroup" xmlns:w14="http://schemas.microsoft.com/office/word/2010/wordml" xmlns:w="http://schemas.openxmlformats.org/wordprocessingml/2006/main" xmlns:w10="urn:schemas-microsoft-com:office:word" xmlns:wp14="http://schemas.microsoft.com/office/word/2010/wordprocessingDrawing" xmlns:v="urn:schemas-microsoft-com:vml" xmlns:o="urn:schemas-microsoft-com:office:office" xmlns:mc="http://schemas.openxmlformats.org/markup-compatibility/2006" xmlns:wpc="http://schemas.microsoft.com/office/word/2010/wordprocessingCanvas" xmlns="" val="0"/>
+                          <a14:useLocalDpi xmlns="" xmlns:wpc="http://schemas.microsoft.com/office/word/2010/wordprocessingCanvas" xmlns:mc="http://schemas.openxmlformats.org/markup-compatibility/2006" xmlns:o="urn:schemas-microsoft-com:office:office" xmlns:v="urn:schemas-microsoft-com:vml" xmlns:wp14="http://schemas.microsoft.com/office/word/2010/wordprocessingDrawing" xmlns:w10="urn:schemas-microsoft-com:office:word" xmlns:w="http://schemas.openxmlformats.org/wordprocessingml/2006/main" xmlns:w14="http://schemas.microsoft.com/office/word/2010/wordml" xmlns:wpg="http://schemas.microsoft.com/office/word/2010/wordprocessingGroup" xmlns:wpi="http://schemas.microsoft.com/office/word/2010/wordprocessingInk" xmlns:wps="http://schemas.microsoft.com/office/word/2010/wordprocessingShape" xmlns:a14="http://schemas.microsoft.com/office/drawing/2010/main" val="0"/>
                         </a:ext>
                       </a:extLst>
                     </a:blip>
@@ -13612,7 +13765,7 @@
         <w:pStyle w:val="Beschriftung"/>
         <w:jc w:val="both"/>
       </w:pPr>
-      <w:bookmarkStart w:id="97" w:name="_Toc327090792"/>
+      <w:bookmarkStart w:id="98" w:name="_Toc327122353"/>
       <w:r>
         <w:t xml:space="preserve">Abbildung </w:t>
       </w:r>
@@ -13655,7 +13808,7 @@
         </w:rPr>
         <w:footnoteReference w:id="35"/>
       </w:r>
-      <w:bookmarkEnd w:id="97"/>
+      <w:bookmarkEnd w:id="98"/>
     </w:p>
     <w:p>
       <w:pPr>
@@ -13700,7 +13853,7 @@
                     <a:blip r:embed="rId19" cstate="print">
                       <a:extLst>
                         <a:ext uri="{28A0092B-C50C-407E-A947-70E740481C1C}">
-                          <a14:useLocalDpi xmlns:a14="http://schemas.microsoft.com/office/drawing/2010/main" xmlns:wps="http://schemas.microsoft.com/office/word/2010/wordprocessingShape" xmlns:wpi="http://schemas.microsoft.com/office/word/2010/wordprocessingInk" xmlns:wpg="http://schemas.microsoft.com/office/word/2010/wordprocessingGroup" xmlns:w14="http://schemas.microsoft.com/office/word/2010/wordml" xmlns:w="http://schemas.openxmlformats.org/wordprocessingml/2006/main" xmlns:w10="urn:schemas-microsoft-com:office:word" xmlns:wp14="http://schemas.microsoft.com/office/word/2010/wordprocessingDrawing" xmlns:v="urn:schemas-microsoft-com:vml" xmlns:o="urn:schemas-microsoft-com:office:office" xmlns:mc="http://schemas.openxmlformats.org/markup-compatibility/2006" xmlns:wpc="http://schemas.microsoft.com/office/word/2010/wordprocessingCanvas" xmlns="" val="0"/>
+                          <a14:useLocalDpi xmlns="" xmlns:wpc="http://schemas.microsoft.com/office/word/2010/wordprocessingCanvas" xmlns:mc="http://schemas.openxmlformats.org/markup-compatibility/2006" xmlns:o="urn:schemas-microsoft-com:office:office" xmlns:v="urn:schemas-microsoft-com:vml" xmlns:wp14="http://schemas.microsoft.com/office/word/2010/wordprocessingDrawing" xmlns:w10="urn:schemas-microsoft-com:office:word" xmlns:w="http://schemas.openxmlformats.org/wordprocessingml/2006/main" xmlns:w14="http://schemas.microsoft.com/office/word/2010/wordml" xmlns:wpg="http://schemas.microsoft.com/office/word/2010/wordprocessingGroup" xmlns:wpi="http://schemas.microsoft.com/office/word/2010/wordprocessingInk" xmlns:wps="http://schemas.microsoft.com/office/word/2010/wordprocessingShape" xmlns:a14="http://schemas.microsoft.com/office/drawing/2010/main" val="0"/>
                         </a:ext>
                       </a:extLst>
                     </a:blip>
@@ -13734,7 +13887,7 @@
           <w:lang w:bidi="ar-SA"/>
         </w:rPr>
       </w:pPr>
-      <w:bookmarkStart w:id="98" w:name="_Toc327090793"/>
+      <w:bookmarkStart w:id="99" w:name="_Toc327122354"/>
       <w:r>
         <w:t xml:space="preserve">Abbildung </w:t>
       </w:r>
@@ -13759,7 +13912,7 @@
       <w:r>
         <w:t xml:space="preserve"> Anwendungsfall "An Event teilenehmen" (überarbeitete Version)</w:t>
       </w:r>
-      <w:bookmarkEnd w:id="98"/>
+      <w:bookmarkEnd w:id="99"/>
     </w:p>
     <w:p>
       <w:pPr>
@@ -13862,7 +14015,7 @@
                     <a:blip r:embed="rId20" cstate="print">
                       <a:extLst>
                         <a:ext uri="{28A0092B-C50C-407E-A947-70E740481C1C}">
-                          <a14:useLocalDpi xmlns:a14="http://schemas.microsoft.com/office/drawing/2010/main" xmlns:wps="http://schemas.microsoft.com/office/word/2010/wordprocessingShape" xmlns:wpi="http://schemas.microsoft.com/office/word/2010/wordprocessingInk" xmlns:wpg="http://schemas.microsoft.com/office/word/2010/wordprocessingGroup" xmlns:w14="http://schemas.microsoft.com/office/word/2010/wordml" xmlns:w="http://schemas.openxmlformats.org/wordprocessingml/2006/main" xmlns:w10="urn:schemas-microsoft-com:office:word" xmlns:wp14="http://schemas.microsoft.com/office/word/2010/wordprocessingDrawing" xmlns:v="urn:schemas-microsoft-com:vml" xmlns:o="urn:schemas-microsoft-com:office:office" xmlns:mc="http://schemas.openxmlformats.org/markup-compatibility/2006" xmlns:wpc="http://schemas.microsoft.com/office/word/2010/wordprocessingCanvas" xmlns="" val="0"/>
+                          <a14:useLocalDpi xmlns="" xmlns:wpc="http://schemas.microsoft.com/office/word/2010/wordprocessingCanvas" xmlns:mc="http://schemas.openxmlformats.org/markup-compatibility/2006" xmlns:o="urn:schemas-microsoft-com:office:office" xmlns:v="urn:schemas-microsoft-com:vml" xmlns:wp14="http://schemas.microsoft.com/office/word/2010/wordprocessingDrawing" xmlns:w10="urn:schemas-microsoft-com:office:word" xmlns:w="http://schemas.openxmlformats.org/wordprocessingml/2006/main" xmlns:w14="http://schemas.microsoft.com/office/word/2010/wordml" xmlns:wpg="http://schemas.microsoft.com/office/word/2010/wordprocessingGroup" xmlns:wpi="http://schemas.microsoft.com/office/word/2010/wordprocessingInk" xmlns:wps="http://schemas.microsoft.com/office/word/2010/wordprocessingShape" xmlns:a14="http://schemas.microsoft.com/office/drawing/2010/main" val="0"/>
                         </a:ext>
                       </a:extLst>
                     </a:blip>
@@ -13896,7 +14049,7 @@
         <w:pStyle w:val="Beschriftung"/>
         <w:jc w:val="both"/>
       </w:pPr>
-      <w:bookmarkStart w:id="99" w:name="_Toc327090794"/>
+      <w:bookmarkStart w:id="100" w:name="_Toc327122355"/>
       <w:r>
         <w:t xml:space="preserve">Abbildung </w:t>
       </w:r>
@@ -13921,7 +14074,7 @@
       <w:r>
         <w:t xml:space="preserve"> Hierarchische Beziehung der Akteure</w:t>
       </w:r>
-      <w:bookmarkEnd w:id="99"/>
+      <w:bookmarkEnd w:id="100"/>
     </w:p>
     <w:p>
       <w:pPr>
@@ -13953,16 +14106,16 @@
           <w:lang w:bidi="ar-SA"/>
         </w:rPr>
       </w:pPr>
-      <w:bookmarkStart w:id="100" w:name="_Toc327026126"/>
       <w:bookmarkStart w:id="101" w:name="_Toc327097247"/>
+      <w:bookmarkStart w:id="102" w:name="_Toc327122406"/>
       <w:r>
         <w:rPr>
           <w:lang w:bidi="ar-SA"/>
         </w:rPr>
         <w:t>Szenarien</w:t>
       </w:r>
-      <w:bookmarkEnd w:id="100"/>
       <w:bookmarkEnd w:id="101"/>
+      <w:bookmarkEnd w:id="102"/>
     </w:p>
     <w:p>
       <w:pPr>
@@ -14185,16 +14338,16 @@
           <w:lang w:bidi="ar-SA"/>
         </w:rPr>
       </w:pPr>
-      <w:bookmarkStart w:id="102" w:name="_Toc327026127"/>
       <w:bookmarkStart w:id="103" w:name="_Toc327097248"/>
+      <w:bookmarkStart w:id="104" w:name="_Toc327122407"/>
       <w:r>
         <w:rPr>
           <w:lang w:bidi="ar-SA"/>
         </w:rPr>
         <w:t>Begriffslexikon/Glossar</w:t>
       </w:r>
-      <w:bookmarkEnd w:id="102"/>
       <w:bookmarkEnd w:id="103"/>
+      <w:bookmarkEnd w:id="104"/>
     </w:p>
     <w:p>
       <w:pPr>
@@ -14732,16 +14885,16 @@
           <w:lang w:bidi="ar-SA"/>
         </w:rPr>
       </w:pPr>
-      <w:bookmarkStart w:id="104" w:name="_Toc327026128"/>
       <w:bookmarkStart w:id="105" w:name="_Toc327097249"/>
+      <w:bookmarkStart w:id="106" w:name="_Toc327122408"/>
       <w:r>
         <w:rPr>
           <w:lang w:bidi="ar-SA"/>
         </w:rPr>
         <w:t>Lastenheft</w:t>
       </w:r>
-      <w:bookmarkEnd w:id="104"/>
       <w:bookmarkEnd w:id="105"/>
+      <w:bookmarkEnd w:id="106"/>
     </w:p>
     <w:p>
       <w:pPr>
@@ -15444,16 +15597,16 @@
           <w:lang w:bidi="ar-SA"/>
         </w:rPr>
       </w:pPr>
-      <w:bookmarkStart w:id="106" w:name="_Toc327026129"/>
       <w:bookmarkStart w:id="107" w:name="_Toc327097250"/>
+      <w:bookmarkStart w:id="108" w:name="_Toc327122409"/>
       <w:r>
         <w:rPr>
           <w:lang w:bidi="ar-SA"/>
         </w:rPr>
         <w:t>Pflichtenheft</w:t>
       </w:r>
-      <w:bookmarkEnd w:id="106"/>
       <w:bookmarkEnd w:id="107"/>
+      <w:bookmarkEnd w:id="108"/>
     </w:p>
     <w:p>
       <w:pPr>
@@ -15561,27 +15714,136 @@
         <w:t>i</w:t>
       </w:r>
       <w:r>
-        <w:t xml:space="preserve">siert wurden, wurden </w:t>
-      </w:r>
-      <w:r>
-        <w:rPr>
-          <w:rStyle w:val="Kommentarzeichen"/>
-        </w:rPr>
-        <w:commentReference w:id="108"/>
-      </w:r>
-      <w:commentRangeStart w:id="108"/>
-      <w:r>
-        <w:t>Mock-</w:t>
+        <w:t>siert wurden, wurden Mock-</w:t>
       </w:r>
       <w:proofErr w:type="spellStart"/>
       <w:r>
         <w:t>ups</w:t>
       </w:r>
-      <w:commentRangeEnd w:id="108"/>
       <w:proofErr w:type="spellEnd"/>
       <w:r>
         <w:t xml:space="preserve"> im Pflichtenheft analog zur Darstellung im Browser erstellt.</w:t>
       </w:r>
+      <w:r>
+        <w:t xml:space="preserve"> Die folgende Abbildung zeigt beispielhaft einen Mock-</w:t>
+      </w:r>
+      <w:proofErr w:type="spellStart"/>
+      <w:r>
+        <w:t>up</w:t>
+      </w:r>
+      <w:proofErr w:type="spellEnd"/>
+      <w:r>
+        <w:t xml:space="preserve"> für die </w:t>
+      </w:r>
+      <w:r>
+        <w:rPr>
+          <w:lang w:bidi="ar-SA"/>
+        </w:rPr>
+        <w:t>“Erstellung eines Events” (Funktionale Anforderung F60</w:t>
+      </w:r>
+      <w:r>
+        <w:t>):</w:t>
+      </w:r>
+    </w:p>
+    <w:p>
+      <w:pPr>
+        <w:keepNext/>
+        <w:spacing w:after="200" w:line="360" w:lineRule="auto"/>
+        <w:jc w:val="both"/>
+      </w:pPr>
+      <w:r>
+        <w:rPr>
+          <w:noProof/>
+          <w:lang w:eastAsia="de-DE" w:bidi="ar-SA"/>
+        </w:rPr>
+        <w:lastRenderedPageBreak/>
+        <w:drawing>
+          <wp:inline distT="0" distB="0" distL="0" distR="0">
+            <wp:extent cx="5761355" cy="4373077"/>
+            <wp:effectExtent l="19050" t="0" r="0" b="0"/>
+            <wp:docPr id="5" name="Bild 1" descr="C:\Users\Alexander\Desktop\Eventalizer\Eventalizer\Dokumente\Abschlussbericht\Artefakte\Mockup - Event organisieren.png"/>
+            <wp:cNvGraphicFramePr>
+              <a:graphicFrameLocks xmlns:a="http://schemas.openxmlformats.org/drawingml/2006/main" noChangeAspect="1"/>
+            </wp:cNvGraphicFramePr>
+            <a:graphic xmlns:a="http://schemas.openxmlformats.org/drawingml/2006/main">
+              <a:graphicData uri="http://schemas.openxmlformats.org/drawingml/2006/picture">
+                <pic:pic xmlns:pic="http://schemas.openxmlformats.org/drawingml/2006/picture">
+                  <pic:nvPicPr>
+                    <pic:cNvPr id="0" name="Picture 1" descr="C:\Users\Alexander\Desktop\Eventalizer\Eventalizer\Dokumente\Abschlussbericht\Artefakte\Mockup - Event organisieren.png"/>
+                    <pic:cNvPicPr>
+                      <a:picLocks noChangeAspect="1" noChangeArrowheads="1"/>
+                    </pic:cNvPicPr>
+                  </pic:nvPicPr>
+                  <pic:blipFill>
+                    <a:blip r:embed="rId21" cstate="print"/>
+                    <a:srcRect/>
+                    <a:stretch>
+                      <a:fillRect/>
+                    </a:stretch>
+                  </pic:blipFill>
+                  <pic:spPr bwMode="auto">
+                    <a:xfrm>
+                      <a:off x="0" y="0"/>
+                      <a:ext cx="5761355" cy="4373077"/>
+                    </a:xfrm>
+                    <a:prstGeom prst="rect">
+                      <a:avLst/>
+                    </a:prstGeom>
+                    <a:noFill/>
+                    <a:ln w="9525">
+                      <a:noFill/>
+                      <a:miter lim="800000"/>
+                      <a:headEnd/>
+                      <a:tailEnd/>
+                    </a:ln>
+                  </pic:spPr>
+                </pic:pic>
+              </a:graphicData>
+            </a:graphic>
+          </wp:inline>
+        </w:drawing>
+      </w:r>
+    </w:p>
+    <w:p>
+      <w:pPr>
+        <w:pStyle w:val="Beschriftung"/>
+        <w:jc w:val="both"/>
+      </w:pPr>
+      <w:bookmarkStart w:id="109" w:name="_Toc327122356"/>
+      <w:r>
+        <w:t xml:space="preserve">Abbildung </w:t>
+      </w:r>
+      <w:fldSimple w:instr=" SEQ Abbildung \* ARABIC ">
+        <w:r>
+          <w:rPr>
+            <w:noProof/>
+          </w:rPr>
+          <w:t>5</w:t>
+        </w:r>
+      </w:fldSimple>
+      <w:r>
+        <w:t xml:space="preserve"> Mock-</w:t>
+      </w:r>
+      <w:proofErr w:type="spellStart"/>
+      <w:r>
+        <w:t>up</w:t>
+      </w:r>
+      <w:proofErr w:type="spellEnd"/>
+      <w:r>
+        <w:t xml:space="preserve"> für die</w:t>
+      </w:r>
+      <w:r>
+        <w:t xml:space="preserve"> </w:t>
+      </w:r>
+      <w:r>
+        <w:t>“Erstellung eines Events” (Funktionale Anforderung F60)</w:t>
+      </w:r>
+      <w:bookmarkEnd w:id="109"/>
+    </w:p>
+    <w:p>
+      <w:pPr>
+        <w:pStyle w:val="Textkrper"/>
+      </w:pPr>
     </w:p>
     <w:p>
       <w:pPr>
@@ -15620,14 +15882,132 @@
         <w:rPr>
           <w:lang w:bidi="ar-SA"/>
         </w:rPr>
-        <w:t xml:space="preserve">bankmodell entspricht und im Folgenden auch so bezeichnet und als solches verwendet wird, war das Domänenklassenmodell. Beim ersten Entwurf des Datenbankschemas wurde ein besonderer Fokus auf das Normalisierungskonzept gelegt. Die Verwendung der dritten </w:t>
+        <w:t>bankmodell entspricht und im Folgenden auch so bezeichnet und als solches verwendet wird, war das Domänenklassenmodell. Beim ersten Entwurf des Datenbankschemas wurde ein besonderer Fokus auf das Normalisierungskonzept gelegt. Die Verwendung der dritten Normalform sollte verhindern, dass Daten bei der Erstellung redundant gespeichert werden und die Daten im Betrieb bei Änderungen konsistent bleiben. Im Anschluss wurde an wen</w:t>
+      </w:r>
+      <w:r>
+        <w:rPr>
+          <w:lang w:bidi="ar-SA"/>
+        </w:rPr>
+        <w:t>i</w:t>
+      </w:r>
+      <w:r>
+        <w:rPr>
+          <w:lang w:bidi="ar-SA"/>
+        </w:rPr>
+        <w:t xml:space="preserve">gen ausgewählten Tabellen im Hinblick auf eine Performanceverbesserung eine </w:t>
+      </w:r>
+      <w:proofErr w:type="spellStart"/>
+      <w:r>
+        <w:rPr>
+          <w:lang w:bidi="ar-SA"/>
+        </w:rPr>
+        <w:t>Denormalisierung</w:t>
+      </w:r>
+      <w:proofErr w:type="spellEnd"/>
+      <w:r>
+        <w:rPr>
+          <w:lang w:bidi="ar-SA"/>
+        </w:rPr>
+        <w:t xml:space="preserve"> vorgenommen. So wurde das Attribut </w:t>
+      </w:r>
+      <w:proofErr w:type="spellStart"/>
+      <w:r>
+        <w:rPr>
+          <w:i/>
+          <w:lang w:bidi="ar-SA"/>
+        </w:rPr>
+        <w:t>anzahlTeilnehmer</w:t>
+      </w:r>
+      <w:proofErr w:type="spellEnd"/>
+      <w:r>
+        <w:rPr>
+          <w:lang w:bidi="ar-SA"/>
+        </w:rPr>
+        <w:t xml:space="preserve"> in der Tabelle Event hinzugefügt. Die Anzahl der Teilnehmer ließe sich auch über die Tabelle Teilnehmer berechnen, in dem nur die Anzahl der Datensätze gezählt werden, die die gesuchte </w:t>
+      </w:r>
+      <w:proofErr w:type="spellStart"/>
+      <w:r>
+        <w:rPr>
+          <w:i/>
+          <w:lang w:bidi="ar-SA"/>
+        </w:rPr>
+        <w:t>idEvent</w:t>
+      </w:r>
+      <w:proofErr w:type="spellEnd"/>
+      <w:r>
+        <w:rPr>
+          <w:lang w:bidi="ar-SA"/>
+        </w:rPr>
+        <w:t xml:space="preserve"> aufweisen. Da die Suche Events mit freien Plätzen oder die Detailansicht eines Events einige der häufigsten Abfragen sein wird, erfolgt mit der Auslagerung des Wertes in ein Attribut </w:t>
       </w:r>
       <w:r>
         <w:rPr>
           <w:lang w:bidi="ar-SA"/>
         </w:rPr>
         <w:lastRenderedPageBreak/>
-        <w:t>Normalform sollte verhindern, dass Daten bei der Erstellung redundant gespeichert werden und die Daten im Betrieb bei Änderungen konsistent bleiben. Im Anschluss wurde an wen</w:t>
+        <w:t xml:space="preserve">eine Performancesteigerung. Bei jeder Anmeldung oder Absage an einem Event muss dafür nun ein Update auf das Attribut </w:t>
+      </w:r>
+      <w:proofErr w:type="spellStart"/>
+      <w:r>
+        <w:rPr>
+          <w:i/>
+          <w:lang w:bidi="ar-SA"/>
+        </w:rPr>
+        <w:t>anzahlTeilnehmer</w:t>
+      </w:r>
+      <w:proofErr w:type="spellEnd"/>
+      <w:r>
+        <w:rPr>
+          <w:lang w:bidi="ar-SA"/>
+        </w:rPr>
+        <w:t xml:space="preserve"> erfolgen. </w:t>
+      </w:r>
+    </w:p>
+    <w:p>
+      <w:pPr>
+        <w:pStyle w:val="Textkrper"/>
+        <w:rPr>
+          <w:lang w:bidi="ar-SA"/>
+        </w:rPr>
+      </w:pPr>
+      <w:r>
+        <w:rPr>
+          <w:lang w:bidi="ar-SA"/>
+        </w:rPr>
+        <w:t xml:space="preserve">Als eines der Hauptdesignelemente haben wir uns darauf verständigt soweit es sinnvoll ist </w:t>
+      </w:r>
+      <w:proofErr w:type="spellStart"/>
+      <w:r>
+        <w:rPr>
+          <w:lang w:bidi="ar-SA"/>
+        </w:rPr>
+        <w:t>Surrogatschlüssel</w:t>
+      </w:r>
+      <w:proofErr w:type="spellEnd"/>
+      <w:r>
+        <w:rPr>
+          <w:lang w:bidi="ar-SA"/>
+        </w:rPr>
+        <w:t xml:space="preserve"> in den Tabellen zu nutzen. Es wurden numerisch fortlaufende künstliche Schlüssel gewählt, da dieses am einfachsten und sehr gebräuchlich</w:t>
+      </w:r>
+      <w:r>
+        <w:rPr>
+          <w:lang w:bidi="ar-SA"/>
+        </w:rPr>
+        <w:t xml:space="preserve"> ist.</w:t>
+      </w:r>
+      <w:r>
+        <w:rPr>
+          <w:rStyle w:val="Funotenzeichen"/>
+          <w:lang w:bidi="ar-SA"/>
+        </w:rPr>
+        <w:footnoteReference w:id="42"/>
+      </w:r>
+      <w:r>
+        <w:rPr>
+          <w:lang w:bidi="ar-SA"/>
+        </w:rPr>
+        <w:t xml:space="preserve"> Im Kontext der pr</w:t>
       </w:r>
       <w:r>
         <w:rPr>
@@ -15639,36 +16019,50 @@
         <w:rPr>
           <w:lang w:bidi="ar-SA"/>
         </w:rPr>
-        <w:t xml:space="preserve">gen ausgewählten Tabellen im Hinblick auf eine Performanceverbesserung eine </w:t>
+        <w:t xml:space="preserve">vaten Nachrichten wurde allerdings auf den Einsatz eines </w:t>
       </w:r>
       <w:proofErr w:type="spellStart"/>
       <w:r>
         <w:rPr>
           <w:lang w:bidi="ar-SA"/>
         </w:rPr>
-        <w:t>Denormalisierung</w:t>
+        <w:t>Surrogatschlüssels</w:t>
       </w:r>
       <w:proofErr w:type="spellEnd"/>
       <w:r>
         <w:rPr>
           <w:lang w:bidi="ar-SA"/>
         </w:rPr>
-        <w:t xml:space="preserve"> vorgenommen. So wurde das Attribut </w:t>
+        <w:t xml:space="preserve"> verzichtet, da hier eine </w:t>
       </w:r>
       <w:proofErr w:type="spellStart"/>
       <w:r>
         <w:rPr>
+          <w:lang w:bidi="ar-SA"/>
+        </w:rPr>
+        <w:t>Kardinalität</w:t>
+      </w:r>
+      <w:proofErr w:type="spellEnd"/>
+      <w:r>
+        <w:rPr>
+          <w:lang w:bidi="ar-SA"/>
+        </w:rPr>
+        <w:t xml:space="preserve"> von n:m mit dem Benutzer vorliegt. Diese wird durch eine zusätzliche Tabelle (</w:t>
+      </w:r>
+      <w:proofErr w:type="spellStart"/>
+      <w:r>
+        <w:rPr>
           <w:i/>
           <w:lang w:bidi="ar-SA"/>
         </w:rPr>
-        <w:t>anzahlTeilnehmer</w:t>
+        <w:t>PrivMsgAn</w:t>
       </w:r>
       <w:proofErr w:type="spellEnd"/>
       <w:r>
         <w:rPr>
           <w:lang w:bidi="ar-SA"/>
         </w:rPr>
-        <w:t xml:space="preserve"> in der Tabelle Event hinzugefügt. Die Anzahl der Teilnehmer ließe sich auch über die Tabelle Teilnehmer berechnen, in dem nur die Anzahl der Datensätze gezählt werden, die die gesuchte </w:t>
+        <w:t xml:space="preserve">) umgesetzt, welche die Primärschlüssel der beiden Tabellen Benutzer und </w:t>
       </w:r>
       <w:proofErr w:type="spellStart"/>
       <w:r>
@@ -15676,227 +16070,95 @@
           <w:i/>
           <w:lang w:bidi="ar-SA"/>
         </w:rPr>
-        <w:t>idEvent</w:t>
+        <w:t>PrivMsg</w:t>
       </w:r>
       <w:proofErr w:type="spellEnd"/>
       <w:r>
         <w:rPr>
           <w:lang w:bidi="ar-SA"/>
         </w:rPr>
-        <w:t xml:space="preserve"> aufweisen. Da die Suche Events mit freien Plätzen oder die Detailansicht eines Events einige der häufigsten Abfragen sein wird, erfolgt mit der Auslagerung des Wertes in ein Attribut eine Performancesteigerung. Bei jeder Anmeldung oder Absage an einem Event muss dafür nun ein Update auf das Attribut </w:t>
-      </w:r>
-      <w:proofErr w:type="spellStart"/>
+        <w:t xml:space="preserve"> als Fremdschlüssel enthält. Hierdurch wird die n:m-Beziehung in zwei 1:n-Beziehungen aufgelöst.</w:t>
+      </w:r>
+    </w:p>
+    <w:p>
+      <w:pPr>
+        <w:pStyle w:val="Textkrper"/>
+        <w:rPr>
+          <w:lang w:bidi="ar-SA"/>
+        </w:rPr>
+      </w:pPr>
+      <w:r>
+        <w:rPr>
+          <w:lang w:bidi="ar-SA"/>
+        </w:rPr>
+        <w:t xml:space="preserve">Im Domänenklassenmodell hat der Benutzer die beiden Attribute </w:t>
+      </w:r>
       <w:r>
         <w:rPr>
           <w:i/>
           <w:lang w:bidi="ar-SA"/>
         </w:rPr>
-        <w:t>anzahlTeilnehmer</w:t>
-      </w:r>
-      <w:proofErr w:type="spellEnd"/>
-      <w:r>
-        <w:rPr>
-          <w:lang w:bidi="ar-SA"/>
-        </w:rPr>
-        <w:t xml:space="preserve"> erfolgen. </w:t>
-      </w:r>
-    </w:p>
-    <w:p>
-      <w:pPr>
-        <w:pStyle w:val="Textkrper"/>
-        <w:rPr>
-          <w:lang w:bidi="ar-SA"/>
-        </w:rPr>
-      </w:pPr>
-      <w:r>
-        <w:rPr>
-          <w:lang w:bidi="ar-SA"/>
-        </w:rPr>
-        <w:t xml:space="preserve">Als eines der Hauptdesignelemente haben wir uns darauf verständigt soweit es sinnvoll ist </w:t>
-      </w:r>
-      <w:proofErr w:type="spellStart"/>
-      <w:r>
-        <w:rPr>
-          <w:lang w:bidi="ar-SA"/>
-        </w:rPr>
-        <w:t>Surrogatschlüssel</w:t>
-      </w:r>
-      <w:proofErr w:type="spellEnd"/>
-      <w:r>
-        <w:rPr>
-          <w:lang w:bidi="ar-SA"/>
-        </w:rPr>
-        <w:t xml:space="preserve"> in den Tabellen zu nutzen. Es wurden numerisch fortlaufende künstliche Schlüssel gewählt, da dieses am einfachsten und sehr gebräuchlich</w:t>
-      </w:r>
-      <w:r>
-        <w:rPr>
-          <w:lang w:bidi="ar-SA"/>
-        </w:rPr>
-        <w:t xml:space="preserve"> ist.</w:t>
-      </w:r>
-      <w:r>
-        <w:rPr>
-          <w:rStyle w:val="Funotenzeichen"/>
-          <w:lang w:bidi="ar-SA"/>
-        </w:rPr>
-        <w:footnoteReference w:id="42"/>
-      </w:r>
-      <w:r>
-        <w:rPr>
-          <w:lang w:bidi="ar-SA"/>
-        </w:rPr>
-        <w:t xml:space="preserve"> Im Kontext der pr</w:t>
-      </w:r>
-      <w:r>
-        <w:rPr>
-          <w:lang w:bidi="ar-SA"/>
-        </w:rPr>
-        <w:t>i</w:t>
-      </w:r>
-      <w:r>
-        <w:rPr>
-          <w:lang w:bidi="ar-SA"/>
-        </w:rPr>
-        <w:t xml:space="preserve">vaten Nachrichten wurde allerdings auf den Einsatz eines </w:t>
-      </w:r>
-      <w:proofErr w:type="spellStart"/>
-      <w:r>
-        <w:rPr>
-          <w:lang w:bidi="ar-SA"/>
-        </w:rPr>
-        <w:t>Surrogatschlüssels</w:t>
-      </w:r>
-      <w:proofErr w:type="spellEnd"/>
-      <w:r>
-        <w:rPr>
-          <w:lang w:bidi="ar-SA"/>
-        </w:rPr>
-        <w:t xml:space="preserve"> verzichtet, da hier eine </w:t>
-      </w:r>
-      <w:proofErr w:type="spellStart"/>
-      <w:r>
-        <w:rPr>
-          <w:lang w:bidi="ar-SA"/>
-        </w:rPr>
-        <w:t>Kardinalität</w:t>
-      </w:r>
-      <w:proofErr w:type="spellEnd"/>
-      <w:r>
-        <w:rPr>
-          <w:lang w:bidi="ar-SA"/>
-        </w:rPr>
-        <w:t xml:space="preserve"> von n:m mit dem Benutzer vorliegt. Diese wird durch eine zusätzliche Tabelle (</w:t>
-      </w:r>
-      <w:proofErr w:type="spellStart"/>
+        <w:t>Freundesliste</w:t>
+      </w:r>
+      <w:r>
+        <w:rPr>
+          <w:lang w:bidi="ar-SA"/>
+        </w:rPr>
+        <w:t xml:space="preserve"> und </w:t>
+      </w:r>
       <w:r>
         <w:rPr>
           <w:i/>
           <w:lang w:bidi="ar-SA"/>
         </w:rPr>
-        <w:t>PrivMsgAn</w:t>
-      </w:r>
-      <w:proofErr w:type="spellEnd"/>
-      <w:r>
-        <w:rPr>
-          <w:lang w:bidi="ar-SA"/>
-        </w:rPr>
-        <w:t xml:space="preserve">) umgesetzt, welche die Primärschlüssel der beiden Tabellen Benutzer und </w:t>
-      </w:r>
-      <w:proofErr w:type="spellStart"/>
+        <w:t>Blockie</w:t>
+      </w:r>
       <w:r>
         <w:rPr>
           <w:i/>
           <w:lang w:bidi="ar-SA"/>
         </w:rPr>
-        <w:t>PrivMsg</w:t>
-      </w:r>
-      <w:proofErr w:type="spellEnd"/>
-      <w:r>
-        <w:rPr>
-          <w:lang w:bidi="ar-SA"/>
-        </w:rPr>
-        <w:t xml:space="preserve"> als Fremdschlüssel enthält. Hierdurch wird die n:m-Beziehung in zwei 1:n-Beziehungen aufgelöst.</w:t>
-      </w:r>
-    </w:p>
-    <w:p>
-      <w:pPr>
-        <w:pStyle w:val="Textkrper"/>
-        <w:rPr>
-          <w:lang w:bidi="ar-SA"/>
-        </w:rPr>
-      </w:pPr>
-      <w:r>
-        <w:rPr>
-          <w:lang w:bidi="ar-SA"/>
-        </w:rPr>
-        <w:t xml:space="preserve">Im Domänenklassenmodell hat der Benutzer die beiden Attribute </w:t>
+        <w:t>r</w:t>
       </w:r>
       <w:r>
         <w:rPr>
           <w:i/>
           <w:lang w:bidi="ar-SA"/>
         </w:rPr>
-        <w:t>Freundesliste</w:t>
-      </w:r>
-      <w:r>
-        <w:rPr>
-          <w:lang w:bidi="ar-SA"/>
-        </w:rPr>
-        <w:t xml:space="preserve"> und </w:t>
-      </w:r>
-      <w:r>
-        <w:rPr>
-          <w:i/>
-          <w:lang w:bidi="ar-SA"/>
-        </w:rPr>
-        <w:t>Blockie</w:t>
-      </w:r>
-      <w:r>
-        <w:rPr>
-          <w:i/>
+        <w:t>liste</w:t>
+      </w:r>
+      <w:r>
+        <w:rPr>
+          <w:lang w:bidi="ar-SA"/>
+        </w:rPr>
+        <w:t xml:space="preserve">. Diese </w:t>
+      </w:r>
+      <w:commentRangeStart w:id="110"/>
+      <w:r>
+        <w:rPr>
+          <w:lang w:bidi="ar-SA"/>
+        </w:rPr>
+        <w:t>wurden zunächst als zwei eigenständige Tabellen in das Datenbankmodell übe</w:t>
+      </w:r>
+      <w:r>
+        <w:rPr>
           <w:lang w:bidi="ar-SA"/>
         </w:rPr>
         <w:t>r</w:t>
       </w:r>
       <w:r>
         <w:rPr>
-          <w:i/>
-          <w:lang w:bidi="ar-SA"/>
-        </w:rPr>
-        <w:t>liste</w:t>
-      </w:r>
-      <w:r>
-        <w:rPr>
-          <w:lang w:bidi="ar-SA"/>
-        </w:rPr>
-        <w:t xml:space="preserve">. Diese </w:t>
-      </w:r>
-      <w:commentRangeStart w:id="109"/>
-      <w:r>
-        <w:rPr>
-          <w:lang w:bidi="ar-SA"/>
-        </w:rPr>
-        <w:t>wurden zunächst als zwei eigenständige Tabellen in das Datenbankmodell übe</w:t>
-      </w:r>
-      <w:r>
-        <w:rPr>
-          <w:lang w:bidi="ar-SA"/>
-        </w:rPr>
-        <w:t>r</w:t>
-      </w:r>
-      <w:r>
-        <w:rPr>
           <w:lang w:bidi="ar-SA"/>
         </w:rPr>
         <w:t>nommen.</w:t>
       </w:r>
-      <w:commentRangeEnd w:id="109"/>
+      <w:commentRangeEnd w:id="110"/>
       <w:r>
         <w:rPr>
           <w:rStyle w:val="Kommentarzeichen"/>
           <w:color w:val="auto"/>
         </w:rPr>
-        <w:commentReference w:id="109"/>
+        <w:commentReference w:id="110"/>
       </w:r>
     </w:p>
     <w:p>
@@ -15926,10 +16188,10 @@
                     <pic:cNvPicPr/>
                   </pic:nvPicPr>
                   <pic:blipFill>
-                    <a:blip r:embed="rId21" cstate="print">
+                    <a:blip r:embed="rId22" cstate="print">
                       <a:extLst>
                         <a:ext uri="{28A0092B-C50C-407E-A947-70E740481C1C}">
-                          <a14:useLocalDpi xmlns:a14="http://schemas.microsoft.com/office/drawing/2010/main" xmlns:wps="http://schemas.microsoft.com/office/word/2010/wordprocessingShape" xmlns:wpi="http://schemas.microsoft.com/office/word/2010/wordprocessingInk" xmlns:wpg="http://schemas.microsoft.com/office/word/2010/wordprocessingGroup" xmlns:w14="http://schemas.microsoft.com/office/word/2010/wordml" xmlns:w="http://schemas.openxmlformats.org/wordprocessingml/2006/main" xmlns:w10="urn:schemas-microsoft-com:office:word" xmlns:wp14="http://schemas.microsoft.com/office/word/2010/wordprocessingDrawing" xmlns:v="urn:schemas-microsoft-com:vml" xmlns:o="urn:schemas-microsoft-com:office:office" xmlns:mc="http://schemas.openxmlformats.org/markup-compatibility/2006" xmlns:wpc="http://schemas.microsoft.com/office/word/2010/wordprocessingCanvas" xmlns="" val="0"/>
+                          <a14:useLocalDpi xmlns="" xmlns:wpc="http://schemas.microsoft.com/office/word/2010/wordprocessingCanvas" xmlns:mc="http://schemas.openxmlformats.org/markup-compatibility/2006" xmlns:o="urn:schemas-microsoft-com:office:office" xmlns:v="urn:schemas-microsoft-com:vml" xmlns:wp14="http://schemas.microsoft.com/office/word/2010/wordprocessingDrawing" xmlns:w10="urn:schemas-microsoft-com:office:word" xmlns:w="http://schemas.openxmlformats.org/wordprocessingml/2006/main" xmlns:w14="http://schemas.microsoft.com/office/word/2010/wordml" xmlns:wpg="http://schemas.microsoft.com/office/word/2010/wordprocessingGroup" xmlns:wpi="http://schemas.microsoft.com/office/word/2010/wordprocessingInk" xmlns:wps="http://schemas.microsoft.com/office/word/2010/wordprocessingShape" xmlns:a14="http://schemas.microsoft.com/office/drawing/2010/main" val="0"/>
                         </a:ext>
                       </a:extLst>
                     </a:blip>
@@ -15958,7 +16220,7 @@
         <w:pStyle w:val="Beschriftung"/>
         <w:jc w:val="both"/>
       </w:pPr>
-      <w:bookmarkStart w:id="110" w:name="_Toc327090795"/>
+      <w:bookmarkStart w:id="111" w:name="_Toc327122357"/>
       <w:r>
         <w:t xml:space="preserve">Abbildung </w:t>
       </w:r>
@@ -15975,7 +16237,7 @@
         <w:rPr>
           <w:noProof/>
         </w:rPr>
-        <w:t>5</w:t>
+        <w:t>6</w:t>
       </w:r>
       <w:r>
         <w:fldChar w:fldCharType="end"/>
@@ -15989,7 +16251,7 @@
         </w:rPr>
         <w:footnoteReference w:id="43"/>
       </w:r>
-      <w:bookmarkEnd w:id="110"/>
+      <w:bookmarkEnd w:id="111"/>
     </w:p>
     <w:p>
       <w:pPr>
@@ -16052,16 +16314,16 @@
       <w:r>
         <w:t xml:space="preserve">Die Bezeichnung der Tabellen unterschied sich ebenso, sodass lediglich die Metadaten für den </w:t>
       </w:r>
-      <w:commentRangeStart w:id="111"/>
+      <w:commentRangeStart w:id="112"/>
       <w:r>
         <w:t>Unterschied sorgten.</w:t>
       </w:r>
-      <w:commentRangeEnd w:id="111"/>
+      <w:commentRangeEnd w:id="112"/>
       <w:r>
         <w:rPr>
           <w:rStyle w:val="Kommentarzeichen"/>
         </w:rPr>
-        <w:commentReference w:id="111"/>
+        <w:commentReference w:id="112"/>
       </w:r>
     </w:p>
     <w:p>
@@ -16092,10 +16354,10 @@
                     <pic:cNvPicPr/>
                   </pic:nvPicPr>
                   <pic:blipFill>
-                    <a:blip r:embed="rId22" cstate="print">
+                    <a:blip r:embed="rId23" cstate="print">
                       <a:extLst>
                         <a:ext uri="{28A0092B-C50C-407E-A947-70E740481C1C}">
-                          <a14:useLocalDpi xmlns:a14="http://schemas.microsoft.com/office/drawing/2010/main" xmlns:wps="http://schemas.microsoft.com/office/word/2010/wordprocessingShape" xmlns:wpi="http://schemas.microsoft.com/office/word/2010/wordprocessingInk" xmlns:wpg="http://schemas.microsoft.com/office/word/2010/wordprocessingGroup" xmlns:w14="http://schemas.microsoft.com/office/word/2010/wordml" xmlns:w="http://schemas.openxmlformats.org/wordprocessingml/2006/main" xmlns:w10="urn:schemas-microsoft-com:office:word" xmlns:wp14="http://schemas.microsoft.com/office/word/2010/wordprocessingDrawing" xmlns:v="urn:schemas-microsoft-com:vml" xmlns:o="urn:schemas-microsoft-com:office:office" xmlns:mc="http://schemas.openxmlformats.org/markup-compatibility/2006" xmlns:wpc="http://schemas.microsoft.com/office/word/2010/wordprocessingCanvas" xmlns="" val="0"/>
+                          <a14:useLocalDpi xmlns="" xmlns:wpc="http://schemas.microsoft.com/office/word/2010/wordprocessingCanvas" xmlns:mc="http://schemas.openxmlformats.org/markup-compatibility/2006" xmlns:o="urn:schemas-microsoft-com:office:office" xmlns:v="urn:schemas-microsoft-com:vml" xmlns:wp14="http://schemas.microsoft.com/office/word/2010/wordprocessingDrawing" xmlns:w10="urn:schemas-microsoft-com:office:word" xmlns:w="http://schemas.openxmlformats.org/wordprocessingml/2006/main" xmlns:w14="http://schemas.microsoft.com/office/word/2010/wordml" xmlns:wpg="http://schemas.microsoft.com/office/word/2010/wordprocessingGroup" xmlns:wpi="http://schemas.microsoft.com/office/word/2010/wordprocessingInk" xmlns:wps="http://schemas.microsoft.com/office/word/2010/wordprocessingShape" xmlns:a14="http://schemas.microsoft.com/office/drawing/2010/main" val="0"/>
                         </a:ext>
                       </a:extLst>
                     </a:blip>
@@ -16124,7 +16386,7 @@
         <w:pStyle w:val="Beschriftung"/>
         <w:jc w:val="both"/>
       </w:pPr>
-      <w:bookmarkStart w:id="112" w:name="_Toc327090796"/>
+      <w:bookmarkStart w:id="113" w:name="_Toc327122358"/>
       <w:r>
         <w:t xml:space="preserve">Abbildung </w:t>
       </w:r>
@@ -16141,7 +16403,7 @@
         <w:rPr>
           <w:noProof/>
         </w:rPr>
-        <w:t>6</w:t>
+        <w:t>7</w:t>
       </w:r>
       <w:r>
         <w:fldChar w:fldCharType="end"/>
@@ -16170,7 +16432,7 @@
         </w:rPr>
         <w:footnoteReference w:id="44"/>
       </w:r>
-      <w:bookmarkEnd w:id="112"/>
+      <w:bookmarkEnd w:id="113"/>
     </w:p>
     <w:p>
       <w:pPr>
@@ -16304,10 +16566,10 @@
                     <pic:cNvPicPr/>
                   </pic:nvPicPr>
                   <pic:blipFill>
-                    <a:blip r:embed="rId23" cstate="print">
+                    <a:blip r:embed="rId24" cstate="print">
                       <a:extLst>
                         <a:ext uri="{28A0092B-C50C-407E-A947-70E740481C1C}">
-                          <a14:useLocalDpi xmlns:a14="http://schemas.microsoft.com/office/drawing/2010/main" xmlns:wps="http://schemas.microsoft.com/office/word/2010/wordprocessingShape" xmlns:wpi="http://schemas.microsoft.com/office/word/2010/wordprocessingInk" xmlns:wpg="http://schemas.microsoft.com/office/word/2010/wordprocessingGroup" xmlns:w14="http://schemas.microsoft.com/office/word/2010/wordml" xmlns:w="http://schemas.openxmlformats.org/wordprocessingml/2006/main" xmlns:w10="urn:schemas-microsoft-com:office:word" xmlns:wp14="http://schemas.microsoft.com/office/word/2010/wordprocessingDrawing" xmlns:v="urn:schemas-microsoft-com:vml" xmlns:o="urn:schemas-microsoft-com:office:office" xmlns:mc="http://schemas.openxmlformats.org/markup-compatibility/2006" xmlns:wpc="http://schemas.microsoft.com/office/word/2010/wordprocessingCanvas" xmlns="" val="0"/>
+                          <a14:useLocalDpi xmlns="" xmlns:wpc="http://schemas.microsoft.com/office/word/2010/wordprocessingCanvas" xmlns:mc="http://schemas.openxmlformats.org/markup-compatibility/2006" xmlns:o="urn:schemas-microsoft-com:office:office" xmlns:v="urn:schemas-microsoft-com:vml" xmlns:wp14="http://schemas.microsoft.com/office/word/2010/wordprocessingDrawing" xmlns:w10="urn:schemas-microsoft-com:office:word" xmlns:w="http://schemas.openxmlformats.org/wordprocessingml/2006/main" xmlns:w14="http://schemas.microsoft.com/office/word/2010/wordml" xmlns:wpg="http://schemas.microsoft.com/office/word/2010/wordprocessingGroup" xmlns:wpi="http://schemas.microsoft.com/office/word/2010/wordprocessingInk" xmlns:wps="http://schemas.microsoft.com/office/word/2010/wordprocessingShape" xmlns:a14="http://schemas.microsoft.com/office/drawing/2010/main" val="0"/>
                         </a:ext>
                       </a:extLst>
                     </a:blip>
@@ -16336,7 +16598,7 @@
         <w:pStyle w:val="Beschriftung"/>
         <w:jc w:val="both"/>
       </w:pPr>
-      <w:bookmarkStart w:id="113" w:name="_Toc327090797"/>
+      <w:bookmarkStart w:id="114" w:name="_Toc327122359"/>
       <w:r>
         <w:t xml:space="preserve">Abbildung </w:t>
       </w:r>
@@ -16353,7 +16615,7 @@
         <w:rPr>
           <w:noProof/>
         </w:rPr>
-        <w:t>7</w:t>
+        <w:t>8</w:t>
       </w:r>
       <w:r>
         <w:fldChar w:fldCharType="end"/>
@@ -16367,7 +16629,7 @@
         </w:rPr>
         <w:footnoteReference w:id="45"/>
       </w:r>
-      <w:bookmarkEnd w:id="113"/>
+      <w:bookmarkEnd w:id="114"/>
     </w:p>
     <w:p>
       <w:pPr>
@@ -16412,7 +16674,7 @@
       <w:r>
         <w:t xml:space="preserve">Die finale Modellierung sieht </w:t>
       </w:r>
-      <w:commentRangeStart w:id="114"/>
+      <w:commentRangeStart w:id="115"/>
       <w:r>
         <w:t xml:space="preserve">nun eine Tabelle </w:t>
       </w:r>
@@ -16432,12 +16694,12 @@
       <w:r>
         <w:t>sel vor, welcher die Oberkategorie darstellt</w:t>
       </w:r>
-      <w:commentRangeEnd w:id="114"/>
+      <w:commentRangeEnd w:id="115"/>
       <w:r>
         <w:rPr>
           <w:rStyle w:val="Kommentarzeichen"/>
         </w:rPr>
-        <w:commentReference w:id="114"/>
+        <w:commentReference w:id="115"/>
       </w:r>
       <w:r>
         <w:t xml:space="preserve">. </w:t>
@@ -16470,10 +16732,10 @@
                     <pic:cNvPicPr/>
                   </pic:nvPicPr>
                   <pic:blipFill>
-                    <a:blip r:embed="rId24" cstate="print">
+                    <a:blip r:embed="rId25" cstate="print">
                       <a:extLst>
                         <a:ext uri="{28A0092B-C50C-407E-A947-70E740481C1C}">
-                          <a14:useLocalDpi xmlns:a14="http://schemas.microsoft.com/office/drawing/2010/main" xmlns:wps="http://schemas.microsoft.com/office/word/2010/wordprocessingShape" xmlns:wpi="http://schemas.microsoft.com/office/word/2010/wordprocessingInk" xmlns:wpg="http://schemas.microsoft.com/office/word/2010/wordprocessingGroup" xmlns:w14="http://schemas.microsoft.com/office/word/2010/wordml" xmlns:w="http://schemas.openxmlformats.org/wordprocessingml/2006/main" xmlns:w10="urn:schemas-microsoft-com:office:word" xmlns:wp14="http://schemas.microsoft.com/office/word/2010/wordprocessingDrawing" xmlns:v="urn:schemas-microsoft-com:vml" xmlns:o="urn:schemas-microsoft-com:office:office" xmlns:mc="http://schemas.openxmlformats.org/markup-compatibility/2006" xmlns:wpc="http://schemas.microsoft.com/office/word/2010/wordprocessingCanvas" xmlns="" val="0"/>
+                          <a14:useLocalDpi xmlns="" xmlns:wpc="http://schemas.microsoft.com/office/word/2010/wordprocessingCanvas" xmlns:mc="http://schemas.openxmlformats.org/markup-compatibility/2006" xmlns:o="urn:schemas-microsoft-com:office:office" xmlns:v="urn:schemas-microsoft-com:vml" xmlns:wp14="http://schemas.microsoft.com/office/word/2010/wordprocessingDrawing" xmlns:w10="urn:schemas-microsoft-com:office:word" xmlns:w="http://schemas.openxmlformats.org/wordprocessingml/2006/main" xmlns:w14="http://schemas.microsoft.com/office/word/2010/wordml" xmlns:wpg="http://schemas.microsoft.com/office/word/2010/wordprocessingGroup" xmlns:wpi="http://schemas.microsoft.com/office/word/2010/wordprocessingInk" xmlns:wps="http://schemas.microsoft.com/office/word/2010/wordprocessingShape" xmlns:a14="http://schemas.microsoft.com/office/drawing/2010/main" val="0"/>
                         </a:ext>
                       </a:extLst>
                     </a:blip>
@@ -16502,7 +16764,7 @@
         <w:pStyle w:val="Beschriftung"/>
         <w:jc w:val="both"/>
       </w:pPr>
-      <w:bookmarkStart w:id="115" w:name="_Toc327090798"/>
+      <w:bookmarkStart w:id="116" w:name="_Toc327122360"/>
       <w:r>
         <w:t xml:space="preserve">Abbildung </w:t>
       </w:r>
@@ -16519,7 +16781,7 @@
         <w:rPr>
           <w:noProof/>
         </w:rPr>
-        <w:t>8</w:t>
+        <w:t>9</w:t>
       </w:r>
       <w:r>
         <w:fldChar w:fldCharType="end"/>
@@ -16533,7 +16795,7 @@
         </w:rPr>
         <w:footnoteReference w:id="46"/>
       </w:r>
-      <w:bookmarkEnd w:id="115"/>
+      <w:bookmarkEnd w:id="116"/>
     </w:p>
     <w:p>
       <w:pPr>
@@ -16662,7 +16924,7 @@
         </w:rPr>
         <w:t xml:space="preserve"> </w:t>
       </w:r>
-      <w:del w:id="116" w:author="MSGxxxxx" w:date="2012-06-10T13:17:00Z">
+      <w:del w:id="117" w:author="MSGxxxxx" w:date="2012-06-10T13:17:00Z">
         <w:r>
           <w:rPr>
             <w:lang w:bidi="ar-SA"/>
@@ -16759,7 +17021,7 @@
                     <pic:cNvPicPr/>
                   </pic:nvPicPr>
                   <pic:blipFill>
-                    <a:blip r:embed="rId25" cstate="print"/>
+                    <a:blip r:embed="rId26" cstate="print"/>
                     <a:stretch>
                       <a:fillRect/>
                     </a:stretch>
@@ -16788,7 +17050,7 @@
           <w:lang w:bidi="ar-SA"/>
         </w:rPr>
       </w:pPr>
-      <w:bookmarkStart w:id="117" w:name="_Toc327090799"/>
+      <w:bookmarkStart w:id="118" w:name="_Toc327122361"/>
       <w:r>
         <w:t xml:space="preserve">Abbildung </w:t>
       </w:r>
@@ -16805,7 +17067,7 @@
         <w:rPr>
           <w:noProof/>
         </w:rPr>
-        <w:t>9</w:t>
+        <w:t>10</w:t>
       </w:r>
       <w:r>
         <w:rPr>
@@ -16825,7 +17087,7 @@
         </w:rPr>
         <w:footnoteReference w:id="48"/>
       </w:r>
-      <w:bookmarkEnd w:id="117"/>
+      <w:bookmarkEnd w:id="118"/>
     </w:p>
     <w:p>
       <w:pPr>
@@ -16968,10 +17230,10 @@
                     </pic:cNvPicPr>
                   </pic:nvPicPr>
                   <pic:blipFill>
-                    <a:blip r:embed="rId26" cstate="print">
+                    <a:blip r:embed="rId27" cstate="print">
                       <a:extLst>
                         <a:ext uri="{28A0092B-C50C-407E-A947-70E740481C1C}">
-                          <a14:useLocalDpi xmlns:a14="http://schemas.microsoft.com/office/drawing/2010/main" xmlns:wps="http://schemas.microsoft.com/office/word/2010/wordprocessingShape" xmlns:wpi="http://schemas.microsoft.com/office/word/2010/wordprocessingInk" xmlns:wpg="http://schemas.microsoft.com/office/word/2010/wordprocessingGroup" xmlns:w14="http://schemas.microsoft.com/office/word/2010/wordml" xmlns:w="http://schemas.openxmlformats.org/wordprocessingml/2006/main" xmlns:w10="urn:schemas-microsoft-com:office:word" xmlns:wp14="http://schemas.microsoft.com/office/word/2010/wordprocessingDrawing" xmlns:v="urn:schemas-microsoft-com:vml" xmlns:o="urn:schemas-microsoft-com:office:office" xmlns:mc="http://schemas.openxmlformats.org/markup-compatibility/2006" xmlns:wpc="http://schemas.microsoft.com/office/word/2010/wordprocessingCanvas" xmlns="" val="0"/>
+                          <a14:useLocalDpi xmlns="" xmlns:wpc="http://schemas.microsoft.com/office/word/2010/wordprocessingCanvas" xmlns:mc="http://schemas.openxmlformats.org/markup-compatibility/2006" xmlns:o="urn:schemas-microsoft-com:office:office" xmlns:v="urn:schemas-microsoft-com:vml" xmlns:wp14="http://schemas.microsoft.com/office/word/2010/wordprocessingDrawing" xmlns:w10="urn:schemas-microsoft-com:office:word" xmlns:w="http://schemas.openxmlformats.org/wordprocessingml/2006/main" xmlns:w14="http://schemas.microsoft.com/office/word/2010/wordml" xmlns:wpg="http://schemas.microsoft.com/office/word/2010/wordprocessingGroup" xmlns:wpi="http://schemas.microsoft.com/office/word/2010/wordprocessingInk" xmlns:wps="http://schemas.microsoft.com/office/word/2010/wordprocessingShape" xmlns:a14="http://schemas.microsoft.com/office/drawing/2010/main" val="0"/>
                         </a:ext>
                       </a:extLst>
                     </a:blip>
@@ -17003,7 +17265,7 @@
         <w:keepNext w:val="0"/>
         <w:jc w:val="both"/>
       </w:pPr>
-      <w:bookmarkStart w:id="118" w:name="_Toc327090800"/>
+      <w:bookmarkStart w:id="119" w:name="_Toc327122362"/>
       <w:r>
         <w:t xml:space="preserve">Abbildung </w:t>
       </w:r>
@@ -17020,7 +17282,7 @@
         <w:rPr>
           <w:noProof/>
         </w:rPr>
-        <w:t>10</w:t>
+        <w:t>11</w:t>
       </w:r>
       <w:r>
         <w:fldChar w:fldCharType="end"/>
@@ -17039,7 +17301,7 @@
         </w:rPr>
         <w:footnoteReference w:id="49"/>
       </w:r>
-      <w:bookmarkEnd w:id="118"/>
+      <w:bookmarkEnd w:id="119"/>
     </w:p>
     <w:p>
       <w:pPr>
@@ -17342,16 +17604,16 @@
           <w:lang w:bidi="ar-SA"/>
         </w:rPr>
       </w:pPr>
-      <w:bookmarkStart w:id="119" w:name="_Toc327026130"/>
       <w:bookmarkStart w:id="120" w:name="_Toc327097251"/>
+      <w:bookmarkStart w:id="121" w:name="_Toc327122410"/>
       <w:r>
         <w:rPr>
           <w:lang w:bidi="ar-SA"/>
         </w:rPr>
         <w:t>Anwendungsarchitektur</w:t>
       </w:r>
-      <w:bookmarkEnd w:id="119"/>
       <w:bookmarkEnd w:id="120"/>
+      <w:bookmarkEnd w:id="121"/>
     </w:p>
     <w:p>
       <w:pPr>
@@ -17360,7 +17622,7 @@
           <w:lang w:bidi="ar-SA"/>
         </w:rPr>
       </w:pPr>
-      <w:commentRangeStart w:id="121"/>
+      <w:commentRangeStart w:id="122"/>
       <w:r>
         <w:rPr>
           <w:lang w:bidi="ar-SA"/>
@@ -17559,13 +17821,13 @@
         </w:rPr>
         <w:t>klassen erstellen oder Anmelde- und Security-Mechanismen einbinden.</w:t>
       </w:r>
-      <w:commentRangeEnd w:id="121"/>
+      <w:commentRangeEnd w:id="122"/>
       <w:r>
         <w:rPr>
           <w:rStyle w:val="Kommentarzeichen"/>
           <w:color w:val="auto"/>
         </w:rPr>
-        <w:commentReference w:id="121"/>
+        <w:commentReference w:id="122"/>
       </w:r>
     </w:p>
     <w:p>
@@ -17575,7 +17837,7 @@
           <w:lang w:bidi="ar-SA"/>
         </w:rPr>
       </w:pPr>
-      <w:commentRangeStart w:id="122"/>
+      <w:commentRangeStart w:id="123"/>
       <w:r>
         <w:rPr>
           <w:lang w:bidi="ar-SA"/>
@@ -17636,13 +17898,13 @@
         </w:rPr>
         <w:t>) nutzen möchte, sind erheblich Anpassungen notwendig.</w:t>
       </w:r>
-      <w:commentRangeEnd w:id="122"/>
+      <w:commentRangeEnd w:id="123"/>
       <w:r>
         <w:rPr>
           <w:rStyle w:val="Kommentarzeichen"/>
           <w:color w:val="auto"/>
         </w:rPr>
-        <w:commentReference w:id="122"/>
+        <w:commentReference w:id="123"/>
       </w:r>
     </w:p>
     <w:p>
@@ -17652,7 +17914,7 @@
           <w:lang w:bidi="ar-SA"/>
         </w:rPr>
       </w:pPr>
-      <w:commentRangeStart w:id="123"/>
+      <w:commentRangeStart w:id="124"/>
       <w:r>
         <w:rPr>
           <w:lang w:bidi="ar-SA"/>
@@ -17735,13 +17997,13 @@
         </w:rPr>
         <w:t>minimiert. Ganz ausschließen lassen sich etwaige Probleme damit jedoch nicht.</w:t>
       </w:r>
-      <w:commentRangeEnd w:id="123"/>
+      <w:commentRangeEnd w:id="124"/>
       <w:r>
         <w:rPr>
           <w:rStyle w:val="Kommentarzeichen"/>
           <w:color w:val="auto"/>
         </w:rPr>
-        <w:commentReference w:id="123"/>
+        <w:commentReference w:id="124"/>
       </w:r>
     </w:p>
     <w:p>
@@ -17835,10 +18097,10 @@
                     <pic:cNvPicPr/>
                   </pic:nvPicPr>
                   <pic:blipFill>
-                    <a:blip r:embed="rId27" cstate="print">
+                    <a:blip r:embed="rId28" cstate="print">
                       <a:extLst>
                         <a:ext uri="{28A0092B-C50C-407E-A947-70E740481C1C}">
-                          <a14:useLocalDpi xmlns:a14="http://schemas.microsoft.com/office/drawing/2010/main" xmlns:wps="http://schemas.microsoft.com/office/word/2010/wordprocessingShape" xmlns:wpi="http://schemas.microsoft.com/office/word/2010/wordprocessingInk" xmlns:wpg="http://schemas.microsoft.com/office/word/2010/wordprocessingGroup" xmlns:w14="http://schemas.microsoft.com/office/word/2010/wordml" xmlns:w="http://schemas.openxmlformats.org/wordprocessingml/2006/main" xmlns:w10="urn:schemas-microsoft-com:office:word" xmlns:wp14="http://schemas.microsoft.com/office/word/2010/wordprocessingDrawing" xmlns:v="urn:schemas-microsoft-com:vml" xmlns:o="urn:schemas-microsoft-com:office:office" xmlns:mc="http://schemas.openxmlformats.org/markup-compatibility/2006" xmlns:wpc="http://schemas.microsoft.com/office/word/2010/wordprocessingCanvas" xmlns="" val="0"/>
+                          <a14:useLocalDpi xmlns="" xmlns:wpc="http://schemas.microsoft.com/office/word/2010/wordprocessingCanvas" xmlns:mc="http://schemas.openxmlformats.org/markup-compatibility/2006" xmlns:o="urn:schemas-microsoft-com:office:office" xmlns:v="urn:schemas-microsoft-com:vml" xmlns:wp14="http://schemas.microsoft.com/office/word/2010/wordprocessingDrawing" xmlns:w10="urn:schemas-microsoft-com:office:word" xmlns:w="http://schemas.openxmlformats.org/wordprocessingml/2006/main" xmlns:w14="http://schemas.microsoft.com/office/word/2010/wordml" xmlns:wpg="http://schemas.microsoft.com/office/word/2010/wordprocessingGroup" xmlns:wpi="http://schemas.microsoft.com/office/word/2010/wordprocessingInk" xmlns:wps="http://schemas.microsoft.com/office/word/2010/wordprocessingShape" xmlns:a14="http://schemas.microsoft.com/office/drawing/2010/main" val="0"/>
                         </a:ext>
                       </a:extLst>
                     </a:blip>
@@ -17867,7 +18129,7 @@
         <w:pStyle w:val="Beschriftung"/>
         <w:jc w:val="both"/>
       </w:pPr>
-      <w:bookmarkStart w:id="124" w:name="_Toc327090801"/>
+      <w:bookmarkStart w:id="125" w:name="_Toc327122363"/>
       <w:r>
         <w:t xml:space="preserve">Abbildung </w:t>
       </w:r>
@@ -17884,7 +18146,7 @@
         <w:rPr>
           <w:noProof/>
         </w:rPr>
-        <w:t>11</w:t>
+        <w:t>12</w:t>
       </w:r>
       <w:r>
         <w:fldChar w:fldCharType="end"/>
@@ -17911,7 +18173,7 @@
         </w:rPr>
         <w:footnoteReference w:id="52"/>
       </w:r>
-      <w:bookmarkEnd w:id="124"/>
+      <w:bookmarkEnd w:id="125"/>
     </w:p>
     <w:p>
       <w:pPr>
@@ -17974,7 +18236,7 @@
         <w:spacing w:after="200" w:line="360" w:lineRule="auto"/>
         <w:jc w:val="both"/>
       </w:pPr>
-      <w:commentRangeStart w:id="125"/>
+      <w:commentRangeStart w:id="126"/>
       <w:r>
         <w:t xml:space="preserve">Spring </w:t>
       </w:r>
@@ -18044,12 +18306,12 @@
       <w:r>
         <w:t>April 2010</w:t>
       </w:r>
-      <w:commentRangeEnd w:id="125"/>
+      <w:commentRangeEnd w:id="126"/>
       <w:r>
         <w:rPr>
           <w:rStyle w:val="Kommentarzeichen"/>
         </w:rPr>
-        <w:commentReference w:id="125"/>
+        <w:commentReference w:id="126"/>
       </w:r>
       <w:r>
         <w:t>)</w:t>
@@ -18072,7 +18334,7 @@
           <w:lang w:bidi="ar-SA"/>
         </w:rPr>
       </w:pPr>
-      <w:commentRangeStart w:id="126"/>
+      <w:commentRangeStart w:id="127"/>
       <w:r>
         <w:t xml:space="preserve">Die Architektur und damit die Nutzung des Spring </w:t>
       </w:r>
@@ -18218,12 +18480,12 @@
       <w:r>
         <w:t>her auch eine interessante persönliche Bereicherung für die berufliche Praxis.</w:t>
       </w:r>
-      <w:commentRangeEnd w:id="126"/>
+      <w:commentRangeEnd w:id="127"/>
       <w:r>
         <w:rPr>
           <w:rStyle w:val="Kommentarzeichen"/>
         </w:rPr>
-        <w:commentReference w:id="126"/>
+        <w:commentReference w:id="127"/>
       </w:r>
     </w:p>
     <w:p>
@@ -18233,9 +18495,8 @@
           <w:lang w:bidi="ar-SA"/>
         </w:rPr>
       </w:pPr>
-      <w:bookmarkStart w:id="127" w:name="_Toc327026131"/>
       <w:bookmarkStart w:id="128" w:name="_Toc327097252"/>
-      <w:commentRangeStart w:id="129"/>
+      <w:bookmarkStart w:id="129" w:name="_Toc327122411"/>
       <w:r>
         <w:rPr>
           <w:lang w:bidi="ar-SA"/>
@@ -18243,19 +18504,8 @@
         <w:lastRenderedPageBreak/>
         <w:t>Projektabschluss</w:t>
       </w:r>
-      <w:bookmarkEnd w:id="127"/>
-      <w:commentRangeEnd w:id="129"/>
-      <w:r>
-        <w:rPr>
-          <w:rStyle w:val="Kommentarzeichen"/>
-          <w:rFonts w:asciiTheme="minorHAnsi" w:eastAsiaTheme="minorEastAsia" w:hAnsiTheme="minorHAnsi" w:cstheme="minorBidi"/>
-          <w:smallCaps w:val="0"/>
-          <w:color w:val="auto"/>
-          <w:spacing w:val="0"/>
-        </w:rPr>
-        <w:commentReference w:id="129"/>
-      </w:r>
       <w:bookmarkEnd w:id="128"/>
+      <w:bookmarkEnd w:id="129"/>
     </w:p>
     <w:p>
       <w:pPr>
@@ -18280,21 +18530,19 @@
         <w:rPr>
           <w:lang w:bidi="ar-SA"/>
         </w:rPr>
-        <w:t>ger Themenübergreifender Problemstellungen. Der Bericht endet mit einem Ausblick auf die potentielle Weiterentwicklung des Projekt „</w:t>
-      </w:r>
-      <w:proofErr w:type="spellStart"/>
-      <w:r>
-        <w:rPr>
-          <w:lang w:bidi="ar-SA"/>
-        </w:rPr>
-        <w:t>Evantalizer</w:t>
-      </w:r>
-      <w:proofErr w:type="spellEnd"/>
-      <w:r>
-        <w:rPr>
-          <w:lang w:bidi="ar-SA"/>
-        </w:rPr>
-        <w:t>“.</w:t>
+        <w:t>ger Themenübergreifender Problemstellungen. Der Bericht endet mit einem Ausblick auf die potentielle Weiterentwicklung des Projekt „Ev</w:t>
+      </w:r>
+      <w:r>
+        <w:rPr>
+          <w:lang w:bidi="ar-SA"/>
+        </w:rPr>
+        <w:t>e</w:t>
+      </w:r>
+      <w:r>
+        <w:rPr>
+          <w:lang w:bidi="ar-SA"/>
+        </w:rPr>
+        <w:t>ntalizer“.</w:t>
       </w:r>
     </w:p>
     <w:p>
@@ -18304,8 +18552,8 @@
           <w:lang w:bidi="ar-SA"/>
         </w:rPr>
       </w:pPr>
-      <w:bookmarkStart w:id="130" w:name="_Toc327026132"/>
-      <w:bookmarkStart w:id="131" w:name="_Toc327097253"/>
+      <w:bookmarkStart w:id="130" w:name="_Toc327097253"/>
+      <w:bookmarkStart w:id="131" w:name="_Toc327122412"/>
       <w:r>
         <w:rPr>
           <w:lang w:bidi="ar-SA"/>
@@ -18322,38 +18570,35 @@
           <w:lang w:bidi="ar-SA"/>
         </w:rPr>
       </w:pPr>
-      <w:commentRangeStart w:id="132"/>
-      <w:r>
-        <w:rPr>
-          <w:lang w:bidi="ar-SA"/>
-        </w:rPr>
-        <w:t>In der heutigen Arbeitswelt steigt die Nachfrage nach hoch spezialisierten Fachkräften i</w:t>
-      </w:r>
-      <w:r>
-        <w:rPr>
-          <w:lang w:bidi="ar-SA"/>
-        </w:rPr>
-        <w:t>n</w:t>
-      </w:r>
-      <w:r>
-        <w:rPr>
-          <w:lang w:bidi="ar-SA"/>
-        </w:rPr>
-        <w:t xml:space="preserve">nerhalb des Softwareentwicklungsprozess. </w:t>
-      </w:r>
-      <w:commentRangeEnd w:id="132"/>
-      <w:r>
-        <w:rPr>
-          <w:rStyle w:val="Kommentarzeichen"/>
-          <w:color w:val="auto"/>
-        </w:rPr>
-        <w:commentReference w:id="132"/>
-      </w:r>
-      <w:r>
-        <w:rPr>
-          <w:lang w:bidi="ar-SA"/>
-        </w:rPr>
-        <w:t>Die Spezialisten werden nur in einzelnen und zwar ihrem Spezialgebietet entsprechenden Phasen eingesetzt. Mit Hilfe d</w:t>
+      <w:r>
+        <w:rPr>
+          <w:lang w:bidi="ar-SA"/>
+        </w:rPr>
+        <w:t>In der heutigen Arbeitswelt</w:t>
+      </w:r>
+      <w:r>
+        <w:rPr>
+          <w:lang w:bidi="ar-SA"/>
+        </w:rPr>
+        <w:t xml:space="preserve"> und im Bereich der Softwareentwicklung</w:t>
+      </w:r>
+      <w:r>
+        <w:rPr>
+          <w:lang w:bidi="ar-SA"/>
+        </w:rPr>
+        <w:t xml:space="preserve"> steigt die Nachfrage nach hoch spezialisierten Fachkräften. Die Sp</w:t>
+      </w:r>
+      <w:r>
+        <w:rPr>
+          <w:lang w:bidi="ar-SA"/>
+        </w:rPr>
+        <w:t>e</w:t>
+      </w:r>
+      <w:r>
+        <w:rPr>
+          <w:lang w:bidi="ar-SA"/>
+        </w:rPr>
+        <w:t>zialisten werden nur in einzelnen und zwar ihrem Spezialgebietet entsprechenden Phasen eingesetzt. Mit Hilfe d</w:t>
       </w:r>
       <w:r>
         <w:rPr>
@@ -18365,19 +18610,43 @@
         <w:rPr>
           <w:lang w:bidi="ar-SA"/>
         </w:rPr>
-        <w:t>einen Gesamteindruck von den verschieden Stufen, über die Idee, den Auftrag, die Konzeption und auch die Realisierung zu bekommen. Dies hat uns einen Einblick in die Zusammenhänge der einzelnen Phasen und die verschiedenen Anforderungen und Blickwi</w:t>
-      </w:r>
-      <w:r>
-        <w:rPr>
-          <w:lang w:bidi="ar-SA"/>
-        </w:rPr>
-        <w:t>n</w:t>
-      </w:r>
-      <w:r>
-        <w:rPr>
-          <w:lang w:bidi="ar-SA"/>
-        </w:rPr>
-        <w:t>kel, die dort vorherrschen, ermöglicht. Diese unterschiedlichen Betrachtung</w:t>
+        <w:t>einen Gesamteindruck von den verschieden St</w:t>
+      </w:r>
+      <w:r>
+        <w:rPr>
+          <w:lang w:bidi="ar-SA"/>
+        </w:rPr>
+        <w:t>u</w:t>
+      </w:r>
+      <w:r>
+        <w:rPr>
+          <w:lang w:bidi="ar-SA"/>
+        </w:rPr>
+        <w:t>fen, über die Idee, den Auftrag, die Konzeption und auch die Realisierung zu bekommen. Dies hat uns einen Einblick in die Z</w:t>
+      </w:r>
+      <w:r>
+        <w:rPr>
+          <w:lang w:bidi="ar-SA"/>
+        </w:rPr>
+        <w:t>u</w:t>
+      </w:r>
+      <w:r>
+        <w:rPr>
+          <w:lang w:bidi="ar-SA"/>
+        </w:rPr>
+        <w:t>sammenhänge der einzelnen Phasen und die verschied</w:t>
+      </w:r>
+      <w:r>
+        <w:rPr>
+          <w:lang w:bidi="ar-SA"/>
+        </w:rPr>
+        <w:t>e</w:t>
+      </w:r>
+      <w:r>
+        <w:rPr>
+          <w:lang w:bidi="ar-SA"/>
+        </w:rPr>
+        <w:t>nen Anforderungen und Blickwinkel, die dort vorherrschen, ermöglicht. Diese unterschiedlichen Betrachtung</w:t>
       </w:r>
       <w:r>
         <w:rPr>
@@ -18389,19 +18658,31 @@
         <w:rPr>
           <w:lang w:bidi="ar-SA"/>
         </w:rPr>
-        <w:t>winkel zu ve</w:t>
-      </w:r>
-      <w:r>
-        <w:rPr>
-          <w:lang w:bidi="ar-SA"/>
-        </w:rPr>
-        <w:t>r</w:t>
-      </w:r>
-      <w:r>
-        <w:rPr>
-          <w:lang w:bidi="ar-SA"/>
-        </w:rPr>
-        <w:t>stehen, ist ein wichtiger geschaffener Mehrwert in der Zusammenarbeit und dem Verstehen von Mitarbeitern aus verschiedenen Bereichen eines Unternehmens und wird uns in der Praxis helfen. Für viele von uns war es eine der wenigen Gelegenheiten bei einem Projekt in jeder Phase eingebunden und für ver</w:t>
+        <w:t>winkel zu verst</w:t>
+      </w:r>
+      <w:r>
+        <w:rPr>
+          <w:lang w:bidi="ar-SA"/>
+        </w:rPr>
+        <w:t>e</w:t>
+      </w:r>
+      <w:r>
+        <w:rPr>
+          <w:lang w:bidi="ar-SA"/>
+        </w:rPr>
+        <w:t>hen, ist ein wichtiger geschaffener Mehrwert in der Zusammenarbeit und dem Verstehen von Mitarbeitern aus verschiedenen Bereichen eines Unternehmens und wird uns in der Praxis helfen. Für viele von uns war es eine der w</w:t>
+      </w:r>
+      <w:r>
+        <w:rPr>
+          <w:lang w:bidi="ar-SA"/>
+        </w:rPr>
+        <w:t>e</w:t>
+      </w:r>
+      <w:r>
+        <w:rPr>
+          <w:lang w:bidi="ar-SA"/>
+        </w:rPr>
+        <w:t>nigen Gelegenheiten bei einem Projekt in jeder Phase eingebunden und für ver</w:t>
       </w:r>
       <w:r>
         <w:rPr>
@@ -18413,7 +18694,19 @@
         <w:rPr>
           <w:lang w:bidi="ar-SA"/>
         </w:rPr>
-        <w:t xml:space="preserve"> Aufgaben (mit-)verantwortlich gewesen zu sein. </w:t>
+        <w:t xml:space="preserve"> Aufgaben (mit-)verantwortlich gew</w:t>
+      </w:r>
+      <w:r>
+        <w:rPr>
+          <w:lang w:bidi="ar-SA"/>
+        </w:rPr>
+        <w:t>e</w:t>
+      </w:r>
+      <w:r>
+        <w:rPr>
+          <w:lang w:bidi="ar-SA"/>
+        </w:rPr>
+        <w:t xml:space="preserve">sen zu sein. </w:t>
       </w:r>
     </w:p>
     <w:p>
@@ -18750,8 +19043,8 @@
           <w:lang w:bidi="ar-SA"/>
         </w:rPr>
       </w:pPr>
-      <w:bookmarkStart w:id="133" w:name="_Toc327026133"/>
-      <w:bookmarkStart w:id="134" w:name="_Toc327097254"/>
+      <w:bookmarkStart w:id="132" w:name="_Toc327097254"/>
+      <w:bookmarkStart w:id="133" w:name="_Toc327122413"/>
       <w:r>
         <w:rPr>
           <w:lang w:bidi="ar-SA"/>
@@ -18759,8 +19052,8 @@
         <w:lastRenderedPageBreak/>
         <w:t>Ausblick</w:t>
       </w:r>
+      <w:bookmarkEnd w:id="132"/>
       <w:bookmarkEnd w:id="133"/>
-      <w:bookmarkEnd w:id="134"/>
     </w:p>
     <w:p>
       <w:pPr>
@@ -20294,7 +20587,7 @@
       </w:pPr>
     </w:p>
     <w:sectPr>
-      <w:footerReference w:type="default" r:id="rId28"/>
+      <w:footerReference w:type="default" r:id="rId29"/>
       <w:pgSz w:w="11907" w:h="16839" w:code="9"/>
       <w:pgMar w:top="1417" w:right="1417" w:bottom="1134" w:left="1417" w:header="568" w:footer="567" w:gutter="0"/>
       <w:pgNumType w:fmt="upperRoman" w:start="4"/>
@@ -20415,7 +20708,7 @@
       </w:r>
     </w:p>
   </w:comment>
-  <w:comment w:id="84" w:author="hammel" w:date="2012-06-09T17:22:00Z" w:initials="h">
+  <w:comment w:id="85" w:author="hammel" w:date="2012-06-09T17:22:00Z" w:initials="h">
     <w:p>
       <w:pPr>
         <w:pStyle w:val="Kommentartext"/>
@@ -20436,222 +20729,80 @@
       <w:proofErr w:type="spellEnd"/>
     </w:p>
   </w:comment>
-  <w:comment w:id="108" w:author="" w:date="2012-06-09T16:08:00Z" w:initials="">
-    <w:p>
-      <w:r>
-        <w:t xml:space="preserve">Martin </w:t>
+  <w:comment w:id="110" w:author="hammel" w:date="2012-06-09T16:12:00Z" w:initials="h">
+    <w:p>
+      <w:pPr>
+        <w:pStyle w:val="Kommentartext"/>
+      </w:pPr>
+      <w:r>
+        <w:rPr>
+          <w:rStyle w:val="Kommentarzeichen"/>
+        </w:rPr>
+        <w:annotationRef/>
+      </w:r>
+      <w:r>
+        <w:t>MAG vor dem Druck: Seitenumbruch verschönern</w:t>
+      </w:r>
+    </w:p>
+  </w:comment>
+  <w:comment w:id="112" w:author="hammel" w:date="2012-06-09T16:15:00Z" w:initials="h">
+    <w:p>
+      <w:pPr>
+        <w:pStyle w:val="Kommentartext"/>
+      </w:pPr>
+      <w:r>
+        <w:rPr>
+          <w:rStyle w:val="Kommentarzeichen"/>
+        </w:rPr>
+        <w:annotationRef/>
+      </w:r>
+      <w:r>
+        <w:t xml:space="preserve">MAG </w:t>
       </w:r>
       <w:proofErr w:type="spellStart"/>
       <w:r>
-        <w:t>Garrels</w:t>
+        <w:t>for</w:t>
       </w:r>
       <w:proofErr w:type="spellEnd"/>
       <w:r>
-        <w:t>:</w:t>
-      </w:r>
-    </w:p>
-    <w:p>
-      <w:pPr>
-        <w:pBdr>
-          <w:bottom w:val="single" w:sz="12" w:space="0" w:color="808080"/>
-        </w:pBdr>
-      </w:pPr>
-      <w:r>
-        <w:t xml:space="preserve">hier fehlt noch </w:t>
+        <w:t xml:space="preserve"> </w:t>
       </w:r>
       <w:proofErr w:type="spellStart"/>
       <w:r>
-        <w:t>inhalt</w:t>
+        <w:t>print</w:t>
       </w:r>
       <w:proofErr w:type="spellEnd"/>
       <w:r>
-        <w:t xml:space="preserve">: Entwicklung der ersten </w:t>
+        <w:t xml:space="preserve">: Seitenumbruch </w:t>
       </w:r>
       <w:proofErr w:type="spellStart"/>
       <w:r>
-        <w:t>Mockups</w:t>
+        <w:t>aufhübschen</w:t>
       </w:r>
       <w:proofErr w:type="spellEnd"/>
-      <w:r>
-        <w:t xml:space="preserve"> in PP bis zur Überarbe</w:t>
-      </w:r>
-      <w:r>
-        <w:t>i</w:t>
-      </w:r>
-      <w:r>
-        <w:t xml:space="preserve">tung dieser und </w:t>
+    </w:p>
+  </w:comment>
+  <w:comment w:id="115" w:author="hammel" w:date="2012-06-09T17:21:00Z" w:initials="h">
+    <w:p>
+      <w:pPr>
+        <w:pStyle w:val="Kommentartext"/>
+      </w:pPr>
+      <w:r>
+        <w:rPr>
+          <w:rStyle w:val="Kommentarzeichen"/>
+        </w:rPr>
+        <w:annotationRef/>
+      </w:r>
+      <w:r>
+        <w:t xml:space="preserve">MAG </w:t>
       </w:r>
       <w:proofErr w:type="spellStart"/>
       <w:r>
-        <w:t>verwendung</w:t>
+        <w:t>for</w:t>
       </w:r>
       <w:proofErr w:type="spellEnd"/>
       <w:r>
-        <w:t xml:space="preserve"> von online-</w:t>
-      </w:r>
-      <w:proofErr w:type="spellStart"/>
-      <w:r>
-        <w:t>Mockup</w:t>
-      </w:r>
-      <w:proofErr w:type="spellEnd"/>
-      <w:r>
-        <w:t>-</w:t>
-      </w:r>
-      <w:proofErr w:type="spellStart"/>
-      <w:r>
-        <w:t>generator</w:t>
-      </w:r>
-      <w:proofErr w:type="spellEnd"/>
-      <w:r>
-        <w:t>.</w:t>
-      </w:r>
-    </w:p>
-    <w:p>
-      <w:r>
-        <w:t xml:space="preserve">Martin </w:t>
-      </w:r>
-      <w:proofErr w:type="spellStart"/>
-      <w:r>
-        <w:t>Garrels</w:t>
-      </w:r>
-      <w:proofErr w:type="spellEnd"/>
-      <w:r>
-        <w:t>:</w:t>
-      </w:r>
-    </w:p>
-    <w:p>
-      <w:pPr>
-        <w:pBdr>
-          <w:bottom w:val="single" w:sz="12" w:space="0" w:color="808080"/>
-        </w:pBdr>
-      </w:pPr>
-      <w:r>
-        <w:t xml:space="preserve">mit bunten </w:t>
-      </w:r>
-      <w:proofErr w:type="spellStart"/>
-      <w:r>
-        <w:t>bildchen</w:t>
-      </w:r>
-      <w:proofErr w:type="spellEnd"/>
-    </w:p>
-    <w:p>
-      <w:r>
-        <w:t>Alexander Benölken:</w:t>
-      </w:r>
-    </w:p>
-    <w:p>
-      <w:r>
-        <w:t>@FSM: machst du das noch?</w:t>
-      </w:r>
-    </w:p>
-  </w:comment>
-  <w:comment w:id="109" w:author="hammel" w:date="2012-06-09T16:12:00Z" w:initials="h">
-    <w:p>
-      <w:pPr>
-        <w:pStyle w:val="Kommentartext"/>
-      </w:pPr>
-      <w:r>
-        <w:rPr>
-          <w:rStyle w:val="Kommentarzeichen"/>
-        </w:rPr>
-        <w:annotationRef/>
-      </w:r>
-      <w:r>
-        <w:t>MAG vor dem Druck: Seitenumbruch verschönern</w:t>
-      </w:r>
-    </w:p>
-  </w:comment>
-  <w:comment w:id="111" w:author="hammel" w:date="2012-06-09T16:15:00Z" w:initials="h">
-    <w:p>
-      <w:pPr>
-        <w:pStyle w:val="Kommentartext"/>
-      </w:pPr>
-      <w:r>
-        <w:rPr>
-          <w:rStyle w:val="Kommentarzeichen"/>
-        </w:rPr>
-        <w:annotationRef/>
-      </w:r>
-      <w:r>
-        <w:t xml:space="preserve">MAG </w:t>
-      </w:r>
-      <w:proofErr w:type="spellStart"/>
-      <w:r>
-        <w:t>for</w:t>
-      </w:r>
-      <w:proofErr w:type="spellEnd"/>
-      <w:r>
-        <w:t xml:space="preserve"> </w:t>
-      </w:r>
-      <w:proofErr w:type="spellStart"/>
-      <w:r>
-        <w:t>print</w:t>
-      </w:r>
-      <w:proofErr w:type="spellEnd"/>
-      <w:r>
-        <w:t xml:space="preserve">: Seitenumbruch </w:t>
-      </w:r>
-      <w:proofErr w:type="spellStart"/>
-      <w:r>
-        <w:t>aufhübschen</w:t>
-      </w:r>
-      <w:proofErr w:type="spellEnd"/>
-    </w:p>
-  </w:comment>
-  <w:comment w:id="114" w:author="hammel" w:date="2012-06-09T17:21:00Z" w:initials="h">
-    <w:p>
-      <w:pPr>
-        <w:pStyle w:val="Kommentartext"/>
-      </w:pPr>
-      <w:r>
-        <w:rPr>
-          <w:rStyle w:val="Kommentarzeichen"/>
-        </w:rPr>
-        <w:annotationRef/>
-      </w:r>
-      <w:r>
-        <w:t xml:space="preserve">MAG </w:t>
-      </w:r>
-      <w:proofErr w:type="spellStart"/>
-      <w:r>
-        <w:t>for</w:t>
-      </w:r>
-      <w:proofErr w:type="spellEnd"/>
-      <w:r>
         <w:t xml:space="preserve"> Print: Seitenwechsel?</w:t>
-      </w:r>
-    </w:p>
-  </w:comment>
-  <w:comment w:id="121" w:author="hammel" w:date="2012-06-10T13:12:00Z" w:initials="h">
-    <w:p>
-      <w:pPr>
-        <w:pStyle w:val="Kommentartext"/>
-      </w:pPr>
-      <w:r>
-        <w:t xml:space="preserve">MAG: </w:t>
-      </w:r>
-      <w:r>
-        <w:rPr>
-          <w:rStyle w:val="Kommentarzeichen"/>
-        </w:rPr>
-        <w:annotationRef/>
-      </w:r>
-      <w:r>
-        <w:t xml:space="preserve">Würde ich in  Umsetzung </w:t>
-      </w:r>
-      <w:r>
-        <w:sym w:font="Wingdings" w:char="F0E0"/>
-      </w:r>
-      <w:r>
-        <w:t xml:space="preserve"> </w:t>
-      </w:r>
-      <w:proofErr w:type="spellStart"/>
-      <w:r>
-        <w:t>Softwarenetwicklungswerkzeug</w:t>
-      </w:r>
-      <w:proofErr w:type="spellEnd"/>
-      <w:r>
-        <w:t xml:space="preserve"> sehen</w:t>
       </w:r>
     </w:p>
   </w:comment>
@@ -20661,21 +20812,15 @@
         <w:pStyle w:val="Kommentartext"/>
       </w:pPr>
       <w:r>
+        <w:t xml:space="preserve">MAG: </w:t>
+      </w:r>
+      <w:r>
         <w:rPr>
           <w:rStyle w:val="Kommentarzeichen"/>
         </w:rPr>
         <w:annotationRef/>
       </w:r>
       <w:r>
-        <w:t xml:space="preserve">MAG: </w:t>
-      </w:r>
-      <w:r>
-        <w:rPr>
-          <w:rStyle w:val="Kommentarzeichen"/>
-        </w:rPr>
-        <w:annotationRef/>
-      </w:r>
-      <w:r>
         <w:t xml:space="preserve">Würde ich in  Umsetzung </w:t>
       </w:r>
       <w:r>
@@ -20692,11 +20837,6 @@
       <w:r>
         <w:t xml:space="preserve"> sehen</w:t>
       </w:r>
-    </w:p>
-    <w:p>
-      <w:pPr>
-        <w:pStyle w:val="Kommentartext"/>
-      </w:pPr>
     </w:p>
   </w:comment>
   <w:comment w:id="123" w:author="hammel" w:date="2012-06-10T13:12:00Z" w:initials="h">
@@ -20743,7 +20883,7 @@
       </w:pPr>
     </w:p>
   </w:comment>
-  <w:comment w:id="125" w:author="hammel" w:date="2012-06-10T13:13:00Z" w:initials="h">
+  <w:comment w:id="124" w:author="hammel" w:date="2012-06-10T13:12:00Z" w:initials="h">
     <w:p>
       <w:pPr>
         <w:pStyle w:val="Kommentartext"/>
@@ -20787,7 +20927,7 @@
       </w:pPr>
     </w:p>
   </w:comment>
-  <w:comment w:id="126" w:author="hammel" w:date="2012-06-10T13:14:00Z" w:initials="h">
+  <w:comment w:id="126" w:author="hammel" w:date="2012-06-10T13:13:00Z" w:initials="h">
     <w:p>
       <w:pPr>
         <w:pStyle w:val="Kommentartext"/>
@@ -20831,12 +20971,18 @@
       </w:pPr>
     </w:p>
   </w:comment>
-  <w:comment w:id="129" w:author="hammel" w:date="2012-06-10T13:05:00Z" w:initials="h">
+  <w:comment w:id="127" w:author="hammel" w:date="2012-06-10T13:14:00Z" w:initials="h">
     <w:p>
       <w:pPr>
         <w:pStyle w:val="Kommentartext"/>
       </w:pPr>
       <w:r>
+        <w:rPr>
+          <w:rStyle w:val="Kommentarzeichen"/>
+        </w:rPr>
+        <w:annotationRef/>
+      </w:r>
+      <w:r>
         <w:t xml:space="preserve">MAG: </w:t>
       </w:r>
       <w:r>
@@ -20846,48 +20992,27 @@
         <w:annotationRef/>
       </w:r>
       <w:r>
-        <w:t xml:space="preserve">Ist jetzt gefüllt, nach QS durch dritten </w:t>
+        <w:t xml:space="preserve">Würde ich in  Umsetzung </w:t>
+      </w:r>
+      <w:r>
+        <w:sym w:font="Wingdings" w:char="F0E0"/>
+      </w:r>
+      <w:r>
+        <w:t xml:space="preserve"> </w:t>
       </w:r>
       <w:proofErr w:type="spellStart"/>
       <w:r>
-        <w:t>kommentar</w:t>
+        <w:t>Softwarenetwicklungswerkzeug</w:t>
       </w:r>
       <w:proofErr w:type="spellEnd"/>
       <w:r>
-        <w:t xml:space="preserve"> löschen</w:t>
-      </w:r>
-    </w:p>
-  </w:comment>
-  <w:comment w:id="132" w:author="hammel" w:date="2012-06-10T13:05:00Z" w:initials="h">
+        <w:t xml:space="preserve"> sehen</w:t>
+      </w:r>
+    </w:p>
     <w:p>
       <w:pPr>
         <w:pStyle w:val="Kommentartext"/>
       </w:pPr>
-      <w:r>
-        <w:rPr>
-          <w:rStyle w:val="Kommentarzeichen"/>
-        </w:rPr>
-        <w:annotationRef/>
-      </w:r>
-      <w:r>
-        <w:t xml:space="preserve">MAG: Ich </w:t>
-      </w:r>
-      <w:proofErr w:type="spellStart"/>
-      <w:r>
-        <w:t>habs</w:t>
-      </w:r>
-      <w:proofErr w:type="spellEnd"/>
-      <w:r>
-        <w:t xml:space="preserve"> auch nochmal umformuliert, besser?</w:t>
-      </w:r>
-    </w:p>
-    <w:p>
-      <w:pPr>
-        <w:pStyle w:val="Kommentartext"/>
-      </w:pPr>
-      <w:r>
-        <w:t>Nach QS durch einen Dritten Kommentar löschen</w:t>
-      </w:r>
     </w:p>
   </w:comment>
 </w:comments>
@@ -21022,7 +21147,7 @@
         <w:noProof/>
         <w:color w:val="FFFFFF" w:themeColor="background1"/>
       </w:rPr>
-      <w:t>18</w:t>
+      <w:t>46</w:t>
     </w:r>
     <w:r>
       <w:rPr>
@@ -22594,7 +22719,7 @@
                   <a:blip r:embed="rId1">
                     <a:extLst>
                       <a:ext uri="{28A0092B-C50C-407E-A947-70E740481C1C}">
-                        <a14:useLocalDpi xmlns:a14="http://schemas.microsoft.com/office/drawing/2010/main" xmlns:wps="http://schemas.microsoft.com/office/word/2010/wordprocessingShape" xmlns:wpi="http://schemas.microsoft.com/office/word/2010/wordprocessingInk" xmlns:wpg="http://schemas.microsoft.com/office/word/2010/wordprocessingGroup" xmlns:w14="http://schemas.microsoft.com/office/word/2010/wordml" xmlns:w="http://schemas.openxmlformats.org/wordprocessingml/2006/main" xmlns:w10="urn:schemas-microsoft-com:office:word" xmlns:wp14="http://schemas.microsoft.com/office/word/2010/wordprocessingDrawing" xmlns:v="urn:schemas-microsoft-com:vml" xmlns:o="urn:schemas-microsoft-com:office:office" xmlns:mc="http://schemas.openxmlformats.org/markup-compatibility/2006" xmlns:wpc="http://schemas.microsoft.com/office/word/2010/wordprocessingCanvas" xmlns="" val="0"/>
+                        <a14:useLocalDpi xmlns="" xmlns:wpc="http://schemas.microsoft.com/office/word/2010/wordprocessingCanvas" xmlns:mc="http://schemas.openxmlformats.org/markup-compatibility/2006" xmlns:o="urn:schemas-microsoft-com:office:office" xmlns:v="urn:schemas-microsoft-com:vml" xmlns:wp14="http://schemas.microsoft.com/office/word/2010/wordprocessingDrawing" xmlns:w10="urn:schemas-microsoft-com:office:word" xmlns:w="http://schemas.openxmlformats.org/wordprocessingml/2006/main" xmlns:w14="http://schemas.microsoft.com/office/word/2010/wordml" xmlns:wpg="http://schemas.microsoft.com/office/word/2010/wordprocessingGroup" xmlns:wpi="http://schemas.microsoft.com/office/word/2010/wordprocessingInk" xmlns:wps="http://schemas.microsoft.com/office/word/2010/wordprocessingShape" xmlns:a14="http://schemas.microsoft.com/office/drawing/2010/main" val="0"/>
                       </a:ext>
                     </a:extLst>
                   </a:blip>
@@ -22641,16 +22766,7 @@
       <w:t>Projekt "Eventalizer" (SS 2012) Team 5</w:t>
     </w:r>
     <w:r>
-      <w:t xml:space="preserve"> </w:t>
-    </w:r>
-    <w:r>
-      <w:t xml:space="preserve"> </w:t>
-    </w:r>
-    <w:r>
-      <w:t xml:space="preserve"> </w:t>
-    </w:r>
-    <w:r>
-      <w:t xml:space="preserve">      </w:t>
+      <w:t xml:space="preserve">         </w:t>
     </w:r>
     <w:r>
       <w:rPr>
@@ -30534,7 +30650,7 @@
 </file>
 
 <file path=customXml/itemProps2.xml><?xml version="1.0" encoding="utf-8"?>
-<ds:datastoreItem xmlns:ds="http://schemas.openxmlformats.org/officeDocument/2006/customXml" ds:itemID="{C97C179A-4771-4E90-B3C7-A53CABDDD343}">
+<ds:datastoreItem xmlns:ds="http://schemas.openxmlformats.org/officeDocument/2006/customXml" ds:itemID="{C1E030BD-D177-49BF-8F25-94F4FF541A3C}">
   <ds:schemaRefs>
     <ds:schemaRef ds:uri="http://schemas.openxmlformats.org/officeDocument/2006/bibliography"/>
   </ds:schemaRefs>
@@ -30542,7 +30658,7 @@
 </file>
 
 <file path=customXml/itemProps3.xml><?xml version="1.0" encoding="utf-8"?>
-<ds:datastoreItem xmlns:ds="http://schemas.openxmlformats.org/officeDocument/2006/customXml" ds:itemID="{97AF3D62-1BCF-4B47-B21D-7395E14461FA}">
+<ds:datastoreItem xmlns:ds="http://schemas.openxmlformats.org/officeDocument/2006/customXml" ds:itemID="{521CDE24-3D32-4809-A8B1-690BF8A85279}">
   <ds:schemaRefs>
     <ds:schemaRef ds:uri="http://schemas.openxmlformats.org/officeDocument/2006/bibliography"/>
   </ds:schemaRefs>

</xml_diff>